<commit_message>
First draft handing has now been created and uploaded.
</commit_message>
<xml_diff>
--- a/AE2/AE2 Report.docx
+++ b/AE2/AE2 Report.docx
@@ -2,7 +2,1818 @@
 <file path=word/document.xml><?xml version="1.0" encoding="utf-8"?>
 <w:document xmlns:wpc="http://schemas.microsoft.com/office/word/2010/wordprocessingCanvas" xmlns:cx="http://schemas.microsoft.com/office/drawing/2014/chartex" xmlns:cx1="http://schemas.microsoft.com/office/drawing/2015/9/8/chartex" xmlns:cx2="http://schemas.microsoft.com/office/drawing/2015/10/21/chartex" xmlns:cx3="http://schemas.microsoft.com/office/drawing/2016/5/9/chartex" xmlns:cx4="http://schemas.microsoft.com/office/drawing/2016/5/10/chartex" xmlns:cx5="http://schemas.microsoft.com/office/drawing/2016/5/11/chartex" xmlns:cx6="http://schemas.microsoft.com/office/drawing/2016/5/12/chartex" xmlns:cx7="http://schemas.microsoft.com/office/drawing/2016/5/13/chartex" xmlns:cx8="http://schemas.microsoft.com/office/drawing/2016/5/14/chartex" xmlns:mc="http://schemas.openxmlformats.org/markup-compatibility/2006" xmlns:aink="http://schemas.microsoft.com/office/drawing/2016/ink" xmlns:am3d="http://schemas.microsoft.com/office/drawing/2017/model3d" xmlns:o="urn:schemas-microsoft-com:office:office" xmlns:r="http://schemas.openxmlformats.org/officeDocument/2006/relationships" xmlns:m="http://schemas.openxmlformats.org/officeDocument/2006/math" xmlns:v="urn:schemas-microsoft-com:vml" xmlns:wp14="http://schemas.microsoft.com/office/word/2010/wordprocessingDrawing" xmlns:wp="http://schemas.openxmlformats.org/drawingml/2006/wordprocessingDrawing" xmlns:w10="urn:schemas-microsoft-com:office:word" xmlns:w="http://schemas.openxmlformats.org/wordprocessingml/2006/main" xmlns:w14="http://schemas.microsoft.com/office/word/2010/wordml" xmlns:w15="http://schemas.microsoft.com/office/word/2012/wordml" xmlns:w16cex="http://schemas.microsoft.com/office/word/2018/wordml/cex" xmlns:w16cid="http://schemas.microsoft.com/office/word/2016/wordml/cid" xmlns:w16="http://schemas.microsoft.com/office/word/2018/wordml" xmlns:w16se="http://schemas.microsoft.com/office/word/2015/wordml/symex" xmlns:wpg="http://schemas.microsoft.com/office/word/2010/wordprocessingGroup" xmlns:wpi="http://schemas.microsoft.com/office/word/2010/wordprocessingInk" xmlns:wne="http://schemas.microsoft.com/office/word/2006/wordml" xmlns:wps="http://schemas.microsoft.com/office/word/2010/wordprocessingShape" mc:Ignorable="w14 w15 w16se w16cid w16 w16cex wp14">
   <w:body>
+    <w:p>
+      <w:pPr>
+        <w:pStyle w:val="Title"/>
+      </w:pPr>
+      <w:r>
+        <w:t>Points of Interest Website Design and Analysis</w:t>
+      </w:r>
+    </w:p>
+    <w:p>
+      <w:r>
+        <w:t>By Matthew Dear</w:t>
+      </w:r>
+    </w:p>
     <w:p/>
+    <w:p>
+      <w:pPr>
+        <w:pStyle w:val="Heading1"/>
+      </w:pPr>
+      <w:r>
+        <w:t>Task A</w:t>
+      </w:r>
+    </w:p>
+    <w:p>
+      <w:r>
+        <w:t xml:space="preserve">For task a the following pages/scripts will be needed: </w:t>
+      </w:r>
+      <w:proofErr w:type="spellStart"/>
+      <w:r>
+        <w:t>login.php</w:t>
+      </w:r>
+      <w:proofErr w:type="spellEnd"/>
+      <w:r>
+        <w:t xml:space="preserve">, </w:t>
+      </w:r>
+      <w:proofErr w:type="spellStart"/>
+      <w:r>
+        <w:t>index.php</w:t>
+      </w:r>
+      <w:proofErr w:type="spellEnd"/>
+      <w:r>
+        <w:t xml:space="preserve">, </w:t>
+      </w:r>
+      <w:proofErr w:type="spellStart"/>
+      <w:r>
+        <w:t>functions.php</w:t>
+      </w:r>
+      <w:proofErr w:type="spellEnd"/>
+      <w:r>
+        <w:t xml:space="preserve">, </w:t>
+      </w:r>
+      <w:proofErr w:type="spellStart"/>
+      <w:r>
+        <w:t>addPOIForm.php</w:t>
+      </w:r>
+      <w:proofErr w:type="spellEnd"/>
+      <w:r>
+        <w:t xml:space="preserve">, and </w:t>
+      </w:r>
+      <w:proofErr w:type="spellStart"/>
+      <w:r>
+        <w:t>addPOI.php</w:t>
+      </w:r>
+      <w:proofErr w:type="spellEnd"/>
+      <w:r>
+        <w:t xml:space="preserve">. </w:t>
+      </w:r>
+      <w:proofErr w:type="spellStart"/>
+      <w:r>
+        <w:t>Login.php</w:t>
+      </w:r>
+      <w:proofErr w:type="spellEnd"/>
+      <w:r>
+        <w:t xml:space="preserve"> will communicate with </w:t>
+      </w:r>
+      <w:proofErr w:type="spellStart"/>
+      <w:r>
+        <w:t>addPOI.php</w:t>
+      </w:r>
+      <w:proofErr w:type="spellEnd"/>
+      <w:r>
+        <w:t xml:space="preserve"> using the gatekeeper session variable and </w:t>
+      </w:r>
+      <w:proofErr w:type="spellStart"/>
+      <w:r>
+        <w:t>addPoiForm.php</w:t>
+      </w:r>
+      <w:proofErr w:type="spellEnd"/>
+      <w:r>
+        <w:t xml:space="preserve"> will communicate with </w:t>
+      </w:r>
+      <w:proofErr w:type="spellStart"/>
+      <w:r>
+        <w:t>addPOI.php</w:t>
+      </w:r>
+      <w:proofErr w:type="spellEnd"/>
+      <w:r>
+        <w:t xml:space="preserve"> using a POST request. A POST request has been used in this situation because the database is being updated.</w:t>
+      </w:r>
+    </w:p>
+    <w:p>
+      <w:pPr>
+        <w:pStyle w:val="Heading3"/>
+      </w:pPr>
+      <w:proofErr w:type="spellStart"/>
+      <w:r>
+        <w:t>functions.php</w:t>
+      </w:r>
+      <w:proofErr w:type="spellEnd"/>
+    </w:p>
+    <w:p>
+      <w:r>
+        <w:t xml:space="preserve">The </w:t>
+      </w:r>
+      <w:proofErr w:type="spellStart"/>
+      <w:r>
+        <w:t>functions.php</w:t>
+      </w:r>
+      <w:proofErr w:type="spellEnd"/>
+      <w:r>
+        <w:t xml:space="preserve"> script will contain five functions, that can be called by any page, this is done to reduce code repetition. The title function will take one argument a user type, this will be a 1 if the user is an admin otherwise it will be a 0. It will output the logo and company name and then call the links function and pass the user type as an argument. Links will then use an if statement to check if the input user type is equal to 1. If it is, an associative array containing the admin links will be created, a foreach loop will then iterate though it and output them to the page. If user type does not equal one it will follow the same process but, the awaiting approval link will not be included in the array. The back button function will output a button to the page that uses the JavaScript history function to return you to the previous page in your browser history. The database connection function will create a new PDO connection object for the database and set the error modes for better error reporting. Once created the PDO object will be returned to the requesting page. This entire process will be surrounded by a try catch block to stop any connection issues from completely breaking the site. The final function called footer will be used to echo out the HTML footer for the website.</w:t>
+      </w:r>
+    </w:p>
+    <w:p>
+      <w:pPr>
+        <w:pStyle w:val="Heading3"/>
+      </w:pPr>
+      <w:proofErr w:type="spellStart"/>
+      <w:r>
+        <w:t>login.php</w:t>
+      </w:r>
+      <w:proofErr w:type="spellEnd"/>
+    </w:p>
+    <w:p>
+      <w:r>
+        <w:t xml:space="preserve">This page will start with the PHP session start function that will either start a new session or resume an existing one. It then uses the PHP include function to link it to the functions and </w:t>
+      </w:r>
+      <w:proofErr w:type="spellStart"/>
+      <w:r>
+        <w:t>userDAO</w:t>
+      </w:r>
+      <w:proofErr w:type="spellEnd"/>
+      <w:r>
+        <w:t xml:space="preserve"> scripts to allow their functionality to be used. It will then call the custom title function from </w:t>
+      </w:r>
+      <w:proofErr w:type="spellStart"/>
+      <w:r>
+        <w:t>functions.php</w:t>
+      </w:r>
+      <w:proofErr w:type="spellEnd"/>
+      <w:r>
+        <w:t xml:space="preserve"> passing in the </w:t>
+      </w:r>
+      <w:proofErr w:type="spellStart"/>
+      <w:r>
+        <w:t>isadmin</w:t>
+      </w:r>
+      <w:proofErr w:type="spellEnd"/>
+      <w:r>
+        <w:t xml:space="preserve"> session variable if set otherwise, it will pass in 0 by default to make sure that users not logged in still get a navigation menu. Then using an if statement it checks if the gatekeeper session variable has been set, if it has the uses name will be output to the page. The custom back button function is then called completing the header section of the page. A try catch block is then opened and the custom database connection function is called returning a PDO object that will be stored in the conn variable. Then the username and password sent by the login page using a POST request are stored in the un and pw variables. An if statement is then used to validate the un and pw variables, using custom regular expressions, before continuing and to defend against cross site scripting attacks. If invalid an error will be output to the page the try catch block closed and the custom footer function called. If valid then a new </w:t>
+      </w:r>
+      <w:proofErr w:type="spellStart"/>
+      <w:r>
+        <w:t>usersDAO</w:t>
+      </w:r>
+      <w:proofErr w:type="spellEnd"/>
+      <w:r>
+        <w:t xml:space="preserve"> is created passing in the conn variable and hard coded table name as arguments, the retuned </w:t>
+      </w:r>
+      <w:proofErr w:type="spellStart"/>
+      <w:r>
+        <w:t>usersDAO</w:t>
+      </w:r>
+      <w:proofErr w:type="spellEnd"/>
+      <w:r>
+        <w:t xml:space="preserve"> is then stored in the variable </w:t>
+      </w:r>
+      <w:proofErr w:type="spellStart"/>
+      <w:r>
+        <w:t>usersDAO</w:t>
+      </w:r>
+      <w:proofErr w:type="spellEnd"/>
+      <w:r>
+        <w:t xml:space="preserve">. Once created the </w:t>
+      </w:r>
+      <w:proofErr w:type="spellStart"/>
+      <w:r>
+        <w:t>verifyLogin</w:t>
+      </w:r>
+      <w:proofErr w:type="spellEnd"/>
+      <w:r>
+        <w:t xml:space="preserve"> function will be called on it passing in the un and pw variables as arguments and the returned </w:t>
+      </w:r>
+      <w:proofErr w:type="spellStart"/>
+      <w:r>
+        <w:t>usersDTO</w:t>
+      </w:r>
+      <w:proofErr w:type="spellEnd"/>
+      <w:r>
+        <w:t xml:space="preserve"> will be stored in the variable </w:t>
+      </w:r>
+      <w:proofErr w:type="spellStart"/>
+      <w:r>
+        <w:t>usersDTO</w:t>
+      </w:r>
+      <w:proofErr w:type="spellEnd"/>
+      <w:r>
+        <w:t xml:space="preserve">. The gatekeeper session variable is the set to the value of the un variable and the </w:t>
+      </w:r>
+      <w:proofErr w:type="spellStart"/>
+      <w:r>
+        <w:t>isadmin</w:t>
+      </w:r>
+      <w:proofErr w:type="spellEnd"/>
+      <w:r>
+        <w:t xml:space="preserve"> session variable </w:t>
+      </w:r>
+      <w:r>
+        <w:lastRenderedPageBreak/>
+        <w:t xml:space="preserve">is set using the </w:t>
+      </w:r>
+      <w:proofErr w:type="spellStart"/>
+      <w:r>
+        <w:t>isadmin</w:t>
+      </w:r>
+      <w:proofErr w:type="spellEnd"/>
+      <w:r>
+        <w:t xml:space="preserve"> attribute of the </w:t>
+      </w:r>
+      <w:proofErr w:type="spellStart"/>
+      <w:r>
+        <w:t>usersDTO</w:t>
+      </w:r>
+      <w:proofErr w:type="spellEnd"/>
+      <w:r>
+        <w:t xml:space="preserve"> variable. Then the PHP header function will be used to send the user to the index page.</w:t>
+      </w:r>
+    </w:p>
+    <w:p>
+      <w:pPr>
+        <w:pStyle w:val="Heading3"/>
+      </w:pPr>
+      <w:proofErr w:type="spellStart"/>
+      <w:r>
+        <w:t>i</w:t>
+      </w:r>
+      <w:r>
+        <w:t>ndex.php</w:t>
+      </w:r>
+      <w:proofErr w:type="spellEnd"/>
+    </w:p>
+    <w:p>
+      <w:r>
+        <w:t xml:space="preserve">The logic of this page is the same as </w:t>
+      </w:r>
+      <w:proofErr w:type="spellStart"/>
+      <w:r>
+        <w:t>login.php</w:t>
+      </w:r>
+      <w:proofErr w:type="spellEnd"/>
+      <w:r>
+        <w:t xml:space="preserve"> up until the PDO connection is stored in the conn variable. The only difference is the included files, for this page they are </w:t>
+      </w:r>
+      <w:proofErr w:type="spellStart"/>
+      <w:r>
+        <w:t>functions.php</w:t>
+      </w:r>
+      <w:proofErr w:type="spellEnd"/>
+      <w:r>
+        <w:t xml:space="preserve"> and </w:t>
+      </w:r>
+      <w:proofErr w:type="spellStart"/>
+      <w:r>
+        <w:t>poiDAO.php</w:t>
+      </w:r>
+      <w:proofErr w:type="spellEnd"/>
+      <w:r>
+        <w:t xml:space="preserve">. A new </w:t>
+      </w:r>
+      <w:proofErr w:type="spellStart"/>
+      <w:r>
+        <w:t>poiDAO</w:t>
+      </w:r>
+      <w:proofErr w:type="spellEnd"/>
+      <w:r>
+        <w:t xml:space="preserve"> is then created passing in the conn variable and the </w:t>
+      </w:r>
+      <w:r>
+        <w:t>hard-coded</w:t>
+      </w:r>
+      <w:r>
+        <w:t xml:space="preserve"> table name as arguments, the returned </w:t>
+      </w:r>
+      <w:proofErr w:type="spellStart"/>
+      <w:r>
+        <w:t>poiDAO</w:t>
+      </w:r>
+      <w:proofErr w:type="spellEnd"/>
+      <w:r>
+        <w:t xml:space="preserve"> is then stored in the variable </w:t>
+      </w:r>
+      <w:proofErr w:type="spellStart"/>
+      <w:r>
+        <w:t>poiDAO</w:t>
+      </w:r>
+      <w:proofErr w:type="spellEnd"/>
+      <w:r>
+        <w:t>. Once created the find regions function will be called on it and the returned array will be stored in the variable regions. An if statement is then used to validate the regions variable before continuing. If invalid an error will be output to the page the try catch block closed and the custom footer function called. If valid then a foreach loop will iterate thought the regions array outputting the regions to the page, before closing the try catch block and calling the custom footer function.</w:t>
+      </w:r>
+    </w:p>
+    <w:p>
+      <w:pPr>
+        <w:pStyle w:val="Heading3"/>
+      </w:pPr>
+      <w:proofErr w:type="spellStart"/>
+      <w:r>
+        <w:t>addPoiForm.php</w:t>
+      </w:r>
+      <w:proofErr w:type="spellEnd"/>
+    </w:p>
+    <w:p>
+      <w:r>
+        <w:t xml:space="preserve">The logic of this page is the same as </w:t>
+      </w:r>
+      <w:proofErr w:type="spellStart"/>
+      <w:r>
+        <w:t>login.php</w:t>
+      </w:r>
+      <w:proofErr w:type="spellEnd"/>
+      <w:r>
+        <w:t xml:space="preserve"> up until the end of the header. The only difference is the included file, for this page is </w:t>
+      </w:r>
+      <w:proofErr w:type="spellStart"/>
+      <w:r>
+        <w:t>functions.php</w:t>
+      </w:r>
+      <w:proofErr w:type="spellEnd"/>
+      <w:r>
+        <w:t>. An if statement is then used to check if the gatekeeper session variable is set, if not the header function is used to send the user to the login page. A form is output to the page with a text input for the POI (Point of Interest) name, description, type, and region. Then a select input is populated with a list of countries and a submit input is added before closing the form. Finally, the custom footer function is called.</w:t>
+      </w:r>
+    </w:p>
+    <w:p>
+      <w:pPr>
+        <w:pStyle w:val="Heading3"/>
+      </w:pPr>
+      <w:proofErr w:type="spellStart"/>
+      <w:r>
+        <w:t>a</w:t>
+      </w:r>
+      <w:r>
+        <w:t>ddPoi.php</w:t>
+      </w:r>
+      <w:proofErr w:type="spellEnd"/>
+    </w:p>
+    <w:p>
+      <w:r>
+        <w:t xml:space="preserve">The logic of this page is the same as </w:t>
+      </w:r>
+      <w:proofErr w:type="spellStart"/>
+      <w:r>
+        <w:t>index.php</w:t>
+      </w:r>
+      <w:proofErr w:type="spellEnd"/>
+      <w:r>
+        <w:t xml:space="preserve"> up until the PDO connection is stored in the conn variable.</w:t>
+      </w:r>
+      <w:r>
+        <w:t xml:space="preserve"> </w:t>
+      </w:r>
+      <w:r>
+        <w:t xml:space="preserve">An if statement is then used to check if the gatekeeper session variable is set, if not the header function is used to send the user to the login page. If it is then the name, type, country, region, and description sent by the </w:t>
+      </w:r>
+      <w:proofErr w:type="spellStart"/>
+      <w:r>
+        <w:t>addPoiForm</w:t>
+      </w:r>
+      <w:proofErr w:type="spellEnd"/>
+      <w:r>
+        <w:t xml:space="preserve"> page using a POST request are then store in variables with the same name. A username variable is then created to store the value of the gatekeeper session variable. An if statement is then used to validate all variables using custom regular expressions before continuing. If invalid an error will be output to the page, the try catch block closed, and the custom footer function called. If valid then a new </w:t>
+      </w:r>
+      <w:proofErr w:type="spellStart"/>
+      <w:r>
+        <w:t>poiDTO</w:t>
+      </w:r>
+      <w:proofErr w:type="spellEnd"/>
+      <w:r>
+        <w:t xml:space="preserve"> is created passing eight arguments null, name, type, country, region, description, and username variables. The returned </w:t>
+      </w:r>
+      <w:proofErr w:type="spellStart"/>
+      <w:r>
+        <w:t>poiDTO</w:t>
+      </w:r>
+      <w:proofErr w:type="spellEnd"/>
+      <w:r>
+        <w:t xml:space="preserve"> is then stored in the variable </w:t>
+      </w:r>
+      <w:proofErr w:type="spellStart"/>
+      <w:r>
+        <w:t>poiDTO</w:t>
+      </w:r>
+      <w:proofErr w:type="spellEnd"/>
+      <w:r>
+        <w:t xml:space="preserve">. Then a new </w:t>
+      </w:r>
+      <w:proofErr w:type="spellStart"/>
+      <w:r>
+        <w:t>poiDAO</w:t>
+      </w:r>
+      <w:proofErr w:type="spellEnd"/>
+      <w:r>
+        <w:t xml:space="preserve"> is created by passing in the conn variable and the </w:t>
+      </w:r>
+      <w:r>
+        <w:t>hard-coded</w:t>
+      </w:r>
+      <w:r>
+        <w:t xml:space="preserve"> table name as arguments, the returned </w:t>
+      </w:r>
+      <w:proofErr w:type="spellStart"/>
+      <w:r>
+        <w:t>poiDAO</w:t>
+      </w:r>
+      <w:proofErr w:type="spellEnd"/>
+      <w:r>
+        <w:t xml:space="preserve"> is then stored in the variable </w:t>
+      </w:r>
+      <w:proofErr w:type="spellStart"/>
+      <w:r>
+        <w:t>poiDAO</w:t>
+      </w:r>
+      <w:proofErr w:type="spellEnd"/>
+      <w:r>
+        <w:t xml:space="preserve">. Once created the add function will be called on </w:t>
+      </w:r>
+      <w:proofErr w:type="spellStart"/>
+      <w:r>
+        <w:t>poiDAO</w:t>
+      </w:r>
+      <w:proofErr w:type="spellEnd"/>
+      <w:r>
+        <w:t xml:space="preserve"> passing the </w:t>
+      </w:r>
+      <w:proofErr w:type="spellStart"/>
+      <w:r>
+        <w:t>poiDTO</w:t>
+      </w:r>
+      <w:proofErr w:type="spellEnd"/>
+      <w:r>
+        <w:t xml:space="preserve"> variable as the only argument, the returned </w:t>
+      </w:r>
+      <w:proofErr w:type="spellStart"/>
+      <w:r>
+        <w:t>poiDTO</w:t>
+      </w:r>
+      <w:proofErr w:type="spellEnd"/>
+      <w:r>
+        <w:t xml:space="preserve"> will then be stored in the </w:t>
+      </w:r>
+      <w:proofErr w:type="spellStart"/>
+      <w:r>
+        <w:t>returnedPOIDTO</w:t>
+      </w:r>
+      <w:proofErr w:type="spellEnd"/>
+      <w:r>
+        <w:t xml:space="preserve"> variable. The </w:t>
+      </w:r>
+      <w:proofErr w:type="spellStart"/>
+      <w:r>
+        <w:t>returnedPOIDTO</w:t>
+      </w:r>
+      <w:proofErr w:type="spellEnd"/>
+      <w:r>
+        <w:t xml:space="preserve"> will then be used to output the new POI to the page, before closing the try catch block and calling the custom footer function.</w:t>
+      </w:r>
+    </w:p>
+    <w:p>
+      <w:pPr>
+        <w:pStyle w:val="Heading1"/>
+      </w:pPr>
+      <w:r>
+        <w:t>Task B</w:t>
+      </w:r>
+    </w:p>
+    <w:p>
+      <w:r>
+        <w:t xml:space="preserve">For task b the following pages/scripts will be needed: </w:t>
+      </w:r>
+      <w:proofErr w:type="spellStart"/>
+      <w:r>
+        <w:t>index.php</w:t>
+      </w:r>
+      <w:proofErr w:type="spellEnd"/>
+      <w:r>
+        <w:t xml:space="preserve">, </w:t>
+      </w:r>
+      <w:proofErr w:type="spellStart"/>
+      <w:r>
+        <w:t>functions.php</w:t>
+      </w:r>
+      <w:proofErr w:type="spellEnd"/>
+      <w:r>
+        <w:t xml:space="preserve">, and </w:t>
+      </w:r>
+      <w:proofErr w:type="spellStart"/>
+      <w:r>
+        <w:t>regionResult.php</w:t>
+      </w:r>
+      <w:proofErr w:type="spellEnd"/>
+      <w:r>
+        <w:t xml:space="preserve">. </w:t>
+      </w:r>
+      <w:proofErr w:type="spellStart"/>
+      <w:r>
+        <w:t>Index.php</w:t>
+      </w:r>
+      <w:proofErr w:type="spellEnd"/>
+      <w:r>
+        <w:t xml:space="preserve"> will communicate with </w:t>
+      </w:r>
+      <w:proofErr w:type="spellStart"/>
+      <w:r>
+        <w:t>regionResults.php</w:t>
+      </w:r>
+      <w:proofErr w:type="spellEnd"/>
+      <w:r>
+        <w:t xml:space="preserve"> </w:t>
+      </w:r>
+      <w:proofErr w:type="spellStart"/>
+      <w:r>
+        <w:t>useing</w:t>
+      </w:r>
+      <w:proofErr w:type="spellEnd"/>
+      <w:r>
+        <w:t xml:space="preserve"> a GET request, a GET request has been used in this situation because information is being display from the database.</w:t>
+      </w:r>
+    </w:p>
+    <w:p>
+      <w:pPr>
+        <w:pStyle w:val="Heading3"/>
+      </w:pPr>
+      <w:proofErr w:type="spellStart"/>
+      <w:r>
+        <w:t>regionResults.php</w:t>
+      </w:r>
+      <w:proofErr w:type="spellEnd"/>
+    </w:p>
+    <w:p>
+      <w:r>
+        <w:t xml:space="preserve">The logic of this page is the same as </w:t>
+      </w:r>
+      <w:proofErr w:type="spellStart"/>
+      <w:r>
+        <w:t>index.php</w:t>
+      </w:r>
+      <w:proofErr w:type="spellEnd"/>
+      <w:r>
+        <w:t xml:space="preserve"> up until the PDO connection is stored in the conn variable. First the region sent by the index page using a GET request is store in a </w:t>
+      </w:r>
+      <w:r>
+        <w:t>variable</w:t>
+      </w:r>
+      <w:r>
+        <w:t xml:space="preserve"> with the same name. An if statement is then used to validate the region variable using custom regular expressions before continuing. If invalid an error will be output to the page, the try catch block </w:t>
+      </w:r>
+      <w:r>
+        <w:lastRenderedPageBreak/>
+        <w:t xml:space="preserve">closed, and the custom footer function called. If valid then a new </w:t>
+      </w:r>
+      <w:proofErr w:type="spellStart"/>
+      <w:r>
+        <w:t>poiDAO</w:t>
+      </w:r>
+      <w:proofErr w:type="spellEnd"/>
+      <w:r>
+        <w:t xml:space="preserve"> is created passing the conn variable and the </w:t>
+      </w:r>
+      <w:r>
+        <w:t>hard-coded</w:t>
+      </w:r>
+      <w:r>
+        <w:t xml:space="preserve"> table name as arguments, the retuned </w:t>
+      </w:r>
+      <w:proofErr w:type="spellStart"/>
+      <w:r>
+        <w:t>poiDAO</w:t>
+      </w:r>
+      <w:proofErr w:type="spellEnd"/>
+      <w:r>
+        <w:t xml:space="preserve"> is then stored in the variable </w:t>
+      </w:r>
+      <w:proofErr w:type="spellStart"/>
+      <w:r>
+        <w:t>poiDAO</w:t>
+      </w:r>
+      <w:proofErr w:type="spellEnd"/>
+      <w:r>
+        <w:t xml:space="preserve">. Once created the </w:t>
+      </w:r>
+      <w:proofErr w:type="spellStart"/>
+      <w:r>
+        <w:t>findByRegion</w:t>
+      </w:r>
+      <w:proofErr w:type="spellEnd"/>
+      <w:r>
+        <w:t xml:space="preserve"> function will be called on it passing in the region as its only argument, the returned array will be stored in the variable pois. An if statement is then used to validate that the pois variable is not null. If it is an error will be output to the page, the try catch block closed, and the custom footer function called. If valid then a foreach loop will iterate thought the indexed array outputting the POI's to the page. For each </w:t>
+      </w:r>
+      <w:r>
+        <w:t>POI,</w:t>
+      </w:r>
+      <w:r>
+        <w:t xml:space="preserve"> a form is then output to the page with two hidden text inputs one being POI ID the other the POI region and a submit input before closing the form. This form will allow a user to recommend that POI. Then two query string links our output to the page the first to the </w:t>
+      </w:r>
+      <w:proofErr w:type="spellStart"/>
+      <w:r>
+        <w:t>reviewResults</w:t>
+      </w:r>
+      <w:proofErr w:type="spellEnd"/>
+      <w:r>
+        <w:t xml:space="preserve"> page with the POI ID included allowing users to see reviews for that POI, and the second to the </w:t>
+      </w:r>
+      <w:proofErr w:type="spellStart"/>
+      <w:r>
+        <w:t>addReviewForm</w:t>
+      </w:r>
+      <w:proofErr w:type="spellEnd"/>
+      <w:r>
+        <w:t xml:space="preserve"> page with the POI ID and name included allowing users to add a review for that POI. Finally, after closing the try catch block the custom footer function will be called.</w:t>
+      </w:r>
+    </w:p>
+    <w:p>
+      <w:pPr>
+        <w:pStyle w:val="Heading1"/>
+      </w:pPr>
+      <w:r>
+        <w:t>Task C</w:t>
+      </w:r>
+    </w:p>
+    <w:p>
+      <w:r>
+        <w:t xml:space="preserve">For task c the following pages/scripts will be needed: </w:t>
+      </w:r>
+      <w:proofErr w:type="spellStart"/>
+      <w:r>
+        <w:t>functions.php</w:t>
+      </w:r>
+      <w:proofErr w:type="spellEnd"/>
+      <w:r>
+        <w:t xml:space="preserve">, </w:t>
+      </w:r>
+      <w:proofErr w:type="spellStart"/>
+      <w:r>
+        <w:t>regionResult.php</w:t>
+      </w:r>
+      <w:proofErr w:type="spellEnd"/>
+      <w:r>
+        <w:t xml:space="preserve"> and </w:t>
+      </w:r>
+      <w:proofErr w:type="spellStart"/>
+      <w:r>
+        <w:t>addRecommendation.php</w:t>
+      </w:r>
+      <w:proofErr w:type="spellEnd"/>
+      <w:r>
+        <w:t>.</w:t>
+      </w:r>
+    </w:p>
+    <w:p>
+      <w:proofErr w:type="spellStart"/>
+      <w:r>
+        <w:t>RegionResults.php</w:t>
+      </w:r>
+      <w:proofErr w:type="spellEnd"/>
+      <w:r>
+        <w:t xml:space="preserve"> will communicate with </w:t>
+      </w:r>
+      <w:proofErr w:type="spellStart"/>
+      <w:r>
+        <w:t>addRecommendation.php</w:t>
+      </w:r>
+      <w:proofErr w:type="spellEnd"/>
+      <w:r>
+        <w:t xml:space="preserve"> using a POST request and two hidden values, one containing the POI ID and the other the POI region. The reason a hidden value has been used is to pass information received from one page to another.</w:t>
+      </w:r>
+    </w:p>
+    <w:p>
+      <w:pPr>
+        <w:pStyle w:val="Heading3"/>
+      </w:pPr>
+      <w:proofErr w:type="spellStart"/>
+      <w:r>
+        <w:t>addRecommendation.php</w:t>
+      </w:r>
+      <w:proofErr w:type="spellEnd"/>
+    </w:p>
+    <w:p>
+      <w:r>
+        <w:t xml:space="preserve">The logic of this page is the same as </w:t>
+      </w:r>
+      <w:proofErr w:type="spellStart"/>
+      <w:r>
+        <w:t>index.php</w:t>
+      </w:r>
+      <w:proofErr w:type="spellEnd"/>
+      <w:r>
+        <w:t xml:space="preserve"> up until the PDO connection is stored in the conn variable. Then the POI ID and region sent by the </w:t>
+      </w:r>
+      <w:proofErr w:type="spellStart"/>
+      <w:r>
+        <w:t>regionResults</w:t>
+      </w:r>
+      <w:proofErr w:type="spellEnd"/>
+      <w:r>
+        <w:t xml:space="preserve"> page using a POST request are stored in variables with the same names. An if statement is then used to validate the POI ID and region variables using a custom regular expression before continuing. If invalid an error will be output to the page, the try catch block closed, and the custom footer function called. If valid then a new </w:t>
+      </w:r>
+      <w:proofErr w:type="spellStart"/>
+      <w:r>
+        <w:t>poiDAO</w:t>
+      </w:r>
+      <w:proofErr w:type="spellEnd"/>
+      <w:r>
+        <w:t xml:space="preserve"> is created passing the conn variable and the </w:t>
+      </w:r>
+      <w:r>
+        <w:t>hard-coded</w:t>
+      </w:r>
+      <w:r>
+        <w:t xml:space="preserve"> table name as arguments, the returned </w:t>
+      </w:r>
+      <w:proofErr w:type="spellStart"/>
+      <w:r>
+        <w:t>poiDAO</w:t>
+      </w:r>
+      <w:proofErr w:type="spellEnd"/>
+      <w:r>
+        <w:t xml:space="preserve"> is then stored in the variable </w:t>
+      </w:r>
+      <w:proofErr w:type="spellStart"/>
+      <w:r>
+        <w:t>poiDAO</w:t>
+      </w:r>
+      <w:proofErr w:type="spellEnd"/>
+      <w:r>
+        <w:t xml:space="preserve">. Once created the </w:t>
+      </w:r>
+      <w:proofErr w:type="spellStart"/>
+      <w:r>
+        <w:t>addRecommendation</w:t>
+      </w:r>
+      <w:proofErr w:type="spellEnd"/>
+      <w:r>
+        <w:t xml:space="preserve"> function will be called on it passing in the POI ID and region as arguments.</w:t>
+      </w:r>
+    </w:p>
+    <w:p>
+      <w:pPr>
+        <w:pStyle w:val="Heading1"/>
+      </w:pPr>
+      <w:r>
+        <w:t>Task D</w:t>
+      </w:r>
+    </w:p>
+    <w:p>
+      <w:r>
+        <w:t xml:space="preserve">For task d the following pages/scripts will be needed: </w:t>
+      </w:r>
+      <w:proofErr w:type="spellStart"/>
+      <w:r>
+        <w:t>functions.php</w:t>
+      </w:r>
+      <w:proofErr w:type="spellEnd"/>
+      <w:r>
+        <w:t xml:space="preserve">, </w:t>
+      </w:r>
+      <w:proofErr w:type="spellStart"/>
+      <w:r>
+        <w:t>regionResult.php</w:t>
+      </w:r>
+      <w:proofErr w:type="spellEnd"/>
+      <w:r>
+        <w:t xml:space="preserve"> and </w:t>
+      </w:r>
+      <w:proofErr w:type="spellStart"/>
+      <w:r>
+        <w:t>reviewResults.php</w:t>
+      </w:r>
+      <w:proofErr w:type="spellEnd"/>
+      <w:r>
+        <w:t>.</w:t>
+      </w:r>
+      <w:r>
+        <w:t xml:space="preserve"> </w:t>
+      </w:r>
+      <w:r>
+        <w:t xml:space="preserve">The </w:t>
+      </w:r>
+      <w:proofErr w:type="spellStart"/>
+      <w:r>
+        <w:t>regionResults.php</w:t>
+      </w:r>
+      <w:proofErr w:type="spellEnd"/>
+      <w:r>
+        <w:t xml:space="preserve"> page will communicate with </w:t>
+      </w:r>
+      <w:proofErr w:type="spellStart"/>
+      <w:r>
+        <w:t>reviewResults.php</w:t>
+      </w:r>
+      <w:proofErr w:type="spellEnd"/>
+      <w:r>
+        <w:t xml:space="preserve"> using a GET request.</w:t>
+      </w:r>
+    </w:p>
+    <w:p>
+      <w:pPr>
+        <w:pStyle w:val="Heading3"/>
+      </w:pPr>
+      <w:proofErr w:type="spellStart"/>
+      <w:r>
+        <w:t>reviewResults.php</w:t>
+      </w:r>
+      <w:proofErr w:type="spellEnd"/>
+    </w:p>
+    <w:p>
+      <w:r>
+        <w:t xml:space="preserve">The logic of this page is the same as </w:t>
+      </w:r>
+      <w:proofErr w:type="spellStart"/>
+      <w:r>
+        <w:t>login.php</w:t>
+      </w:r>
+      <w:proofErr w:type="spellEnd"/>
+      <w:r>
+        <w:t xml:space="preserve"> up until the PDO connection is stored in the conn variable. The only difference is the included files, for this page they are </w:t>
+      </w:r>
+      <w:proofErr w:type="spellStart"/>
+      <w:r>
+        <w:t>functions.php</w:t>
+      </w:r>
+      <w:proofErr w:type="spellEnd"/>
+      <w:r>
+        <w:t xml:space="preserve"> and </w:t>
+      </w:r>
+      <w:proofErr w:type="spellStart"/>
+      <w:r>
+        <w:t>reviewResults.php</w:t>
+      </w:r>
+      <w:proofErr w:type="spellEnd"/>
+      <w:r>
+        <w:t xml:space="preserve">. Then the POI ID sent by the </w:t>
+      </w:r>
+      <w:proofErr w:type="spellStart"/>
+      <w:r>
+        <w:t>regionResults</w:t>
+      </w:r>
+      <w:proofErr w:type="spellEnd"/>
+      <w:r>
+        <w:t xml:space="preserve"> page using a GET request is stored in a variable with the same name. An if statement is then used to validate the POI ID variable using a custom regular expression before continuing. If invalid an error will be output to the page, the try catch block closed, and the custom footer function called. If valid then a new </w:t>
+      </w:r>
+      <w:proofErr w:type="spellStart"/>
+      <w:r>
+        <w:t>reviewsDAO</w:t>
+      </w:r>
+      <w:proofErr w:type="spellEnd"/>
+      <w:r>
+        <w:t xml:space="preserve"> is created passing the conn variable and the </w:t>
+      </w:r>
+      <w:r>
+        <w:t>hard-coded</w:t>
+      </w:r>
+      <w:r>
+        <w:t xml:space="preserve"> table name as arguments, the retuned </w:t>
+      </w:r>
+      <w:proofErr w:type="spellStart"/>
+      <w:r>
+        <w:t>reviewsDAO</w:t>
+      </w:r>
+      <w:proofErr w:type="spellEnd"/>
+      <w:r>
+        <w:t xml:space="preserve"> is then stored in the </w:t>
+      </w:r>
+      <w:proofErr w:type="spellStart"/>
+      <w:r>
+        <w:t>reviewsDAO</w:t>
+      </w:r>
+      <w:proofErr w:type="spellEnd"/>
+      <w:r>
+        <w:t xml:space="preserve"> variable. Once created the </w:t>
+      </w:r>
+      <w:proofErr w:type="spellStart"/>
+      <w:r>
+        <w:t>findByPoiIdAndApproved</w:t>
+      </w:r>
+      <w:proofErr w:type="spellEnd"/>
+      <w:r>
+        <w:t xml:space="preserve"> function will be called on it passing in the POI ID as its only argument, the returned array will be stored in the variable reviews. Then a new </w:t>
+      </w:r>
+      <w:proofErr w:type="spellStart"/>
+      <w:r>
+        <w:t>poiDAO</w:t>
+      </w:r>
+      <w:proofErr w:type="spellEnd"/>
+      <w:r>
+        <w:t xml:space="preserve"> is created passing in the conn variable and hard coded table </w:t>
+      </w:r>
+      <w:r>
+        <w:lastRenderedPageBreak/>
+        <w:t xml:space="preserve">name as arguments, the returned </w:t>
+      </w:r>
+      <w:proofErr w:type="spellStart"/>
+      <w:r>
+        <w:t>poiDAO</w:t>
+      </w:r>
+      <w:proofErr w:type="spellEnd"/>
+      <w:r>
+        <w:t xml:space="preserve"> is then stored in the </w:t>
+      </w:r>
+      <w:proofErr w:type="spellStart"/>
+      <w:r>
+        <w:t>poiDAO</w:t>
+      </w:r>
+      <w:proofErr w:type="spellEnd"/>
+      <w:r>
+        <w:t xml:space="preserve"> variable. Once created the </w:t>
+      </w:r>
+      <w:proofErr w:type="spellStart"/>
+      <w:r>
+        <w:t>findByid</w:t>
+      </w:r>
+      <w:proofErr w:type="spellEnd"/>
+      <w:r>
+        <w:t xml:space="preserve"> function will be called on it passing in the POI ID as its only argument, the returned POI is then stored in the variable poi. An if statement is then used to validate that poi is not null, if poi is null an error will be output to the page, the try catch block closed, and the custom footer function called. Then an else if statement is used to validate that reviews is not null, if reviews is null an error will be output to the page, the try catch block closed, and the custom footer function called. If both are not </w:t>
+      </w:r>
+      <w:r>
+        <w:t>null,</w:t>
+      </w:r>
+      <w:r>
+        <w:t xml:space="preserve"> then a foreach loop will iterate thought the indexed array outputting the reviews to the page. Finally, after closing the try catch block the custom footer function will be called.</w:t>
+      </w:r>
+    </w:p>
+    <w:p>
+      <w:pPr>
+        <w:pStyle w:val="Heading1"/>
+      </w:pPr>
+      <w:r>
+        <w:t>Task E</w:t>
+      </w:r>
+    </w:p>
+    <w:p>
+      <w:r>
+        <w:t xml:space="preserve">For task e the following pages/scripts will be needed: </w:t>
+      </w:r>
+      <w:proofErr w:type="spellStart"/>
+      <w:r>
+        <w:t>functions.php</w:t>
+      </w:r>
+      <w:proofErr w:type="spellEnd"/>
+      <w:r>
+        <w:t xml:space="preserve">, </w:t>
+      </w:r>
+      <w:proofErr w:type="spellStart"/>
+      <w:r>
+        <w:t>regionResult.php</w:t>
+      </w:r>
+      <w:proofErr w:type="spellEnd"/>
+      <w:r>
+        <w:t xml:space="preserve">, </w:t>
+      </w:r>
+      <w:proofErr w:type="spellStart"/>
+      <w:r>
+        <w:t>addReviewForm.php</w:t>
+      </w:r>
+      <w:proofErr w:type="spellEnd"/>
+      <w:r>
+        <w:t xml:space="preserve">, and </w:t>
+      </w:r>
+      <w:proofErr w:type="spellStart"/>
+      <w:r>
+        <w:t>addReview.php</w:t>
+      </w:r>
+      <w:proofErr w:type="spellEnd"/>
+      <w:r>
+        <w:t xml:space="preserve">. The </w:t>
+      </w:r>
+      <w:proofErr w:type="spellStart"/>
+      <w:r>
+        <w:t>regionResults.php</w:t>
+      </w:r>
+      <w:proofErr w:type="spellEnd"/>
+      <w:r>
+        <w:t xml:space="preserve"> page will communicate with </w:t>
+      </w:r>
+      <w:proofErr w:type="spellStart"/>
+      <w:r>
+        <w:t>addReviewForm.php</w:t>
+      </w:r>
+      <w:proofErr w:type="spellEnd"/>
+      <w:r>
+        <w:t xml:space="preserve"> using a GET request and the </w:t>
+      </w:r>
+      <w:proofErr w:type="spellStart"/>
+      <w:r>
+        <w:t>addReviewForm.php</w:t>
+      </w:r>
+      <w:proofErr w:type="spellEnd"/>
+      <w:r>
+        <w:t xml:space="preserve"> page will communicate with </w:t>
+      </w:r>
+      <w:proofErr w:type="spellStart"/>
+      <w:r>
+        <w:t>addReview.php</w:t>
+      </w:r>
+      <w:proofErr w:type="spellEnd"/>
+      <w:r>
+        <w:t xml:space="preserve"> using a POST </w:t>
+      </w:r>
+      <w:proofErr w:type="spellStart"/>
+      <w:r>
+        <w:t>reguest</w:t>
+      </w:r>
+      <w:proofErr w:type="spellEnd"/>
+      <w:r>
+        <w:t xml:space="preserve"> and one hidden value containing the POI ID.</w:t>
+      </w:r>
+    </w:p>
+    <w:p>
+      <w:pPr>
+        <w:pStyle w:val="Heading3"/>
+      </w:pPr>
+      <w:proofErr w:type="spellStart"/>
+      <w:r>
+        <w:t>addReviewForm.php</w:t>
+      </w:r>
+      <w:proofErr w:type="spellEnd"/>
+    </w:p>
+    <w:p>
+      <w:r>
+        <w:t xml:space="preserve">The logic of this page is the same as </w:t>
+      </w:r>
+      <w:proofErr w:type="spellStart"/>
+      <w:r>
+        <w:t>login.php</w:t>
+      </w:r>
+      <w:proofErr w:type="spellEnd"/>
+      <w:r>
+        <w:t xml:space="preserve"> up until the PDO connection is stored in the conn variable. The only difference is the included files, for this page they are </w:t>
+      </w:r>
+      <w:proofErr w:type="spellStart"/>
+      <w:r>
+        <w:t>functions.php</w:t>
+      </w:r>
+      <w:proofErr w:type="spellEnd"/>
+      <w:r>
+        <w:t xml:space="preserve"> and </w:t>
+      </w:r>
+      <w:proofErr w:type="spellStart"/>
+      <w:r>
+        <w:t>poiDAO.php</w:t>
+      </w:r>
+      <w:proofErr w:type="spellEnd"/>
+      <w:r>
+        <w:t xml:space="preserve">. An if statement is then used to check if the gatekeeper session variable is set, if not the header function is used to send the user to the login page. Then the POI ID and POI name sent by the </w:t>
+      </w:r>
+      <w:proofErr w:type="spellStart"/>
+      <w:r>
+        <w:t>regionResults</w:t>
+      </w:r>
+      <w:proofErr w:type="spellEnd"/>
+      <w:r>
+        <w:t xml:space="preserve"> page using a GET request are stored in variables with the same names. An if statement is then used to validate the POI ID and POI name variables using a custom regular expression before continuing. If either are invalid an error will be output to the page, the try catch block closed, and the custom footer function called. A form is output to the page with a text input for review, a hidden input for POI ID, and a submit input is added before closing the form. Finally, the custom footer function is called.</w:t>
+      </w:r>
+    </w:p>
+    <w:p>
+      <w:pPr>
+        <w:pStyle w:val="Heading3"/>
+      </w:pPr>
+      <w:proofErr w:type="spellStart"/>
+      <w:r>
+        <w:t>addReview.php</w:t>
+      </w:r>
+      <w:proofErr w:type="spellEnd"/>
+    </w:p>
+    <w:p>
+      <w:r>
+        <w:t xml:space="preserve">The logic of this page is the same as </w:t>
+      </w:r>
+      <w:proofErr w:type="spellStart"/>
+      <w:r>
+        <w:t>login.php</w:t>
+      </w:r>
+      <w:proofErr w:type="spellEnd"/>
+      <w:r>
+        <w:t xml:space="preserve"> up until the PDO connection is stored in the conn variable. The only difference is the included files, for this page they are </w:t>
+      </w:r>
+      <w:proofErr w:type="spellStart"/>
+      <w:r>
+        <w:t>functions.php</w:t>
+      </w:r>
+      <w:proofErr w:type="spellEnd"/>
+      <w:r>
+        <w:t xml:space="preserve"> and </w:t>
+      </w:r>
+      <w:proofErr w:type="spellStart"/>
+      <w:r>
+        <w:t>reviewsDAO.php</w:t>
+      </w:r>
+      <w:proofErr w:type="spellEnd"/>
+      <w:r>
+        <w:t xml:space="preserve">. An if statement is then used to check if the gatekeeper session variable is set, if not the header function is used to send the user to the login page. Then the POI ID and review sent by the </w:t>
+      </w:r>
+      <w:proofErr w:type="spellStart"/>
+      <w:r>
+        <w:t>addReviewForm</w:t>
+      </w:r>
+      <w:proofErr w:type="spellEnd"/>
+      <w:r>
+        <w:t xml:space="preserve"> page using a POST request are stored in variables with the same name. An if statement is then used to validate the POI ID and review variables using a custom regular expression before continuing. If either are invalid an error will be output to the page, the try catch block closed, and the custom footer function called. If they are valid then a new </w:t>
+      </w:r>
+      <w:proofErr w:type="spellStart"/>
+      <w:r>
+        <w:t>reviewsDTO</w:t>
+      </w:r>
+      <w:proofErr w:type="spellEnd"/>
+      <w:r>
+        <w:t xml:space="preserve"> is created passing null, POI ID, review, and 0 (this sets the review to unapproved) as the arguments, the returned </w:t>
+      </w:r>
+      <w:proofErr w:type="spellStart"/>
+      <w:r>
+        <w:t>reviewsDTO</w:t>
+      </w:r>
+      <w:proofErr w:type="spellEnd"/>
+      <w:r>
+        <w:t xml:space="preserve"> is then stored in the variable </w:t>
+      </w:r>
+      <w:proofErr w:type="spellStart"/>
+      <w:r>
+        <w:t>reviewsDTO</w:t>
+      </w:r>
+      <w:proofErr w:type="spellEnd"/>
+      <w:r>
+        <w:t xml:space="preserve">. Then a new </w:t>
+      </w:r>
+      <w:proofErr w:type="spellStart"/>
+      <w:r>
+        <w:t>reviewsDAO</w:t>
+      </w:r>
+      <w:proofErr w:type="spellEnd"/>
+      <w:r>
+        <w:t xml:space="preserve"> is created by passing in the conn variable and the </w:t>
+      </w:r>
+      <w:r>
+        <w:t>hard-coded</w:t>
+      </w:r>
+      <w:r>
+        <w:t xml:space="preserve"> table name, the returned </w:t>
+      </w:r>
+      <w:proofErr w:type="spellStart"/>
+      <w:r>
+        <w:t>reviewsDAO</w:t>
+      </w:r>
+      <w:proofErr w:type="spellEnd"/>
+      <w:r>
+        <w:t xml:space="preserve"> is then stored in the variable </w:t>
+      </w:r>
+      <w:proofErr w:type="spellStart"/>
+      <w:r>
+        <w:t>reviewsDAO</w:t>
+      </w:r>
+      <w:proofErr w:type="spellEnd"/>
+      <w:r>
+        <w:t xml:space="preserve">. Once created the </w:t>
+      </w:r>
+      <w:proofErr w:type="spellStart"/>
+      <w:r>
+        <w:t>addReview</w:t>
+      </w:r>
+      <w:proofErr w:type="spellEnd"/>
+      <w:r>
+        <w:t xml:space="preserve"> function will be called on it passing in the </w:t>
+      </w:r>
+      <w:proofErr w:type="spellStart"/>
+      <w:r>
+        <w:t>reviewsDTO</w:t>
+      </w:r>
+      <w:proofErr w:type="spellEnd"/>
+      <w:r>
+        <w:t xml:space="preserve"> as its only argument, the returned review is then stored in the variable </w:t>
+      </w:r>
+      <w:proofErr w:type="spellStart"/>
+      <w:r>
+        <w:t>returnedReviewDTO</w:t>
+      </w:r>
+      <w:proofErr w:type="spellEnd"/>
+      <w:r>
+        <w:t xml:space="preserve">. The </w:t>
+      </w:r>
+      <w:proofErr w:type="spellStart"/>
+      <w:r>
+        <w:t>returnedReviewDTO</w:t>
+      </w:r>
+      <w:proofErr w:type="spellEnd"/>
+      <w:r>
+        <w:t xml:space="preserve"> will then be used to output the new review to the page, before closing the try catch block and calling the custom footer function.</w:t>
+      </w:r>
+    </w:p>
+    <w:p/>
+    <w:p>
+      <w:pPr>
+        <w:pStyle w:val="Heading1"/>
+      </w:pPr>
+      <w:r>
+        <w:lastRenderedPageBreak/>
+        <w:t>Task F</w:t>
+      </w:r>
+    </w:p>
+    <w:p>
+      <w:r>
+        <w:t xml:space="preserve">For task </w:t>
+      </w:r>
+      <w:proofErr w:type="spellStart"/>
+      <w:r>
+        <w:t>f</w:t>
+      </w:r>
+      <w:proofErr w:type="spellEnd"/>
+      <w:r>
+        <w:t xml:space="preserve"> the following pages/scripts will be needed: </w:t>
+      </w:r>
+      <w:proofErr w:type="spellStart"/>
+      <w:r>
+        <w:t>functions.php</w:t>
+      </w:r>
+      <w:proofErr w:type="spellEnd"/>
+      <w:r>
+        <w:t xml:space="preserve">, </w:t>
+      </w:r>
+      <w:proofErr w:type="spellStart"/>
+      <w:r>
+        <w:t>reviewResultsAdmin.php</w:t>
+      </w:r>
+      <w:proofErr w:type="spellEnd"/>
+      <w:r>
+        <w:t xml:space="preserve">, and </w:t>
+      </w:r>
+      <w:proofErr w:type="spellStart"/>
+      <w:r>
+        <w:t>approveReview.php</w:t>
+      </w:r>
+      <w:proofErr w:type="spellEnd"/>
+      <w:r>
+        <w:t xml:space="preserve">. The </w:t>
+      </w:r>
+      <w:proofErr w:type="spellStart"/>
+      <w:r>
+        <w:t>reviewResultsAdmin.php</w:t>
+      </w:r>
+      <w:proofErr w:type="spellEnd"/>
+      <w:r>
+        <w:t xml:space="preserve"> page will communicate with </w:t>
+      </w:r>
+      <w:proofErr w:type="spellStart"/>
+      <w:r>
+        <w:t>approveReview.php</w:t>
+      </w:r>
+      <w:proofErr w:type="spellEnd"/>
+      <w:r>
+        <w:t xml:space="preserve"> using a POST request and one hidden value containing the review ID.</w:t>
+      </w:r>
+    </w:p>
+    <w:p>
+      <w:pPr>
+        <w:pStyle w:val="Heading3"/>
+      </w:pPr>
+      <w:proofErr w:type="spellStart"/>
+      <w:r>
+        <w:t>reviewResultsAdmin.php</w:t>
+      </w:r>
+      <w:proofErr w:type="spellEnd"/>
+    </w:p>
+    <w:p>
+      <w:r>
+        <w:t xml:space="preserve">The logic of this page is the same as </w:t>
+      </w:r>
+      <w:proofErr w:type="spellStart"/>
+      <w:r>
+        <w:t>login.php</w:t>
+      </w:r>
+      <w:proofErr w:type="spellEnd"/>
+      <w:r>
+        <w:t xml:space="preserve"> up until the PDO connection is stored in the conn variable. The only difference is the included files, for this page they are </w:t>
+      </w:r>
+      <w:proofErr w:type="spellStart"/>
+      <w:r>
+        <w:t>functions.php</w:t>
+      </w:r>
+      <w:proofErr w:type="spellEnd"/>
+      <w:r>
+        <w:t xml:space="preserve">, </w:t>
+      </w:r>
+      <w:proofErr w:type="spellStart"/>
+      <w:r>
+        <w:t>reviewsDAO.php</w:t>
+      </w:r>
+      <w:proofErr w:type="spellEnd"/>
+      <w:r>
+        <w:t xml:space="preserve">, and </w:t>
+      </w:r>
+      <w:proofErr w:type="spellStart"/>
+      <w:r>
+        <w:t>poiDAO.php</w:t>
+      </w:r>
+      <w:proofErr w:type="spellEnd"/>
+      <w:r>
+        <w:t xml:space="preserve">. A new </w:t>
+      </w:r>
+      <w:proofErr w:type="spellStart"/>
+      <w:r>
+        <w:t>reviewsDAO</w:t>
+      </w:r>
+      <w:proofErr w:type="spellEnd"/>
+      <w:r>
+        <w:t xml:space="preserve"> is created passing in the conn variable table name as arguments, the returned </w:t>
+      </w:r>
+      <w:proofErr w:type="spellStart"/>
+      <w:r>
+        <w:t>reviewsDAO</w:t>
+      </w:r>
+      <w:proofErr w:type="spellEnd"/>
+      <w:r>
+        <w:t xml:space="preserve"> is then stored in the variable </w:t>
+      </w:r>
+      <w:proofErr w:type="spellStart"/>
+      <w:r>
+        <w:t>reviewsDAO</w:t>
+      </w:r>
+      <w:proofErr w:type="spellEnd"/>
+      <w:r>
+        <w:t xml:space="preserve">. Once created the </w:t>
+      </w:r>
+      <w:proofErr w:type="spellStart"/>
+      <w:r>
+        <w:t>findByUnapproved</w:t>
+      </w:r>
+      <w:proofErr w:type="spellEnd"/>
+      <w:r>
+        <w:t xml:space="preserve"> function will be called on it, the returned array will then be stored in the </w:t>
+      </w:r>
+      <w:r>
+        <w:t>review’s</w:t>
+      </w:r>
+      <w:r>
+        <w:t xml:space="preserve"> variable. An if statement is then used to validate that the reviews variable is not null. If it is an error will be output to the page, the try catch block closed, and the custom footer function called. If reviews </w:t>
+      </w:r>
+      <w:r>
+        <w:t>are</w:t>
+      </w:r>
+      <w:r>
+        <w:t xml:space="preserve"> not </w:t>
+      </w:r>
+      <w:r>
+        <w:t>null,</w:t>
+      </w:r>
+      <w:r>
+        <w:t xml:space="preserve"> then a foreach loop will iterate thought the indexed array outputting the reviews to the page. For each </w:t>
+      </w:r>
+      <w:r>
+        <w:t>review,</w:t>
+      </w:r>
+      <w:r>
+        <w:t xml:space="preserve"> a form is then output to the page with one hidden text input containing the review ID and a submit input before closing the form. This form will allow a review to be approved. Finally, after closing the try catch block the custom footer is called.</w:t>
+      </w:r>
+    </w:p>
+    <w:p>
+      <w:pPr>
+        <w:pStyle w:val="Heading3"/>
+      </w:pPr>
+      <w:proofErr w:type="spellStart"/>
+      <w:r>
+        <w:t>a</w:t>
+      </w:r>
+      <w:r>
+        <w:t>pproveReview.php</w:t>
+      </w:r>
+      <w:proofErr w:type="spellEnd"/>
+    </w:p>
+    <w:p>
+      <w:r>
+        <w:t xml:space="preserve">The logic of this page is the same as </w:t>
+      </w:r>
+      <w:proofErr w:type="spellStart"/>
+      <w:r>
+        <w:t>login.php</w:t>
+      </w:r>
+      <w:proofErr w:type="spellEnd"/>
+      <w:r>
+        <w:t xml:space="preserve"> up until the PDO connection is stored in the conn variable. The only difference is the included files, for this page they are </w:t>
+      </w:r>
+      <w:proofErr w:type="spellStart"/>
+      <w:r>
+        <w:t>functions.php</w:t>
+      </w:r>
+      <w:proofErr w:type="spellEnd"/>
+      <w:r>
+        <w:t xml:space="preserve"> and </w:t>
+      </w:r>
+      <w:proofErr w:type="spellStart"/>
+      <w:r>
+        <w:t>reviewsDAO.php</w:t>
+      </w:r>
+      <w:proofErr w:type="spellEnd"/>
+      <w:r>
+        <w:t xml:space="preserve">. Then the review ID sent by the </w:t>
+      </w:r>
+      <w:proofErr w:type="spellStart"/>
+      <w:r>
+        <w:t>reviewResultsAdmin</w:t>
+      </w:r>
+      <w:proofErr w:type="spellEnd"/>
+      <w:r>
+        <w:t xml:space="preserve"> page using a POST request are stored in variables with the same name. An if statement is then used to validate the review ID using a custom regular expression before continuing. If invalid an error will be output to the page, the try catch block closed, and the custom footer function called. If valid then a </w:t>
+      </w:r>
+      <w:proofErr w:type="spellStart"/>
+      <w:r>
+        <w:t>reviewsDAO</w:t>
+      </w:r>
+      <w:proofErr w:type="spellEnd"/>
+      <w:r>
+        <w:t xml:space="preserve"> is created by passing the conn variable and the </w:t>
+      </w:r>
+      <w:r>
+        <w:t>hard-coded</w:t>
+      </w:r>
+      <w:r>
+        <w:t xml:space="preserve"> table name as arguments, the returned </w:t>
+      </w:r>
+      <w:proofErr w:type="spellStart"/>
+      <w:r>
+        <w:t>reviewsDAO</w:t>
+      </w:r>
+      <w:proofErr w:type="spellEnd"/>
+      <w:r>
+        <w:t xml:space="preserve"> is then stored in the variable </w:t>
+      </w:r>
+      <w:proofErr w:type="spellStart"/>
+      <w:r>
+        <w:t>reviewsDAO</w:t>
+      </w:r>
+      <w:proofErr w:type="spellEnd"/>
+      <w:r>
+        <w:t xml:space="preserve">. Once created the </w:t>
+      </w:r>
+      <w:proofErr w:type="spellStart"/>
+      <w:r>
+        <w:t>approveReview</w:t>
+      </w:r>
+      <w:proofErr w:type="spellEnd"/>
+      <w:r>
+        <w:t xml:space="preserve"> function will be called on it and the review ID will be passed in as the only argument.</w:t>
+      </w:r>
+    </w:p>
+    <w:p>
+      <w:r>
+        <w:rPr>
+          <w:rStyle w:val="Heading1Char"/>
+        </w:rPr>
+        <w:t>Task G</w:t>
+      </w:r>
+    </w:p>
+    <w:p>
+      <w:r>
+        <w:t xml:space="preserve">For task g the following scripts will be needed: </w:t>
+      </w:r>
+      <w:proofErr w:type="spellStart"/>
+      <w:r>
+        <w:t>poiDTO.php</w:t>
+      </w:r>
+      <w:proofErr w:type="spellEnd"/>
+      <w:r>
+        <w:t xml:space="preserve">, </w:t>
+      </w:r>
+      <w:proofErr w:type="spellStart"/>
+      <w:r>
+        <w:t>poiDAO.php</w:t>
+      </w:r>
+      <w:proofErr w:type="spellEnd"/>
+      <w:r>
+        <w:t xml:space="preserve">, </w:t>
+      </w:r>
+      <w:proofErr w:type="spellStart"/>
+      <w:r>
+        <w:t>reviewsDTO.php</w:t>
+      </w:r>
+      <w:proofErr w:type="spellEnd"/>
+      <w:r>
+        <w:t xml:space="preserve">, </w:t>
+      </w:r>
+      <w:proofErr w:type="spellStart"/>
+      <w:r>
+        <w:t>reviewsDAO.php</w:t>
+      </w:r>
+      <w:proofErr w:type="spellEnd"/>
+      <w:r>
+        <w:t xml:space="preserve">, </w:t>
+      </w:r>
+      <w:proofErr w:type="spellStart"/>
+      <w:r>
+        <w:t>usersDTO.php</w:t>
+      </w:r>
+      <w:proofErr w:type="spellEnd"/>
+      <w:r>
+        <w:t xml:space="preserve">, and </w:t>
+      </w:r>
+      <w:proofErr w:type="spellStart"/>
+      <w:r>
+        <w:t>usersDAO.php</w:t>
+      </w:r>
+      <w:proofErr w:type="spellEnd"/>
+      <w:r>
+        <w:t>. These scripts will be called by other pages to request information from or update the database. All DAO's will be linked to their corresponding DTO's using the include function.</w:t>
+      </w:r>
+    </w:p>
+    <w:p>
+      <w:pPr>
+        <w:pStyle w:val="Heading3"/>
+      </w:pPr>
+      <w:proofErr w:type="spellStart"/>
+      <w:r>
+        <w:t>poiDTO.php</w:t>
+      </w:r>
+      <w:proofErr w:type="spellEnd"/>
+      <w:r>
+        <w:t xml:space="preserve">, </w:t>
+      </w:r>
+      <w:proofErr w:type="spellStart"/>
+      <w:r>
+        <w:t>reviewsDTO.php</w:t>
+      </w:r>
+      <w:proofErr w:type="spellEnd"/>
+      <w:r>
+        <w:t xml:space="preserve">, and </w:t>
+      </w:r>
+      <w:proofErr w:type="spellStart"/>
+      <w:r>
+        <w:t>usersDTO.php</w:t>
+      </w:r>
+      <w:proofErr w:type="spellEnd"/>
+    </w:p>
+    <w:p>
+      <w:r>
+        <w:t xml:space="preserve">These scripts are all similar the only difference is the number of private attributes, below I will talk about the </w:t>
+      </w:r>
+      <w:proofErr w:type="spellStart"/>
+      <w:r>
+        <w:t>usersDTO.php</w:t>
+      </w:r>
+      <w:proofErr w:type="spellEnd"/>
+      <w:r>
+        <w:t xml:space="preserve">. This script will have 4 private attributes: id, username, password, and </w:t>
+      </w:r>
+      <w:proofErr w:type="spellStart"/>
+      <w:r>
+        <w:t>isadmin</w:t>
+      </w:r>
+      <w:proofErr w:type="spellEnd"/>
+      <w:r>
+        <w:t xml:space="preserve">. It will have a public constructor function that takes 4 arguments and stores them in </w:t>
+      </w:r>
+      <w:r>
+        <w:t>their</w:t>
+      </w:r>
+      <w:r>
+        <w:t xml:space="preserve"> corresponding attributes. There will be public getter and setter functions for each attribute. Getters return the value contained in an attribute and setters update the value in an attribute. Finally, for diagnostic purposes they will all contain a display function that will output the attributes of a specific instance of an object to the page.</w:t>
+      </w:r>
+    </w:p>
+    <w:p>
+      <w:pPr>
+        <w:pStyle w:val="Heading3"/>
+      </w:pPr>
+      <w:proofErr w:type="spellStart"/>
+      <w:r>
+        <w:t>poiDAO.php</w:t>
+      </w:r>
+      <w:proofErr w:type="spellEnd"/>
+    </w:p>
+    <w:p>
+      <w:r>
+        <w:t xml:space="preserve">This script will have 2 private attributes: table and conn. Table to store the database table name and conn to store the PDO connection object. It will have a public construct function that will allow a new </w:t>
+      </w:r>
+      <w:proofErr w:type="spellStart"/>
+      <w:r>
+        <w:t>poiDAO</w:t>
+      </w:r>
+      <w:proofErr w:type="spellEnd"/>
+      <w:r>
+        <w:t xml:space="preserve"> object to be created, taking in the conn and table variables as arguments and storing </w:t>
+      </w:r>
+      <w:r>
+        <w:lastRenderedPageBreak/>
+        <w:t xml:space="preserve">them in the corresponding attributes. There will be a public </w:t>
+      </w:r>
+      <w:proofErr w:type="spellStart"/>
+      <w:r>
+        <w:t>findRegions</w:t>
+      </w:r>
+      <w:proofErr w:type="spellEnd"/>
+      <w:r>
+        <w:t xml:space="preserve"> function that runs a prepared SQL select statement on the database using the conn and table variables to find all the regions in the database. (Prepared SQL statements are used to guard against SQL injection attacks.) A while loop will then iterate thought the returned rows and add them to an indexed array that will then be returned to the page. It will also include a public </w:t>
+      </w:r>
+      <w:proofErr w:type="spellStart"/>
+      <w:r>
+        <w:t>findById</w:t>
+      </w:r>
+      <w:proofErr w:type="spellEnd"/>
+      <w:r>
+        <w:t xml:space="preserve"> function that runs a prepared SQL select statement on the database using the conn, table and </w:t>
+      </w:r>
+      <w:proofErr w:type="spellStart"/>
+      <w:r>
+        <w:t>poiId</w:t>
+      </w:r>
+      <w:proofErr w:type="spellEnd"/>
+      <w:r>
+        <w:t xml:space="preserve"> variables to pull out a specific database row. That row will then be used to create a new </w:t>
+      </w:r>
+      <w:proofErr w:type="spellStart"/>
+      <w:r>
+        <w:t>poiDTO</w:t>
+      </w:r>
+      <w:proofErr w:type="spellEnd"/>
+      <w:r>
+        <w:t xml:space="preserve"> object that is returned to the page. There will be a public </w:t>
+      </w:r>
+      <w:proofErr w:type="spellStart"/>
+      <w:r>
+        <w:t>addRecommendation</w:t>
+      </w:r>
+      <w:proofErr w:type="spellEnd"/>
+      <w:r>
+        <w:t xml:space="preserve"> function that runs a prepared SQL update statement on the database using the conn, table, and </w:t>
+      </w:r>
+      <w:proofErr w:type="spellStart"/>
+      <w:r>
+        <w:t>poiId</w:t>
+      </w:r>
+      <w:proofErr w:type="spellEnd"/>
+      <w:r>
+        <w:t xml:space="preserve"> variables to add one to the recommended value in the database. Then using the PHP header function will send the user to the </w:t>
+      </w:r>
+      <w:proofErr w:type="spellStart"/>
+      <w:r>
+        <w:t>regionResults.php</w:t>
+      </w:r>
+      <w:proofErr w:type="spellEnd"/>
+      <w:r>
+        <w:t xml:space="preserve"> page, using the region variable to complete the query string. Finally, there will be a public add. It will execute a prepared SQL insert statement on the database using the conn, table, and </w:t>
+      </w:r>
+      <w:proofErr w:type="spellStart"/>
+      <w:r>
+        <w:t>poiObj</w:t>
+      </w:r>
+      <w:proofErr w:type="spellEnd"/>
+      <w:r>
+        <w:t xml:space="preserve"> variables, populating the table columns with the POI objects attributes. The POI object will then have its ID attribute set to the ID from the database before being </w:t>
+      </w:r>
+      <w:r>
+        <w:t>returned</w:t>
+      </w:r>
+      <w:r>
+        <w:t xml:space="preserve"> to the page.</w:t>
+      </w:r>
+    </w:p>
+    <w:p>
+      <w:pPr>
+        <w:pStyle w:val="Heading3"/>
+      </w:pPr>
+      <w:proofErr w:type="spellStart"/>
+      <w:r>
+        <w:t>r</w:t>
+      </w:r>
+      <w:r>
+        <w:t>eviewsDAO.php</w:t>
+      </w:r>
+      <w:proofErr w:type="spellEnd"/>
+    </w:p>
+    <w:p>
+      <w:r>
+        <w:t xml:space="preserve">The attributes and constructor for this script will work in the same as the ones for </w:t>
+      </w:r>
+      <w:proofErr w:type="spellStart"/>
+      <w:r>
+        <w:t>poiDAO.php</w:t>
+      </w:r>
+      <w:proofErr w:type="spellEnd"/>
+      <w:r>
+        <w:t xml:space="preserve">. There will be a public </w:t>
+      </w:r>
+      <w:proofErr w:type="spellStart"/>
+      <w:r>
+        <w:t>findByPoiIdAndApproved</w:t>
+      </w:r>
+      <w:proofErr w:type="spellEnd"/>
+      <w:r>
+        <w:t xml:space="preserve"> function that will run a prepared SQL select statement on the database using the conn, table, and </w:t>
+      </w:r>
+      <w:proofErr w:type="spellStart"/>
+      <w:r>
+        <w:t>poiId</w:t>
+      </w:r>
+      <w:proofErr w:type="spellEnd"/>
+      <w:r>
+        <w:t xml:space="preserve"> variables to find all reviews that have been approved for that POI. A while loop will then iterate thought the returned rows and add them to an indexed array that will then be returned to the page. There will also be a public </w:t>
+      </w:r>
+      <w:proofErr w:type="spellStart"/>
+      <w:r>
+        <w:t>f</w:t>
+      </w:r>
+      <w:r>
+        <w:t>indByUnapproved</w:t>
+      </w:r>
+      <w:proofErr w:type="spellEnd"/>
+      <w:r>
+        <w:t xml:space="preserve"> function that will run a prepared SQL select statement on the database using the conn and table variables to find all reviews pending approval. A while loop will then iterate thought the returned rows and add them to an indexed array that will then be returned to the page. There will be a public </w:t>
+      </w:r>
+      <w:proofErr w:type="spellStart"/>
+      <w:r>
+        <w:t>addReview</w:t>
+      </w:r>
+      <w:proofErr w:type="spellEnd"/>
+      <w:r>
+        <w:t xml:space="preserve"> function that will run a prepared SQL insert statement on the database using the conn, table, and </w:t>
+      </w:r>
+      <w:proofErr w:type="spellStart"/>
+      <w:r>
+        <w:t>reviewObj</w:t>
+      </w:r>
+      <w:proofErr w:type="spellEnd"/>
+      <w:r>
+        <w:t xml:space="preserve"> variables, populating the table columns with the review objects attributes. The review object will then have its ID attribute set to the ID from the database before being </w:t>
+      </w:r>
+      <w:r>
+        <w:t>returned</w:t>
+      </w:r>
+      <w:r>
+        <w:t xml:space="preserve"> to the requesting page. Finally, there will be a public </w:t>
+      </w:r>
+      <w:proofErr w:type="spellStart"/>
+      <w:r>
+        <w:t>approveReview</w:t>
+      </w:r>
+      <w:proofErr w:type="spellEnd"/>
+      <w:r>
+        <w:t xml:space="preserve"> function that will execute a prepared SQL update statement on the database using the conn, table, and </w:t>
+      </w:r>
+      <w:proofErr w:type="spellStart"/>
+      <w:r>
+        <w:t>reviewId</w:t>
+      </w:r>
+      <w:proofErr w:type="spellEnd"/>
+      <w:r>
+        <w:t xml:space="preserve"> variables, to approve that specific review. Once completed the PHP header function will return the user to the </w:t>
+      </w:r>
+      <w:proofErr w:type="spellStart"/>
+      <w:r>
+        <w:t>reviewResultsAdmin.php</w:t>
+      </w:r>
+      <w:proofErr w:type="spellEnd"/>
+      <w:r>
+        <w:t xml:space="preserve"> page.</w:t>
+      </w:r>
+    </w:p>
+    <w:p>
+      <w:pPr>
+        <w:pStyle w:val="Heading3"/>
+      </w:pPr>
+      <w:proofErr w:type="spellStart"/>
+      <w:r>
+        <w:t>usersDAO.php</w:t>
+      </w:r>
+      <w:proofErr w:type="spellEnd"/>
+    </w:p>
+    <w:p>
+      <w:r>
+        <w:t xml:space="preserve">The attributes and constructor for this script will work in the same as the ones for </w:t>
+      </w:r>
+      <w:proofErr w:type="spellStart"/>
+      <w:r>
+        <w:t>poiDAO.php</w:t>
+      </w:r>
+      <w:proofErr w:type="spellEnd"/>
+      <w:r>
+        <w:t xml:space="preserve">. It will have a public </w:t>
+      </w:r>
+      <w:proofErr w:type="spellStart"/>
+      <w:r>
+        <w:t>verifyLogin</w:t>
+      </w:r>
+      <w:proofErr w:type="spellEnd"/>
+      <w:r>
+        <w:t xml:space="preserve"> function that will run a prepared SQL select statement on the database using the conn, table, un, and pw variables. It will retrieve the matching database record and use the fetched row to create a new </w:t>
+      </w:r>
+      <w:proofErr w:type="spellStart"/>
+      <w:r>
+        <w:t>usersDTO</w:t>
+      </w:r>
+      <w:proofErr w:type="spellEnd"/>
+      <w:r>
+        <w:t xml:space="preserve"> object that will be </w:t>
+      </w:r>
+      <w:r>
+        <w:t>returned</w:t>
+      </w:r>
+      <w:r>
+        <w:t xml:space="preserve"> to the page.</w:t>
+      </w:r>
+    </w:p>
     <w:sectPr>
       <w:pgSz w:w="11906" w:h="16838"/>
       <w:pgMar w:top="1440" w:right="1440" w:bottom="1440" w:left="1440" w:header="708" w:footer="708" w:gutter="0"/>
@@ -11,6 +1822,542 @@
     </w:sectPr>
   </w:body>
 </w:document>
+</file>
+
+<file path=word/numbering.xml><?xml version="1.0" encoding="utf-8"?>
+<w:numbering xmlns:wpc="http://schemas.microsoft.com/office/word/2010/wordprocessingCanvas" xmlns:cx="http://schemas.microsoft.com/office/drawing/2014/chartex" xmlns:cx1="http://schemas.microsoft.com/office/drawing/2015/9/8/chartex" xmlns:cx2="http://schemas.microsoft.com/office/drawing/2015/10/21/chartex" xmlns:cx3="http://schemas.microsoft.com/office/drawing/2016/5/9/chartex" xmlns:cx4="http://schemas.microsoft.com/office/drawing/2016/5/10/chartex" xmlns:cx5="http://schemas.microsoft.com/office/drawing/2016/5/11/chartex" xmlns:cx6="http://schemas.microsoft.com/office/drawing/2016/5/12/chartex" xmlns:cx7="http://schemas.microsoft.com/office/drawing/2016/5/13/chartex" xmlns:cx8="http://schemas.microsoft.com/office/drawing/2016/5/14/chartex" xmlns:mc="http://schemas.openxmlformats.org/markup-compatibility/2006" xmlns:aink="http://schemas.microsoft.com/office/drawing/2016/ink" xmlns:am3d="http://schemas.microsoft.com/office/drawing/2017/model3d" xmlns:o="urn:schemas-microsoft-com:office:office" xmlns:r="http://schemas.openxmlformats.org/officeDocument/2006/relationships" xmlns:m="http://schemas.openxmlformats.org/officeDocument/2006/math" xmlns:v="urn:schemas-microsoft-com:vml" xmlns:wp14="http://schemas.microsoft.com/office/word/2010/wordprocessingDrawing" xmlns:wp="http://schemas.openxmlformats.org/drawingml/2006/wordprocessingDrawing" xmlns:w10="urn:schemas-microsoft-com:office:word" xmlns:w="http://schemas.openxmlformats.org/wordprocessingml/2006/main" xmlns:w14="http://schemas.microsoft.com/office/word/2010/wordml" xmlns:w15="http://schemas.microsoft.com/office/word/2012/wordml" xmlns:w16cex="http://schemas.microsoft.com/office/word/2018/wordml/cex" xmlns:w16cid="http://schemas.microsoft.com/office/word/2016/wordml/cid" xmlns:w16="http://schemas.microsoft.com/office/word/2018/wordml" xmlns:w16se="http://schemas.microsoft.com/office/word/2015/wordml/symex" xmlns:wpg="http://schemas.microsoft.com/office/word/2010/wordprocessingGroup" xmlns:wpi="http://schemas.microsoft.com/office/word/2010/wordprocessingInk" xmlns:wne="http://schemas.microsoft.com/office/word/2006/wordml" xmlns:wps="http://schemas.microsoft.com/office/word/2010/wordprocessingShape" mc:Ignorable="w14 w15 w16se w16cid w16 w16cex wp14">
+  <w:abstractNum w:abstractNumId="0" w15:restartNumberingAfterBreak="0">
+    <w:nsid w:val="3A5C11E7"/>
+    <w:multiLevelType w:val="hybridMultilevel"/>
+    <w:tmpl w:val="A890316A"/>
+    <w:lvl w:ilvl="0" w:tplc="7E74B53E">
+      <w:start w:val="1"/>
+      <w:numFmt w:val="bullet"/>
+      <w:lvlText w:val="-"/>
+      <w:lvlJc w:val="left"/>
+      <w:pPr>
+        <w:ind w:left="1080" w:hanging="360"/>
+      </w:pPr>
+      <w:rPr>
+        <w:rFonts w:ascii="Calibri" w:eastAsiaTheme="minorHAnsi" w:hAnsi="Calibri" w:cs="Calibri" w:hint="default"/>
+      </w:rPr>
+    </w:lvl>
+    <w:lvl w:ilvl="1" w:tplc="08090003" w:tentative="1">
+      <w:start w:val="1"/>
+      <w:numFmt w:val="bullet"/>
+      <w:lvlText w:val="o"/>
+      <w:lvlJc w:val="left"/>
+      <w:pPr>
+        <w:ind w:left="1800" w:hanging="360"/>
+      </w:pPr>
+      <w:rPr>
+        <w:rFonts w:ascii="Courier New" w:hAnsi="Courier New" w:cs="Courier New" w:hint="default"/>
+      </w:rPr>
+    </w:lvl>
+    <w:lvl w:ilvl="2" w:tplc="08090005" w:tentative="1">
+      <w:start w:val="1"/>
+      <w:numFmt w:val="bullet"/>
+      <w:lvlText w:val=""/>
+      <w:lvlJc w:val="left"/>
+      <w:pPr>
+        <w:ind w:left="2520" w:hanging="360"/>
+      </w:pPr>
+      <w:rPr>
+        <w:rFonts w:ascii="Wingdings" w:hAnsi="Wingdings" w:cs="Wingdings" w:hint="default"/>
+      </w:rPr>
+    </w:lvl>
+    <w:lvl w:ilvl="3" w:tplc="08090001" w:tentative="1">
+      <w:start w:val="1"/>
+      <w:numFmt w:val="bullet"/>
+      <w:lvlText w:val=""/>
+      <w:lvlJc w:val="left"/>
+      <w:pPr>
+        <w:ind w:left="3240" w:hanging="360"/>
+      </w:pPr>
+      <w:rPr>
+        <w:rFonts w:ascii="Symbol" w:hAnsi="Symbol" w:cs="Symbol" w:hint="default"/>
+      </w:rPr>
+    </w:lvl>
+    <w:lvl w:ilvl="4" w:tplc="08090003" w:tentative="1">
+      <w:start w:val="1"/>
+      <w:numFmt w:val="bullet"/>
+      <w:lvlText w:val="o"/>
+      <w:lvlJc w:val="left"/>
+      <w:pPr>
+        <w:ind w:left="3960" w:hanging="360"/>
+      </w:pPr>
+      <w:rPr>
+        <w:rFonts w:ascii="Courier New" w:hAnsi="Courier New" w:cs="Courier New" w:hint="default"/>
+      </w:rPr>
+    </w:lvl>
+    <w:lvl w:ilvl="5" w:tplc="08090005" w:tentative="1">
+      <w:start w:val="1"/>
+      <w:numFmt w:val="bullet"/>
+      <w:lvlText w:val=""/>
+      <w:lvlJc w:val="left"/>
+      <w:pPr>
+        <w:ind w:left="4680" w:hanging="360"/>
+      </w:pPr>
+      <w:rPr>
+        <w:rFonts w:ascii="Wingdings" w:hAnsi="Wingdings" w:cs="Wingdings" w:hint="default"/>
+      </w:rPr>
+    </w:lvl>
+    <w:lvl w:ilvl="6" w:tplc="08090001" w:tentative="1">
+      <w:start w:val="1"/>
+      <w:numFmt w:val="bullet"/>
+      <w:lvlText w:val=""/>
+      <w:lvlJc w:val="left"/>
+      <w:pPr>
+        <w:ind w:left="5400" w:hanging="360"/>
+      </w:pPr>
+      <w:rPr>
+        <w:rFonts w:ascii="Symbol" w:hAnsi="Symbol" w:cs="Symbol" w:hint="default"/>
+      </w:rPr>
+    </w:lvl>
+    <w:lvl w:ilvl="7" w:tplc="08090003" w:tentative="1">
+      <w:start w:val="1"/>
+      <w:numFmt w:val="bullet"/>
+      <w:lvlText w:val="o"/>
+      <w:lvlJc w:val="left"/>
+      <w:pPr>
+        <w:ind w:left="6120" w:hanging="360"/>
+      </w:pPr>
+      <w:rPr>
+        <w:rFonts w:ascii="Courier New" w:hAnsi="Courier New" w:cs="Courier New" w:hint="default"/>
+      </w:rPr>
+    </w:lvl>
+    <w:lvl w:ilvl="8" w:tplc="08090005" w:tentative="1">
+      <w:start w:val="1"/>
+      <w:numFmt w:val="bullet"/>
+      <w:lvlText w:val=""/>
+      <w:lvlJc w:val="left"/>
+      <w:pPr>
+        <w:ind w:left="6840" w:hanging="360"/>
+      </w:pPr>
+      <w:rPr>
+        <w:rFonts w:ascii="Wingdings" w:hAnsi="Wingdings" w:cs="Wingdings" w:hint="default"/>
+      </w:rPr>
+    </w:lvl>
+  </w:abstractNum>
+  <w:abstractNum w:abstractNumId="1" w15:restartNumberingAfterBreak="0">
+    <w:nsid w:val="565719E4"/>
+    <w:multiLevelType w:val="hybridMultilevel"/>
+    <w:tmpl w:val="8B68B47E"/>
+    <w:lvl w:ilvl="0" w:tplc="E26A9736">
+      <w:start w:val="1"/>
+      <w:numFmt w:val="upperLetter"/>
+      <w:lvlText w:val="%1)"/>
+      <w:lvlJc w:val="left"/>
+      <w:pPr>
+        <w:ind w:left="720" w:hanging="360"/>
+      </w:pPr>
+      <w:rPr>
+        <w:rFonts w:hint="default"/>
+      </w:rPr>
+    </w:lvl>
+    <w:lvl w:ilvl="1" w:tplc="08090019" w:tentative="1">
+      <w:start w:val="1"/>
+      <w:numFmt w:val="lowerLetter"/>
+      <w:lvlText w:val="%2."/>
+      <w:lvlJc w:val="left"/>
+      <w:pPr>
+        <w:ind w:left="1440" w:hanging="360"/>
+      </w:pPr>
+    </w:lvl>
+    <w:lvl w:ilvl="2" w:tplc="0809001B" w:tentative="1">
+      <w:start w:val="1"/>
+      <w:numFmt w:val="lowerRoman"/>
+      <w:lvlText w:val="%3."/>
+      <w:lvlJc w:val="right"/>
+      <w:pPr>
+        <w:ind w:left="2160" w:hanging="180"/>
+      </w:pPr>
+    </w:lvl>
+    <w:lvl w:ilvl="3" w:tplc="0809000F" w:tentative="1">
+      <w:start w:val="1"/>
+      <w:numFmt w:val="decimal"/>
+      <w:lvlText w:val="%4."/>
+      <w:lvlJc w:val="left"/>
+      <w:pPr>
+        <w:ind w:left="2880" w:hanging="360"/>
+      </w:pPr>
+    </w:lvl>
+    <w:lvl w:ilvl="4" w:tplc="08090019" w:tentative="1">
+      <w:start w:val="1"/>
+      <w:numFmt w:val="lowerLetter"/>
+      <w:lvlText w:val="%5."/>
+      <w:lvlJc w:val="left"/>
+      <w:pPr>
+        <w:ind w:left="3600" w:hanging="360"/>
+      </w:pPr>
+    </w:lvl>
+    <w:lvl w:ilvl="5" w:tplc="0809001B" w:tentative="1">
+      <w:start w:val="1"/>
+      <w:numFmt w:val="lowerRoman"/>
+      <w:lvlText w:val="%6."/>
+      <w:lvlJc w:val="right"/>
+      <w:pPr>
+        <w:ind w:left="4320" w:hanging="180"/>
+      </w:pPr>
+    </w:lvl>
+    <w:lvl w:ilvl="6" w:tplc="0809000F" w:tentative="1">
+      <w:start w:val="1"/>
+      <w:numFmt w:val="decimal"/>
+      <w:lvlText w:val="%7."/>
+      <w:lvlJc w:val="left"/>
+      <w:pPr>
+        <w:ind w:left="5040" w:hanging="360"/>
+      </w:pPr>
+    </w:lvl>
+    <w:lvl w:ilvl="7" w:tplc="08090019" w:tentative="1">
+      <w:start w:val="1"/>
+      <w:numFmt w:val="lowerLetter"/>
+      <w:lvlText w:val="%8."/>
+      <w:lvlJc w:val="left"/>
+      <w:pPr>
+        <w:ind w:left="5760" w:hanging="360"/>
+      </w:pPr>
+    </w:lvl>
+    <w:lvl w:ilvl="8" w:tplc="0809001B" w:tentative="1">
+      <w:start w:val="1"/>
+      <w:numFmt w:val="lowerRoman"/>
+      <w:lvlText w:val="%9."/>
+      <w:lvlJc w:val="right"/>
+      <w:pPr>
+        <w:ind w:left="6480" w:hanging="180"/>
+      </w:pPr>
+    </w:lvl>
+  </w:abstractNum>
+  <w:abstractNum w:abstractNumId="2" w15:restartNumberingAfterBreak="0">
+    <w:nsid w:val="662F6E3B"/>
+    <w:multiLevelType w:val="hybridMultilevel"/>
+    <w:tmpl w:val="A63013A8"/>
+    <w:lvl w:ilvl="0" w:tplc="E4680BA8">
+      <w:start w:val="1"/>
+      <w:numFmt w:val="bullet"/>
+      <w:lvlText w:val="-"/>
+      <w:lvlJc w:val="left"/>
+      <w:pPr>
+        <w:ind w:left="1080" w:hanging="360"/>
+      </w:pPr>
+      <w:rPr>
+        <w:rFonts w:ascii="Calibri" w:eastAsiaTheme="minorHAnsi" w:hAnsi="Calibri" w:cs="Calibri" w:hint="default"/>
+      </w:rPr>
+    </w:lvl>
+    <w:lvl w:ilvl="1" w:tplc="08090003" w:tentative="1">
+      <w:start w:val="1"/>
+      <w:numFmt w:val="bullet"/>
+      <w:lvlText w:val="o"/>
+      <w:lvlJc w:val="left"/>
+      <w:pPr>
+        <w:ind w:left="1800" w:hanging="360"/>
+      </w:pPr>
+      <w:rPr>
+        <w:rFonts w:ascii="Courier New" w:hAnsi="Courier New" w:cs="Courier New" w:hint="default"/>
+      </w:rPr>
+    </w:lvl>
+    <w:lvl w:ilvl="2" w:tplc="08090005" w:tentative="1">
+      <w:start w:val="1"/>
+      <w:numFmt w:val="bullet"/>
+      <w:lvlText w:val=""/>
+      <w:lvlJc w:val="left"/>
+      <w:pPr>
+        <w:ind w:left="2520" w:hanging="360"/>
+      </w:pPr>
+      <w:rPr>
+        <w:rFonts w:ascii="Wingdings" w:hAnsi="Wingdings" w:cs="Wingdings" w:hint="default"/>
+      </w:rPr>
+    </w:lvl>
+    <w:lvl w:ilvl="3" w:tplc="08090001" w:tentative="1">
+      <w:start w:val="1"/>
+      <w:numFmt w:val="bullet"/>
+      <w:lvlText w:val=""/>
+      <w:lvlJc w:val="left"/>
+      <w:pPr>
+        <w:ind w:left="3240" w:hanging="360"/>
+      </w:pPr>
+      <w:rPr>
+        <w:rFonts w:ascii="Symbol" w:hAnsi="Symbol" w:cs="Symbol" w:hint="default"/>
+      </w:rPr>
+    </w:lvl>
+    <w:lvl w:ilvl="4" w:tplc="08090003" w:tentative="1">
+      <w:start w:val="1"/>
+      <w:numFmt w:val="bullet"/>
+      <w:lvlText w:val="o"/>
+      <w:lvlJc w:val="left"/>
+      <w:pPr>
+        <w:ind w:left="3960" w:hanging="360"/>
+      </w:pPr>
+      <w:rPr>
+        <w:rFonts w:ascii="Courier New" w:hAnsi="Courier New" w:cs="Courier New" w:hint="default"/>
+      </w:rPr>
+    </w:lvl>
+    <w:lvl w:ilvl="5" w:tplc="08090005" w:tentative="1">
+      <w:start w:val="1"/>
+      <w:numFmt w:val="bullet"/>
+      <w:lvlText w:val=""/>
+      <w:lvlJc w:val="left"/>
+      <w:pPr>
+        <w:ind w:left="4680" w:hanging="360"/>
+      </w:pPr>
+      <w:rPr>
+        <w:rFonts w:ascii="Wingdings" w:hAnsi="Wingdings" w:cs="Wingdings" w:hint="default"/>
+      </w:rPr>
+    </w:lvl>
+    <w:lvl w:ilvl="6" w:tplc="08090001" w:tentative="1">
+      <w:start w:val="1"/>
+      <w:numFmt w:val="bullet"/>
+      <w:lvlText w:val=""/>
+      <w:lvlJc w:val="left"/>
+      <w:pPr>
+        <w:ind w:left="5400" w:hanging="360"/>
+      </w:pPr>
+      <w:rPr>
+        <w:rFonts w:ascii="Symbol" w:hAnsi="Symbol" w:cs="Symbol" w:hint="default"/>
+      </w:rPr>
+    </w:lvl>
+    <w:lvl w:ilvl="7" w:tplc="08090003" w:tentative="1">
+      <w:start w:val="1"/>
+      <w:numFmt w:val="bullet"/>
+      <w:lvlText w:val="o"/>
+      <w:lvlJc w:val="left"/>
+      <w:pPr>
+        <w:ind w:left="6120" w:hanging="360"/>
+      </w:pPr>
+      <w:rPr>
+        <w:rFonts w:ascii="Courier New" w:hAnsi="Courier New" w:cs="Courier New" w:hint="default"/>
+      </w:rPr>
+    </w:lvl>
+    <w:lvl w:ilvl="8" w:tplc="08090005" w:tentative="1">
+      <w:start w:val="1"/>
+      <w:numFmt w:val="bullet"/>
+      <w:lvlText w:val=""/>
+      <w:lvlJc w:val="left"/>
+      <w:pPr>
+        <w:ind w:left="6840" w:hanging="360"/>
+      </w:pPr>
+      <w:rPr>
+        <w:rFonts w:ascii="Wingdings" w:hAnsi="Wingdings" w:cs="Wingdings" w:hint="default"/>
+      </w:rPr>
+    </w:lvl>
+  </w:abstractNum>
+  <w:abstractNum w:abstractNumId="3" w15:restartNumberingAfterBreak="0">
+    <w:nsid w:val="785A69E5"/>
+    <w:multiLevelType w:val="hybridMultilevel"/>
+    <w:tmpl w:val="A816DB52"/>
+    <w:lvl w:ilvl="0" w:tplc="D5301054">
+      <w:numFmt w:val="bullet"/>
+      <w:lvlText w:val="-"/>
+      <w:lvlJc w:val="left"/>
+      <w:pPr>
+        <w:ind w:left="1080" w:hanging="360"/>
+      </w:pPr>
+      <w:rPr>
+        <w:rFonts w:ascii="Calibri" w:eastAsiaTheme="minorHAnsi" w:hAnsi="Calibri" w:cs="Calibri" w:hint="default"/>
+      </w:rPr>
+    </w:lvl>
+    <w:lvl w:ilvl="1" w:tplc="08090003" w:tentative="1">
+      <w:start w:val="1"/>
+      <w:numFmt w:val="bullet"/>
+      <w:lvlText w:val="o"/>
+      <w:lvlJc w:val="left"/>
+      <w:pPr>
+        <w:ind w:left="1800" w:hanging="360"/>
+      </w:pPr>
+      <w:rPr>
+        <w:rFonts w:ascii="Courier New" w:hAnsi="Courier New" w:cs="Courier New" w:hint="default"/>
+      </w:rPr>
+    </w:lvl>
+    <w:lvl w:ilvl="2" w:tplc="08090005" w:tentative="1">
+      <w:start w:val="1"/>
+      <w:numFmt w:val="bullet"/>
+      <w:lvlText w:val=""/>
+      <w:lvlJc w:val="left"/>
+      <w:pPr>
+        <w:ind w:left="2520" w:hanging="360"/>
+      </w:pPr>
+      <w:rPr>
+        <w:rFonts w:ascii="Wingdings" w:hAnsi="Wingdings" w:cs="Wingdings" w:hint="default"/>
+      </w:rPr>
+    </w:lvl>
+    <w:lvl w:ilvl="3" w:tplc="08090001" w:tentative="1">
+      <w:start w:val="1"/>
+      <w:numFmt w:val="bullet"/>
+      <w:lvlText w:val=""/>
+      <w:lvlJc w:val="left"/>
+      <w:pPr>
+        <w:ind w:left="3240" w:hanging="360"/>
+      </w:pPr>
+      <w:rPr>
+        <w:rFonts w:ascii="Symbol" w:hAnsi="Symbol" w:cs="Symbol" w:hint="default"/>
+      </w:rPr>
+    </w:lvl>
+    <w:lvl w:ilvl="4" w:tplc="08090003" w:tentative="1">
+      <w:start w:val="1"/>
+      <w:numFmt w:val="bullet"/>
+      <w:lvlText w:val="o"/>
+      <w:lvlJc w:val="left"/>
+      <w:pPr>
+        <w:ind w:left="3960" w:hanging="360"/>
+      </w:pPr>
+      <w:rPr>
+        <w:rFonts w:ascii="Courier New" w:hAnsi="Courier New" w:cs="Courier New" w:hint="default"/>
+      </w:rPr>
+    </w:lvl>
+    <w:lvl w:ilvl="5" w:tplc="08090005" w:tentative="1">
+      <w:start w:val="1"/>
+      <w:numFmt w:val="bullet"/>
+      <w:lvlText w:val=""/>
+      <w:lvlJc w:val="left"/>
+      <w:pPr>
+        <w:ind w:left="4680" w:hanging="360"/>
+      </w:pPr>
+      <w:rPr>
+        <w:rFonts w:ascii="Wingdings" w:hAnsi="Wingdings" w:cs="Wingdings" w:hint="default"/>
+      </w:rPr>
+    </w:lvl>
+    <w:lvl w:ilvl="6" w:tplc="08090001" w:tentative="1">
+      <w:start w:val="1"/>
+      <w:numFmt w:val="bullet"/>
+      <w:lvlText w:val=""/>
+      <w:lvlJc w:val="left"/>
+      <w:pPr>
+        <w:ind w:left="5400" w:hanging="360"/>
+      </w:pPr>
+      <w:rPr>
+        <w:rFonts w:ascii="Symbol" w:hAnsi="Symbol" w:cs="Symbol" w:hint="default"/>
+      </w:rPr>
+    </w:lvl>
+    <w:lvl w:ilvl="7" w:tplc="08090003" w:tentative="1">
+      <w:start w:val="1"/>
+      <w:numFmt w:val="bullet"/>
+      <w:lvlText w:val="o"/>
+      <w:lvlJc w:val="left"/>
+      <w:pPr>
+        <w:ind w:left="6120" w:hanging="360"/>
+      </w:pPr>
+      <w:rPr>
+        <w:rFonts w:ascii="Courier New" w:hAnsi="Courier New" w:cs="Courier New" w:hint="default"/>
+      </w:rPr>
+    </w:lvl>
+    <w:lvl w:ilvl="8" w:tplc="08090005" w:tentative="1">
+      <w:start w:val="1"/>
+      <w:numFmt w:val="bullet"/>
+      <w:lvlText w:val=""/>
+      <w:lvlJc w:val="left"/>
+      <w:pPr>
+        <w:ind w:left="6840" w:hanging="360"/>
+      </w:pPr>
+      <w:rPr>
+        <w:rFonts w:ascii="Wingdings" w:hAnsi="Wingdings" w:cs="Wingdings" w:hint="default"/>
+      </w:rPr>
+    </w:lvl>
+  </w:abstractNum>
+  <w:abstractNum w:abstractNumId="4" w15:restartNumberingAfterBreak="0">
+    <w:nsid w:val="79EC1BE1"/>
+    <w:multiLevelType w:val="hybridMultilevel"/>
+    <w:tmpl w:val="84CE65F0"/>
+    <w:lvl w:ilvl="0" w:tplc="009A8F9A">
+      <w:start w:val="1"/>
+      <w:numFmt w:val="upperLetter"/>
+      <w:lvlText w:val="%1)"/>
+      <w:lvlJc w:val="left"/>
+      <w:pPr>
+        <w:ind w:left="720" w:hanging="360"/>
+      </w:pPr>
+      <w:rPr>
+        <w:rFonts w:hint="default"/>
+      </w:rPr>
+    </w:lvl>
+    <w:lvl w:ilvl="1" w:tplc="08090019" w:tentative="1">
+      <w:start w:val="1"/>
+      <w:numFmt w:val="lowerLetter"/>
+      <w:lvlText w:val="%2."/>
+      <w:lvlJc w:val="left"/>
+      <w:pPr>
+        <w:ind w:left="1440" w:hanging="360"/>
+      </w:pPr>
+    </w:lvl>
+    <w:lvl w:ilvl="2" w:tplc="0809001B" w:tentative="1">
+      <w:start w:val="1"/>
+      <w:numFmt w:val="lowerRoman"/>
+      <w:lvlText w:val="%3."/>
+      <w:lvlJc w:val="right"/>
+      <w:pPr>
+        <w:ind w:left="2160" w:hanging="180"/>
+      </w:pPr>
+    </w:lvl>
+    <w:lvl w:ilvl="3" w:tplc="0809000F" w:tentative="1">
+      <w:start w:val="1"/>
+      <w:numFmt w:val="decimal"/>
+      <w:lvlText w:val="%4."/>
+      <w:lvlJc w:val="left"/>
+      <w:pPr>
+        <w:ind w:left="2880" w:hanging="360"/>
+      </w:pPr>
+    </w:lvl>
+    <w:lvl w:ilvl="4" w:tplc="08090019" w:tentative="1">
+      <w:start w:val="1"/>
+      <w:numFmt w:val="lowerLetter"/>
+      <w:lvlText w:val="%5."/>
+      <w:lvlJc w:val="left"/>
+      <w:pPr>
+        <w:ind w:left="3600" w:hanging="360"/>
+      </w:pPr>
+    </w:lvl>
+    <w:lvl w:ilvl="5" w:tplc="0809001B" w:tentative="1">
+      <w:start w:val="1"/>
+      <w:numFmt w:val="lowerRoman"/>
+      <w:lvlText w:val="%6."/>
+      <w:lvlJc w:val="right"/>
+      <w:pPr>
+        <w:ind w:left="4320" w:hanging="180"/>
+      </w:pPr>
+    </w:lvl>
+    <w:lvl w:ilvl="6" w:tplc="0809000F" w:tentative="1">
+      <w:start w:val="1"/>
+      <w:numFmt w:val="decimal"/>
+      <w:lvlText w:val="%7."/>
+      <w:lvlJc w:val="left"/>
+      <w:pPr>
+        <w:ind w:left="5040" w:hanging="360"/>
+      </w:pPr>
+    </w:lvl>
+    <w:lvl w:ilvl="7" w:tplc="08090019" w:tentative="1">
+      <w:start w:val="1"/>
+      <w:numFmt w:val="lowerLetter"/>
+      <w:lvlText w:val="%8."/>
+      <w:lvlJc w:val="left"/>
+      <w:pPr>
+        <w:ind w:left="5760" w:hanging="360"/>
+      </w:pPr>
+    </w:lvl>
+    <w:lvl w:ilvl="8" w:tplc="0809001B" w:tentative="1">
+      <w:start w:val="1"/>
+      <w:numFmt w:val="lowerRoman"/>
+      <w:lvlText w:val="%9."/>
+      <w:lvlJc w:val="right"/>
+      <w:pPr>
+        <w:ind w:left="6480" w:hanging="180"/>
+      </w:pPr>
+    </w:lvl>
+  </w:abstractNum>
+  <w:num w:numId="1">
+    <w:abstractNumId w:val="1"/>
+  </w:num>
+  <w:num w:numId="2">
+    <w:abstractNumId w:val="3"/>
+  </w:num>
+  <w:num w:numId="3">
+    <w:abstractNumId w:val="4"/>
+  </w:num>
+  <w:num w:numId="4">
+    <w:abstractNumId w:val="0"/>
+  </w:num>
+  <w:num w:numId="5">
+    <w:abstractNumId w:val="2"/>
+  </w:num>
+</w:numbering>
 </file>
 
 <file path=word/styles.xml><?xml version="1.0" encoding="utf-8"?>
@@ -136,6 +2483,7 @@
     <w:lsdException w:name="HTML Sample" w:semiHidden="1" w:unhideWhenUsed="1"/>
     <w:lsdException w:name="HTML Typewriter" w:semiHidden="1" w:unhideWhenUsed="1"/>
     <w:lsdException w:name="HTML Variable" w:semiHidden="1" w:unhideWhenUsed="1"/>
+    <w:lsdException w:name="Normal Table" w:semiHidden="1" w:unhideWhenUsed="1"/>
     <w:lsdException w:name="annotation subject" w:semiHidden="1" w:unhideWhenUsed="1"/>
     <w:lsdException w:name="No List" w:semiHidden="1" w:unhideWhenUsed="1"/>
     <w:lsdException w:name="Outline List 1" w:semiHidden="1" w:unhideWhenUsed="1"/>
@@ -182,8 +2530,10 @@
     <w:lsdException w:name="Table Subtle 2" w:semiHidden="1" w:unhideWhenUsed="1"/>
     <w:lsdException w:name="Table Web 1" w:semiHidden="1" w:unhideWhenUsed="1"/>
     <w:lsdException w:name="Table Web 2" w:semiHidden="1" w:unhideWhenUsed="1"/>
+    <w:lsdException w:name="Table Web 3" w:semiHidden="1" w:unhideWhenUsed="1"/>
     <w:lsdException w:name="Balloon Text" w:semiHidden="1" w:unhideWhenUsed="1"/>
     <w:lsdException w:name="Table Grid" w:uiPriority="39"/>
+    <w:lsdException w:name="Table Theme" w:semiHidden="1" w:unhideWhenUsed="1"/>
     <w:lsdException w:name="Placeholder Text" w:semiHidden="1"/>
     <w:lsdException w:name="No Spacing" w:uiPriority="1" w:qFormat="1"/>
     <w:lsdException w:name="Light Shading" w:uiPriority="60"/>
@@ -409,6 +2759,71 @@
     <w:name w:val="Normal"/>
     <w:qFormat/>
   </w:style>
+  <w:style w:type="paragraph" w:styleId="Heading1">
+    <w:name w:val="heading 1"/>
+    <w:basedOn w:val="Normal"/>
+    <w:next w:val="Normal"/>
+    <w:link w:val="Heading1Char"/>
+    <w:uiPriority w:val="9"/>
+    <w:qFormat/>
+    <w:rsid w:val="0066338A"/>
+    <w:pPr>
+      <w:keepNext/>
+      <w:keepLines/>
+      <w:spacing w:before="240" w:after="0"/>
+      <w:outlineLvl w:val="0"/>
+    </w:pPr>
+    <w:rPr>
+      <w:rFonts w:asciiTheme="majorHAnsi" w:eastAsiaTheme="majorEastAsia" w:hAnsiTheme="majorHAnsi" w:cstheme="majorBidi"/>
+      <w:color w:val="2F5496" w:themeColor="accent1" w:themeShade="BF"/>
+      <w:sz w:val="32"/>
+      <w:szCs w:val="32"/>
+    </w:rPr>
+  </w:style>
+  <w:style w:type="paragraph" w:styleId="Heading2">
+    <w:name w:val="heading 2"/>
+    <w:basedOn w:val="Normal"/>
+    <w:next w:val="Normal"/>
+    <w:link w:val="Heading2Char"/>
+    <w:uiPriority w:val="9"/>
+    <w:unhideWhenUsed/>
+    <w:qFormat/>
+    <w:rsid w:val="00BE47AE"/>
+    <w:pPr>
+      <w:keepNext/>
+      <w:keepLines/>
+      <w:spacing w:before="40" w:after="0"/>
+      <w:outlineLvl w:val="1"/>
+    </w:pPr>
+    <w:rPr>
+      <w:rFonts w:asciiTheme="majorHAnsi" w:eastAsiaTheme="majorEastAsia" w:hAnsiTheme="majorHAnsi" w:cstheme="majorBidi"/>
+      <w:color w:val="2F5496" w:themeColor="accent1" w:themeShade="BF"/>
+      <w:sz w:val="26"/>
+      <w:szCs w:val="26"/>
+    </w:rPr>
+  </w:style>
+  <w:style w:type="paragraph" w:styleId="Heading3">
+    <w:name w:val="heading 3"/>
+    <w:basedOn w:val="Normal"/>
+    <w:next w:val="Normal"/>
+    <w:link w:val="Heading3Char"/>
+    <w:uiPriority w:val="9"/>
+    <w:unhideWhenUsed/>
+    <w:qFormat/>
+    <w:rsid w:val="00D127AB"/>
+    <w:pPr>
+      <w:keepNext/>
+      <w:keepLines/>
+      <w:spacing w:before="40" w:after="0"/>
+      <w:outlineLvl w:val="2"/>
+    </w:pPr>
+    <w:rPr>
+      <w:rFonts w:asciiTheme="majorHAnsi" w:eastAsiaTheme="majorEastAsia" w:hAnsiTheme="majorHAnsi" w:cstheme="majorBidi"/>
+      <w:color w:val="1F3763" w:themeColor="accent1" w:themeShade="7F"/>
+      <w:sz w:val="24"/>
+      <w:szCs w:val="24"/>
+    </w:rPr>
+  </w:style>
   <w:style w:type="character" w:default="1" w:styleId="DefaultParagraphFont">
     <w:name w:val="Default Paragraph Font"/>
     <w:uiPriority w:val="1"/>
@@ -435,6 +2850,90 @@
     <w:uiPriority w:val="99"/>
     <w:semiHidden/>
     <w:unhideWhenUsed/>
+  </w:style>
+  <w:style w:type="paragraph" w:styleId="ListParagraph">
+    <w:name w:val="List Paragraph"/>
+    <w:basedOn w:val="Normal"/>
+    <w:uiPriority w:val="34"/>
+    <w:qFormat/>
+    <w:rsid w:val="005558F7"/>
+    <w:pPr>
+      <w:ind w:left="720"/>
+      <w:contextualSpacing/>
+    </w:pPr>
+  </w:style>
+  <w:style w:type="character" w:customStyle="1" w:styleId="Heading1Char">
+    <w:name w:val="Heading 1 Char"/>
+    <w:basedOn w:val="DefaultParagraphFont"/>
+    <w:link w:val="Heading1"/>
+    <w:uiPriority w:val="9"/>
+    <w:rsid w:val="0066338A"/>
+    <w:rPr>
+      <w:rFonts w:asciiTheme="majorHAnsi" w:eastAsiaTheme="majorEastAsia" w:hAnsiTheme="majorHAnsi" w:cstheme="majorBidi"/>
+      <w:color w:val="2F5496" w:themeColor="accent1" w:themeShade="BF"/>
+      <w:sz w:val="32"/>
+      <w:szCs w:val="32"/>
+    </w:rPr>
+  </w:style>
+  <w:style w:type="paragraph" w:styleId="Title">
+    <w:name w:val="Title"/>
+    <w:basedOn w:val="Normal"/>
+    <w:next w:val="Normal"/>
+    <w:link w:val="TitleChar"/>
+    <w:uiPriority w:val="10"/>
+    <w:qFormat/>
+    <w:rsid w:val="0066338A"/>
+    <w:pPr>
+      <w:spacing w:after="0" w:line="240" w:lineRule="auto"/>
+      <w:contextualSpacing/>
+    </w:pPr>
+    <w:rPr>
+      <w:rFonts w:asciiTheme="majorHAnsi" w:eastAsiaTheme="majorEastAsia" w:hAnsiTheme="majorHAnsi" w:cstheme="majorBidi"/>
+      <w:spacing w:val="-10"/>
+      <w:kern w:val="28"/>
+      <w:sz w:val="56"/>
+      <w:szCs w:val="56"/>
+    </w:rPr>
+  </w:style>
+  <w:style w:type="character" w:customStyle="1" w:styleId="TitleChar">
+    <w:name w:val="Title Char"/>
+    <w:basedOn w:val="DefaultParagraphFont"/>
+    <w:link w:val="Title"/>
+    <w:uiPriority w:val="10"/>
+    <w:rsid w:val="0066338A"/>
+    <w:rPr>
+      <w:rFonts w:asciiTheme="majorHAnsi" w:eastAsiaTheme="majorEastAsia" w:hAnsiTheme="majorHAnsi" w:cstheme="majorBidi"/>
+      <w:spacing w:val="-10"/>
+      <w:kern w:val="28"/>
+      <w:sz w:val="56"/>
+      <w:szCs w:val="56"/>
+    </w:rPr>
+  </w:style>
+  <w:style w:type="character" w:customStyle="1" w:styleId="Heading2Char">
+    <w:name w:val="Heading 2 Char"/>
+    <w:basedOn w:val="DefaultParagraphFont"/>
+    <w:link w:val="Heading2"/>
+    <w:uiPriority w:val="9"/>
+    <w:rsid w:val="00BE47AE"/>
+    <w:rPr>
+      <w:rFonts w:asciiTheme="majorHAnsi" w:eastAsiaTheme="majorEastAsia" w:hAnsiTheme="majorHAnsi" w:cstheme="majorBidi"/>
+      <w:color w:val="2F5496" w:themeColor="accent1" w:themeShade="BF"/>
+      <w:sz w:val="26"/>
+      <w:szCs w:val="26"/>
+    </w:rPr>
+  </w:style>
+  <w:style w:type="character" w:customStyle="1" w:styleId="Heading3Char">
+    <w:name w:val="Heading 3 Char"/>
+    <w:basedOn w:val="DefaultParagraphFont"/>
+    <w:link w:val="Heading3"/>
+    <w:uiPriority w:val="9"/>
+    <w:rsid w:val="00D127AB"/>
+    <w:rPr>
+      <w:rFonts w:asciiTheme="majorHAnsi" w:eastAsiaTheme="majorEastAsia" w:hAnsiTheme="majorHAnsi" w:cstheme="majorBidi"/>
+      <w:color w:val="1F3763" w:themeColor="accent1" w:themeShade="7F"/>
+      <w:sz w:val="24"/>
+      <w:szCs w:val="24"/>
+    </w:rPr>
   </w:style>
 </w:styles>
 </file>

</xml_diff>

<commit_message>
I have a little more work to do on this report and then it can be handed in.
</commit_message>
<xml_diff>
--- a/AE2/AE2 Report.docx
+++ b/AE2/AE2 Report.docx
@@ -25,13 +25,7 @@
     </w:p>
     <w:p>
       <w:r>
-        <w:t>T</w:t>
-      </w:r>
-      <w:r>
-        <w:t>he following pages/scripts will be needed: login.php, index.php, functions.php, addPOIForm.php, and addPOI.php. Login.php will communicate with addPOI.php using the gatekeeper session variable and addPoiForm.php will communicate with addPOI.php using a POS</w:t>
-      </w:r>
-      <w:r>
-        <w:t>T request. A POST request has been used in this situation because the database is being updated.</w:t>
+        <w:t>The following pages/scripts will be needed: login.php, index.php, functions.php, addPOIForm.php, and addPOI.php. Login.php will communicate with addPOI.php using the gatekeeper session variable and addPoiForm.php will communicate with addPOI.php using a POST request. A POST request has been used in this situation because the database is being updated.</w:t>
       </w:r>
     </w:p>
     <w:p>
@@ -44,7 +38,7 @@
     </w:p>
     <w:p>
       <w:r>
-        <w:t xml:space="preserve">This script will contain functions that can be called by any page, to reduce code repetition. The </w:t>
+        <w:t xml:space="preserve">This script will contain functions that can be called by any page to reduce code repetition. The </w:t>
       </w:r>
       <w:r>
         <w:rPr>
@@ -54,10 +48,7 @@
         <w:t>title</w:t>
       </w:r>
       <w:r>
-        <w:t xml:space="preserve"> function will take one argument a user ty</w:t>
-      </w:r>
-      <w:r>
-        <w:t xml:space="preserve">pe, this will be a 1 if the user is an admin otherwise it will be a 0. It will output the logo and title before calling the links function and passing the user type as an argument. </w:t>
+        <w:t xml:space="preserve"> function will take one argument a user type, this will be a 1 if the user is an admin otherwise it will be a 0. It will output the logo and title before calling the links function and passing the user type as an argument. </w:t>
       </w:r>
       <w:r>
         <w:rPr>
@@ -67,10 +58,7 @@
         <w:t>Links</w:t>
       </w:r>
       <w:r>
-        <w:t xml:space="preserve"> will use an if statement to check if the input user type is equal to </w:t>
-      </w:r>
-      <w:r>
-        <w:t xml:space="preserve">1. If it is, an associative array containing the admin links will be created, a foreach loop will then iterate though it outputting them to the page. If it is not the same process will be followed with non admin links. The </w:t>
+        <w:t xml:space="preserve"> will use an if statement to check if the input user type is equal to 1. If it is, an associative array containing the admin links will be created, a foreach loop will then iterate though it outputting them to the page. If it is not the same process will be followed with non admin links. The </w:t>
       </w:r>
       <w:r>
         <w:rPr>
@@ -80,10 +68,7 @@
         <w:t>backButton</w:t>
       </w:r>
       <w:r>
-        <w:t xml:space="preserve"> function will output a</w:t>
-      </w:r>
-      <w:r>
-        <w:t xml:space="preserve"> button to the page that uses the JavaScript history function to return you to the previous page. The </w:t>
+        <w:t xml:space="preserve"> function will output a button to the page that uses the JavaScript history function to return you to the previous page. The </w:t>
       </w:r>
       <w:r>
         <w:rPr>
@@ -93,10 +78,7 @@
         <w:t>databaseConnection</w:t>
       </w:r>
       <w:r>
-        <w:t xml:space="preserve"> function will create a new PDO connection object for the database, set the error modes for better error reporting, and return it to the</w:t>
-      </w:r>
-      <w:r>
-        <w:t xml:space="preserve"> page. The final function </w:t>
+        <w:t xml:space="preserve"> function will create a PDO object for the database, set the error modes for better error reporting, and return it to the page. The final function </w:t>
       </w:r>
       <w:r>
         <w:rPr>
@@ -106,7 +88,13 @@
         <w:t>footer</w:t>
       </w:r>
       <w:r>
-        <w:t xml:space="preserve"> will be used to echo out the websites footer.</w:t>
+        <w:t xml:space="preserve"> will be used to echo out the </w:t>
+      </w:r>
+      <w:r>
+        <w:t>website’s</w:t>
+      </w:r>
+      <w:r>
+        <w:t xml:space="preserve"> footer.</w:t>
       </w:r>
     </w:p>
     <w:p>
@@ -145,10 +133,7 @@
         <w:t>include</w:t>
       </w:r>
       <w:r>
-        <w:t xml:space="preserve"> function to link it to th</w:t>
-      </w:r>
-      <w:r>
-        <w:t xml:space="preserve">e functions and userDAO scripts to allow their functionality to be used. It will then call the </w:t>
+        <w:t xml:space="preserve"> function to link it to the functions and userDAO scripts to allow their functionality to be used. It will then call the </w:t>
       </w:r>
       <w:r>
         <w:rPr>
@@ -158,10 +143,19 @@
         <w:t>title</w:t>
       </w:r>
       <w:r>
-        <w:t xml:space="preserve"> function passing the isadmin session variable if set otherwise, it will pass in 0 by default. Then using an if statement it checks if the gatekeeper sessio</w:t>
-      </w:r>
-      <w:r>
-        <w:t xml:space="preserve">n variable has been set, if it has the users name will be output to the page. The  </w:t>
+        <w:t xml:space="preserve"> function passing the isadmin session variable if set otherwise it will pass in 0 by default. Then using an if statement it check</w:t>
+      </w:r>
+      <w:r>
+        <w:t>s</w:t>
+      </w:r>
+      <w:r>
+        <w:t xml:space="preserve"> if the gatekeeper session variable has been set</w:t>
+      </w:r>
+      <w:r>
+        <w:t xml:space="preserve"> and</w:t>
+      </w:r>
+      <w:r>
+        <w:t xml:space="preserve"> if it has the users name will be output to the page. The </w:t>
       </w:r>
       <w:r>
         <w:rPr>
@@ -181,19 +175,38 @@
         <w:t>databaseConnection</w:t>
       </w:r>
       <w:r>
-        <w:t xml:space="preserve"> function is called returning a PDO </w:t>
-      </w:r>
-      <w:r>
-        <w:t>object that will be stored in the conn variable. Then the username and password sent by the login page using a POST request will be stored in the un and pw variables. An if statement is then used to validate the un and pw variables, using regular expressio</w:t>
-      </w:r>
-      <w:r>
-        <w:t>ns before continuing to defend against cross site scripting attacks. If invalid an error will be output to the page. If valid then a new usersDAO is created passing the conn variable and table name as arguments, the retuned usersDAO is then stored in the v</w:t>
-      </w:r>
-      <w:r>
-        <w:t xml:space="preserve">ariable usersDAO. Once created the verifyLogin function will be called on it passing the un and pw variables as arguments and the returned usersDTO will be stored in the variable usersDTO. The gatekeeper session variable is then set to the value of un and </w:t>
-      </w:r>
-      <w:r>
-        <w:t xml:space="preserve">the isadmin session variable is set using the isadmin attribute of the usersDTO. Then the </w:t>
+        <w:t xml:space="preserve"> function is called returning a PDO object that will be stored in the conn variable. Then the username and password sent by the login page using a POST request will be stored in the un and pw variables. An if statement is then used to validate the un and pw variables, using regular expressions to defend against cross site scripting attacks.</w:t>
+      </w:r>
+      <w:r>
+        <w:t xml:space="preserve"> </w:t>
+      </w:r>
+      <w:r>
+        <w:t>If invalid an error will be output to the page.</w:t>
+      </w:r>
+      <w:r>
+        <w:t xml:space="preserve"> If valid then a usersDAO is created passing the conn and table name as arguments, the retuned usersDAO is then stored in the variable usersDAO. </w:t>
+      </w:r>
+      <w:r>
+        <w:t>Then</w:t>
+      </w:r>
+      <w:r>
+        <w:t xml:space="preserve"> the </w:t>
+      </w:r>
+      <w:r>
+        <w:rPr>
+          <w:rFonts w:ascii="Consolas" w:hAnsi="Consolas"/>
+          <w:color w:val="808080" w:themeColor="background1" w:themeShade="80"/>
+        </w:rPr>
+        <w:t>verifyLogin</w:t>
+      </w:r>
+      <w:r>
+        <w:t xml:space="preserve"> function </w:t>
+      </w:r>
+      <w:r>
+        <w:t>is</w:t>
+      </w:r>
+      <w:r>
+        <w:t xml:space="preserve"> called on it passing un and pw as arguments and the returned usersDTO will be stored in the variable usersDTO. The gatekeeper session variable is then set to the value of un and the isadmin session variable is set using the isadmin attribute of the usersDTO. Then the </w:t>
       </w:r>
       <w:r>
         <w:rPr>
@@ -216,13 +229,25 @@
     </w:p>
     <w:p>
       <w:r>
-        <w:t xml:space="preserve">The logic of this page is the same as login.php until the PDO object is stored in the conn </w:t>
-      </w:r>
-      <w:r>
-        <w:t>variable. The only difference is the included files for this page are: functions.php and poiDAO.php. A new poiDAO is then created passing the conn variable and table name as arguments, the returned poiDAO is then stored in the variable poiDAO. Once created</w:t>
-      </w:r>
-      <w:r>
-        <w:t xml:space="preserve"> the </w:t>
+        <w:t xml:space="preserve">The logic of this page is the same as login.php until the </w:t>
+      </w:r>
+      <w:r>
+        <w:t>conn variable</w:t>
+      </w:r>
+      <w:r>
+        <w:t xml:space="preserve"> is </w:t>
+      </w:r>
+      <w:r>
+        <w:t>created</w:t>
+      </w:r>
+      <w:r>
+        <w:t>. The only difference is the included files for this page</w:t>
+      </w:r>
+      <w:r>
+        <w:t xml:space="preserve"> are</w:t>
+      </w:r>
+      <w:r>
+        <w:t xml:space="preserve"> functions.php and poiDAO.php. A poiDAO is then created passing the conn variable and table name as arguments, the returned poiDAO is then stored in the variable poiDAO. Once created the </w:t>
       </w:r>
       <w:r>
         <w:rPr>
@@ -232,14 +257,11 @@
         <w:t>findRegions</w:t>
       </w:r>
       <w:r>
-        <w:t xml:space="preserve"> function will be called on it and the </w:t>
+        <w:t xml:space="preserve"> function will be called on it and the returned array will be stored in the variable regions. An if statement is then used to validate the regions </w:t>
       </w:r>
       <w:r>
         <w:lastRenderedPageBreak/>
-        <w:t>returned array will be stored in the variable regions. An if statement is then used to validate the regions variable before continuing. If invalid an error will be output to the page. If valid then a f</w:t>
-      </w:r>
-      <w:r>
-        <w:t xml:space="preserve">oreach loop will iterate thought the indexed array regions outputting them to the page. Finally, closing the try catch block and calling the </w:t>
+        <w:t xml:space="preserve">variable before continuing. If invalid an error will be output to the page. If valid then a foreach loop will iterate thought the indexed array regions outputting them to the page. Finally, closing the try catch block and calling the </w:t>
       </w:r>
       <w:r>
         <w:rPr>
@@ -262,13 +284,13 @@
     </w:p>
     <w:p>
       <w:r>
-        <w:t>The logic of this page is the same as login.php until the end of the header. The on</w:t>
-      </w:r>
-      <w:r>
-        <w:t>ly difference is the included file for this page is functions.php. An if statement is used to check if the gatekeeper session variable is set, if not the header function is used to send the user to the login page. If set a form is output to the page with a</w:t>
-      </w:r>
-      <w:r>
-        <w:t xml:space="preserve"> text input for the POI (Point of Interest) name, description, type, and region. Then a select input is populated with a list of countries and a submit input is added before closing the form. Finally, the custom </w:t>
+        <w:t xml:space="preserve">The logic of this page is the same as login.php until the end of the header. The only difference is the included file for this page </w:t>
+      </w:r>
+      <w:r>
+        <w:t xml:space="preserve">is </w:t>
+      </w:r>
+      <w:r>
+        <w:t xml:space="preserve">functions.php. An if statement is used to check if the gatekeeper session variable is set, if not the header function is used to send the user to the login page. If set a form is output to the page with a text input for the POI (Point of Interest) name, description, type, and region. Then a select input is populated with a list of countries and a submit input is added before closing the form. Finally, the custom </w:t>
       </w:r>
       <w:r>
         <w:rPr>
@@ -291,19 +313,7 @@
     </w:p>
     <w:p>
       <w:r>
-        <w:t>The lo</w:t>
-      </w:r>
-      <w:r>
-        <w:t>gic of this page is the same as addPoiForm.php until the gatekeeper variable check. Then the name, type, country, region, and description sent by the addPoiForm page using a POST request are stored in variables with the same name. A username variable is th</w:t>
-      </w:r>
-      <w:r>
-        <w:t>en created to store the value of the gatekeeper session variable. An if statement is then used to validate all variables using custom regular expressions before continuing. If invalid an error will be output to the page. If valid then a new poiDTO is creat</w:t>
-      </w:r>
-      <w:r>
-        <w:t>ed passing null, name, type, country, region, description, and username as arguments and the returned poiDTO is then stored in the variable poiDTO. Then a new poiDAO is created by passing the conn variable and table name as arguments, the returned poiDAO i</w:t>
-      </w:r>
-      <w:r>
-        <w:t xml:space="preserve">s then stored in the variable poiDAO. Once created the </w:t>
+        <w:t xml:space="preserve">The logic of this page is the same as addPoiForm.php until the gatekeeper variable check. Then the name, type, country, region, and description sent by the addPoiForm page using a POST request are stored in variables with the same name. A username variable is then created to store the value of the gatekeeper session variable. An if statement is then used to validate all variables using custom regular expressions before continuing. If invalid an error will be output to the page. If valid then a poiDTO is created passing null, name, type, country, region, description, and username as arguments and the returned poiDTO is then stored in the variable poiDTO. Then a poiDAO is created by passing the conn variable and table name as arguments, the returned poiDAO is then stored in the variable poiDAO. Once created the </w:t>
       </w:r>
       <w:r>
         <w:rPr>
@@ -313,10 +323,7 @@
         <w:t>add</w:t>
       </w:r>
       <w:r>
-        <w:t xml:space="preserve"> function will be called on it passing the poiDTO variable as an argument, the returned poiDTO is then be stored in the returnedPOIDTO variable. The returnedPOIDTO will then be used to output the ne</w:t>
-      </w:r>
-      <w:r>
-        <w:t>w POI to the page, before closing the try catch block and calling the footer function.</w:t>
+        <w:t xml:space="preserve"> function will be called on it passing the poiDTO variable as an argument, the returned poiDTO is then be stored in the returnedPOIDTO variable. The returnedPOIDTO will then be used to output the POI to the page, before closing the try catch block and calling the footer function.</w:t>
       </w:r>
     </w:p>
     <w:p>
@@ -329,10 +336,7 @@
     </w:p>
     <w:p>
       <w:r>
-        <w:t>The following pages/scripts will be needed: index.php, functions.php, and regionResult.php. Index.php will communicate with regionResults.php using a GET request,</w:t>
-      </w:r>
-      <w:r>
-        <w:t xml:space="preserve"> a GET request has been used in this situation because the database is not being updated.</w:t>
+        <w:t>The following pages/scripts will be needed: index.php, functions.php, and regionResult.php. Index.php will communicate with regionResults.php using a GET request, a GET request has been used in this situation because the database is not being updated.</w:t>
       </w:r>
     </w:p>
     <w:p>
@@ -345,13 +349,13 @@
     </w:p>
     <w:p>
       <w:r>
-        <w:t>The logic of this page is the same as index.php until the PDO connection is stored in the conn variable. Then the region sent by the index page usin</w:t>
-      </w:r>
-      <w:r>
-        <w:t>g a GET request is store in the variable region. An if statement is then used to validate the region variable using a custom regular expression before continuing. If invalid an error will be output to the page. If valid then a new poiDAO is created passing</w:t>
-      </w:r>
-      <w:r>
-        <w:t xml:space="preserve"> the conn variable and table name as arguments, the retuned poiDAO is then stored in the variable poiDAO. Once created the </w:t>
+        <w:t>The logic of this page is the same as index.php until the conn variable is created.</w:t>
+      </w:r>
+      <w:r>
+        <w:t xml:space="preserve"> </w:t>
+      </w:r>
+      <w:r>
+        <w:t xml:space="preserve">Then the region sent by the index page using a GET request is store in the variable region. An if statement is then used to validate the region variable using a custom regular expression before continuing. If invalid an error will be output to the page. If valid then a poiDAO is created passing the conn variable and table name as arguments, the retuned poiDAO is then stored in the variable poiDAO. Once created the </w:t>
       </w:r>
       <w:r>
         <w:rPr>
@@ -361,16 +365,7 @@
         <w:t>findByRegion</w:t>
       </w:r>
       <w:r>
-        <w:t xml:space="preserve"> function will be called on it passing the region as an argument, the returned array will be stored in the variable pois.</w:t>
-      </w:r>
-      <w:r>
-        <w:t xml:space="preserve"> An if statement is then used to validate that pois is not null. If it is null an error will be output to the page. If it is not null, then a foreach loop will iterate thought the indexed array outputting the POI's to the page. For each POI, a form that us</w:t>
-      </w:r>
-      <w:r>
-        <w:t>es POST to send information to the addRecommendation page is output. With two hidden text inputs: POI ID and POI region followed by a submit input before closing the form. Then two query string links are output to the page the first to the reviewResults pa</w:t>
-      </w:r>
-      <w:r>
-        <w:t xml:space="preserve">ge with the POI ID included, the second to the addReviewForm page with the POI ID and name included. Finally, closing the try catch block and calling the </w:t>
+        <w:t xml:space="preserve"> function will be called on it passing the region as an argument, the returned array will be stored in the variable pois. An if statement is then used to validate that pois is not null. If it is null an error will be output to the page. If it is not null, then a foreach loop will iterate thought the indexed array outputting the POI's to the page. For each POI, a form that uses POST to send information to the addRecommendation page is output. With two hidden text inputs: POI ID and POI region followed by a submit input before closing the form. Then two query string links are output to the page the first to the reviewResults page with the POI ID included, the second to the addReviewForm page with the POI ID and name included. Finally, closing the try catch block and calling the </w:t>
       </w:r>
       <w:r>
         <w:rPr>
@@ -394,13 +389,7 @@
     </w:p>
     <w:p>
       <w:r>
-        <w:t>The following pages/scripts will be needed: functions.php, regionResult.php an</w:t>
-      </w:r>
-      <w:r>
-        <w:t>d addRecommendation.php. RegionResults.php will communicate with addRecommendation.php using a POST request sending two hidden values POI ID and POI region. The reason a hidden value has been used is to pass information received from one page to another wi</w:t>
-      </w:r>
-      <w:r>
-        <w:t>thout the user seeing it.</w:t>
+        <w:t>The following pages/scripts will be needed: functions.php, regionResult.php and addRecommendation.php. RegionResults.php will communicate with addRecommendation.php using a POST request sending two hidden values POI ID and POI region. The reason a hidden value has been used is to pass information received from one page to another without the user seeing it.</w:t>
       </w:r>
     </w:p>
     <w:p>
@@ -413,13 +402,13 @@
     </w:p>
     <w:p>
       <w:r>
-        <w:t xml:space="preserve">The logic of this page is the same as index.php until the PDO connection is stored in the conn variable. Then the POI ID and region sent by the regionResults page using a POST request are stored in variables </w:t>
-      </w:r>
-      <w:r>
-        <w:t>with the same names. An if statement is then used to validate the POI ID and region using a custom regular expression before continuing. If invalid an error will be output to the page. If valid then a new poiDAO is created passing the conn variable and tab</w:t>
-      </w:r>
-      <w:r>
-        <w:t xml:space="preserve">le name as arguments, the returned poiDAO is then stored in the variable poiDAO. Once created the </w:t>
+        <w:t>The logic of this page is the same as index.php until the conn variable is created.</w:t>
+      </w:r>
+      <w:r>
+        <w:t xml:space="preserve"> </w:t>
+      </w:r>
+      <w:r>
+        <w:t xml:space="preserve">Then the POI ID and region sent by the regionResults page using a POST request are stored in variables with the same names. An if statement is then used to validate the POI ID and region using a custom regular expression before continuing. If invalid an error will be output to the page. If valid then a poiDAO is created passing the conn variable and table name as arguments, the returned poiDAO is then stored in the variable poiDAO. Once created the </w:t>
       </w:r>
       <w:r>
         <w:rPr>
@@ -442,10 +431,7 @@
     </w:p>
     <w:p>
       <w:r>
-        <w:t xml:space="preserve">The following pages/scripts will be needed: functions.php, </w:t>
-      </w:r>
-      <w:r>
-        <w:t>regionResult.php and reviewResults.php. The regionResults.php page will communicate with reviewResults.php using a GET request.</w:t>
+        <w:t>The following pages/scripts will be needed: functions.php, regionResult.php and reviewResults.php. The regionResults.php page will communicate with reviewResults.php using a GET request.</w:t>
       </w:r>
     </w:p>
     <w:p>
@@ -458,16 +444,19 @@
     </w:p>
     <w:p>
       <w:r>
-        <w:t>The logic of this page is the same as login.php until the PDO connection is stored in the conn variable. The o</w:t>
-      </w:r>
-      <w:r>
-        <w:t xml:space="preserve">nly difference is the included files, for this page they are functions.php and reviewResults.php. Then the POI ID sent by the regionResults page using a GET request is stored in a variable called poiID. An if statement is then used to validate poiID using </w:t>
-      </w:r>
-      <w:r>
-        <w:t>a custom regular expression before continuing. If invalid an error will be output to the page. If valid then a new reviewsDAO is created passing the conn variable and table name as arguments, the retuned reviewsDAO is then stored in the reviewsDAO variable</w:t>
-      </w:r>
-      <w:r>
-        <w:t xml:space="preserve">. Once created the </w:t>
+        <w:t>The logic of this page is the same as index.php until the conn variable is created.</w:t>
+      </w:r>
+      <w:r>
+        <w:t xml:space="preserve"> </w:t>
+      </w:r>
+      <w:r>
+        <w:t>The only difference is the included files for this page</w:t>
+      </w:r>
+      <w:r>
+        <w:t xml:space="preserve"> are</w:t>
+      </w:r>
+      <w:r>
+        <w:t xml:space="preserve"> functions.php and reviewResults.php. Then the POI ID sent by the regionResults page using a GET request is stored in a variable called poiID. An if statement is then used to validate poiID using a custom regular expression before continuing. If invalid an error will be output to the page. If valid then a reviewsDAO is created passing the conn variable and table name as arguments, the retuned reviewsDAO is then stored in the reviewsDAO variable. Once created the </w:t>
       </w:r>
       <w:r>
         <w:rPr>
@@ -477,10 +466,7 @@
         <w:t>findByPoiIdAndApproved</w:t>
       </w:r>
       <w:r>
-        <w:t xml:space="preserve"> function will be called on it passing the poiID variable as an argument, the returned array will be stored in the variable reviews. Then a new poiDAO is created passing the conn variable and table name as arguments</w:t>
-      </w:r>
-      <w:r>
-        <w:t xml:space="preserve">, the returned poiDAO is then stored in the poiDAO variable. Once created the </w:t>
+        <w:t xml:space="preserve"> function will be called on it passing the poiID variable as an argument, the returned array will be stored in the variable reviews. Then a poiDAO is created passing the conn variable and table name as arguments, the returned poiDAO is then stored in the poiDAO variable. Once created the </w:t>
       </w:r>
       <w:r>
         <w:rPr>
@@ -490,13 +476,7 @@
         <w:t>findByid</w:t>
       </w:r>
       <w:r>
-        <w:t xml:space="preserve"> function will be called on it passing the poiID variable as an argument, the returned poiDTO is then stored in the variable poi. An if statement is then used to validate</w:t>
-      </w:r>
-      <w:r>
-        <w:t xml:space="preserve"> that poi is not null, if poi is null an error will be output to the page. Then an else if statement is used to validate that reviews is not null, if reviews is null an error will be output to the page. If both are not null, then a foreach loop will iterat</w:t>
-      </w:r>
-      <w:r>
-        <w:t>e thought the indexed array outputting the reviews to the page. Finally, after closing the try catch block the footer function will be called.</w:t>
+        <w:t xml:space="preserve"> function will be called on it passing the poiID variable as an argument, the returned poiDTO is then stored in the variable poi. An if statement is then used to validate that poi is not null, if poi is null an error will be output to the page. Then an else if statement is used to validate that reviews is not null, if reviews is null an error will be output to the page. If both are not null, then a foreach loop will iterate thought the indexed array outputting the reviews to the page. Finally, after closing the try catch block the footer function will be called.</w:t>
       </w:r>
     </w:p>
     <w:p>
@@ -509,13 +489,7 @@
     </w:p>
     <w:p>
       <w:r>
-        <w:t>T</w:t>
-      </w:r>
-      <w:r>
-        <w:t>he following pages/scripts will be needed: functions.php, regionResult.php, addReviewForm.php, and addReview.php. The regionResults.php page will communicate with addReviewForm.php using a GET request and the addReviewForm.php page will communicate with ad</w:t>
-      </w:r>
-      <w:r>
-        <w:t>dReview.php using a POST reguest and one hidden value containing the POI ID.</w:t>
+        <w:t>The following pages/scripts will be needed: functions.php, regionResult.php, addReviewForm.php, and addReview.php. The regionResults.php page will communicate with addReviewForm.php using a GET request and the addReviewForm.php page will communicate with addReview.php using a POST reguest and one hidden value containing the POI ID.</w:t>
       </w:r>
     </w:p>
     <w:p>
@@ -528,20 +502,17 @@
     </w:p>
     <w:p>
       <w:r>
-        <w:t>The logic of this page is the same as addPoiForm.php until the gatekeeper variable check. The only difference is the included files, for this page they are funct</w:t>
-      </w:r>
-      <w:r>
-        <w:t xml:space="preserve">ions.php and poiDAO.php. Then the POI ID and POI name sent by the regionResults page using a GET request are stored in variables with the same names. An if statement is then used to validate the POI ID and POI name variables using a </w:t>
+        <w:t xml:space="preserve">The logic of this page is the same as addPoiForm.php until the gatekeeper variable check. The only difference is the included files for this page </w:t>
+      </w:r>
+      <w:r>
+        <w:t xml:space="preserve">are </w:t>
+      </w:r>
+      <w:r>
+        <w:t xml:space="preserve">functions.php and poiDAO.php. Then the POI ID and POI name sent by the regionResults page using a GET request are stored in variables with the same names. An if statement is then used to validate the POI ID and POI name variables using a custom regular expression before continuing. If either are invalid an error will be output to the page. If valid </w:t>
       </w:r>
       <w:r>
         <w:lastRenderedPageBreak/>
-        <w:t>custom regular expressi</w:t>
-      </w:r>
-      <w:r>
-        <w:t xml:space="preserve">on before continuing. If either are invalid an error will be output to the page. If valid a form is output to the page with a text input for review, a hidden input for POI ID, and a submit input is added before closing the form. Finally, the custom footer </w:t>
-      </w:r>
-      <w:r>
-        <w:t>function is called.</w:t>
+        <w:t>a form is output to the page with a text input for review, a hidden input for POI ID, and a submit input is added before closing the form. Finally, the custom footer function is called.</w:t>
       </w:r>
     </w:p>
     <w:p>
@@ -554,16 +525,19 @@
     </w:p>
     <w:p>
       <w:r>
-        <w:t xml:space="preserve">The logic of this page is the same as addPoiForm.php until the gatekeeper variable check. The only difference is the included files, for this page they are functions.php and reviewsDAO.php. Then the POI ID and review sent </w:t>
-      </w:r>
-      <w:r>
-        <w:t xml:space="preserve">by the addReviewForm page using a POST request are stored in variables with the same name. An if statement is then used to validate the POI ID and review variables using a custom regular expression before continuing. If either are invalid an error will be </w:t>
-      </w:r>
-      <w:r>
-        <w:t>output to the page. If they are valid then a new reviewsDTO is created passing null, POI ID, review, and 0 as the arguments, the returned reviewsDTO is then stored in the variable reviewsDTO. Then a new reviewsDAO is created by passing in the conn variable</w:t>
-      </w:r>
-      <w:r>
-        <w:t xml:space="preserve"> and table name as arguments, the returned reviewsDAO is then stored in the variable reviewsDAO. Once created the </w:t>
+        <w:t>The logic of this page is the same as add</w:t>
+      </w:r>
+      <w:r>
+        <w:t>Review</w:t>
+      </w:r>
+      <w:r>
+        <w:t>Form.php until the gatekeeper variable check. The only difference is the included files for this page</w:t>
+      </w:r>
+      <w:r>
+        <w:t xml:space="preserve"> are</w:t>
+      </w:r>
+      <w:r>
+        <w:t xml:space="preserve"> functions.php and reviewsDAO.php. Then the POI ID and review sent by the addReviewForm page using a POST request are stored in variables with the same name. An if statement is then used to validate the POI ID and review variables using a custom regular expression before continuing. If either are invalid an error will be output to the page. If they are valid then a reviewsDTO is created passing null, POI ID, review, and 0 as the arguments, the returned reviewsDTO is then stored in the variable reviewsDTO. Then a reviewsDAO is created by passing in the conn variable and table name as arguments, the returned reviewsDAO is then stored in the variable reviewsDAO. Once created the </w:t>
       </w:r>
       <w:r>
         <w:rPr>
@@ -579,10 +553,7 @@
         <w:t xml:space="preserve"> </w:t>
       </w:r>
       <w:r>
-        <w:t>function will be called on it passing the reviewsDTO as an argument, the returned review is then stored in the variable returnedRevi</w:t>
-      </w:r>
-      <w:r>
-        <w:t>ewDTO. The returnedReviewDTO will then be used to output the new review to the page, before closing the try catch block and calling the footer function.</w:t>
+        <w:t>function will be called on it passing the reviewsDTO as an argument, the returned review is then stored in the variable returnedReviewDTO. The returnedReviewDTO will then be used to output the review to the page, before closing the try catch block and calling the footer function.</w:t>
       </w:r>
     </w:p>
     <w:p>
@@ -595,10 +566,7 @@
     </w:p>
     <w:p>
       <w:r>
-        <w:t>The following pages/scripts will be needed: functions.php, reviewResultsAdmin.php, and approveR</w:t>
-      </w:r>
-      <w:r>
-        <w:t>eview.php. The reviewResultsAdmin.php page will communicate with approveReview.php using a POST request and one hidden value containing the review ID.</w:t>
+        <w:t>The following pages/scripts will be needed: functions.php, reviewResultsAdmin.php, and approveReview.php. The reviewResultsAdmin.php page will communicate with approveReview.php using a POST request and one hidden value containing the review ID.</w:t>
       </w:r>
     </w:p>
     <w:p>
@@ -611,13 +579,19 @@
     </w:p>
     <w:p>
       <w:r>
-        <w:t>The logic of this page is the same as login.php until the PDO connection is stored</w:t>
-      </w:r>
-      <w:r>
-        <w:t xml:space="preserve"> in the conn variable. The only difference is the included files, for this page they are functions.php, reviewsDAO.php, and poiDAO.php. A new reviewsDAO is created passing in the conn variable table name as arguments, the returned reviewsDAO is then stored</w:t>
-      </w:r>
-      <w:r>
-        <w:t xml:space="preserve"> in the variable reviewsDAO. Once created the </w:t>
+        <w:t>The logic of this page is the same as index.php until the conn variable is created.</w:t>
+      </w:r>
+      <w:r>
+        <w:t xml:space="preserve"> </w:t>
+      </w:r>
+      <w:r>
+        <w:t>The only difference is the included files for this page</w:t>
+      </w:r>
+      <w:r>
+        <w:t xml:space="preserve"> are</w:t>
+      </w:r>
+      <w:r>
+        <w:t xml:space="preserve"> functions.php, reviewsDAO.php, and poiDAO.php. A reviewsDAO is created passing in the conn variable table name as arguments, the returned reviewsDAO is then stored in the variable reviewsDAO. Once created the </w:t>
       </w:r>
       <w:r>
         <w:rPr>
@@ -627,13 +601,7 @@
         <w:t>findByUnapproved</w:t>
       </w:r>
       <w:r>
-        <w:t xml:space="preserve"> function will be called on it, the returned array will then be stored in the review’s variable. An if statement is then used to validate that the reviews variable is not null. If it is null an </w:t>
-      </w:r>
-      <w:r>
-        <w:t>error will be output to the page. If reviews is not null, then a foreach loop will iterate thought the indexed array outputting the reviews to the page. For each review, a form that uses POST to send information to the approveReview page is output. With on</w:t>
-      </w:r>
-      <w:r>
-        <w:t xml:space="preserve">e hidden text input containing the review ID and a submit input before closing the form. Finally, after closing the try catch block the </w:t>
+        <w:t xml:space="preserve"> function will be called on it, the returned array will then be stored in the review’s variable. An if statement is then used to validate that the reviews variable is not null. If it is null an error will be output to the page. If reviews is not null, then a foreach loop will iterate thought the indexed array outputting the reviews to the page. For each review, a form that uses POST to send information to the approveReview page is output. With one hidden text input containing the review ID and a submit input before closing the form. Finally, after closing the try catch block the </w:t>
       </w:r>
       <w:r>
         <w:rPr>
@@ -656,19 +624,25 @@
     </w:p>
     <w:p>
       <w:r>
-        <w:t>The logic of this page is the same as login.php until the PDO connection is</w:t>
-      </w:r>
-      <w:r>
-        <w:t xml:space="preserve"> stored in the conn variable. The only difference is the included files, for this page they are functions.php and reviewsDAO.php. Then the review ID sent by the reviewResultsAdmin page using a POST request is stored the the variable reviewID. An if stateme</w:t>
-      </w:r>
-      <w:r>
-        <w:t xml:space="preserve">nt is then used to validate reviewID using a custom regular expression before continuing. If invalid an error will be output to the page. If valid then a </w:t>
-      </w:r>
-      <w:r>
-        <w:t>new reviewsDAO is created by passing the conn variable and table name as arguments, the returned revi</w:t>
-      </w:r>
-      <w:r>
-        <w:t xml:space="preserve">ewsDAO is then stored in the variable reviewsDAO. Once created the </w:t>
+        <w:t>The logic of this page is the same as index.php until the conn variable is created.</w:t>
+      </w:r>
+      <w:r>
+        <w:t xml:space="preserve"> </w:t>
+      </w:r>
+      <w:r>
+        <w:t>The only difference is the included files</w:t>
+      </w:r>
+      <w:r>
+        <w:t xml:space="preserve"> </w:t>
+      </w:r>
+      <w:r>
+        <w:t>for this page</w:t>
+      </w:r>
+      <w:r>
+        <w:t xml:space="preserve"> </w:t>
+      </w:r>
+      <w:r>
+        <w:t xml:space="preserve">are functions.php and reviewsDAO.php. Then the review ID sent by the reviewResultsAdmin page using a POST request is stored the the variable reviewID. An if statement is then used to validate reviewID using a custom regular expression before continuing. If invalid an error will be output to the page. If valid then a reviewsDAO is created by passing the conn variable and table name as arguments, the returned reviewsDAO is then stored in the variable reviewsDAO. Once created the </w:t>
       </w:r>
       <w:r>
         <w:rPr>
@@ -691,11 +665,11 @@
     </w:p>
     <w:p>
       <w:r>
+        <w:t xml:space="preserve">The following scripts will be needed: poiDTO.php, poiDAO.php, reviewsDTO.php, reviewsDAO.php, usersDTO.php, and usersDAO.php. These scripts will be called by other pages to request information </w:t>
+      </w:r>
+      <w:r>
         <w:lastRenderedPageBreak/>
-        <w:t>The following scripts will be needed: poiDTO.php, poiDAO.php, reviewsDTO.php, rev</w:t>
-      </w:r>
-      <w:r>
-        <w:t xml:space="preserve">iewsDAO.php, usersDTO.php, and usersDAO.php. These scripts will be called by other pages to request information from or update the database. All DAO's will be linked to their corresponding DTO's using the </w:t>
+        <w:t xml:space="preserve">from or update the database. All DAO's will be linked to their corresponding DTO's using the </w:t>
       </w:r>
       <w:r>
         <w:rPr>
@@ -719,21 +693,12 @@
         <w:pStyle w:val="Heading3"/>
       </w:pPr>
       <w:r>
-        <w:t>poiDTO.php, reviewsDTO.php, and u</w:t>
-      </w:r>
-      <w:r>
-        <w:t>sersDTO.php</w:t>
+        <w:t>poiDTO.php, reviewsDTO.php, and usersDTO.php</w:t>
       </w:r>
     </w:p>
     <w:p>
       <w:r>
-        <w:t>These scripts are all similar the only difference is the number of private attributes, below I will talk about the usersDTO.php script. It has 4 private attributes: id, username, password, and isadmin. It will have a public constructor function</w:t>
-      </w:r>
-      <w:r>
-        <w:t xml:space="preserve"> that takes 4 arguments and stores them in their corresponding attributes. There will be public getter and setter functions for each attribute. Getters return the value contained in an attribute and setters update the value in an attribute. Finally, for di</w:t>
-      </w:r>
-      <w:r>
-        <w:t>agnostic purposes they will all contain a display function that will output the attributes of a specific instance of an object to the page.</w:t>
+        <w:t>These scripts are all similar the only difference is the number of attributes, below I will talk about the usersDTO.php script. It has 4 attributes: id, username, password, and isadmin. It will have a constructor function that takes 4 arguments and stores them in their corresponding attributes. There will be getter and setter functions for each attribute. Getters return the value contained in an attribute and setters update the value in an attribute. Finally, for diagnostic purposes they will all contain a display function that will output the attributes of a specific instance of an object to the page.</w:t>
       </w:r>
     </w:p>
     <w:p>
@@ -746,13 +711,10 @@
     </w:p>
     <w:p>
       <w:r>
-        <w:t>This script will have 2 private attributes: table and conn. Table to store the database table name and co</w:t>
-      </w:r>
-      <w:r>
-        <w:t>nn to store the PDO connection object. It will have a public construct function that will allow a new poiDAO object to be created, taking in a PDO connection object and table name as arguments and storing them in the corresponding attributes. There will be</w:t>
-      </w:r>
-      <w:r>
-        <w:t xml:space="preserve"> a public </w:t>
+        <w:t>W</w:t>
+      </w:r>
+      <w:r>
+        <w:t xml:space="preserve">ill have 2 attributes: table and conn. Table to store the database table name and conn to store the PDO object. It will have a construct function that will allow a poiDAO object to be created, taking in a PDO object and table name as arguments and storing them in the corresponding attributes. There will be a </w:t>
       </w:r>
       <w:r>
         <w:rPr>
@@ -762,10 +724,7 @@
         <w:t>findRegions</w:t>
       </w:r>
       <w:r>
-        <w:t xml:space="preserve"> function that runs a prepared SQL select statement using the conn and table variables to find all the regions in the database. (Prepared SQL statements are used to guard against SQL injection attacks.) A while loop will then iterate t</w:t>
-      </w:r>
-      <w:r>
-        <w:t xml:space="preserve">hought the returned rows and add them to an indexed array that will then be returned to the page. It will also include a public </w:t>
+        <w:t xml:space="preserve"> function that runs a prepared SQL select statement using the conn and table variables to find all the regions in the database. (Prepared SQL statements are used to guard against SQL injection attacks.) A while loop will then iterate thought the returned rows and add them to an indexed array that will then be returned to the page. It will also include a </w:t>
       </w:r>
       <w:r>
         <w:rPr>
@@ -775,10 +734,7 @@
         <w:t>findById</w:t>
       </w:r>
       <w:r>
-        <w:t xml:space="preserve"> function that runs a prepared SQL select statement using the conn, table and poiId variables to pull out a specific dat</w:t>
-      </w:r>
-      <w:r>
-        <w:t xml:space="preserve">abase row. That row will then be used to create a new poiDTO object that is returned to the page. There will be a public </w:t>
+        <w:t xml:space="preserve"> function that runs a prepared SQL select statement using the conn, table and poiId variables to pull out a specific database row. That row will then be used to create a poiDTO object that is returned to the page. There will be a </w:t>
       </w:r>
       <w:r>
         <w:rPr>
@@ -788,10 +744,7 @@
         <w:t>addRecommendation</w:t>
       </w:r>
       <w:r>
-        <w:t xml:space="preserve"> function that runs a prepared SQL update statement using the conn, table, and poiID variables to add 1 to the recomme</w:t>
-      </w:r>
-      <w:r>
-        <w:t xml:space="preserve">nded value in the database. Then the </w:t>
+        <w:t xml:space="preserve"> function that runs a prepared SQL update statement using the conn, table, and poiID variables to add 1 to the recommended value in the database. Then the </w:t>
       </w:r>
       <w:r>
         <w:rPr>
@@ -801,7 +754,13 @@
         <w:t>header</w:t>
       </w:r>
       <w:r>
-        <w:t xml:space="preserve"> function will send the user to the regionResults page, using the region variable to complete the query string. Finally, there will be a public </w:t>
+        <w:t xml:space="preserve"> function will send the user to the regionResults page, using the region variable to complete the query string. Finally, there will be a</w:t>
+      </w:r>
+      <w:r>
+        <w:t>n</w:t>
+      </w:r>
+      <w:r>
+        <w:t xml:space="preserve"> </w:t>
       </w:r>
       <w:r>
         <w:rPr>
@@ -811,10 +770,7 @@
         <w:t>add</w:t>
       </w:r>
       <w:r>
-        <w:t xml:space="preserve"> function It will execute a prepared SQL insert statement using th</w:t>
-      </w:r>
-      <w:r>
-        <w:t>e conn, table, and poiObj variables, populating the table columns with the POI objects attributes. The POI object will then have its ID attribute set to the ID from the database before being returned to the page.</w:t>
+        <w:t xml:space="preserve"> function It will execute a prepared SQL insert statement using the conn, table, and poiObj variables, populating the table columns with the POI objects attributes. The POI object will then have its ID attribute set to the ID from the database before being returned to the page.</w:t>
       </w:r>
     </w:p>
     <w:p>
@@ -827,10 +783,7 @@
     </w:p>
     <w:p>
       <w:r>
-        <w:t>The attributes and construct</w:t>
-      </w:r>
-      <w:r>
-        <w:t xml:space="preserve">or for this script will work in the same as the ones for poiDAO.php script. There will be a public </w:t>
+        <w:t xml:space="preserve">The attributes and constructor for this script work the same as the ones for poiDAO.php. There will be a </w:t>
       </w:r>
       <w:r>
         <w:rPr>
@@ -840,10 +793,7 @@
         <w:t>findByPoiIdAndApproved</w:t>
       </w:r>
       <w:r>
-        <w:t xml:space="preserve"> function that will run a prepared SQL select statement using the conn, table, and poiID variables to find all approved reviews for tha</w:t>
-      </w:r>
-      <w:r>
-        <w:t xml:space="preserve">t POI. A while loop will then iterate thought the returned rows and add them to an indexed array that will then be returned to the page. There will also be a public </w:t>
+        <w:t xml:space="preserve"> function that will run a prepared SQL select statement using the conn, table, and poiID variables to find all approved reviews for that POI. A while loop will then iterate thought the returned rows and add them to an indexed array that will then be returned to the page. There will also be a </w:t>
       </w:r>
       <w:r>
         <w:rPr>
@@ -853,10 +803,7 @@
         <w:t>findByUnapproved</w:t>
       </w:r>
       <w:r>
-        <w:t xml:space="preserve"> function that will run a prepared SQL select statement using the conn and </w:t>
-      </w:r>
-      <w:r>
-        <w:t xml:space="preserve">table variables to find all reviews pending approval. A while loop will then iterate thought the returned rows and add them to an indexed array that will then be returned to the page. There will be a public </w:t>
+        <w:t xml:space="preserve"> function that will run a prepared SQL select statement using the conn and table variables to find all reviews pending approval. A while loop will then iterate thought the returned rows and add them to an indexed array that will then be returned to the page. There will be a </w:t>
       </w:r>
       <w:r>
         <w:rPr>
@@ -866,13 +813,7 @@
         <w:t>addReview</w:t>
       </w:r>
       <w:r>
-        <w:t xml:space="preserve"> function that will run a prepared SQL i</w:t>
-      </w:r>
-      <w:r>
-        <w:t>nsert statement using the conn, table, and reviewObj variables, populating the table columns with the review objects attributes. The review object will then have its ID attribute set to the ID from the database before being returned to the page. Finally, t</w:t>
-      </w:r>
-      <w:r>
-        <w:t xml:space="preserve">here will be a public </w:t>
+        <w:t xml:space="preserve"> function that will run a prepared SQL insert statement using the conn, table, and reviewObj variables, populating the table columns with the review objects attributes. The review object will then have its ID attribute set to the ID from the database before being returned to the page. Finally, there will be a </w:t>
       </w:r>
       <w:r>
         <w:rPr>
@@ -892,10 +833,7 @@
         <w:t>header</w:t>
       </w:r>
       <w:r>
-        <w:t xml:space="preserve"> function will return the user to the reviewResultsAdmin</w:t>
-      </w:r>
-      <w:r>
-        <w:t>.php page.</w:t>
+        <w:t xml:space="preserve"> function will return the user to the reviewResultsAdmin.php page.</w:t>
       </w:r>
     </w:p>
     <w:p>
@@ -903,13 +841,24 @@
         <w:pStyle w:val="Heading3"/>
       </w:pPr>
       <w:r>
-        <w:lastRenderedPageBreak/>
         <w:t>usersDAO.php</w:t>
       </w:r>
     </w:p>
     <w:p>
       <w:r>
-        <w:t xml:space="preserve">The attributes and constructor for this script will work in the same as the ones for poiDAO.php script. It will have a public </w:t>
+        <w:t xml:space="preserve">The attributes and constructor for this script work the same as the ones for poiDAO.php. </w:t>
+      </w:r>
+      <w:r>
+        <w:t xml:space="preserve">There </w:t>
+      </w:r>
+      <w:r>
+        <w:t xml:space="preserve">will </w:t>
+      </w:r>
+      <w:r>
+        <w:t>be</w:t>
+      </w:r>
+      <w:r>
+        <w:t xml:space="preserve"> a </w:t>
       </w:r>
       <w:r>
         <w:rPr>
@@ -919,10 +868,11 @@
         <w:t>verifyLogin</w:t>
       </w:r>
       <w:r>
-        <w:t xml:space="preserve"> function that will run a prepared SQL select statement using the conn, table, username, and pa</w:t>
-      </w:r>
-      <w:r>
-        <w:t>ssword variables. It will retrieve the matching database record and use the fetched row to create a new usersDTO object that will be returned to the page.</w:t>
+        <w:t xml:space="preserve"> function that will run a prepared SQL select statement using the conn, table, </w:t>
+      </w:r>
+      <w:r>
+        <w:lastRenderedPageBreak/>
+        <w:t>username, and password variables. It will retrieve the matching database record and use the fetched row to create a usersDTO object that will be returned to the page.</w:t>
       </w:r>
     </w:p>
     <w:sectPr>
@@ -1701,7 +1651,7 @@
     <w:lsdException w:name="Table Web 2" w:semiHidden="1" w:unhideWhenUsed="1"/>
     <w:lsdException w:name="Table Web 3" w:semiHidden="1" w:unhideWhenUsed="1"/>
     <w:lsdException w:name="Balloon Text" w:semiHidden="1" w:unhideWhenUsed="1"/>
-    <w:lsdException w:name="Table Grid" w:semiHidden="1" w:uiPriority="59" w:unhideWhenUsed="1"/>
+    <w:lsdException w:name="Table Grid" w:uiPriority="59"/>
     <w:lsdException w:name="Table Theme" w:semiHidden="1" w:unhideWhenUsed="1"/>
     <w:lsdException w:name="Placeholder Text" w:semiHidden="1"/>
     <w:lsdException w:name="No Spacing" w:uiPriority="1" w:qFormat="1"/>

</xml_diff>

<commit_message>
The write up is now ready to be submitted it just needs the title page adding.
</commit_message>
<xml_diff>
--- a/AE2/AE2 Report.docx
+++ b/AE2/AE2 Report.docx
@@ -48,7 +48,7 @@
         <w:t>title</w:t>
       </w:r>
       <w:r>
-        <w:t xml:space="preserve"> function will take one argument a user type, this will be a 1 if the user is an admin otherwise it will be a 0. It will output the logo and title before calling the links function and passing the user type as an argument. </w:t>
+        <w:t xml:space="preserve"> function will take one argument user type, this will be a 1 if the user is an admin otherwise it will be a 0. It will output the logo and title before calling the links function and passing the user type as an argument. </w:t>
       </w:r>
       <w:r>
         <w:rPr>
@@ -58,7 +58,19 @@
         <w:t>Links</w:t>
       </w:r>
       <w:r>
-        <w:t xml:space="preserve"> will use an if statement to check if the input user type is equal to 1. If it is, an associative array containing the admin links will be created, a foreach loop will then iterate though it outputting them to the page. If it is not the same process will be followed with non admin links. The </w:t>
+        <w:t xml:space="preserve"> will use an if statement to check if the input user type is equal to 1. If it is, an associative array containing the admin links will be created</w:t>
+      </w:r>
+      <w:r>
+        <w:t xml:space="preserve"> and</w:t>
+      </w:r>
+      <w:r>
+        <w:t xml:space="preserve"> a foreach loop will iterate though it outputting them to the page. If </w:t>
+      </w:r>
+      <w:r>
+        <w:t>not,</w:t>
+      </w:r>
+      <w:r>
+        <w:t xml:space="preserve"> the same process will be followed with non admin links. The </w:t>
       </w:r>
       <w:r>
         <w:rPr>
@@ -107,7 +119,10 @@
     </w:p>
     <w:p>
       <w:r>
-        <w:t xml:space="preserve">This page will start with the </w:t>
+        <w:t>W</w:t>
+      </w:r>
+      <w:r>
+        <w:t xml:space="preserve">ill start with the </w:t>
       </w:r>
       <w:r>
         <w:rPr>
@@ -123,7 +138,13 @@
         <w:t xml:space="preserve"> </w:t>
       </w:r>
       <w:r>
-        <w:t xml:space="preserve">function that will either start a new session or resume an existing one. It then uses the </w:t>
+        <w:t xml:space="preserve">function that will either </w:t>
+      </w:r>
+      <w:r>
+        <w:t>create</w:t>
+      </w:r>
+      <w:r>
+        <w:t xml:space="preserve"> a new session or resume an existing one. It then uses the </w:t>
       </w:r>
       <w:r>
         <w:rPr>
@@ -143,19 +164,43 @@
         <w:t>title</w:t>
       </w:r>
       <w:r>
-        <w:t xml:space="preserve"> function passing the isadmin session variable if set otherwise it will pass in 0 by default. Then using an if statement it check</w:t>
-      </w:r>
-      <w:r>
-        <w:t>s</w:t>
-      </w:r>
-      <w:r>
-        <w:t xml:space="preserve"> if the gatekeeper session variable has been set</w:t>
-      </w:r>
-      <w:r>
-        <w:t xml:space="preserve"> and</w:t>
-      </w:r>
-      <w:r>
-        <w:t xml:space="preserve"> if it has the users name will be output to the page. The </w:t>
+        <w:t xml:space="preserve"> function passing the isadmin session variable </w:t>
+      </w:r>
+      <w:r>
+        <w:t>i</w:t>
+      </w:r>
+      <w:r>
+        <w:t>f set</w:t>
+      </w:r>
+      <w:r>
+        <w:t>,</w:t>
+      </w:r>
+      <w:r>
+        <w:t xml:space="preserve"> otherwise it will pass in 0 by default. Then an if statement</w:t>
+      </w:r>
+      <w:r>
+        <w:t xml:space="preserve"> is used</w:t>
+      </w:r>
+      <w:r>
+        <w:t xml:space="preserve"> t</w:t>
+      </w:r>
+      <w:r>
+        <w:t>o</w:t>
+      </w:r>
+      <w:r>
+        <w:t xml:space="preserve"> check the gatekeeper session variable has been set</w:t>
+      </w:r>
+      <w:r>
+        <w:t>,</w:t>
+      </w:r>
+      <w:r>
+        <w:t xml:space="preserve"> if </w:t>
+      </w:r>
+      <w:r>
+        <w:t>set</w:t>
+      </w:r>
+      <w:r>
+        <w:t xml:space="preserve"> the users name will be output to the page. The </w:t>
       </w:r>
       <w:r>
         <w:rPr>
@@ -175,13 +220,10 @@
         <w:t>databaseConnection</w:t>
       </w:r>
       <w:r>
-        <w:t xml:space="preserve"> function is called returning a PDO object that will be stored in the conn variable. Then the username and password sent by the login page using a POST request will be stored in the un and pw variables. An if statement is then used to validate the un and pw variables, using regular expressions to defend against cross site scripting attacks.</w:t>
-      </w:r>
-      <w:r>
-        <w:t xml:space="preserve"> </w:t>
-      </w:r>
-      <w:r>
-        <w:t>If invalid an error will be output to the page.</w:t>
+        <w:t xml:space="preserve"> function is called returning a PDO object that will be stored in the conn variable. Then the username and password sent by the login page using POST will be stored in the un and pw variables. An if statement is then used to validate the un and pw variables, using regular expressions to defend against cross site scripting attacks.</w:t>
+      </w:r>
+      <w:r>
+        <w:t xml:space="preserve"> If invalid an error will be output to the page.</w:t>
       </w:r>
       <w:r>
         <w:t xml:space="preserve"> If valid then a usersDAO is created passing the conn and table name as arguments, the retuned usersDAO is then stored in the variable usersDAO. </w:t>
@@ -241,13 +283,19 @@
         <w:t>created</w:t>
       </w:r>
       <w:r>
-        <w:t>. The only difference is the included files for this page</w:t>
-      </w:r>
-      <w:r>
-        <w:t xml:space="preserve"> are</w:t>
-      </w:r>
-      <w:r>
-        <w:t xml:space="preserve"> functions.php and poiDAO.php. A poiDAO is then created passing the conn variable and table name as arguments, the returned poiDAO is then stored in the variable poiDAO. Once created the </w:t>
+        <w:t xml:space="preserve">. The only difference is the included files </w:t>
+      </w:r>
+      <w:r>
+        <w:t>are</w:t>
+      </w:r>
+      <w:r>
+        <w:t xml:space="preserve"> functions.php and poiDAO.php. A poiDAO is then created passing the conn variable and table name as arguments, the returned poiDAO is then stored in the variable poiDAO. </w:t>
+      </w:r>
+      <w:r>
+        <w:t>Then</w:t>
+      </w:r>
+      <w:r>
+        <w:t xml:space="preserve"> the </w:t>
       </w:r>
       <w:r>
         <w:rPr>
@@ -257,11 +305,35 @@
         <w:t>findRegions</w:t>
       </w:r>
       <w:r>
-        <w:t xml:space="preserve"> function will be called on it and the returned array will be stored in the variable regions. An if statement is then used to validate the regions </w:t>
+        <w:t xml:space="preserve"> function will be called on it and the returned array will be stored in the variable regions. An if statement is then used to validate</w:t>
+      </w:r>
+      <w:r>
+        <w:t xml:space="preserve"> that</w:t>
+      </w:r>
+      <w:r>
+        <w:t xml:space="preserve"> regions </w:t>
+      </w:r>
+      <w:r>
+        <w:t>is not null</w:t>
+      </w:r>
+      <w:r>
+        <w:t xml:space="preserve">, if regions is null an </w:t>
       </w:r>
       <w:r>
         <w:lastRenderedPageBreak/>
-        <w:t xml:space="preserve">variable before continuing. If invalid an error will be output to the page. If valid then a foreach loop will iterate thought the indexed array regions outputting them to the page. Finally, closing the try catch block and calling the </w:t>
+        <w:t>error will be output to the page. If</w:t>
+      </w:r>
+      <w:r>
+        <w:t xml:space="preserve"> regions is not null</w:t>
+      </w:r>
+      <w:r>
+        <w:t xml:space="preserve"> a foreach loop will iterate thought the indexed array outputting them to the page. </w:t>
+      </w:r>
+      <w:r>
+        <w:t>Before</w:t>
+      </w:r>
+      <w:r>
+        <w:t xml:space="preserve">, closing the try catch block and calling the </w:t>
       </w:r>
       <w:r>
         <w:rPr>
@@ -313,7 +385,37 @@
     </w:p>
     <w:p>
       <w:r>
-        <w:t xml:space="preserve">The logic of this page is the same as addPoiForm.php until the gatekeeper variable check. Then the name, type, country, region, and description sent by the addPoiForm page using a POST request are stored in variables with the same name. A username variable is then created to store the value of the gatekeeper session variable. An if statement is then used to validate all variables using custom regular expressions before continuing. If invalid an error will be output to the page. If valid then a poiDTO is created passing null, name, type, country, region, description, and username as arguments and the returned poiDTO is then stored in the variable poiDTO. Then a poiDAO is created by passing the conn variable and table name as arguments, the returned poiDAO is then stored in the variable poiDAO. Once created the </w:t>
+        <w:t>The logic of this page is the same as addPoiForm.php until the gatekeeper variable check. Then the name, type, country, region, and description sent by the addPoiForm page using POST are stored in variables. A variable is then created to store the value of the gatekeeper session variable. An if statement is then used to validate all variables using regular expressions</w:t>
+      </w:r>
+      <w:r>
+        <w:t xml:space="preserve"> and</w:t>
+      </w:r>
+      <w:r>
+        <w:t xml:space="preserve"> If </w:t>
+      </w:r>
+      <w:r>
+        <w:t xml:space="preserve">any are </w:t>
+      </w:r>
+      <w:r>
+        <w:t xml:space="preserve">invalid an error will be output to the page. If </w:t>
+      </w:r>
+      <w:r>
+        <w:t xml:space="preserve">all are </w:t>
+      </w:r>
+      <w:r>
+        <w:t xml:space="preserve">valid then a poiDTO is created passing null, name, type, country, region, description, and username as arguments and the returned poiDTO is then stored in the variable poiDTO. Then a poiDAO is created by passing conn and </w:t>
+      </w:r>
+      <w:r>
+        <w:t xml:space="preserve">the </w:t>
+      </w:r>
+      <w:r>
+        <w:t xml:space="preserve">table name as arguments, the returned poiDAO is then stored in the variable poiDAO. </w:t>
+      </w:r>
+      <w:r>
+        <w:t>Then</w:t>
+      </w:r>
+      <w:r>
+        <w:t xml:space="preserve"> the </w:t>
       </w:r>
       <w:r>
         <w:rPr>
@@ -323,7 +425,16 @@
         <w:t>add</w:t>
       </w:r>
       <w:r>
-        <w:t xml:space="preserve"> function will be called on it passing the poiDTO variable as an argument, the returned poiDTO is then be stored in the returnedPOIDTO variable. The returnedPOIDTO will then be used to output the POI to the page, before closing the try catch block and calling the footer function.</w:t>
+        <w:t xml:space="preserve"> function will be called on it passing the poiDTO as an argument, the returned poiDTO is then be stored in the returnedPOIDTO variable. The returnedPOIDTO will then be used to output the POI to the page, before closing the try catch block and calling the </w:t>
+      </w:r>
+      <w:r>
+        <w:rPr>
+          <w:color w:val="808080" w:themeColor="background1" w:themeShade="80"/>
+        </w:rPr>
+        <w:t>footer</w:t>
+      </w:r>
+      <w:r>
+        <w:t xml:space="preserve"> function.</w:t>
       </w:r>
     </w:p>
     <w:p>
@@ -349,13 +460,28 @@
     </w:p>
     <w:p>
       <w:r>
-        <w:t>The logic of this page is the same as index.php until the conn variable is created.</w:t>
-      </w:r>
-      <w:r>
-        <w:t xml:space="preserve"> </w:t>
-      </w:r>
-      <w:r>
-        <w:t xml:space="preserve">Then the region sent by the index page using a GET request is store in the variable region. An if statement is then used to validate the region variable using a custom regular expression before continuing. If invalid an error will be output to the page. If valid then a poiDAO is created passing the conn variable and table name as arguments, the retuned poiDAO is then stored in the variable poiDAO. Once created the </w:t>
+        <w:t xml:space="preserve">The logic of this page is the same as index.php until the conn variable is created. </w:t>
+      </w:r>
+      <w:r>
+        <w:t>Then the region sent by the index page using GET is store in the variable region. An if statement is then used to validate region using a regular expression</w:t>
+      </w:r>
+      <w:r>
+        <w:t xml:space="preserve"> and i</w:t>
+      </w:r>
+      <w:r>
+        <w:t>f invalid an error will be output to the page. If valid then a poiDAO is created passing conn and</w:t>
+      </w:r>
+      <w:r>
+        <w:t xml:space="preserve"> the</w:t>
+      </w:r>
+      <w:r>
+        <w:t xml:space="preserve"> table name as arguments, the retuned poiDAO is then stored in the variable poiDAO. </w:t>
+      </w:r>
+      <w:r>
+        <w:t>Then</w:t>
+      </w:r>
+      <w:r>
+        <w:t xml:space="preserve"> the </w:t>
       </w:r>
       <w:r>
         <w:rPr>
@@ -365,7 +491,25 @@
         <w:t>findByRegion</w:t>
       </w:r>
       <w:r>
-        <w:t xml:space="preserve"> function will be called on it passing the region as an argument, the returned array will be stored in the variable pois. An if statement is then used to validate that pois is not null. If it is null an error will be output to the page. If it is not null, then a foreach loop will iterate thought the indexed array outputting the POI's to the page. For each POI, a form that uses POST to send information to the addRecommendation page is output. With two hidden text inputs: POI ID and POI region followed by a submit input before closing the form. Then two query string links are output to the page the first to the reviewResults page with the POI ID included, the second to the addReviewForm page with the POI ID and name included. Finally, closing the try catch block and calling the </w:t>
+        <w:t xml:space="preserve"> function will be called on it passing the region as an argument, the returned array will be stored in the variable pois. An if statement is then used to validate that pois is not null. If it is null an error will be output to the page. If it is not null, then a foreach loop will iterate thought the indexed array outputting</w:t>
+      </w:r>
+      <w:r>
+        <w:t xml:space="preserve"> the pois</w:t>
+      </w:r>
+      <w:r>
+        <w:t xml:space="preserve"> to the page. </w:t>
+      </w:r>
+      <w:r>
+        <w:t>Then f</w:t>
+      </w:r>
+      <w:r>
+        <w:t xml:space="preserve">or each POI, a form that uses POST to send information to the addRecommendation page is output. With two hidden text inputs: POI ID and POI region followed by a submit input before closing the form. Then two query string links are output to the page the first to the reviewResults page with the POI ID included, the second to the addReviewForm page with the POI ID and name included. </w:t>
+      </w:r>
+      <w:r>
+        <w:t>Before</w:t>
+      </w:r>
+      <w:r>
+        <w:t xml:space="preserve"> closing the try catch block and calling the </w:t>
       </w:r>
       <w:r>
         <w:rPr>
@@ -383,13 +527,16 @@
         <w:pStyle w:val="Heading1"/>
       </w:pPr>
       <w:r>
-        <w:lastRenderedPageBreak/>
         <w:t>Task C</w:t>
       </w:r>
     </w:p>
     <w:p>
       <w:r>
-        <w:t>The following pages/scripts will be needed: functions.php, regionResult.php and addRecommendation.php. RegionResults.php will communicate with addRecommendation.php using a POST request sending two hidden values POI ID and POI region. The reason a hidden value has been used is to pass information received from one page to another without the user seeing it.</w:t>
+        <w:t xml:space="preserve">The following pages/scripts will be needed: functions.php, regionResult.php and addRecommendation.php. RegionResults.php will communicate with addRecommendation.php </w:t>
+      </w:r>
+      <w:r>
+        <w:lastRenderedPageBreak/>
+        <w:t>using a POST request sending two hidden values POI ID and POI region. The reason a hidden value has been used is to pass information received from one page to another without the user seeing it.</w:t>
       </w:r>
     </w:p>
     <w:p>
@@ -402,13 +549,28 @@
     </w:p>
     <w:p>
       <w:r>
-        <w:t>The logic of this page is the same as index.php until the conn variable is created.</w:t>
-      </w:r>
-      <w:r>
-        <w:t xml:space="preserve"> </w:t>
-      </w:r>
-      <w:r>
-        <w:t xml:space="preserve">Then the POI ID and region sent by the regionResults page using a POST request are stored in variables with the same names. An if statement is then used to validate the POI ID and region using a custom regular expression before continuing. If invalid an error will be output to the page. If valid then a poiDAO is created passing the conn variable and table name as arguments, the returned poiDAO is then stored in the variable poiDAO. Once created the </w:t>
+        <w:t xml:space="preserve">The logic of this page is the same as index.php until the conn variable is created. </w:t>
+      </w:r>
+      <w:r>
+        <w:t>Then the POI ID and region sent by the regionResults page using POST are stored in variables</w:t>
+      </w:r>
+      <w:r>
+        <w:t>.</w:t>
+      </w:r>
+      <w:r>
+        <w:t xml:space="preserve"> An if statement is then used to validate the POI ID and region using a regular expression. If invalid an error will be output to the page. If valid then a poiDAO is created passing conn and</w:t>
+      </w:r>
+      <w:r>
+        <w:t xml:space="preserve"> the</w:t>
+      </w:r>
+      <w:r>
+        <w:t xml:space="preserve"> table name as arguments, the returned poiDAO is then stored in the variable poiDAO. </w:t>
+      </w:r>
+      <w:r>
+        <w:t>Then</w:t>
+      </w:r>
+      <w:r>
+        <w:t xml:space="preserve"> the </w:t>
       </w:r>
       <w:r>
         <w:rPr>
@@ -444,19 +606,28 @@
     </w:p>
     <w:p>
       <w:r>
-        <w:t>The logic of this page is the same as index.php until the conn variable is created.</w:t>
-      </w:r>
-      <w:r>
-        <w:t xml:space="preserve"> </w:t>
-      </w:r>
-      <w:r>
-        <w:t>The only difference is the included files for this page</w:t>
-      </w:r>
-      <w:r>
-        <w:t xml:space="preserve"> are</w:t>
-      </w:r>
-      <w:r>
-        <w:t xml:space="preserve"> functions.php and reviewResults.php. Then the POI ID sent by the regionResults page using a GET request is stored in a variable called poiID. An if statement is then used to validate poiID using a custom regular expression before continuing. If invalid an error will be output to the page. If valid then a reviewsDAO is created passing the conn variable and table name as arguments, the retuned reviewsDAO is then stored in the reviewsDAO variable. Once created the </w:t>
+        <w:t xml:space="preserve">The logic of this page is the same as index.php until the conn variable is created. </w:t>
+      </w:r>
+      <w:r>
+        <w:t xml:space="preserve">The only difference is the included files </w:t>
+      </w:r>
+      <w:r>
+        <w:t>are</w:t>
+      </w:r>
+      <w:r>
+        <w:t xml:space="preserve"> functions.php and reviewResults.php. Then the POI ID sent by the regionResults page using GET is stored in a variable. An if statement is then used to validate poiID using a regular expression before continuing. If invalid an error will be output to the page. If valid then a reviewsDAO is created passing conn and </w:t>
+      </w:r>
+      <w:r>
+        <w:t xml:space="preserve">the </w:t>
+      </w:r>
+      <w:r>
+        <w:t xml:space="preserve">table name as arguments, the retuned reviewsDAO is then stored in the reviewsDAO variable. </w:t>
+      </w:r>
+      <w:r>
+        <w:t>Then</w:t>
+      </w:r>
+      <w:r>
+        <w:t xml:space="preserve"> the </w:t>
       </w:r>
       <w:r>
         <w:rPr>
@@ -466,7 +637,25 @@
         <w:t>findByPoiIdAndApproved</w:t>
       </w:r>
       <w:r>
-        <w:t xml:space="preserve"> function will be called on it passing the poiID variable as an argument, the returned array will be stored in the variable reviews. Then a poiDAO is created passing the conn variable and table name as arguments, the returned poiDAO is then stored in the poiDAO variable. Once created the </w:t>
+        <w:t xml:space="preserve"> function will be called on it passing the poiID as an argument, the returned array will</w:t>
+      </w:r>
+      <w:r>
+        <w:t xml:space="preserve"> then</w:t>
+      </w:r>
+      <w:r>
+        <w:t xml:space="preserve"> be stored in the variable reviews. Then a poiDAO is created passing conn and </w:t>
+      </w:r>
+      <w:r>
+        <w:t xml:space="preserve">the </w:t>
+      </w:r>
+      <w:r>
+        <w:t xml:space="preserve">table name as arguments, the returned poiDAO is then stored in the poiDAO variable. </w:t>
+      </w:r>
+      <w:r>
+        <w:t>Then</w:t>
+      </w:r>
+      <w:r>
+        <w:t xml:space="preserve"> the </w:t>
       </w:r>
       <w:r>
         <w:rPr>
@@ -476,7 +665,19 @@
         <w:t>findByid</w:t>
       </w:r>
       <w:r>
-        <w:t xml:space="preserve"> function will be called on it passing the poiID variable as an argument, the returned poiDTO is then stored in the variable poi. An if statement is then used to validate that poi is not null, if poi is null an error will be output to the page. Then an else if statement is used to validate that reviews is not null, if reviews is null an error will be output to the page. If both are not null, then a foreach loop will iterate thought the indexed array outputting the reviews to the page. Finally, after closing the try catch block the footer function will be called.</w:t>
+        <w:t xml:space="preserve"> function will be called on it passing the poiID as an argument, the returned poiDTO is then stored in the variable poi. An if statement is then used to validate that poi is not null, if poi is null an error will be output to the page. Then an else if statement is used to validate that reviews is not null, if reviews is null an error will be output to the page. If both are not null, then a foreach loop will iterate thought the indexed array outputting the reviews to the page</w:t>
+      </w:r>
+      <w:r>
+        <w:t xml:space="preserve"> before,</w:t>
+      </w:r>
+      <w:r>
+        <w:t xml:space="preserve"> closing the try catch block </w:t>
+      </w:r>
+      <w:r>
+        <w:t xml:space="preserve">and calling </w:t>
+      </w:r>
+      <w:r>
+        <w:t>the footer function.</w:t>
       </w:r>
     </w:p>
     <w:p>
@@ -502,17 +703,19 @@
     </w:p>
     <w:p>
       <w:r>
-        <w:t xml:space="preserve">The logic of this page is the same as addPoiForm.php until the gatekeeper variable check. The only difference is the included files for this page </w:t>
+        <w:t xml:space="preserve">The logic of this page is the same as addPoiForm.php until the gatekeeper variable check. The only difference is the included files </w:t>
       </w:r>
       <w:r>
         <w:t xml:space="preserve">are </w:t>
       </w:r>
       <w:r>
-        <w:t xml:space="preserve">functions.php and poiDAO.php. Then the POI ID and POI name sent by the regionResults page using a GET request are stored in variables with the same names. An if statement is then used to validate the POI ID and POI name variables using a custom regular expression before continuing. If either are invalid an error will be output to the page. If valid </w:t>
-      </w:r>
-      <w:r>
-        <w:lastRenderedPageBreak/>
-        <w:t>a form is output to the page with a text input for review, a hidden input for POI ID, and a submit input is added before closing the form. Finally, the custom footer function is called.</w:t>
+        <w:t>functions.php and poiDAO.php. Then the POI ID and POI name sent by the regionResults page using GET are stored in variables. An if statement is then used to validate the POI ID and POI name variables using regular expression</w:t>
+      </w:r>
+      <w:r>
+        <w:t>s</w:t>
+      </w:r>
+      <w:r>
+        <w:t>. If either are invalid an error will be output to the page. If valid a form is output to the page with a text input for review, a hidden input for POI ID, and a submit input is added before closing the form. Finally, the custom footer function is called.</w:t>
       </w:r>
     </w:p>
     <w:p>
@@ -520,6 +723,7 @@
         <w:pStyle w:val="Heading3"/>
       </w:pPr>
       <w:r>
+        <w:lastRenderedPageBreak/>
         <w:t>addReview.php</w:t>
       </w:r>
     </w:p>
@@ -531,13 +735,31 @@
         <w:t>Review</w:t>
       </w:r>
       <w:r>
-        <w:t>Form.php until the gatekeeper variable check. The only difference is the included files for this page</w:t>
+        <w:t>Form.php until the gatekeeper variable check. The only difference is the included files</w:t>
       </w:r>
       <w:r>
         <w:t xml:space="preserve"> are</w:t>
       </w:r>
       <w:r>
-        <w:t xml:space="preserve"> functions.php and reviewsDAO.php. Then the POI ID and review sent by the addReviewForm page using a POST request are stored in variables with the same name. An if statement is then used to validate the POI ID and review variables using a custom regular expression before continuing. If either are invalid an error will be output to the page. If they are valid then a reviewsDTO is created passing null, POI ID, review, and 0 as the arguments, the returned reviewsDTO is then stored in the variable reviewsDTO. Then a reviewsDAO is created by passing in the conn variable and table name as arguments, the returned reviewsDAO is then stored in the variable reviewsDAO. Once created the </w:t>
+        <w:t xml:space="preserve"> functions.php and reviewsDAO.php. Then the POI ID and review sent by the addReviewForm page using POST are stored in variables. An if statement is then used to validate the POI ID and review variables using regular expression</w:t>
+      </w:r>
+      <w:r>
+        <w:t>s</w:t>
+      </w:r>
+      <w:r>
+        <w:t xml:space="preserve"> before continuing. If either are invalid an error will be output to the page. If they are valid then a reviewsDTO is created passing null, POI ID, review, and 0 as the arguments, the returned reviewsDTO is then stored in the variable reviewsDTO. Then a reviewsDAO is created by passing conn and </w:t>
+      </w:r>
+      <w:r>
+        <w:t xml:space="preserve">the </w:t>
+      </w:r>
+      <w:r>
+        <w:t xml:space="preserve">table name as arguments, the returned reviewsDAO is then stored in the variable reviewsDAO. </w:t>
+      </w:r>
+      <w:r>
+        <w:t>Then</w:t>
+      </w:r>
+      <w:r>
+        <w:t xml:space="preserve"> the </w:t>
       </w:r>
       <w:r>
         <w:rPr>
@@ -579,19 +801,28 @@
     </w:p>
     <w:p>
       <w:r>
-        <w:t>The logic of this page is the same as index.php until the conn variable is created.</w:t>
-      </w:r>
-      <w:r>
-        <w:t xml:space="preserve"> </w:t>
-      </w:r>
-      <w:r>
-        <w:t>The only difference is the included files for this page</w:t>
-      </w:r>
-      <w:r>
-        <w:t xml:space="preserve"> are</w:t>
-      </w:r>
-      <w:r>
-        <w:t xml:space="preserve"> functions.php, reviewsDAO.php, and poiDAO.php. A reviewsDAO is created passing in the conn variable table name as arguments, the returned reviewsDAO is then stored in the variable reviewsDAO. Once created the </w:t>
+        <w:t xml:space="preserve">The logic of this page is the same as index.php until the conn variable is created. </w:t>
+      </w:r>
+      <w:r>
+        <w:t xml:space="preserve">The only difference is the included files </w:t>
+      </w:r>
+      <w:r>
+        <w:t>are</w:t>
+      </w:r>
+      <w:r>
+        <w:t xml:space="preserve"> functions.php, reviewsDAO.php, and poiDAO.php. A reviewsDAO is created passing conn </w:t>
+      </w:r>
+      <w:r>
+        <w:t>and the</w:t>
+      </w:r>
+      <w:r>
+        <w:t xml:space="preserve"> table name as arguments, the returned reviewsDAO is then stored in the variable reviewsDAO. </w:t>
+      </w:r>
+      <w:r>
+        <w:t>Then</w:t>
+      </w:r>
+      <w:r>
+        <w:t xml:space="preserve"> the </w:t>
       </w:r>
       <w:r>
         <w:rPr>
@@ -601,7 +832,19 @@
         <w:t>findByUnapproved</w:t>
       </w:r>
       <w:r>
-        <w:t xml:space="preserve"> function will be called on it, the returned array will then be stored in the review’s variable. An if statement is then used to validate that the reviews variable is not null. If it is null an error will be output to the page. If reviews is not null, then a foreach loop will iterate thought the indexed array outputting the reviews to the page. For each review, a form that uses POST to send information to the approveReview page is output. With one hidden text input containing the review ID and a submit input before closing the form. Finally, after closing the try catch block the </w:t>
+        <w:t xml:space="preserve"> function will be called on it, the returned array will then be stored in the review’s variable. An if statement is then used to validate that the reviews variable is not null. If it is null an error will be output to the page. If reviews is not null, then a foreach loop will iterate thought the indexed array outputting the reviews to the page. For each review, a form that uses POST to send information to the approveReview page is output. With one hidden text input containing the review ID and a submit input before closing the form. </w:t>
+      </w:r>
+      <w:r>
+        <w:t xml:space="preserve">Before </w:t>
+      </w:r>
+      <w:r>
+        <w:t>closing the try catch block</w:t>
+      </w:r>
+      <w:r>
+        <w:t xml:space="preserve"> and calling</w:t>
+      </w:r>
+      <w:r>
+        <w:t xml:space="preserve"> the </w:t>
       </w:r>
       <w:r>
         <w:rPr>
@@ -611,7 +854,7 @@
         <w:t>footer</w:t>
       </w:r>
       <w:r>
-        <w:t xml:space="preserve"> function is called.</w:t>
+        <w:t xml:space="preserve"> function.</w:t>
       </w:r>
     </w:p>
     <w:p>
@@ -624,25 +867,34 @@
     </w:p>
     <w:p>
       <w:r>
-        <w:t>The logic of this page is the same as index.php until the conn variable is created.</w:t>
+        <w:t xml:space="preserve">The logic of this page is the same as index.php until the conn variable is created. </w:t>
+      </w:r>
+      <w:r>
+        <w:t>The only difference is the included files</w:t>
       </w:r>
       <w:r>
         <w:t xml:space="preserve"> </w:t>
       </w:r>
       <w:r>
-        <w:t>The only difference is the included files</w:t>
-      </w:r>
-      <w:r>
-        <w:t xml:space="preserve"> </w:t>
-      </w:r>
-      <w:r>
-        <w:t>for this page</w:t>
-      </w:r>
-      <w:r>
-        <w:t xml:space="preserve"> </w:t>
-      </w:r>
-      <w:r>
-        <w:t xml:space="preserve">are functions.php and reviewsDAO.php. Then the review ID sent by the reviewResultsAdmin page using a POST request is stored the the variable reviewID. An if statement is then used to validate reviewID using a custom regular expression before continuing. If invalid an error will be output to the page. If valid then a reviewsDAO is created by passing the conn variable and table name as arguments, the returned reviewsDAO is then stored in the variable reviewsDAO. Once created the </w:t>
+        <w:t xml:space="preserve">are functions.php and reviewsDAO.php. Then the review ID sent by the reviewResultsAdmin page using POST is stored </w:t>
+      </w:r>
+      <w:r>
+        <w:t>in a</w:t>
+      </w:r>
+      <w:r>
+        <w:t xml:space="preserve"> variable. An if statement is then used to validate reviewID using a regular expression. If invalid an error will be output to the page. If valid then a reviewsDAO is created passing conn and</w:t>
+      </w:r>
+      <w:r>
+        <w:t xml:space="preserve"> the</w:t>
+      </w:r>
+      <w:r>
+        <w:t xml:space="preserve"> table name as arguments, the returned reviewsDAO is then stored in the variable reviewsDAO. </w:t>
+      </w:r>
+      <w:r>
+        <w:t>Then</w:t>
+      </w:r>
+      <w:r>
+        <w:t xml:space="preserve"> the </w:t>
       </w:r>
       <w:r>
         <w:rPr>
@@ -665,11 +917,7 @@
     </w:p>
     <w:p>
       <w:r>
-        <w:t xml:space="preserve">The following scripts will be needed: poiDTO.php, poiDAO.php, reviewsDTO.php, reviewsDAO.php, usersDTO.php, and usersDAO.php. These scripts will be called by other pages to request information </w:t>
-      </w:r>
-      <w:r>
-        <w:lastRenderedPageBreak/>
-        <w:t xml:space="preserve">from or update the database. All DAO's will be linked to their corresponding DTO's using the </w:t>
+        <w:t xml:space="preserve">The following scripts will be needed: poiDTO.php, poiDAO.php, reviewsDTO.php, reviewsDAO.php, usersDTO.php, and usersDAO.php. These scripts will be called by other pages to request information from or update the database. All DAO's will be linked to their corresponding DTO's using the </w:t>
       </w:r>
       <w:r>
         <w:rPr>
@@ -698,7 +946,11 @@
     </w:p>
     <w:p>
       <w:r>
-        <w:t>These scripts are all similar the only difference is the number of attributes, below I will talk about the usersDTO.php script. It has 4 attributes: id, username, password, and isadmin. It will have a constructor function that takes 4 arguments and stores them in their corresponding attributes. There will be getter and setter functions for each attribute. Getters return the value contained in an attribute and setters update the value in an attribute. Finally, for diagnostic purposes they will all contain a display function that will output the attributes of a specific instance of an object to the page.</w:t>
+        <w:t xml:space="preserve">These scripts are all similar the only difference is the number of attributes, below I will talk about the usersDTO.php script. It has 4 attributes: id, username, password, and isadmin. It will have a </w:t>
+      </w:r>
+      <w:r>
+        <w:lastRenderedPageBreak/>
+        <w:t>constructor function that takes 4 arguments and stores them in their corresponding attributes. There will be getter and setter functions for each attribute. Getters return the value contained in an attribute and setters update the value in an attribute. Finally, for diagnostic purposes they will all contain a display function that will output the attributes of a specific instance of an object to the page.</w:t>
       </w:r>
     </w:p>
     <w:p>
@@ -724,7 +976,7 @@
         <w:t>findRegions</w:t>
       </w:r>
       <w:r>
-        <w:t xml:space="preserve"> function that runs a prepared SQL select statement using the conn and table variables to find all the regions in the database. (Prepared SQL statements are used to guard against SQL injection attacks.) A while loop will then iterate thought the returned rows and add them to an indexed array that will then be returned to the page. It will also include a </w:t>
+        <w:t xml:space="preserve"> function that runs a prepared SQL select statement using the conn and table variables to find all the regions in the database. (Prepared SQL statements are used to guard against SQL injection attacks.) A while loop will then iterate thought the returned rows and add them to an indexed array that will be returned to the page. It will also include a </w:t>
       </w:r>
       <w:r>
         <w:rPr>
@@ -734,7 +986,25 @@
         <w:t>findById</w:t>
       </w:r>
       <w:r>
-        <w:t xml:space="preserve"> function that runs a prepared SQL select statement using the conn, table and poiId variables to pull out a specific database row. That row will then be used to create a poiDTO object that is returned to the page. There will be a </w:t>
+        <w:t xml:space="preserve"> function that runs a prepared SQL select statement using the conn, table and poiI</w:t>
+      </w:r>
+      <w:r>
+        <w:t>D</w:t>
+      </w:r>
+      <w:r>
+        <w:t xml:space="preserve"> variables to pull out a specific database row. That row will then be used to create a poiDTO object that is returned to the page. There will </w:t>
+      </w:r>
+      <w:r>
+        <w:t xml:space="preserve">also </w:t>
+      </w:r>
+      <w:r>
+        <w:t>be a</w:t>
+      </w:r>
+      <w:r>
+        <w:t>n</w:t>
+      </w:r>
+      <w:r>
+        <w:t xml:space="preserve"> </w:t>
       </w:r>
       <w:r>
         <w:rPr>
@@ -770,7 +1040,13 @@
         <w:t>add</w:t>
       </w:r>
       <w:r>
-        <w:t xml:space="preserve"> function It will execute a prepared SQL insert statement using the conn, table, and poiObj variables, populating the table columns with the POI objects attributes. The POI object will then have its ID attribute set to the ID from the database before being returned to the page.</w:t>
+        <w:t xml:space="preserve"> function </w:t>
+      </w:r>
+      <w:r>
+        <w:t>that</w:t>
+      </w:r>
+      <w:r>
+        <w:t xml:space="preserve"> will execute a prepared SQL insert statement using the conn, table, and poiObj variables, populating the table columns with the POI objects attributes. The POI object will then have its ID attribute set to the ID from the database before being returned to the page.</w:t>
       </w:r>
     </w:p>
     <w:p>
@@ -783,7 +1059,13 @@
     </w:p>
     <w:p>
       <w:r>
-        <w:t xml:space="preserve">The attributes and constructor for this script work the same as the ones for poiDAO.php. There will be a </w:t>
+        <w:t xml:space="preserve">The attributes and constructor for this script work the same as the ones for poiDAO.php. </w:t>
+      </w:r>
+      <w:r>
+        <w:t>Then t</w:t>
+      </w:r>
+      <w:r>
+        <w:t xml:space="preserve">here will be a </w:t>
       </w:r>
       <w:r>
         <w:rPr>
@@ -793,7 +1075,7 @@
         <w:t>findByPoiIdAndApproved</w:t>
       </w:r>
       <w:r>
-        <w:t xml:space="preserve"> function that will run a prepared SQL select statement using the conn, table, and poiID variables to find all approved reviews for that POI. A while loop will then iterate thought the returned rows and add them to an indexed array that will then be returned to the page. There will also be a </w:t>
+        <w:t xml:space="preserve"> function that will run a prepared SQL select statement using the conn, table, and poiID variables to find all approved reviews for that POI. A while loop will then iterate thought the returned rows and add them to an indexed array that will be returned to the page. There will also be a </w:t>
       </w:r>
       <w:r>
         <w:rPr>
@@ -803,7 +1085,19 @@
         <w:t>findByUnapproved</w:t>
       </w:r>
       <w:r>
-        <w:t xml:space="preserve"> function that will run a prepared SQL select statement using the conn and table variables to find all reviews pending approval. A while loop will then iterate thought the returned rows and add them to an indexed array that will then be returned to the page. There will be a </w:t>
+        <w:t xml:space="preserve"> function that will run a prepared SQL select statement using the conn and table variables to find all reviews pending approval. A while loop will then iterate thought the returned rows and add them to an indexed array that will be returned to the page. There will </w:t>
+      </w:r>
+      <w:r>
+        <w:t xml:space="preserve">also </w:t>
+      </w:r>
+      <w:r>
+        <w:t>be a</w:t>
+      </w:r>
+      <w:r>
+        <w:t>n</w:t>
+      </w:r>
+      <w:r>
+        <w:t xml:space="preserve"> </w:t>
       </w:r>
       <w:r>
         <w:rPr>
@@ -813,7 +1107,13 @@
         <w:t>addReview</w:t>
       </w:r>
       <w:r>
-        <w:t xml:space="preserve"> function that will run a prepared SQL insert statement using the conn, table, and reviewObj variables, populating the table columns with the review objects attributes. The review object will then have its ID attribute set to the ID from the database before being returned to the page. Finally, there will be a </w:t>
+        <w:t xml:space="preserve"> function that will run a prepared SQL insert statement using the conn, table, and reviewObj variables, populating the table columns with the review objects attributes. The review object will then have its ID attribute set to the ID from the database before being returned to the page. Finally, there will be a</w:t>
+      </w:r>
+      <w:r>
+        <w:t>n</w:t>
+      </w:r>
+      <w:r>
+        <w:t xml:space="preserve"> </w:t>
       </w:r>
       <w:r>
         <w:rPr>
@@ -833,7 +1133,7 @@
         <w:t>header</w:t>
       </w:r>
       <w:r>
-        <w:t xml:space="preserve"> function will return the user to the reviewResultsAdmin.php page.</w:t>
+        <w:t xml:space="preserve"> function will return the user to the reviewResultsAdmin page.</w:t>
       </w:r>
     </w:p>
     <w:p>
@@ -849,7 +1149,10 @@
         <w:t xml:space="preserve">The attributes and constructor for this script work the same as the ones for poiDAO.php. </w:t>
       </w:r>
       <w:r>
-        <w:t xml:space="preserve">There </w:t>
+        <w:t>Then t</w:t>
+      </w:r>
+      <w:r>
+        <w:t xml:space="preserve">here </w:t>
       </w:r>
       <w:r>
         <w:t xml:space="preserve">will </w:t>
@@ -868,11 +1171,7 @@
         <w:t>verifyLogin</w:t>
       </w:r>
       <w:r>
-        <w:t xml:space="preserve"> function that will run a prepared SQL select statement using the conn, table, </w:t>
-      </w:r>
-      <w:r>
-        <w:lastRenderedPageBreak/>
-        <w:t>username, and password variables. It will retrieve the matching database record and use the fetched row to create a usersDTO object that will be returned to the page.</w:t>
+        <w:t xml:space="preserve"> function that will run a prepared SQL select statement using the conn, table, username, and password variables. It will retrieve the matching database record and use the fetched row to create a usersDTO object that will be returned to the page.</w:t>
       </w:r>
     </w:p>
     <w:sectPr>

</xml_diff>

<commit_message>
Final hand in file has now been made and submitted.
</commit_message>
<xml_diff>
--- a/AE2/AE2 Report.docx
+++ b/AE2/AE2 Report.docx
@@ -4,15 +4,397 @@
   <w:body>
     <w:p>
       <w:pPr>
-        <w:pStyle w:val="Title"/>
+        <w:jc w:val="center"/>
+        <w:rPr>
+          <w:sz w:val="28"/>
+          <w:szCs w:val="28"/>
+        </w:rPr>
       </w:pPr>
-      <w:r>
-        <w:t>Points of Interest Website Design and Analysis</w:t>
-      </w:r>
     </w:p>
     <w:p>
-      <w:r>
-        <w:t>By Matthew Dear</w:t>
+      <w:pPr>
+        <w:jc w:val="center"/>
+        <w:rPr>
+          <w:sz w:val="28"/>
+          <w:szCs w:val="28"/>
+        </w:rPr>
+      </w:pPr>
+    </w:p>
+    <w:p>
+      <w:pPr>
+        <w:jc w:val="center"/>
+        <w:rPr>
+          <w:sz w:val="28"/>
+          <w:szCs w:val="28"/>
+        </w:rPr>
+      </w:pPr>
+      <w:r>
+        <w:rPr>
+          <w:noProof/>
+          <w:sz w:val="28"/>
+          <w:szCs w:val="28"/>
+        </w:rPr>
+        <w:drawing>
+          <wp:inline distT="0" distB="0" distL="0" distR="0" wp14:anchorId="00B7C46C" wp14:editId="24F72147">
+            <wp:extent cx="2943225" cy="1552575"/>
+            <wp:effectExtent l="0" t="0" r="9525" b="9525"/>
+            <wp:docPr id="1" name="Picture 1" descr="C:\Users\blnkspc\AppData\Local\Microsoft\Windows\INetCache\Content.MSO\F9B0BE9D.tmp"/>
+            <wp:cNvGraphicFramePr>
+              <a:graphicFrameLocks xmlns:a="http://schemas.openxmlformats.org/drawingml/2006/main" noChangeAspect="1"/>
+            </wp:cNvGraphicFramePr>
+            <a:graphic xmlns:a="http://schemas.openxmlformats.org/drawingml/2006/main">
+              <a:graphicData uri="http://schemas.openxmlformats.org/drawingml/2006/picture">
+                <pic:pic xmlns:pic="http://schemas.openxmlformats.org/drawingml/2006/picture">
+                  <pic:nvPicPr>
+                    <pic:cNvPr id="0" name="Picture 1" descr="C:\Users\blnkspc\AppData\Local\Microsoft\Windows\INetCache\Content.MSO\F9B0BE9D.tmp"/>
+                    <pic:cNvPicPr>
+                      <a:picLocks noChangeAspect="1" noChangeArrowheads="1"/>
+                    </pic:cNvPicPr>
+                  </pic:nvPicPr>
+                  <pic:blipFill>
+                    <a:blip r:embed="rId8">
+                      <a:extLst>
+                        <a:ext uri="{28A0092B-C50C-407E-A947-70E740481C1C}">
+                          <a14:useLocalDpi xmlns:a14="http://schemas.microsoft.com/office/drawing/2010/main" val="0"/>
+                        </a:ext>
+                      </a:extLst>
+                    </a:blip>
+                    <a:srcRect/>
+                    <a:stretch>
+                      <a:fillRect/>
+                    </a:stretch>
+                  </pic:blipFill>
+                  <pic:spPr bwMode="auto">
+                    <a:xfrm>
+                      <a:off x="0" y="0"/>
+                      <a:ext cx="2943225" cy="1552575"/>
+                    </a:xfrm>
+                    <a:prstGeom prst="rect">
+                      <a:avLst/>
+                    </a:prstGeom>
+                    <a:noFill/>
+                    <a:ln>
+                      <a:noFill/>
+                    </a:ln>
+                  </pic:spPr>
+                </pic:pic>
+              </a:graphicData>
+            </a:graphic>
+          </wp:inline>
+        </w:drawing>
+      </w:r>
+    </w:p>
+    <w:p>
+      <w:pPr>
+        <w:jc w:val="center"/>
+        <w:rPr>
+          <w:sz w:val="28"/>
+          <w:szCs w:val="28"/>
+        </w:rPr>
+      </w:pPr>
+    </w:p>
+    <w:p>
+      <w:pPr>
+        <w:jc w:val="center"/>
+        <w:rPr>
+          <w:sz w:val="28"/>
+          <w:szCs w:val="28"/>
+        </w:rPr>
+      </w:pPr>
+      <w:r>
+        <w:rPr>
+          <w:sz w:val="28"/>
+          <w:szCs w:val="28"/>
+        </w:rPr>
+        <w:t>School of Media Arts and Technology</w:t>
+      </w:r>
+    </w:p>
+    <w:p>
+      <w:pPr>
+        <w:jc w:val="center"/>
+        <w:rPr>
+          <w:sz w:val="28"/>
+          <w:szCs w:val="28"/>
+        </w:rPr>
+      </w:pPr>
+    </w:p>
+    <w:p>
+      <w:pPr>
+        <w:jc w:val="center"/>
+        <w:rPr>
+          <w:sz w:val="28"/>
+          <w:szCs w:val="28"/>
+        </w:rPr>
+      </w:pPr>
+      <w:r>
+        <w:rPr>
+          <w:sz w:val="28"/>
+          <w:szCs w:val="28"/>
+        </w:rPr>
+        <w:t>BSc Software Engineering</w:t>
+      </w:r>
+    </w:p>
+    <w:p>
+      <w:pPr>
+        <w:jc w:val="center"/>
+        <w:rPr>
+          <w:sz w:val="28"/>
+          <w:szCs w:val="28"/>
+        </w:rPr>
+      </w:pPr>
+    </w:p>
+    <w:p>
+      <w:pPr>
+        <w:jc w:val="center"/>
+        <w:rPr>
+          <w:sz w:val="28"/>
+          <w:szCs w:val="28"/>
+        </w:rPr>
+      </w:pPr>
+    </w:p>
+    <w:p>
+      <w:pPr>
+        <w:jc w:val="center"/>
+        <w:rPr>
+          <w:b/>
+          <w:bCs/>
+          <w:sz w:val="40"/>
+          <w:szCs w:val="40"/>
+        </w:rPr>
+      </w:pPr>
+      <w:r>
+        <w:rPr>
+          <w:b/>
+          <w:bCs/>
+          <w:sz w:val="40"/>
+          <w:szCs w:val="40"/>
+        </w:rPr>
+        <w:t>Matthew Dear</w:t>
+      </w:r>
+    </w:p>
+    <w:p>
+      <w:pPr>
+        <w:jc w:val="center"/>
+        <w:rPr>
+          <w:sz w:val="28"/>
+          <w:szCs w:val="28"/>
+        </w:rPr>
+      </w:pPr>
+      <w:r>
+        <w:rPr>
+          <w:sz w:val="28"/>
+          <w:szCs w:val="28"/>
+        </w:rPr>
+        <w:t>Q10232711</w:t>
+      </w:r>
+    </w:p>
+    <w:p>
+      <w:pPr>
+        <w:jc w:val="center"/>
+        <w:rPr>
+          <w:sz w:val="28"/>
+          <w:szCs w:val="28"/>
+        </w:rPr>
+      </w:pPr>
+    </w:p>
+    <w:p>
+      <w:pPr>
+        <w:pStyle w:val="Title"/>
+        <w:jc w:val="center"/>
+      </w:pPr>
+      <w:r>
+        <w:rPr>
+          <w:b/>
+          <w:bCs/>
+          <w:sz w:val="36"/>
+          <w:szCs w:val="36"/>
+        </w:rPr>
+        <w:t>Points of Interest Website Design and Analysis</w:t>
+      </w:r>
+    </w:p>
+    <w:p>
+      <w:pPr>
+        <w:jc w:val="center"/>
+        <w:rPr>
+          <w:b/>
+          <w:bCs/>
+          <w:sz w:val="36"/>
+          <w:szCs w:val="36"/>
+        </w:rPr>
+      </w:pPr>
+    </w:p>
+    <w:p>
+      <w:pPr>
+        <w:jc w:val="center"/>
+        <w:rPr>
+          <w:sz w:val="36"/>
+          <w:szCs w:val="36"/>
+        </w:rPr>
+      </w:pPr>
+      <w:r>
+        <w:rPr>
+          <w:sz w:val="36"/>
+          <w:szCs w:val="36"/>
+        </w:rPr>
+        <w:t xml:space="preserve">Assignment </w:t>
+      </w:r>
+      <w:r>
+        <w:rPr>
+          <w:sz w:val="36"/>
+          <w:szCs w:val="36"/>
+        </w:rPr>
+        <w:t>2</w:t>
+      </w:r>
+    </w:p>
+    <w:p>
+      <w:pPr>
+        <w:jc w:val="center"/>
+        <w:rPr>
+          <w:sz w:val="28"/>
+          <w:szCs w:val="28"/>
+        </w:rPr>
+      </w:pPr>
+    </w:p>
+    <w:p>
+      <w:pPr>
+        <w:jc w:val="center"/>
+        <w:rPr>
+          <w:b/>
+          <w:bCs/>
+          <w:sz w:val="28"/>
+          <w:szCs w:val="28"/>
+        </w:rPr>
+      </w:pPr>
+      <w:r>
+        <w:rPr>
+          <w:b/>
+          <w:bCs/>
+          <w:sz w:val="28"/>
+          <w:szCs w:val="28"/>
+        </w:rPr>
+        <w:t>Developing for the Internet</w:t>
+      </w:r>
+    </w:p>
+    <w:p/>
+    <w:p/>
+    <w:p>
+      <w:pPr>
+        <w:rPr>
+          <w:szCs w:val="24"/>
+        </w:rPr>
+      </w:pPr>
+      <w:r>
+        <w:rPr>
+          <w:szCs w:val="24"/>
+        </w:rPr>
+        <w:t xml:space="preserve">Tutor: </w:t>
+      </w:r>
+      <w:r>
+        <w:rPr>
+          <w:szCs w:val="24"/>
+        </w:rPr>
+        <w:t xml:space="preserve">Nick </w:t>
+      </w:r>
+      <w:proofErr w:type="spellStart"/>
+      <w:r>
+        <w:rPr>
+          <w:szCs w:val="24"/>
+        </w:rPr>
+        <w:t>Whitelegg</w:t>
+      </w:r>
+      <w:proofErr w:type="spellEnd"/>
+      <w:r>
+        <w:rPr>
+          <w:szCs w:val="24"/>
+        </w:rPr>
+        <w:tab/>
+      </w:r>
+      <w:r>
+        <w:rPr>
+          <w:szCs w:val="24"/>
+        </w:rPr>
+        <w:tab/>
+      </w:r>
+      <w:r>
+        <w:rPr>
+          <w:szCs w:val="24"/>
+        </w:rPr>
+        <w:tab/>
+      </w:r>
+      <w:r>
+        <w:rPr>
+          <w:szCs w:val="24"/>
+        </w:rPr>
+        <w:tab/>
+      </w:r>
+      <w:r>
+        <w:rPr>
+          <w:szCs w:val="24"/>
+        </w:rPr>
+        <w:tab/>
+      </w:r>
+      <w:r>
+        <w:rPr>
+          <w:szCs w:val="24"/>
+        </w:rPr>
+        <w:tab/>
+      </w:r>
+      <w:r>
+        <w:rPr>
+          <w:szCs w:val="24"/>
+        </w:rPr>
+        <w:t xml:space="preserve"> </w:t>
+      </w:r>
+      <w:r>
+        <w:rPr>
+          <w:szCs w:val="24"/>
+        </w:rPr>
+        <w:tab/>
+      </w:r>
+      <w:r>
+        <w:rPr>
+          <w:szCs w:val="24"/>
+        </w:rPr>
+        <w:tab/>
+        <w:t xml:space="preserve">         </w:t>
+      </w:r>
+      <w:r>
+        <w:rPr>
+          <w:szCs w:val="24"/>
+        </w:rPr>
+        <w:t xml:space="preserve"> </w:t>
+      </w:r>
+      <w:r>
+        <w:rPr>
+          <w:szCs w:val="24"/>
+        </w:rPr>
+        <w:t>28</w:t>
+      </w:r>
+      <w:r>
+        <w:rPr>
+          <w:szCs w:val="24"/>
+          <w:vertAlign w:val="superscript"/>
+        </w:rPr>
+        <w:t>th</w:t>
+      </w:r>
+      <w:r>
+        <w:rPr>
+          <w:szCs w:val="24"/>
+        </w:rPr>
+        <w:t xml:space="preserve"> April 2020</w:t>
+      </w:r>
+    </w:p>
+    <w:p>
+      <w:pPr>
+        <w:rPr>
+          <w:rFonts w:ascii="Calibri Light" w:eastAsia="Calibri Light" w:hAnsi="Calibri Light" w:cs="Calibri Light"/>
+          <w:spacing w:val="-10"/>
+          <w:sz w:val="56"/>
+          <w:szCs w:val="56"/>
+        </w:rPr>
+      </w:pPr>
+      <w:r>
+        <w:br w:type="page"/>
       </w:r>
     </w:p>
     <w:p>
@@ -20,21 +402,96 @@
         <w:pStyle w:val="Heading1"/>
       </w:pPr>
       <w:r>
+        <w:lastRenderedPageBreak/>
         <w:t>Task A</w:t>
       </w:r>
     </w:p>
     <w:p>
       <w:r>
-        <w:t>The following pages/scripts will be needed: login.php, index.php, functions.php, addPOIForm.php, and addPOI.php. Login.php will communicate with addPOI.php using the gatekeeper session variable and addPoiForm.php will communicate with addPOI.php using a POST request. A POST request has been used in this situation because the database is being updated.</w:t>
+        <w:t xml:space="preserve">The following pages/scripts will be needed: </w:t>
+      </w:r>
+      <w:proofErr w:type="spellStart"/>
+      <w:r>
+        <w:t>login.php</w:t>
+      </w:r>
+      <w:proofErr w:type="spellEnd"/>
+      <w:r>
+        <w:t xml:space="preserve">, </w:t>
+      </w:r>
+      <w:proofErr w:type="spellStart"/>
+      <w:r>
+        <w:t>index.php</w:t>
+      </w:r>
+      <w:proofErr w:type="spellEnd"/>
+      <w:r>
+        <w:t xml:space="preserve">, </w:t>
+      </w:r>
+      <w:proofErr w:type="spellStart"/>
+      <w:r>
+        <w:t>functions.php</w:t>
+      </w:r>
+      <w:proofErr w:type="spellEnd"/>
+      <w:r>
+        <w:t xml:space="preserve">, </w:t>
+      </w:r>
+      <w:proofErr w:type="spellStart"/>
+      <w:r>
+        <w:t>addPOIForm.php</w:t>
+      </w:r>
+      <w:proofErr w:type="spellEnd"/>
+      <w:r>
+        <w:t xml:space="preserve">, and </w:t>
+      </w:r>
+      <w:proofErr w:type="spellStart"/>
+      <w:r>
+        <w:t>addPOI.php</w:t>
+      </w:r>
+      <w:proofErr w:type="spellEnd"/>
+      <w:r>
+        <w:t xml:space="preserve">. </w:t>
+      </w:r>
+      <w:proofErr w:type="spellStart"/>
+      <w:r>
+        <w:t>Login.php</w:t>
+      </w:r>
+      <w:proofErr w:type="spellEnd"/>
+      <w:r>
+        <w:t xml:space="preserve"> will communicate with </w:t>
+      </w:r>
+      <w:proofErr w:type="spellStart"/>
+      <w:r>
+        <w:t>addPOI.php</w:t>
+      </w:r>
+      <w:proofErr w:type="spellEnd"/>
+      <w:r>
+        <w:t xml:space="preserve"> using the gatekeeper session variable and </w:t>
+      </w:r>
+      <w:proofErr w:type="spellStart"/>
+      <w:r>
+        <w:t>addPoiForm.php</w:t>
+      </w:r>
+      <w:proofErr w:type="spellEnd"/>
+      <w:r>
+        <w:t xml:space="preserve"> will communicate with </w:t>
+      </w:r>
+      <w:proofErr w:type="spellStart"/>
+      <w:r>
+        <w:t>addPOI.php</w:t>
+      </w:r>
+      <w:proofErr w:type="spellEnd"/>
+      <w:r>
+        <w:t xml:space="preserve"> using a POST request. A POST request has been used in this situation because the database is being updated.</w:t>
       </w:r>
     </w:p>
     <w:p>
       <w:pPr>
         <w:pStyle w:val="Heading3"/>
       </w:pPr>
+      <w:proofErr w:type="spellStart"/>
       <w:r>
         <w:t>functions.php</w:t>
       </w:r>
+      <w:proofErr w:type="spellEnd"/>
     </w:p>
     <w:p>
       <w:r>
@@ -64,7 +521,15 @@
         <w:t xml:space="preserve"> and</w:t>
       </w:r>
       <w:r>
-        <w:t xml:space="preserve"> a foreach loop will iterate though it outputting them to the page. If </w:t>
+        <w:t xml:space="preserve"> a foreach loop will iterate though it </w:t>
+      </w:r>
+      <w:proofErr w:type="gramStart"/>
+      <w:r>
+        <w:t>outputting</w:t>
+      </w:r>
+      <w:proofErr w:type="gramEnd"/>
+      <w:r>
+        <w:t xml:space="preserve"> them to the page. If </w:t>
       </w:r>
       <w:r>
         <w:t>not,</w:t>
@@ -72,6 +537,7 @@
       <w:r>
         <w:t xml:space="preserve"> the same process will be followed with non admin links. The </w:t>
       </w:r>
+      <w:proofErr w:type="spellStart"/>
       <w:r>
         <w:rPr>
           <w:rFonts w:ascii="Consolas" w:hAnsi="Consolas"/>
@@ -79,9 +545,11 @@
         </w:rPr>
         <w:t>backButton</w:t>
       </w:r>
+      <w:proofErr w:type="spellEnd"/>
       <w:r>
         <w:t xml:space="preserve"> function will output a button to the page that uses the JavaScript history function to return you to the previous page. The </w:t>
       </w:r>
+      <w:proofErr w:type="spellStart"/>
       <w:r>
         <w:rPr>
           <w:rFonts w:ascii="Consolas" w:hAnsi="Consolas"/>
@@ -89,6 +557,7 @@
         </w:rPr>
         <w:t>databaseConnection</w:t>
       </w:r>
+      <w:proofErr w:type="spellEnd"/>
       <w:r>
         <w:t xml:space="preserve"> function will create a PDO object for the database, set the error modes for better error reporting, and return it to the page. The final function </w:t>
       </w:r>
@@ -113,9 +582,11 @@
       <w:pPr>
         <w:pStyle w:val="Heading3"/>
       </w:pPr>
+      <w:proofErr w:type="spellStart"/>
       <w:r>
         <w:t>login.php</w:t>
       </w:r>
+      <w:proofErr w:type="spellEnd"/>
     </w:p>
     <w:p>
       <w:r>
@@ -124,6 +595,7 @@
       <w:r>
         <w:t xml:space="preserve">ill start with the </w:t>
       </w:r>
+      <w:proofErr w:type="spellStart"/>
       <w:r>
         <w:rPr>
           <w:rFonts w:ascii="Consolas" w:hAnsi="Consolas"/>
@@ -131,6 +603,7 @@
         </w:rPr>
         <w:t>session_start</w:t>
       </w:r>
+      <w:proofErr w:type="spellEnd"/>
       <w:r>
         <w:rPr>
           <w:color w:val="808080" w:themeColor="background1" w:themeShade="80"/>
@@ -154,7 +627,15 @@
         <w:t>include</w:t>
       </w:r>
       <w:r>
-        <w:t xml:space="preserve"> function to link it to the functions and userDAO scripts to allow their functionality to be used. It will then call the </w:t>
+        <w:t xml:space="preserve"> function to link it to the functions and </w:t>
+      </w:r>
+      <w:proofErr w:type="spellStart"/>
+      <w:r>
+        <w:t>userDAO</w:t>
+      </w:r>
+      <w:proofErr w:type="spellEnd"/>
+      <w:r>
+        <w:t xml:space="preserve"> scripts to allow their functionality to be used. It will then call the </w:t>
       </w:r>
       <w:r>
         <w:rPr>
@@ -164,7 +645,15 @@
         <w:t>title</w:t>
       </w:r>
       <w:r>
-        <w:t xml:space="preserve"> function passing the isadmin session variable </w:t>
+        <w:t xml:space="preserve"> function passing the </w:t>
+      </w:r>
+      <w:proofErr w:type="spellStart"/>
+      <w:r>
+        <w:t>isadmin</w:t>
+      </w:r>
+      <w:proofErr w:type="spellEnd"/>
+      <w:r>
+        <w:t xml:space="preserve"> session variable </w:t>
       </w:r>
       <w:r>
         <w:t>i</w:t>
@@ -202,6 +691,7 @@
       <w:r>
         <w:t xml:space="preserve"> the users name will be output to the page. The </w:t>
       </w:r>
+      <w:proofErr w:type="spellStart"/>
       <w:r>
         <w:rPr>
           <w:rFonts w:ascii="Consolas" w:hAnsi="Consolas"/>
@@ -209,9 +699,11 @@
         </w:rPr>
         <w:t>backButton</w:t>
       </w:r>
+      <w:proofErr w:type="spellEnd"/>
       <w:r>
         <w:t xml:space="preserve"> function is then called completing the header section of the page. A try catch block is then opened and the </w:t>
       </w:r>
+      <w:proofErr w:type="spellStart"/>
       <w:r>
         <w:rPr>
           <w:rFonts w:ascii="Consolas" w:hAnsi="Consolas"/>
@@ -219,6 +711,7 @@
         </w:rPr>
         <w:t>databaseConnection</w:t>
       </w:r>
+      <w:proofErr w:type="spellEnd"/>
       <w:r>
         <w:t xml:space="preserve"> function is called returning a PDO object that will be stored in the conn variable. Then the username and password sent by the login page using POST will be stored in the un and pw variables. An if statement is then used to validate the un and pw variables, using regular expressions to defend against cross site scripting attacks.</w:t>
       </w:r>
@@ -226,7 +719,31 @@
         <w:t xml:space="preserve"> If invalid an error will be output to the page.</w:t>
       </w:r>
       <w:r>
-        <w:t xml:space="preserve"> If valid then a usersDAO is created passing the conn and table name as arguments, the retuned usersDAO is then stored in the variable usersDAO. </w:t>
+        <w:t xml:space="preserve"> If valid then a </w:t>
+      </w:r>
+      <w:proofErr w:type="spellStart"/>
+      <w:r>
+        <w:t>usersDAO</w:t>
+      </w:r>
+      <w:proofErr w:type="spellEnd"/>
+      <w:r>
+        <w:t xml:space="preserve"> is created passing the conn and table name as arguments, the retuned </w:t>
+      </w:r>
+      <w:proofErr w:type="spellStart"/>
+      <w:r>
+        <w:t>usersDAO</w:t>
+      </w:r>
+      <w:proofErr w:type="spellEnd"/>
+      <w:r>
+        <w:t xml:space="preserve"> is then stored in the variable </w:t>
+      </w:r>
+      <w:proofErr w:type="spellStart"/>
+      <w:r>
+        <w:t>usersDAO</w:t>
+      </w:r>
+      <w:proofErr w:type="spellEnd"/>
+      <w:r>
+        <w:t xml:space="preserve">. </w:t>
       </w:r>
       <w:r>
         <w:t>Then</w:t>
@@ -234,6 +751,7 @@
       <w:r>
         <w:t xml:space="preserve"> the </w:t>
       </w:r>
+      <w:proofErr w:type="spellStart"/>
       <w:r>
         <w:rPr>
           <w:rFonts w:ascii="Consolas" w:hAnsi="Consolas"/>
@@ -241,6 +759,7 @@
         </w:rPr>
         <w:t>verifyLogin</w:t>
       </w:r>
+      <w:proofErr w:type="spellEnd"/>
       <w:r>
         <w:t xml:space="preserve"> function </w:t>
       </w:r>
@@ -248,7 +767,55 @@
         <w:t>is</w:t>
       </w:r>
       <w:r>
-        <w:t xml:space="preserve"> called on it passing un and pw as arguments and the returned usersDTO will be stored in the variable usersDTO. The gatekeeper session variable is then set to the value of un and the isadmin session variable is set using the isadmin attribute of the usersDTO. Then the </w:t>
+        <w:t xml:space="preserve"> called on it </w:t>
+      </w:r>
+      <w:proofErr w:type="gramStart"/>
+      <w:r>
+        <w:t>passing</w:t>
+      </w:r>
+      <w:proofErr w:type="gramEnd"/>
+      <w:r>
+        <w:t xml:space="preserve"> un and pw as arguments and the returned </w:t>
+      </w:r>
+      <w:proofErr w:type="spellStart"/>
+      <w:r>
+        <w:t>usersDTO</w:t>
+      </w:r>
+      <w:proofErr w:type="spellEnd"/>
+      <w:r>
+        <w:t xml:space="preserve"> will be stored in the variable </w:t>
+      </w:r>
+      <w:proofErr w:type="spellStart"/>
+      <w:r>
+        <w:t>usersDTO</w:t>
+      </w:r>
+      <w:proofErr w:type="spellEnd"/>
+      <w:r>
+        <w:t xml:space="preserve">. The gatekeeper session variable is then set to the value of un and the </w:t>
+      </w:r>
+      <w:proofErr w:type="spellStart"/>
+      <w:r>
+        <w:t>isadmin</w:t>
+      </w:r>
+      <w:proofErr w:type="spellEnd"/>
+      <w:r>
+        <w:t xml:space="preserve"> session variable is set using the </w:t>
+      </w:r>
+      <w:proofErr w:type="spellStart"/>
+      <w:r>
+        <w:t>isadmin</w:t>
+      </w:r>
+      <w:proofErr w:type="spellEnd"/>
+      <w:r>
+        <w:t xml:space="preserve"> attribute of the </w:t>
+      </w:r>
+      <w:proofErr w:type="spellStart"/>
+      <w:r>
+        <w:t>usersDTO</w:t>
+      </w:r>
+      <w:proofErr w:type="spellEnd"/>
+      <w:r>
+        <w:t xml:space="preserve">. Then the </w:t>
       </w:r>
       <w:r>
         <w:rPr>
@@ -265,13 +832,23 @@
       <w:pPr>
         <w:pStyle w:val="Heading3"/>
       </w:pPr>
+      <w:proofErr w:type="spellStart"/>
       <w:r>
         <w:t>index.php</w:t>
       </w:r>
+      <w:proofErr w:type="spellEnd"/>
     </w:p>
     <w:p>
       <w:r>
-        <w:t xml:space="preserve">The logic of this page is the same as login.php until the </w:t>
+        <w:t xml:space="preserve">The logic of this page is the same as </w:t>
+      </w:r>
+      <w:proofErr w:type="spellStart"/>
+      <w:r>
+        <w:t>login.php</w:t>
+      </w:r>
+      <w:proofErr w:type="spellEnd"/>
+      <w:r>
+        <w:t xml:space="preserve"> until the </w:t>
       </w:r>
       <w:r>
         <w:t>conn variable</w:t>
@@ -289,7 +866,47 @@
         <w:t>are</w:t>
       </w:r>
       <w:r>
-        <w:t xml:space="preserve"> functions.php and poiDAO.php. A poiDAO is then created passing the conn variable and table name as arguments, the returned poiDAO is then stored in the variable poiDAO. </w:t>
+        <w:t xml:space="preserve"> </w:t>
+      </w:r>
+      <w:proofErr w:type="spellStart"/>
+      <w:r>
+        <w:t>functions.php</w:t>
+      </w:r>
+      <w:proofErr w:type="spellEnd"/>
+      <w:r>
+        <w:t xml:space="preserve"> and </w:t>
+      </w:r>
+      <w:proofErr w:type="spellStart"/>
+      <w:r>
+        <w:t>poiDAO.php</w:t>
+      </w:r>
+      <w:proofErr w:type="spellEnd"/>
+      <w:r>
+        <w:t xml:space="preserve">. A </w:t>
+      </w:r>
+      <w:proofErr w:type="spellStart"/>
+      <w:r>
+        <w:t>poiDAO</w:t>
+      </w:r>
+      <w:proofErr w:type="spellEnd"/>
+      <w:r>
+        <w:t xml:space="preserve"> is then created passing the conn variable and table name as arguments, the returned </w:t>
+      </w:r>
+      <w:proofErr w:type="spellStart"/>
+      <w:r>
+        <w:t>poiDAO</w:t>
+      </w:r>
+      <w:proofErr w:type="spellEnd"/>
+      <w:r>
+        <w:t xml:space="preserve"> is then stored in the variable </w:t>
+      </w:r>
+      <w:proofErr w:type="spellStart"/>
+      <w:r>
+        <w:t>poiDAO</w:t>
+      </w:r>
+      <w:proofErr w:type="spellEnd"/>
+      <w:r>
+        <w:t xml:space="preserve">. </w:t>
       </w:r>
       <w:r>
         <w:t>Then</w:t>
@@ -297,6 +914,7 @@
       <w:r>
         <w:t xml:space="preserve"> the </w:t>
       </w:r>
+      <w:proofErr w:type="spellStart"/>
       <w:r>
         <w:rPr>
           <w:rFonts w:ascii="Consolas" w:hAnsi="Consolas"/>
@@ -304,6 +922,7 @@
         </w:rPr>
         <w:t>findRegions</w:t>
       </w:r>
+      <w:proofErr w:type="spellEnd"/>
       <w:r>
         <w:t xml:space="preserve"> function will be called on it and the returned array will be stored in the variable regions. An if statement is then used to validate</w:t>
       </w:r>
@@ -320,11 +939,18 @@
         <w:t xml:space="preserve">, if regions is null an </w:t>
       </w:r>
       <w:r>
-        <w:lastRenderedPageBreak/>
         <w:t>error will be output to the page. If</w:t>
       </w:r>
       <w:r>
-        <w:t xml:space="preserve"> regions is not null</w:t>
+        <w:t xml:space="preserve"> regions </w:t>
+      </w:r>
+      <w:proofErr w:type="gramStart"/>
+      <w:r>
+        <w:t>is</w:t>
+      </w:r>
+      <w:proofErr w:type="gramEnd"/>
+      <w:r>
+        <w:t xml:space="preserve"> not null</w:t>
       </w:r>
       <w:r>
         <w:t xml:space="preserve"> a foreach loop will iterate thought the indexed array outputting them to the page. </w:t>
@@ -350,19 +976,38 @@
       <w:pPr>
         <w:pStyle w:val="Heading3"/>
       </w:pPr>
+      <w:proofErr w:type="spellStart"/>
       <w:r>
         <w:t>addPoiForm.php</w:t>
       </w:r>
+      <w:proofErr w:type="spellEnd"/>
     </w:p>
     <w:p>
       <w:r>
-        <w:t xml:space="preserve">The logic of this page is the same as login.php until the end of the header. The only difference is the included file for this page </w:t>
+        <w:t xml:space="preserve">The logic of this page is the same as </w:t>
+      </w:r>
+      <w:proofErr w:type="spellStart"/>
+      <w:r>
+        <w:t>login.php</w:t>
+      </w:r>
+      <w:proofErr w:type="spellEnd"/>
+      <w:r>
+        <w:t xml:space="preserve"> until the end of the header. The only difference is the included file for this page </w:t>
       </w:r>
       <w:r>
         <w:t xml:space="preserve">is </w:t>
       </w:r>
-      <w:r>
-        <w:t xml:space="preserve">functions.php. An if statement is used to check if the gatekeeper session variable is set, if not the header function is used to send the user to the login page. If set a form is output to the page with a text input for the POI (Point of Interest) name, description, type, and region. Then a select input is populated with a list of countries and a submit input is added before closing the form. Finally, the custom </w:t>
+      <w:proofErr w:type="spellStart"/>
+      <w:r>
+        <w:t>functions.php</w:t>
+      </w:r>
+      <w:proofErr w:type="spellEnd"/>
+      <w:r>
+        <w:t xml:space="preserve">. An if statement is used to check if the gatekeeper session </w:t>
+      </w:r>
+      <w:r>
+        <w:lastRenderedPageBreak/>
+        <w:t xml:space="preserve">variable is set, if not the header function is used to send the user to the login page. If set a form is output to the page with a text input for the POI (Point of Interest) name, description, type, and region. Then a select input is populated with a list of countries and a submit input is added before closing the form. Finally, the custom </w:t>
       </w:r>
       <w:r>
         <w:rPr>
@@ -379,13 +1024,31 @@
       <w:pPr>
         <w:pStyle w:val="Heading3"/>
       </w:pPr>
+      <w:proofErr w:type="spellStart"/>
       <w:r>
         <w:t>addPoi.php</w:t>
       </w:r>
+      <w:proofErr w:type="spellEnd"/>
     </w:p>
     <w:p>
       <w:r>
-        <w:t>The logic of this page is the same as addPoiForm.php until the gatekeeper variable check. Then the name, type, country, region, and description sent by the addPoiForm page using POST are stored in variables. A variable is then created to store the value of the gatekeeper session variable. An if statement is then used to validate all variables using regular expressions</w:t>
+        <w:t xml:space="preserve">The logic of this page is the same as </w:t>
+      </w:r>
+      <w:proofErr w:type="spellStart"/>
+      <w:r>
+        <w:t>addPoiForm.php</w:t>
+      </w:r>
+      <w:proofErr w:type="spellEnd"/>
+      <w:r>
+        <w:t xml:space="preserve"> until the gatekeeper variable check. Then the name, type, country, region, and description sent by the </w:t>
+      </w:r>
+      <w:proofErr w:type="spellStart"/>
+      <w:r>
+        <w:t>addPoiForm</w:t>
+      </w:r>
+      <w:proofErr w:type="spellEnd"/>
+      <w:r>
+        <w:t xml:space="preserve"> page using POST are stored in variables. A variable is then created to store the value of the gatekeeper session variable. An if statement is then used to validate all variables using regular expressions</w:t>
       </w:r>
       <w:r>
         <w:t xml:space="preserve"> and</w:t>
@@ -403,13 +1066,61 @@
         <w:t xml:space="preserve">all are </w:t>
       </w:r>
       <w:r>
-        <w:t xml:space="preserve">valid then a poiDTO is created passing null, name, type, country, region, description, and username as arguments and the returned poiDTO is then stored in the variable poiDTO. Then a poiDAO is created by passing conn and </w:t>
+        <w:t xml:space="preserve">valid then a </w:t>
+      </w:r>
+      <w:proofErr w:type="spellStart"/>
+      <w:r>
+        <w:t>poiDTO</w:t>
+      </w:r>
+      <w:proofErr w:type="spellEnd"/>
+      <w:r>
+        <w:t xml:space="preserve"> is created passing null, name, type, country, region, description, and username as arguments and the returned </w:t>
+      </w:r>
+      <w:proofErr w:type="spellStart"/>
+      <w:r>
+        <w:t>poiDTO</w:t>
+      </w:r>
+      <w:proofErr w:type="spellEnd"/>
+      <w:r>
+        <w:t xml:space="preserve"> is then stored in the variable </w:t>
+      </w:r>
+      <w:proofErr w:type="spellStart"/>
+      <w:r>
+        <w:t>poiDTO</w:t>
+      </w:r>
+      <w:proofErr w:type="spellEnd"/>
+      <w:r>
+        <w:t xml:space="preserve">. Then a </w:t>
+      </w:r>
+      <w:proofErr w:type="spellStart"/>
+      <w:r>
+        <w:t>poiDAO</w:t>
+      </w:r>
+      <w:proofErr w:type="spellEnd"/>
+      <w:r>
+        <w:t xml:space="preserve"> is created by passing conn and </w:t>
       </w:r>
       <w:r>
         <w:t xml:space="preserve">the </w:t>
       </w:r>
       <w:r>
-        <w:t xml:space="preserve">table name as arguments, the returned poiDAO is then stored in the variable poiDAO. </w:t>
+        <w:t xml:space="preserve">table name as arguments, the returned </w:t>
+      </w:r>
+      <w:proofErr w:type="spellStart"/>
+      <w:r>
+        <w:t>poiDAO</w:t>
+      </w:r>
+      <w:proofErr w:type="spellEnd"/>
+      <w:r>
+        <w:t xml:space="preserve"> is then stored in the variable </w:t>
+      </w:r>
+      <w:proofErr w:type="spellStart"/>
+      <w:r>
+        <w:t>poiDAO</w:t>
+      </w:r>
+      <w:proofErr w:type="spellEnd"/>
+      <w:r>
+        <w:t xml:space="preserve">. </w:t>
       </w:r>
       <w:r>
         <w:t>Then</w:t>
@@ -425,7 +1136,47 @@
         <w:t>add</w:t>
       </w:r>
       <w:r>
-        <w:t xml:space="preserve"> function will be called on it passing the poiDTO as an argument, the returned poiDTO is then be stored in the returnedPOIDTO variable. The returnedPOIDTO will then be used to output the POI to the page, before closing the try catch block and calling the </w:t>
+        <w:t xml:space="preserve"> function will be called on it </w:t>
+      </w:r>
+      <w:proofErr w:type="gramStart"/>
+      <w:r>
+        <w:t>passing</w:t>
+      </w:r>
+      <w:proofErr w:type="gramEnd"/>
+      <w:r>
+        <w:t xml:space="preserve"> the </w:t>
+      </w:r>
+      <w:proofErr w:type="spellStart"/>
+      <w:r>
+        <w:t>poiDTO</w:t>
+      </w:r>
+      <w:proofErr w:type="spellEnd"/>
+      <w:r>
+        <w:t xml:space="preserve"> as an argument, the returned </w:t>
+      </w:r>
+      <w:proofErr w:type="spellStart"/>
+      <w:r>
+        <w:t>poiDTO</w:t>
+      </w:r>
+      <w:proofErr w:type="spellEnd"/>
+      <w:r>
+        <w:t xml:space="preserve"> is then be stored in the </w:t>
+      </w:r>
+      <w:proofErr w:type="spellStart"/>
+      <w:r>
+        <w:t>returnedPOIDTO</w:t>
+      </w:r>
+      <w:proofErr w:type="spellEnd"/>
+      <w:r>
+        <w:t xml:space="preserve"> variable. The </w:t>
+      </w:r>
+      <w:proofErr w:type="spellStart"/>
+      <w:r>
+        <w:t>returnedPOIDTO</w:t>
+      </w:r>
+      <w:proofErr w:type="spellEnd"/>
+      <w:r>
+        <w:t xml:space="preserve"> will then be used to output the POI to the page, before closing the try catch block and calling the </w:t>
       </w:r>
       <w:r>
         <w:rPr>
@@ -447,20 +1198,70 @@
     </w:p>
     <w:p>
       <w:r>
-        <w:t>The following pages/scripts will be needed: index.php, functions.php, and regionResult.php. Index.php will communicate with regionResults.php using a GET request, a GET request has been used in this situation because the database is not being updated.</w:t>
+        <w:t xml:space="preserve">The following pages/scripts will be needed: </w:t>
+      </w:r>
+      <w:proofErr w:type="spellStart"/>
+      <w:r>
+        <w:t>index.php</w:t>
+      </w:r>
+      <w:proofErr w:type="spellEnd"/>
+      <w:r>
+        <w:t xml:space="preserve">, </w:t>
+      </w:r>
+      <w:proofErr w:type="spellStart"/>
+      <w:r>
+        <w:t>functions.php</w:t>
+      </w:r>
+      <w:proofErr w:type="spellEnd"/>
+      <w:r>
+        <w:t xml:space="preserve">, and </w:t>
+      </w:r>
+      <w:proofErr w:type="spellStart"/>
+      <w:r>
+        <w:t>regionResult.php</w:t>
+      </w:r>
+      <w:proofErr w:type="spellEnd"/>
+      <w:r>
+        <w:t xml:space="preserve">. </w:t>
+      </w:r>
+      <w:proofErr w:type="spellStart"/>
+      <w:r>
+        <w:t>Index.php</w:t>
+      </w:r>
+      <w:proofErr w:type="spellEnd"/>
+      <w:r>
+        <w:t xml:space="preserve"> will communicate with </w:t>
+      </w:r>
+      <w:proofErr w:type="spellStart"/>
+      <w:r>
+        <w:t>regionResults.php</w:t>
+      </w:r>
+      <w:proofErr w:type="spellEnd"/>
+      <w:r>
+        <w:t xml:space="preserve"> using a GET request, a GET request has been used in this situation because the database is not being updated.</w:t>
       </w:r>
     </w:p>
     <w:p>
       <w:pPr>
         <w:pStyle w:val="Heading3"/>
       </w:pPr>
+      <w:proofErr w:type="spellStart"/>
       <w:r>
         <w:t>regionResults.php</w:t>
       </w:r>
+      <w:proofErr w:type="spellEnd"/>
     </w:p>
     <w:p>
       <w:r>
-        <w:t xml:space="preserve">The logic of this page is the same as index.php until the conn variable is created. </w:t>
+        <w:t xml:space="preserve">The logic of this page is the same as </w:t>
+      </w:r>
+      <w:proofErr w:type="spellStart"/>
+      <w:r>
+        <w:t>index.php</w:t>
+      </w:r>
+      <w:proofErr w:type="spellEnd"/>
+      <w:r>
+        <w:t xml:space="preserve"> until the conn variable is created. </w:t>
       </w:r>
       <w:r>
         <w:t>Then the region sent by the index page using GET is store in the variable region. An if statement is then used to validate region using a regular expression</w:t>
@@ -469,13 +1270,37 @@
         <w:t xml:space="preserve"> and i</w:t>
       </w:r>
       <w:r>
-        <w:t>f invalid an error will be output to the page. If valid then a poiDAO is created passing conn and</w:t>
+        <w:t xml:space="preserve">f invalid an error will be output to the page. If valid then a </w:t>
+      </w:r>
+      <w:proofErr w:type="spellStart"/>
+      <w:r>
+        <w:t>poiDAO</w:t>
+      </w:r>
+      <w:proofErr w:type="spellEnd"/>
+      <w:r>
+        <w:t xml:space="preserve"> is created passing conn and</w:t>
       </w:r>
       <w:r>
         <w:t xml:space="preserve"> the</w:t>
       </w:r>
       <w:r>
-        <w:t xml:space="preserve"> table name as arguments, the retuned poiDAO is then stored in the variable poiDAO. </w:t>
+        <w:t xml:space="preserve"> table name as arguments, the retuned </w:t>
+      </w:r>
+      <w:proofErr w:type="spellStart"/>
+      <w:r>
+        <w:t>poiDAO</w:t>
+      </w:r>
+      <w:proofErr w:type="spellEnd"/>
+      <w:r>
+        <w:t xml:space="preserve"> is then stored in the variable </w:t>
+      </w:r>
+      <w:proofErr w:type="spellStart"/>
+      <w:r>
+        <w:t>poiDAO</w:t>
+      </w:r>
+      <w:proofErr w:type="spellEnd"/>
+      <w:r>
+        <w:t xml:space="preserve">. </w:t>
       </w:r>
       <w:r>
         <w:t>Then</w:t>
@@ -483,6 +1308,7 @@
       <w:r>
         <w:t xml:space="preserve"> the </w:t>
       </w:r>
+      <w:proofErr w:type="spellStart"/>
       <w:r>
         <w:rPr>
           <w:rFonts w:ascii="Consolas" w:hAnsi="Consolas"/>
@@ -490,8 +1316,17 @@
         </w:rPr>
         <w:t>findByRegion</w:t>
       </w:r>
-      <w:r>
-        <w:t xml:space="preserve"> function will be called on it passing the region as an argument, the returned array will be stored in the variable pois. An if statement is then used to validate that pois is not null. If it is null an error will be output to the page. If it is not null, then a foreach loop will iterate thought the indexed array outputting</w:t>
+      <w:proofErr w:type="spellEnd"/>
+      <w:r>
+        <w:t xml:space="preserve"> function will be called on it </w:t>
+      </w:r>
+      <w:proofErr w:type="gramStart"/>
+      <w:r>
+        <w:t>passing</w:t>
+      </w:r>
+      <w:proofErr w:type="gramEnd"/>
+      <w:r>
+        <w:t xml:space="preserve"> the region as an argument, the returned array will be stored in the variable pois. An if statement is then used to validate that pois is not null. If it is null an error will be output to the page. If it is not null, then a foreach loop will iterate thought the indexed array outputting</w:t>
       </w:r>
       <w:r>
         <w:t xml:space="preserve"> the pois</w:t>
@@ -503,7 +1338,31 @@
         <w:t>Then f</w:t>
       </w:r>
       <w:r>
-        <w:t xml:space="preserve">or each POI, a form that uses POST to send information to the addRecommendation page is output. With two hidden text inputs: POI ID and POI region followed by a submit input before closing the form. Then two query string links are output to the page the first to the reviewResults page with the POI ID included, the second to the addReviewForm page with the POI ID and name included. </w:t>
+        <w:t xml:space="preserve">or each POI, a form that uses POST to send information to the </w:t>
+      </w:r>
+      <w:proofErr w:type="spellStart"/>
+      <w:r>
+        <w:t>addRecommendation</w:t>
+      </w:r>
+      <w:proofErr w:type="spellEnd"/>
+      <w:r>
+        <w:t xml:space="preserve"> page is output. With two hidden text inputs: POI ID and POI region followed by a submit input before closing the form. Then two query string links are output to the page the first to the </w:t>
+      </w:r>
+      <w:proofErr w:type="spellStart"/>
+      <w:r>
+        <w:t>reviewResults</w:t>
+      </w:r>
+      <w:proofErr w:type="spellEnd"/>
+      <w:r>
+        <w:t xml:space="preserve"> page with the POI ID included, the second to the </w:t>
+      </w:r>
+      <w:proofErr w:type="spellStart"/>
+      <w:r>
+        <w:t>addReviewForm</w:t>
+      </w:r>
+      <w:proofErr w:type="spellEnd"/>
+      <w:r>
+        <w:t xml:space="preserve"> page with the POI ID and name included. </w:t>
       </w:r>
       <w:r>
         <w:t>Before</w:t>
@@ -532,39 +1391,121 @@
     </w:p>
     <w:p>
       <w:r>
-        <w:t xml:space="preserve">The following pages/scripts will be needed: functions.php, regionResult.php and addRecommendation.php. RegionResults.php will communicate with addRecommendation.php </w:t>
-      </w:r>
-      <w:r>
-        <w:lastRenderedPageBreak/>
-        <w:t>using a POST request sending two hidden values POI ID and POI region. The reason a hidden value has been used is to pass information received from one page to another without the user seeing it.</w:t>
+        <w:t xml:space="preserve">The following pages/scripts will be needed: </w:t>
+      </w:r>
+      <w:proofErr w:type="spellStart"/>
+      <w:r>
+        <w:t>functions.php</w:t>
+      </w:r>
+      <w:proofErr w:type="spellEnd"/>
+      <w:r>
+        <w:t xml:space="preserve">, </w:t>
+      </w:r>
+      <w:proofErr w:type="spellStart"/>
+      <w:r>
+        <w:t>regionResult.php</w:t>
+      </w:r>
+      <w:proofErr w:type="spellEnd"/>
+      <w:r>
+        <w:t xml:space="preserve"> and </w:t>
+      </w:r>
+      <w:proofErr w:type="spellStart"/>
+      <w:r>
+        <w:t>addRecommendation.php</w:t>
+      </w:r>
+      <w:proofErr w:type="spellEnd"/>
+      <w:r>
+        <w:t xml:space="preserve">. </w:t>
+      </w:r>
+      <w:proofErr w:type="spellStart"/>
+      <w:r>
+        <w:t>RegionResults.php</w:t>
+      </w:r>
+      <w:proofErr w:type="spellEnd"/>
+      <w:r>
+        <w:t xml:space="preserve"> will communicate with </w:t>
+      </w:r>
+      <w:proofErr w:type="spellStart"/>
+      <w:r>
+        <w:t>addRecommendation.php</w:t>
+      </w:r>
+      <w:proofErr w:type="spellEnd"/>
+      <w:r>
+        <w:t xml:space="preserve"> using a POST request sending two hidden values POI ID and POI region. The reason a hidden value has been used is to pass information received from one page to another without the user seeing it.</w:t>
       </w:r>
     </w:p>
     <w:p>
       <w:pPr>
         <w:pStyle w:val="Heading3"/>
       </w:pPr>
+      <w:proofErr w:type="spellStart"/>
       <w:r>
         <w:t>addRecommendation.php</w:t>
       </w:r>
+      <w:proofErr w:type="spellEnd"/>
     </w:p>
     <w:p>
       <w:r>
-        <w:t xml:space="preserve">The logic of this page is the same as index.php until the conn variable is created. </w:t>
-      </w:r>
-      <w:r>
-        <w:t>Then the POI ID and region sent by the regionResults page using POST are stored in variables</w:t>
+        <w:t xml:space="preserve">The logic of this page is the same as </w:t>
+      </w:r>
+      <w:proofErr w:type="spellStart"/>
+      <w:r>
+        <w:t>index.php</w:t>
+      </w:r>
+      <w:proofErr w:type="spellEnd"/>
+      <w:r>
+        <w:t xml:space="preserve"> until the conn variable is created. </w:t>
+      </w:r>
+      <w:r>
+        <w:t xml:space="preserve">Then the POI ID and region sent by the </w:t>
+      </w:r>
+      <w:proofErr w:type="spellStart"/>
+      <w:r>
+        <w:t>regionResults</w:t>
+      </w:r>
+      <w:proofErr w:type="spellEnd"/>
+      <w:r>
+        <w:t xml:space="preserve"> page using POST are stored in variables</w:t>
       </w:r>
       <w:r>
         <w:t>.</w:t>
       </w:r>
       <w:r>
-        <w:t xml:space="preserve"> An if statement is then used to validate the POI ID and region using a regular expression. If invalid an error will be output to the page. If valid then a poiDAO is created passing conn and</w:t>
+        <w:t xml:space="preserve"> An if statement is then used to validate the POI ID and region using a regular expression. If invalid an error will be output to </w:t>
+      </w:r>
+      <w:r>
+        <w:lastRenderedPageBreak/>
+        <w:t xml:space="preserve">the page. If valid then a </w:t>
+      </w:r>
+      <w:proofErr w:type="spellStart"/>
+      <w:r>
+        <w:t>poiDAO</w:t>
+      </w:r>
+      <w:proofErr w:type="spellEnd"/>
+      <w:r>
+        <w:t xml:space="preserve"> is created passing conn and</w:t>
       </w:r>
       <w:r>
         <w:t xml:space="preserve"> the</w:t>
       </w:r>
       <w:r>
-        <w:t xml:space="preserve"> table name as arguments, the returned poiDAO is then stored in the variable poiDAO. </w:t>
+        <w:t xml:space="preserve"> table name as arguments, the returned </w:t>
+      </w:r>
+      <w:proofErr w:type="spellStart"/>
+      <w:r>
+        <w:t>poiDAO</w:t>
+      </w:r>
+      <w:proofErr w:type="spellEnd"/>
+      <w:r>
+        <w:t xml:space="preserve"> is then stored in the variable </w:t>
+      </w:r>
+      <w:proofErr w:type="spellStart"/>
+      <w:r>
+        <w:t>poiDAO</w:t>
+      </w:r>
+      <w:proofErr w:type="spellEnd"/>
+      <w:r>
+        <w:t xml:space="preserve">. </w:t>
       </w:r>
       <w:r>
         <w:t>Then</w:t>
@@ -572,6 +1513,7 @@
       <w:r>
         <w:t xml:space="preserve"> the </w:t>
       </w:r>
+      <w:proofErr w:type="spellStart"/>
       <w:r>
         <w:rPr>
           <w:rFonts w:ascii="Consolas" w:hAnsi="Consolas"/>
@@ -579,8 +1521,17 @@
         </w:rPr>
         <w:t>addRecommendation</w:t>
       </w:r>
-      <w:r>
-        <w:t xml:space="preserve"> function will be called on it passing the POI ID and region as arguments.</w:t>
+      <w:proofErr w:type="spellEnd"/>
+      <w:r>
+        <w:t xml:space="preserve"> function will be called on it </w:t>
+      </w:r>
+      <w:proofErr w:type="gramStart"/>
+      <w:r>
+        <w:t>passing</w:t>
+      </w:r>
+      <w:proofErr w:type="gramEnd"/>
+      <w:r>
+        <w:t xml:space="preserve"> the POI ID and region as arguments.</w:t>
       </w:r>
     </w:p>
     <w:p>
@@ -593,20 +1544,70 @@
     </w:p>
     <w:p>
       <w:r>
-        <w:t>The following pages/scripts will be needed: functions.php, regionResult.php and reviewResults.php. The regionResults.php page will communicate with reviewResults.php using a GET request.</w:t>
+        <w:t xml:space="preserve">The following pages/scripts will be needed: </w:t>
+      </w:r>
+      <w:proofErr w:type="spellStart"/>
+      <w:r>
+        <w:t>functions.php</w:t>
+      </w:r>
+      <w:proofErr w:type="spellEnd"/>
+      <w:r>
+        <w:t xml:space="preserve">, </w:t>
+      </w:r>
+      <w:proofErr w:type="spellStart"/>
+      <w:r>
+        <w:t>regionResult.php</w:t>
+      </w:r>
+      <w:proofErr w:type="spellEnd"/>
+      <w:r>
+        <w:t xml:space="preserve"> and </w:t>
+      </w:r>
+      <w:proofErr w:type="spellStart"/>
+      <w:r>
+        <w:t>reviewResults.php</w:t>
+      </w:r>
+      <w:proofErr w:type="spellEnd"/>
+      <w:r>
+        <w:t xml:space="preserve">. The </w:t>
+      </w:r>
+      <w:proofErr w:type="spellStart"/>
+      <w:r>
+        <w:t>regionResults.php</w:t>
+      </w:r>
+      <w:proofErr w:type="spellEnd"/>
+      <w:r>
+        <w:t xml:space="preserve"> page will communicate with </w:t>
+      </w:r>
+      <w:proofErr w:type="spellStart"/>
+      <w:r>
+        <w:t>reviewResults.php</w:t>
+      </w:r>
+      <w:proofErr w:type="spellEnd"/>
+      <w:r>
+        <w:t xml:space="preserve"> using a GET request.</w:t>
       </w:r>
     </w:p>
     <w:p>
       <w:pPr>
         <w:pStyle w:val="Heading3"/>
       </w:pPr>
+      <w:proofErr w:type="spellStart"/>
       <w:r>
         <w:t>reviewResults.php</w:t>
       </w:r>
+      <w:proofErr w:type="spellEnd"/>
     </w:p>
     <w:p>
       <w:r>
-        <w:t xml:space="preserve">The logic of this page is the same as index.php until the conn variable is created. </w:t>
+        <w:t xml:space="preserve">The logic of this page is the same as </w:t>
+      </w:r>
+      <w:proofErr w:type="spellStart"/>
+      <w:r>
+        <w:t>index.php</w:t>
+      </w:r>
+      <w:proofErr w:type="spellEnd"/>
+      <w:r>
+        <w:t xml:space="preserve"> until the conn variable is created. </w:t>
       </w:r>
       <w:r>
         <w:t xml:space="preserve">The only difference is the included files </w:t>
@@ -615,13 +1616,69 @@
         <w:t>are</w:t>
       </w:r>
       <w:r>
-        <w:t xml:space="preserve"> functions.php and reviewResults.php. Then the POI ID sent by the regionResults page using GET is stored in a variable. An if statement is then used to validate poiID using a regular expression before continuing. If invalid an error will be output to the page. If valid then a reviewsDAO is created passing conn and </w:t>
+        <w:t xml:space="preserve"> </w:t>
+      </w:r>
+      <w:proofErr w:type="spellStart"/>
+      <w:r>
+        <w:t>functions.php</w:t>
+      </w:r>
+      <w:proofErr w:type="spellEnd"/>
+      <w:r>
+        <w:t xml:space="preserve"> and </w:t>
+      </w:r>
+      <w:proofErr w:type="spellStart"/>
+      <w:r>
+        <w:t>reviewResults.php</w:t>
+      </w:r>
+      <w:proofErr w:type="spellEnd"/>
+      <w:r>
+        <w:t xml:space="preserve">. Then the POI ID sent by the </w:t>
+      </w:r>
+      <w:proofErr w:type="spellStart"/>
+      <w:r>
+        <w:t>regionResults</w:t>
+      </w:r>
+      <w:proofErr w:type="spellEnd"/>
+      <w:r>
+        <w:t xml:space="preserve"> page using GET is stored in a variable. An if statement is then used to validate </w:t>
+      </w:r>
+      <w:proofErr w:type="spellStart"/>
+      <w:r>
+        <w:t>poiID</w:t>
+      </w:r>
+      <w:proofErr w:type="spellEnd"/>
+      <w:r>
+        <w:t xml:space="preserve"> using a regular expression before continuing. If invalid an error will be output to the page. If valid then a </w:t>
+      </w:r>
+      <w:proofErr w:type="spellStart"/>
+      <w:r>
+        <w:t>reviewsDAO</w:t>
+      </w:r>
+      <w:proofErr w:type="spellEnd"/>
+      <w:r>
+        <w:t xml:space="preserve"> is created passing conn and </w:t>
       </w:r>
       <w:r>
         <w:t xml:space="preserve">the </w:t>
       </w:r>
       <w:r>
-        <w:t xml:space="preserve">table name as arguments, the retuned reviewsDAO is then stored in the reviewsDAO variable. </w:t>
+        <w:t xml:space="preserve">table name as arguments, the retuned </w:t>
+      </w:r>
+      <w:proofErr w:type="spellStart"/>
+      <w:r>
+        <w:t>reviewsDAO</w:t>
+      </w:r>
+      <w:proofErr w:type="spellEnd"/>
+      <w:r>
+        <w:t xml:space="preserve"> is then stored in the </w:t>
+      </w:r>
+      <w:proofErr w:type="spellStart"/>
+      <w:r>
+        <w:t>reviewsDAO</w:t>
+      </w:r>
+      <w:proofErr w:type="spellEnd"/>
+      <w:r>
+        <w:t xml:space="preserve"> variable. </w:t>
       </w:r>
       <w:r>
         <w:t>Then</w:t>
@@ -629,6 +1686,7 @@
       <w:r>
         <w:t xml:space="preserve"> the </w:t>
       </w:r>
+      <w:proofErr w:type="spellStart"/>
       <w:r>
         <w:rPr>
           <w:rFonts w:ascii="Consolas" w:hAnsi="Consolas"/>
@@ -636,20 +1694,61 @@
         </w:rPr>
         <w:t>findByPoiIdAndApproved</w:t>
       </w:r>
-      <w:r>
-        <w:t xml:space="preserve"> function will be called on it passing the poiID as an argument, the returned array will</w:t>
+      <w:proofErr w:type="spellEnd"/>
+      <w:r>
+        <w:t xml:space="preserve"> function will be called on it </w:t>
+      </w:r>
+      <w:proofErr w:type="gramStart"/>
+      <w:r>
+        <w:t>passing</w:t>
+      </w:r>
+      <w:proofErr w:type="gramEnd"/>
+      <w:r>
+        <w:t xml:space="preserve"> the </w:t>
+      </w:r>
+      <w:proofErr w:type="spellStart"/>
+      <w:r>
+        <w:t>poiID</w:t>
+      </w:r>
+      <w:proofErr w:type="spellEnd"/>
+      <w:r>
+        <w:t xml:space="preserve"> as an argument, the returned array will</w:t>
       </w:r>
       <w:r>
         <w:t xml:space="preserve"> then</w:t>
       </w:r>
       <w:r>
-        <w:t xml:space="preserve"> be stored in the variable reviews. Then a poiDAO is created passing conn and </w:t>
+        <w:t xml:space="preserve"> be stored in the variable reviews. Then a </w:t>
+      </w:r>
+      <w:proofErr w:type="spellStart"/>
+      <w:r>
+        <w:t>poiDAO</w:t>
+      </w:r>
+      <w:proofErr w:type="spellEnd"/>
+      <w:r>
+        <w:t xml:space="preserve"> is created passing conn and </w:t>
       </w:r>
       <w:r>
         <w:t xml:space="preserve">the </w:t>
       </w:r>
       <w:r>
-        <w:t xml:space="preserve">table name as arguments, the returned poiDAO is then stored in the poiDAO variable. </w:t>
+        <w:t xml:space="preserve">table name as arguments, the returned </w:t>
+      </w:r>
+      <w:proofErr w:type="spellStart"/>
+      <w:r>
+        <w:t>poiDAO</w:t>
+      </w:r>
+      <w:proofErr w:type="spellEnd"/>
+      <w:r>
+        <w:t xml:space="preserve"> is then stored in the </w:t>
+      </w:r>
+      <w:proofErr w:type="spellStart"/>
+      <w:r>
+        <w:t>poiDAO</w:t>
+      </w:r>
+      <w:proofErr w:type="spellEnd"/>
+      <w:r>
+        <w:t xml:space="preserve"> variable. </w:t>
       </w:r>
       <w:r>
         <w:t>Then</w:t>
@@ -657,6 +1756,7 @@
       <w:r>
         <w:t xml:space="preserve"> the </w:t>
       </w:r>
+      <w:proofErr w:type="spellStart"/>
       <w:r>
         <w:rPr>
           <w:rFonts w:ascii="Consolas" w:hAnsi="Consolas"/>
@@ -664,8 +1764,33 @@
         </w:rPr>
         <w:t>findByid</w:t>
       </w:r>
-      <w:r>
-        <w:t xml:space="preserve"> function will be called on it passing the poiID as an argument, the returned poiDTO is then stored in the variable poi. An if statement is then used to validate that poi is not null, if poi is null an error will be output to the page. Then an else if statement is used to validate that reviews is not null, if reviews is null an error will be output to the page. If both are not null, then a foreach loop will iterate thought the indexed array outputting the reviews to the page</w:t>
+      <w:proofErr w:type="spellEnd"/>
+      <w:r>
+        <w:t xml:space="preserve"> function will be called on it </w:t>
+      </w:r>
+      <w:proofErr w:type="gramStart"/>
+      <w:r>
+        <w:t>passing</w:t>
+      </w:r>
+      <w:proofErr w:type="gramEnd"/>
+      <w:r>
+        <w:t xml:space="preserve"> the </w:t>
+      </w:r>
+      <w:proofErr w:type="spellStart"/>
+      <w:r>
+        <w:t>poiID</w:t>
+      </w:r>
+      <w:proofErr w:type="spellEnd"/>
+      <w:r>
+        <w:t xml:space="preserve"> as an argument, the returned </w:t>
+      </w:r>
+      <w:proofErr w:type="spellStart"/>
+      <w:r>
+        <w:t>poiDTO</w:t>
+      </w:r>
+      <w:proofErr w:type="spellEnd"/>
+      <w:r>
+        <w:t xml:space="preserve"> is then stored in the variable poi. An if statement is then used to validate that poi is not null, if poi is null an error will be output to the page. Then an else if statement is used to validate that reviews is not null, if reviews is null an error will be output to the page. If both are not null, then a foreach loop will iterate thought the indexed array outputting the reviews to the page</w:t>
       </w:r>
       <w:r>
         <w:t xml:space="preserve"> before,</w:t>
@@ -690,26 +1815,129 @@
     </w:p>
     <w:p>
       <w:r>
-        <w:t>The following pages/scripts will be needed: functions.php, regionResult.php, addReviewForm.php, and addReview.php. The regionResults.php page will communicate with addReviewForm.php using a GET request and the addReviewForm.php page will communicate with addReview.php using a POST reguest and one hidden value containing the POI ID.</w:t>
+        <w:t xml:space="preserve">The following pages/scripts will be needed: </w:t>
+      </w:r>
+      <w:proofErr w:type="spellStart"/>
+      <w:r>
+        <w:t>functions.php</w:t>
+      </w:r>
+      <w:proofErr w:type="spellEnd"/>
+      <w:r>
+        <w:t xml:space="preserve">, </w:t>
+      </w:r>
+      <w:proofErr w:type="spellStart"/>
+      <w:r>
+        <w:t>regionResult.php</w:t>
+      </w:r>
+      <w:proofErr w:type="spellEnd"/>
+      <w:r>
+        <w:t xml:space="preserve">, </w:t>
+      </w:r>
+      <w:proofErr w:type="spellStart"/>
+      <w:r>
+        <w:t>addReviewForm.php</w:t>
+      </w:r>
+      <w:proofErr w:type="spellEnd"/>
+      <w:r>
+        <w:t xml:space="preserve">, and </w:t>
+      </w:r>
+      <w:proofErr w:type="spellStart"/>
+      <w:r>
+        <w:t>addReview.php</w:t>
+      </w:r>
+      <w:proofErr w:type="spellEnd"/>
+      <w:r>
+        <w:t xml:space="preserve">. The </w:t>
+      </w:r>
+      <w:proofErr w:type="spellStart"/>
+      <w:r>
+        <w:t>regionResults.php</w:t>
+      </w:r>
+      <w:proofErr w:type="spellEnd"/>
+      <w:r>
+        <w:t xml:space="preserve"> page will communicate with </w:t>
+      </w:r>
+      <w:proofErr w:type="spellStart"/>
+      <w:r>
+        <w:t>addReviewForm.php</w:t>
+      </w:r>
+      <w:proofErr w:type="spellEnd"/>
+      <w:r>
+        <w:t xml:space="preserve"> using a GET request and the </w:t>
+      </w:r>
+      <w:proofErr w:type="spellStart"/>
+      <w:r>
+        <w:t>addReviewForm.php</w:t>
+      </w:r>
+      <w:proofErr w:type="spellEnd"/>
+      <w:r>
+        <w:t xml:space="preserve"> page will communicate with </w:t>
+      </w:r>
+      <w:proofErr w:type="spellStart"/>
+      <w:r>
+        <w:t>addReview.php</w:t>
+      </w:r>
+      <w:proofErr w:type="spellEnd"/>
+      <w:r>
+        <w:t xml:space="preserve"> using a POST </w:t>
+      </w:r>
+      <w:proofErr w:type="spellStart"/>
+      <w:r>
+        <w:t>reguest</w:t>
+      </w:r>
+      <w:proofErr w:type="spellEnd"/>
+      <w:r>
+        <w:t xml:space="preserve"> and one hidden value containing the POI ID.</w:t>
       </w:r>
     </w:p>
     <w:p>
       <w:pPr>
         <w:pStyle w:val="Heading3"/>
       </w:pPr>
+      <w:proofErr w:type="spellStart"/>
       <w:r>
         <w:t>addReviewForm.php</w:t>
       </w:r>
+      <w:proofErr w:type="spellEnd"/>
     </w:p>
     <w:p>
       <w:r>
-        <w:t xml:space="preserve">The logic of this page is the same as addPoiForm.php until the gatekeeper variable check. The only difference is the included files </w:t>
+        <w:t xml:space="preserve">The logic of this page is the same as </w:t>
+      </w:r>
+      <w:proofErr w:type="spellStart"/>
+      <w:r>
+        <w:t>addPoiForm.php</w:t>
+      </w:r>
+      <w:proofErr w:type="spellEnd"/>
+      <w:r>
+        <w:t xml:space="preserve"> until the gatekeeper variable check. The only difference is the included files </w:t>
       </w:r>
       <w:r>
         <w:t xml:space="preserve">are </w:t>
       </w:r>
-      <w:r>
-        <w:t>functions.php and poiDAO.php. Then the POI ID and POI name sent by the regionResults page using GET are stored in variables. An if statement is then used to validate the POI ID and POI name variables using regular expression</w:t>
+      <w:proofErr w:type="spellStart"/>
+      <w:r>
+        <w:t>functions.php</w:t>
+      </w:r>
+      <w:proofErr w:type="spellEnd"/>
+      <w:r>
+        <w:t xml:space="preserve"> and </w:t>
+      </w:r>
+      <w:proofErr w:type="spellStart"/>
+      <w:r>
+        <w:t>poiDAO.php</w:t>
+      </w:r>
+      <w:proofErr w:type="spellEnd"/>
+      <w:r>
+        <w:t xml:space="preserve">. Then the POI ID and POI name sent by the </w:t>
+      </w:r>
+      <w:proofErr w:type="spellStart"/>
+      <w:r>
+        <w:t>regionResults</w:t>
+      </w:r>
+      <w:proofErr w:type="spellEnd"/>
+      <w:r>
+        <w:t xml:space="preserve"> page using GET are stored in variables. An if statement is then used to validate the POI ID and POI name variables using regular expression</w:t>
       </w:r>
       <w:r>
         <w:t>s</w:t>
@@ -722,38 +1950,123 @@
       <w:pPr>
         <w:pStyle w:val="Heading3"/>
       </w:pPr>
-      <w:r>
-        <w:lastRenderedPageBreak/>
+      <w:proofErr w:type="spellStart"/>
+      <w:r>
         <w:t>addReview.php</w:t>
       </w:r>
+      <w:proofErr w:type="spellEnd"/>
     </w:p>
     <w:p>
       <w:r>
-        <w:t>The logic of this page is the same as add</w:t>
+        <w:t xml:space="preserve">The logic of this page is the same as </w:t>
+      </w:r>
+      <w:proofErr w:type="spellStart"/>
+      <w:r>
+        <w:t>add</w:t>
       </w:r>
       <w:r>
         <w:t>Review</w:t>
       </w:r>
       <w:r>
-        <w:t>Form.php until the gatekeeper variable check. The only difference is the included files</w:t>
+        <w:t>Form.php</w:t>
+      </w:r>
+      <w:proofErr w:type="spellEnd"/>
+      <w:r>
+        <w:t xml:space="preserve"> until the gatekeeper variable check. The only difference is the included files</w:t>
       </w:r>
       <w:r>
         <w:t xml:space="preserve"> are</w:t>
       </w:r>
       <w:r>
-        <w:t xml:space="preserve"> functions.php and reviewsDAO.php. Then the POI ID and review sent by the addReviewForm page using POST are stored in variables. An if statement is then used to validate the POI ID and review variables using regular expression</w:t>
+        <w:t xml:space="preserve"> </w:t>
+      </w:r>
+      <w:proofErr w:type="spellStart"/>
+      <w:r>
+        <w:t>functions.php</w:t>
+      </w:r>
+      <w:proofErr w:type="spellEnd"/>
+      <w:r>
+        <w:t xml:space="preserve"> and </w:t>
+      </w:r>
+      <w:proofErr w:type="spellStart"/>
+      <w:r>
+        <w:t>reviewsDAO.php</w:t>
+      </w:r>
+      <w:proofErr w:type="spellEnd"/>
+      <w:r>
+        <w:t xml:space="preserve">. Then the POI ID and review sent by the </w:t>
+      </w:r>
+      <w:proofErr w:type="spellStart"/>
+      <w:r>
+        <w:t>addReviewForm</w:t>
+      </w:r>
+      <w:proofErr w:type="spellEnd"/>
+      <w:r>
+        <w:t xml:space="preserve"> page using POST are stored in variables. An if statement is then used to validate the POI ID and review variables using regular expression</w:t>
       </w:r>
       <w:r>
         <w:t>s</w:t>
       </w:r>
       <w:r>
-        <w:t xml:space="preserve"> before continuing. If either are invalid an error will be output to the page. If they are valid then a reviewsDTO is created passing null, POI ID, review, and 0 as the arguments, the returned reviewsDTO is then stored in the variable reviewsDTO. Then a reviewsDAO is created by passing conn and </w:t>
+        <w:t xml:space="preserve"> before continuing. If either are invalid an error will be output to the page. If they are valid then a </w:t>
+      </w:r>
+      <w:proofErr w:type="spellStart"/>
+      <w:r>
+        <w:t>reviewsDTO</w:t>
+      </w:r>
+      <w:proofErr w:type="spellEnd"/>
+      <w:r>
+        <w:t xml:space="preserve"> is created passing null, POI ID, review, and 0 as the arguments, the returned </w:t>
+      </w:r>
+      <w:proofErr w:type="spellStart"/>
+      <w:r>
+        <w:t>reviewsDTO</w:t>
+      </w:r>
+      <w:proofErr w:type="spellEnd"/>
+      <w:r>
+        <w:t xml:space="preserve"> is then stored in the variable </w:t>
+      </w:r>
+      <w:proofErr w:type="spellStart"/>
+      <w:r>
+        <w:t>reviewsDTO</w:t>
+      </w:r>
+      <w:proofErr w:type="spellEnd"/>
+      <w:r>
+        <w:t xml:space="preserve">. Then a </w:t>
+      </w:r>
+      <w:proofErr w:type="spellStart"/>
+      <w:r>
+        <w:t>reviewsDAO</w:t>
+      </w:r>
+      <w:proofErr w:type="spellEnd"/>
+      <w:r>
+        <w:t xml:space="preserve"> is created by passing conn and </w:t>
       </w:r>
       <w:r>
         <w:t xml:space="preserve">the </w:t>
       </w:r>
       <w:r>
-        <w:t xml:space="preserve">table name as arguments, the returned reviewsDAO is then stored in the variable reviewsDAO. </w:t>
+        <w:t xml:space="preserve">table name as </w:t>
+      </w:r>
+      <w:r>
+        <w:lastRenderedPageBreak/>
+        <w:t xml:space="preserve">arguments, the returned </w:t>
+      </w:r>
+      <w:proofErr w:type="spellStart"/>
+      <w:r>
+        <w:t>reviewsDAO</w:t>
+      </w:r>
+      <w:proofErr w:type="spellEnd"/>
+      <w:r>
+        <w:t xml:space="preserve"> is then stored in the variable </w:t>
+      </w:r>
+      <w:proofErr w:type="spellStart"/>
+      <w:r>
+        <w:t>reviewsDAO</w:t>
+      </w:r>
+      <w:proofErr w:type="spellEnd"/>
+      <w:r>
+        <w:t xml:space="preserve">. </w:t>
       </w:r>
       <w:r>
         <w:t>Then</w:t>
@@ -761,6 +2074,7 @@
       <w:r>
         <w:t xml:space="preserve"> the </w:t>
       </w:r>
+      <w:proofErr w:type="spellStart"/>
       <w:r>
         <w:rPr>
           <w:rFonts w:ascii="Consolas" w:hAnsi="Consolas"/>
@@ -768,6 +2082,7 @@
         </w:rPr>
         <w:t>addReview</w:t>
       </w:r>
+      <w:proofErr w:type="spellEnd"/>
       <w:r>
         <w:rPr>
           <w:color w:val="808080" w:themeColor="background1" w:themeShade="80"/>
@@ -775,7 +2090,39 @@
         <w:t xml:space="preserve"> </w:t>
       </w:r>
       <w:r>
-        <w:t>function will be called on it passing the reviewsDTO as an argument, the returned review is then stored in the variable returnedReviewDTO. The returnedReviewDTO will then be used to output the review to the page, before closing the try catch block and calling the footer function.</w:t>
+        <w:t xml:space="preserve">function will be called on it </w:t>
+      </w:r>
+      <w:proofErr w:type="gramStart"/>
+      <w:r>
+        <w:t>passing</w:t>
+      </w:r>
+      <w:proofErr w:type="gramEnd"/>
+      <w:r>
+        <w:t xml:space="preserve"> the </w:t>
+      </w:r>
+      <w:proofErr w:type="spellStart"/>
+      <w:r>
+        <w:t>reviewsDTO</w:t>
+      </w:r>
+      <w:proofErr w:type="spellEnd"/>
+      <w:r>
+        <w:t xml:space="preserve"> as an argument, the returned review is then stored in the variable </w:t>
+      </w:r>
+      <w:proofErr w:type="spellStart"/>
+      <w:r>
+        <w:t>returnedReviewDTO</w:t>
+      </w:r>
+      <w:proofErr w:type="spellEnd"/>
+      <w:r>
+        <w:t xml:space="preserve">. The </w:t>
+      </w:r>
+      <w:proofErr w:type="spellStart"/>
+      <w:r>
+        <w:t>returnedReviewDTO</w:t>
+      </w:r>
+      <w:proofErr w:type="spellEnd"/>
+      <w:r>
+        <w:t xml:space="preserve"> will then be used to output the review to the page, before closing the try catch block and calling the footer function.</w:t>
       </w:r>
     </w:p>
     <w:p>
@@ -788,20 +2135,70 @@
     </w:p>
     <w:p>
       <w:r>
-        <w:t>The following pages/scripts will be needed: functions.php, reviewResultsAdmin.php, and approveReview.php. The reviewResultsAdmin.php page will communicate with approveReview.php using a POST request and one hidden value containing the review ID.</w:t>
+        <w:t xml:space="preserve">The following pages/scripts will be needed: </w:t>
+      </w:r>
+      <w:proofErr w:type="spellStart"/>
+      <w:r>
+        <w:t>functions.php</w:t>
+      </w:r>
+      <w:proofErr w:type="spellEnd"/>
+      <w:r>
+        <w:t xml:space="preserve">, </w:t>
+      </w:r>
+      <w:proofErr w:type="spellStart"/>
+      <w:r>
+        <w:t>reviewResultsAdmin.php</w:t>
+      </w:r>
+      <w:proofErr w:type="spellEnd"/>
+      <w:r>
+        <w:t xml:space="preserve">, and </w:t>
+      </w:r>
+      <w:proofErr w:type="spellStart"/>
+      <w:r>
+        <w:t>approveReview.php</w:t>
+      </w:r>
+      <w:proofErr w:type="spellEnd"/>
+      <w:r>
+        <w:t xml:space="preserve">. The </w:t>
+      </w:r>
+      <w:proofErr w:type="spellStart"/>
+      <w:r>
+        <w:t>reviewResultsAdmin.php</w:t>
+      </w:r>
+      <w:proofErr w:type="spellEnd"/>
+      <w:r>
+        <w:t xml:space="preserve"> page will communicate with </w:t>
+      </w:r>
+      <w:proofErr w:type="spellStart"/>
+      <w:r>
+        <w:t>approveReview.php</w:t>
+      </w:r>
+      <w:proofErr w:type="spellEnd"/>
+      <w:r>
+        <w:t xml:space="preserve"> using a POST request and one hidden value containing the review ID.</w:t>
       </w:r>
     </w:p>
     <w:p>
       <w:pPr>
         <w:pStyle w:val="Heading3"/>
       </w:pPr>
+      <w:proofErr w:type="spellStart"/>
       <w:r>
         <w:t>reviewResultsAdmin.php</w:t>
       </w:r>
+      <w:proofErr w:type="spellEnd"/>
     </w:p>
     <w:p>
       <w:r>
-        <w:t xml:space="preserve">The logic of this page is the same as index.php until the conn variable is created. </w:t>
+        <w:t xml:space="preserve">The logic of this page is the same as </w:t>
+      </w:r>
+      <w:proofErr w:type="spellStart"/>
+      <w:r>
+        <w:t>index.php</w:t>
+      </w:r>
+      <w:proofErr w:type="spellEnd"/>
+      <w:r>
+        <w:t xml:space="preserve"> until the conn variable is created. </w:t>
       </w:r>
       <w:r>
         <w:t xml:space="preserve">The only difference is the included files </w:t>
@@ -810,13 +2207,61 @@
         <w:t>are</w:t>
       </w:r>
       <w:r>
-        <w:t xml:space="preserve"> functions.php, reviewsDAO.php, and poiDAO.php. A reviewsDAO is created passing conn </w:t>
+        <w:t xml:space="preserve"> </w:t>
+      </w:r>
+      <w:proofErr w:type="spellStart"/>
+      <w:r>
+        <w:t>functions.php</w:t>
+      </w:r>
+      <w:proofErr w:type="spellEnd"/>
+      <w:r>
+        <w:t xml:space="preserve">, </w:t>
+      </w:r>
+      <w:proofErr w:type="spellStart"/>
+      <w:r>
+        <w:t>reviewsDAO.php</w:t>
+      </w:r>
+      <w:proofErr w:type="spellEnd"/>
+      <w:r>
+        <w:t xml:space="preserve">, and </w:t>
+      </w:r>
+      <w:proofErr w:type="spellStart"/>
+      <w:r>
+        <w:t>poiDAO.php</w:t>
+      </w:r>
+      <w:proofErr w:type="spellEnd"/>
+      <w:r>
+        <w:t xml:space="preserve">. A </w:t>
+      </w:r>
+      <w:proofErr w:type="spellStart"/>
+      <w:r>
+        <w:t>reviewsDAO</w:t>
+      </w:r>
+      <w:proofErr w:type="spellEnd"/>
+      <w:r>
+        <w:t xml:space="preserve"> is created passing conn </w:t>
       </w:r>
       <w:r>
         <w:t>and the</w:t>
       </w:r>
       <w:r>
-        <w:t xml:space="preserve"> table name as arguments, the returned reviewsDAO is then stored in the variable reviewsDAO. </w:t>
+        <w:t xml:space="preserve"> table name as arguments, the returned </w:t>
+      </w:r>
+      <w:proofErr w:type="spellStart"/>
+      <w:r>
+        <w:t>reviewsDAO</w:t>
+      </w:r>
+      <w:proofErr w:type="spellEnd"/>
+      <w:r>
+        <w:t xml:space="preserve"> is then stored in the variable </w:t>
+      </w:r>
+      <w:proofErr w:type="spellStart"/>
+      <w:r>
+        <w:t>reviewsDAO</w:t>
+      </w:r>
+      <w:proofErr w:type="spellEnd"/>
+      <w:r>
+        <w:t xml:space="preserve">. </w:t>
       </w:r>
       <w:r>
         <w:t>Then</w:t>
@@ -824,6 +2269,7 @@
       <w:r>
         <w:t xml:space="preserve"> the </w:t>
       </w:r>
+      <w:proofErr w:type="spellStart"/>
       <w:r>
         <w:rPr>
           <w:rFonts w:ascii="Consolas" w:hAnsi="Consolas"/>
@@ -831,8 +2277,25 @@
         </w:rPr>
         <w:t>findByUnapproved</w:t>
       </w:r>
-      <w:r>
-        <w:t xml:space="preserve"> function will be called on it, the returned array will then be stored in the review’s variable. An if statement is then used to validate that the reviews variable is not null. If it is null an error will be output to the page. If reviews is not null, then a foreach loop will iterate thought the indexed array outputting the reviews to the page. For each review, a form that uses POST to send information to the approveReview page is output. With one hidden text input containing the review ID and a submit input before closing the form. </w:t>
+      <w:proofErr w:type="spellEnd"/>
+      <w:r>
+        <w:t xml:space="preserve"> function will be called on it, the returned array will then be stored in the review’s variable. An if statement is then used to validate that the reviews variable is not null. If it is null an error will be output to the page. If reviews </w:t>
+      </w:r>
+      <w:proofErr w:type="gramStart"/>
+      <w:r>
+        <w:t>is</w:t>
+      </w:r>
+      <w:proofErr w:type="gramEnd"/>
+      <w:r>
+        <w:t xml:space="preserve"> not null, then a foreach loop will iterate thought the indexed array outputting the reviews to the page. For each review, a form that uses POST to send information to the </w:t>
+      </w:r>
+      <w:proofErr w:type="spellStart"/>
+      <w:r>
+        <w:t>approveReview</w:t>
+      </w:r>
+      <w:proofErr w:type="spellEnd"/>
+      <w:r>
+        <w:t xml:space="preserve"> page is output. With one hidden text input containing the review ID and a submit input before closing the form. </w:t>
       </w:r>
       <w:r>
         <w:t xml:space="preserve">Before </w:t>
@@ -861,13 +2324,23 @@
       <w:pPr>
         <w:pStyle w:val="Heading3"/>
       </w:pPr>
+      <w:proofErr w:type="spellStart"/>
       <w:r>
         <w:t>approveReview.php</w:t>
       </w:r>
+      <w:proofErr w:type="spellEnd"/>
     </w:p>
     <w:p>
       <w:r>
-        <w:t xml:space="preserve">The logic of this page is the same as index.php until the conn variable is created. </w:t>
+        <w:t xml:space="preserve">The logic of this page is the same as </w:t>
+      </w:r>
+      <w:proofErr w:type="spellStart"/>
+      <w:r>
+        <w:t>index.php</w:t>
+      </w:r>
+      <w:proofErr w:type="spellEnd"/>
+      <w:r>
+        <w:t xml:space="preserve"> until the conn variable is created. </w:t>
       </w:r>
       <w:r>
         <w:t>The only difference is the included files</w:t>
@@ -876,19 +2349,75 @@
         <w:t xml:space="preserve"> </w:t>
       </w:r>
       <w:r>
-        <w:t xml:space="preserve">are functions.php and reviewsDAO.php. Then the review ID sent by the reviewResultsAdmin page using POST is stored </w:t>
+        <w:t xml:space="preserve">are </w:t>
+      </w:r>
+      <w:proofErr w:type="spellStart"/>
+      <w:r>
+        <w:t>functions.php</w:t>
+      </w:r>
+      <w:proofErr w:type="spellEnd"/>
+      <w:r>
+        <w:t xml:space="preserve"> and </w:t>
+      </w:r>
+      <w:proofErr w:type="spellStart"/>
+      <w:r>
+        <w:t>reviewsDAO.php</w:t>
+      </w:r>
+      <w:proofErr w:type="spellEnd"/>
+      <w:r>
+        <w:t xml:space="preserve">. Then the review ID sent by the </w:t>
+      </w:r>
+      <w:proofErr w:type="spellStart"/>
+      <w:r>
+        <w:t>reviewResultsAdmin</w:t>
+      </w:r>
+      <w:proofErr w:type="spellEnd"/>
+      <w:r>
+        <w:t xml:space="preserve"> page using POST is stored </w:t>
       </w:r>
       <w:r>
         <w:t>in a</w:t>
       </w:r>
       <w:r>
-        <w:t xml:space="preserve"> variable. An if statement is then used to validate reviewID using a regular expression. If invalid an error will be output to the page. If valid then a reviewsDAO is created passing conn and</w:t>
+        <w:t xml:space="preserve"> variable. An if statement is then used to validate </w:t>
+      </w:r>
+      <w:proofErr w:type="spellStart"/>
+      <w:r>
+        <w:t>reviewID</w:t>
+      </w:r>
+      <w:proofErr w:type="spellEnd"/>
+      <w:r>
+        <w:t xml:space="preserve"> using a regular expression. If invalid an error will be output to the page. If valid then a </w:t>
+      </w:r>
+      <w:proofErr w:type="spellStart"/>
+      <w:r>
+        <w:t>reviewsDAO</w:t>
+      </w:r>
+      <w:proofErr w:type="spellEnd"/>
+      <w:r>
+        <w:t xml:space="preserve"> is created passing conn and</w:t>
       </w:r>
       <w:r>
         <w:t xml:space="preserve"> the</w:t>
       </w:r>
       <w:r>
-        <w:t xml:space="preserve"> table name as arguments, the returned reviewsDAO is then stored in the variable reviewsDAO. </w:t>
+        <w:t xml:space="preserve"> table name as arguments, the returned </w:t>
+      </w:r>
+      <w:proofErr w:type="spellStart"/>
+      <w:r>
+        <w:t>reviewsDAO</w:t>
+      </w:r>
+      <w:proofErr w:type="spellEnd"/>
+      <w:r>
+        <w:t xml:space="preserve"> is then stored in the variable </w:t>
+      </w:r>
+      <w:proofErr w:type="spellStart"/>
+      <w:r>
+        <w:t>reviewsDAO</w:t>
+      </w:r>
+      <w:proofErr w:type="spellEnd"/>
+      <w:r>
+        <w:t xml:space="preserve">. </w:t>
       </w:r>
       <w:r>
         <w:t>Then</w:t>
@@ -896,6 +2425,7 @@
       <w:r>
         <w:t xml:space="preserve"> the </w:t>
       </w:r>
+      <w:proofErr w:type="spellStart"/>
       <w:r>
         <w:rPr>
           <w:rFonts w:ascii="Consolas" w:hAnsi="Consolas"/>
@@ -903,8 +2433,17 @@
         </w:rPr>
         <w:t>approveReview</w:t>
       </w:r>
-      <w:r>
-        <w:t xml:space="preserve"> function will be called on it and the reviewID will be passed in as the only argument.</w:t>
+      <w:proofErr w:type="spellEnd"/>
+      <w:r>
+        <w:t xml:space="preserve"> function will be called on it and the </w:t>
+      </w:r>
+      <w:proofErr w:type="spellStart"/>
+      <w:r>
+        <w:t>reviewID</w:t>
+      </w:r>
+      <w:proofErr w:type="spellEnd"/>
+      <w:r>
+        <w:t xml:space="preserve"> will be passed in as the only argument.</w:t>
       </w:r>
     </w:p>
     <w:p>
@@ -917,7 +2456,55 @@
     </w:p>
     <w:p>
       <w:r>
-        <w:t xml:space="preserve">The following scripts will be needed: poiDTO.php, poiDAO.php, reviewsDTO.php, reviewsDAO.php, usersDTO.php, and usersDAO.php. These scripts will be called by other pages to request information from or update the database. All DAO's will be linked to their corresponding DTO's using the </w:t>
+        <w:t xml:space="preserve">The following scripts will be needed: </w:t>
+      </w:r>
+      <w:proofErr w:type="spellStart"/>
+      <w:r>
+        <w:t>poiDTO.php</w:t>
+      </w:r>
+      <w:proofErr w:type="spellEnd"/>
+      <w:r>
+        <w:t xml:space="preserve">, </w:t>
+      </w:r>
+      <w:proofErr w:type="spellStart"/>
+      <w:r>
+        <w:t>poiDAO.php</w:t>
+      </w:r>
+      <w:proofErr w:type="spellEnd"/>
+      <w:r>
+        <w:t xml:space="preserve">, </w:t>
+      </w:r>
+      <w:proofErr w:type="spellStart"/>
+      <w:r>
+        <w:t>reviewsDTO.php</w:t>
+      </w:r>
+      <w:proofErr w:type="spellEnd"/>
+      <w:r>
+        <w:t xml:space="preserve">, </w:t>
+      </w:r>
+      <w:proofErr w:type="spellStart"/>
+      <w:r>
+        <w:t>reviewsDAO.php</w:t>
+      </w:r>
+      <w:proofErr w:type="spellEnd"/>
+      <w:r>
+        <w:t xml:space="preserve">, </w:t>
+      </w:r>
+      <w:proofErr w:type="spellStart"/>
+      <w:r>
+        <w:t>usersDTO.php</w:t>
+      </w:r>
+      <w:proofErr w:type="spellEnd"/>
+      <w:r>
+        <w:t xml:space="preserve">, and </w:t>
+      </w:r>
+      <w:proofErr w:type="spellStart"/>
+      <w:r>
+        <w:t>usersDAO.php</w:t>
+      </w:r>
+      <w:proofErr w:type="spellEnd"/>
+      <w:r>
+        <w:t xml:space="preserve">. These scripts will be called by other pages to request information from or update the database. All DAO's will be linked to their corresponding DTO's using the </w:t>
       </w:r>
       <w:r>
         <w:rPr>
@@ -940,34 +2527,76 @@
       <w:pPr>
         <w:pStyle w:val="Heading3"/>
       </w:pPr>
-      <w:r>
-        <w:t>poiDTO.php, reviewsDTO.php, and usersDTO.php</w:t>
-      </w:r>
+      <w:proofErr w:type="spellStart"/>
+      <w:r>
+        <w:t>poiDTO.php</w:t>
+      </w:r>
+      <w:proofErr w:type="spellEnd"/>
+      <w:r>
+        <w:t xml:space="preserve">, </w:t>
+      </w:r>
+      <w:proofErr w:type="spellStart"/>
+      <w:r>
+        <w:t>reviewsDTO.php</w:t>
+      </w:r>
+      <w:proofErr w:type="spellEnd"/>
+      <w:r>
+        <w:t xml:space="preserve">, and </w:t>
+      </w:r>
+      <w:proofErr w:type="spellStart"/>
+      <w:r>
+        <w:t>usersDTO.php</w:t>
+      </w:r>
+      <w:proofErr w:type="spellEnd"/>
     </w:p>
     <w:p>
       <w:r>
-        <w:t xml:space="preserve">These scripts are all similar the only difference is the number of attributes, below I will talk about the usersDTO.php script. It has 4 attributes: id, username, password, and isadmin. It will have a </w:t>
-      </w:r>
-      <w:r>
-        <w:lastRenderedPageBreak/>
-        <w:t>constructor function that takes 4 arguments and stores them in their corresponding attributes. There will be getter and setter functions for each attribute. Getters return the value contained in an attribute and setters update the value in an attribute. Finally, for diagnostic purposes they will all contain a display function that will output the attributes of a specific instance of an object to the page.</w:t>
+        <w:t xml:space="preserve">These scripts are all similar the only difference is the number of attributes, below I will talk about the </w:t>
+      </w:r>
+      <w:proofErr w:type="spellStart"/>
+      <w:r>
+        <w:t>usersDTO.php</w:t>
+      </w:r>
+      <w:proofErr w:type="spellEnd"/>
+      <w:r>
+        <w:t xml:space="preserve"> script. It has 4 attributes: id, username, password, and </w:t>
+      </w:r>
+      <w:proofErr w:type="spellStart"/>
+      <w:r>
+        <w:t>isadmin</w:t>
+      </w:r>
+      <w:proofErr w:type="spellEnd"/>
+      <w:r>
+        <w:t>. It will have a constructor function that takes 4 arguments and stores them in their corresponding attributes. There will be getter and setter functions for each attribute. Getters return the value contained in an attribute and setters update the value in an attribute. Finally, for diagnostic purposes they will all contain a display function that will output the attributes of a specific instance of an object to the page.</w:t>
       </w:r>
     </w:p>
     <w:p>
       <w:pPr>
         <w:pStyle w:val="Heading3"/>
       </w:pPr>
-      <w:r>
+      <w:proofErr w:type="spellStart"/>
+      <w:r>
+        <w:lastRenderedPageBreak/>
         <w:t>poiDAO.php</w:t>
       </w:r>
+      <w:proofErr w:type="spellEnd"/>
     </w:p>
     <w:p>
       <w:r>
         <w:t>W</w:t>
       </w:r>
       <w:r>
-        <w:t xml:space="preserve">ill have 2 attributes: table and conn. Table to store the database table name and conn to store the PDO object. It will have a construct function that will allow a poiDAO object to be created, taking in a PDO object and table name as arguments and storing them in the corresponding attributes. There will be a </w:t>
-      </w:r>
+        <w:t xml:space="preserve">ill have 2 attributes: table and conn. Table to store the database table name and conn to store the PDO object. It will have a construct function that will allow a </w:t>
+      </w:r>
+      <w:proofErr w:type="spellStart"/>
+      <w:r>
+        <w:t>poiDAO</w:t>
+      </w:r>
+      <w:proofErr w:type="spellEnd"/>
+      <w:r>
+        <w:t xml:space="preserve"> object to be created, taking in a PDO object and table name as arguments and storing them in the corresponding attributes. There will be a </w:t>
+      </w:r>
+      <w:proofErr w:type="spellStart"/>
       <w:r>
         <w:rPr>
           <w:rFonts w:ascii="Consolas" w:hAnsi="Consolas"/>
@@ -975,9 +2604,11 @@
         </w:rPr>
         <w:t>findRegions</w:t>
       </w:r>
+      <w:proofErr w:type="spellEnd"/>
       <w:r>
         <w:t xml:space="preserve"> function that runs a prepared SQL select statement using the conn and table variables to find all the regions in the database. (Prepared SQL statements are used to guard against SQL injection attacks.) A while loop will then iterate thought the returned rows and add them to an indexed array that will be returned to the page. It will also include a </w:t>
       </w:r>
+      <w:proofErr w:type="spellStart"/>
       <w:r>
         <w:rPr>
           <w:rFonts w:ascii="Consolas" w:hAnsi="Consolas"/>
@@ -985,14 +2616,28 @@
         </w:rPr>
         <w:t>findById</w:t>
       </w:r>
-      <w:r>
-        <w:t xml:space="preserve"> function that runs a prepared SQL select statement using the conn, table and poiI</w:t>
+      <w:proofErr w:type="spellEnd"/>
+      <w:r>
+        <w:t xml:space="preserve"> function that runs a prepared SQL select statement using the conn, table and </w:t>
+      </w:r>
+      <w:proofErr w:type="spellStart"/>
+      <w:r>
+        <w:t>poiI</w:t>
       </w:r>
       <w:r>
         <w:t>D</w:t>
       </w:r>
-      <w:r>
-        <w:t xml:space="preserve"> variables to pull out a specific database row. That row will then be used to create a poiDTO object that is returned to the page. There will </w:t>
+      <w:proofErr w:type="spellEnd"/>
+      <w:r>
+        <w:t xml:space="preserve"> variables to pull out a specific database row. That row will then be used to create a </w:t>
+      </w:r>
+      <w:proofErr w:type="spellStart"/>
+      <w:r>
+        <w:t>poiDTO</w:t>
+      </w:r>
+      <w:proofErr w:type="spellEnd"/>
+      <w:r>
+        <w:t xml:space="preserve"> object that is returned to the page. There will </w:t>
       </w:r>
       <w:r>
         <w:t xml:space="preserve">also </w:t>
@@ -1006,6 +2651,7 @@
       <w:r>
         <w:t xml:space="preserve"> </w:t>
       </w:r>
+      <w:proofErr w:type="spellStart"/>
       <w:r>
         <w:rPr>
           <w:rFonts w:ascii="Consolas" w:hAnsi="Consolas"/>
@@ -1013,8 +2659,17 @@
         </w:rPr>
         <w:t>addRecommendation</w:t>
       </w:r>
-      <w:r>
-        <w:t xml:space="preserve"> function that runs a prepared SQL update statement using the conn, table, and poiID variables to add 1 to the recommended value in the database. Then the </w:t>
+      <w:proofErr w:type="spellEnd"/>
+      <w:r>
+        <w:t xml:space="preserve"> function that runs a prepared SQL update statement using the conn, table, and </w:t>
+      </w:r>
+      <w:proofErr w:type="spellStart"/>
+      <w:r>
+        <w:t>poiID</w:t>
+      </w:r>
+      <w:proofErr w:type="spellEnd"/>
+      <w:r>
+        <w:t xml:space="preserve"> variables to add 1 to the recommended value in the database. Then the </w:t>
       </w:r>
       <w:r>
         <w:rPr>
@@ -1024,7 +2679,15 @@
         <w:t>header</w:t>
       </w:r>
       <w:r>
-        <w:t xml:space="preserve"> function will send the user to the regionResults page, using the region variable to complete the query string. Finally, there will be a</w:t>
+        <w:t xml:space="preserve"> function will send the user to the </w:t>
+      </w:r>
+      <w:proofErr w:type="spellStart"/>
+      <w:r>
+        <w:t>regionResults</w:t>
+      </w:r>
+      <w:proofErr w:type="spellEnd"/>
+      <w:r>
+        <w:t xml:space="preserve"> page, using the region variable to complete the query string. Finally, there will be a</w:t>
       </w:r>
       <w:r>
         <w:t>n</w:t>
@@ -1046,20 +2709,38 @@
         <w:t>that</w:t>
       </w:r>
       <w:r>
-        <w:t xml:space="preserve"> will execute a prepared SQL insert statement using the conn, table, and poiObj variables, populating the table columns with the POI objects attributes. The POI object will then have its ID attribute set to the ID from the database before being returned to the page.</w:t>
+        <w:t xml:space="preserve"> will execute a prepared SQL insert statement using the conn, table, and </w:t>
+      </w:r>
+      <w:proofErr w:type="spellStart"/>
+      <w:r>
+        <w:t>poiObj</w:t>
+      </w:r>
+      <w:proofErr w:type="spellEnd"/>
+      <w:r>
+        <w:t xml:space="preserve"> variables, populating the table columns with the POI objects attributes. The POI object will then have its ID attribute set to the ID from the database before being returned to the page.</w:t>
       </w:r>
     </w:p>
     <w:p>
       <w:pPr>
         <w:pStyle w:val="Heading3"/>
       </w:pPr>
+      <w:proofErr w:type="spellStart"/>
       <w:r>
         <w:t>reviewsDAO.php</w:t>
       </w:r>
+      <w:proofErr w:type="spellEnd"/>
     </w:p>
     <w:p>
       <w:r>
-        <w:t xml:space="preserve">The attributes and constructor for this script work the same as the ones for poiDAO.php. </w:t>
+        <w:t xml:space="preserve">The attributes and constructor for this script work the same as the ones for </w:t>
+      </w:r>
+      <w:proofErr w:type="spellStart"/>
+      <w:r>
+        <w:t>poiDAO.php</w:t>
+      </w:r>
+      <w:proofErr w:type="spellEnd"/>
+      <w:r>
+        <w:t xml:space="preserve">. </w:t>
       </w:r>
       <w:r>
         <w:t>Then t</w:t>
@@ -1067,6 +2748,7 @@
       <w:r>
         <w:t xml:space="preserve">here will be a </w:t>
       </w:r>
+      <w:proofErr w:type="spellStart"/>
       <w:r>
         <w:rPr>
           <w:rFonts w:ascii="Consolas" w:hAnsi="Consolas"/>
@@ -1074,9 +2756,19 @@
         </w:rPr>
         <w:t>findByPoiIdAndApproved</w:t>
       </w:r>
-      <w:r>
-        <w:t xml:space="preserve"> function that will run a prepared SQL select statement using the conn, table, and poiID variables to find all approved reviews for that POI. A while loop will then iterate thought the returned rows and add them to an indexed array that will be returned to the page. There will also be a </w:t>
-      </w:r>
+      <w:proofErr w:type="spellEnd"/>
+      <w:r>
+        <w:t xml:space="preserve"> function that will run a prepared SQL select statement using the conn, table, and </w:t>
+      </w:r>
+      <w:proofErr w:type="spellStart"/>
+      <w:r>
+        <w:t>poiID</w:t>
+      </w:r>
+      <w:proofErr w:type="spellEnd"/>
+      <w:r>
+        <w:t xml:space="preserve"> variables to find all approved reviews for that POI. A while loop will then iterate thought the returned rows and add them to an indexed array that will be returned to the page. There will also be a </w:t>
+      </w:r>
+      <w:proofErr w:type="spellStart"/>
       <w:r>
         <w:rPr>
           <w:rFonts w:ascii="Consolas" w:hAnsi="Consolas"/>
@@ -1084,6 +2776,7 @@
         </w:rPr>
         <w:t>findByUnapproved</w:t>
       </w:r>
+      <w:proofErr w:type="spellEnd"/>
       <w:r>
         <w:t xml:space="preserve"> function that will run a prepared SQL select statement using the conn and table variables to find all reviews pending approval. A while loop will then iterate thought the returned rows and add them to an indexed array that will be returned to the page. There will </w:t>
       </w:r>
@@ -1099,6 +2792,7 @@
       <w:r>
         <w:t xml:space="preserve"> </w:t>
       </w:r>
+      <w:proofErr w:type="spellStart"/>
       <w:r>
         <w:rPr>
           <w:rFonts w:ascii="Consolas" w:hAnsi="Consolas"/>
@@ -1106,8 +2800,17 @@
         </w:rPr>
         <w:t>addReview</w:t>
       </w:r>
-      <w:r>
-        <w:t xml:space="preserve"> function that will run a prepared SQL insert statement using the conn, table, and reviewObj variables, populating the table columns with the review objects attributes. The review object will then have its ID attribute set to the ID from the database before being returned to the page. Finally, there will be a</w:t>
+      <w:proofErr w:type="spellEnd"/>
+      <w:r>
+        <w:t xml:space="preserve"> function that will run a prepared SQL insert statement using the conn, table, and </w:t>
+      </w:r>
+      <w:proofErr w:type="spellStart"/>
+      <w:r>
+        <w:t>reviewObj</w:t>
+      </w:r>
+      <w:proofErr w:type="spellEnd"/>
+      <w:r>
+        <w:t xml:space="preserve"> variables, populating the table columns with the review objects attributes. The review object will then have its ID attribute set to the ID from the database before being returned to the page. Finally, there will be a</w:t>
       </w:r>
       <w:r>
         <w:t>n</w:t>
@@ -1115,6 +2818,7 @@
       <w:r>
         <w:t xml:space="preserve"> </w:t>
       </w:r>
+      <w:proofErr w:type="spellStart"/>
       <w:r>
         <w:rPr>
           <w:rFonts w:ascii="Consolas" w:hAnsi="Consolas"/>
@@ -1122,8 +2826,17 @@
         </w:rPr>
         <w:t>approveReview</w:t>
       </w:r>
-      <w:r>
-        <w:t xml:space="preserve"> function that will execute a prepared SQL update statement using the conn, table, and reviewID variables, to approve that specific review. Once completed the </w:t>
+      <w:proofErr w:type="spellEnd"/>
+      <w:r>
+        <w:t xml:space="preserve"> function that will execute a prepared SQL update statement using the conn, table, and </w:t>
+      </w:r>
+      <w:proofErr w:type="spellStart"/>
+      <w:r>
+        <w:t>reviewID</w:t>
+      </w:r>
+      <w:proofErr w:type="spellEnd"/>
+      <w:r>
+        <w:t xml:space="preserve"> variables, to approve that specific review. Once completed the </w:t>
       </w:r>
       <w:r>
         <w:rPr>
@@ -1133,20 +2846,38 @@
         <w:t>header</w:t>
       </w:r>
       <w:r>
-        <w:t xml:space="preserve"> function will return the user to the reviewResultsAdmin page.</w:t>
+        <w:t xml:space="preserve"> function will return the user to the </w:t>
+      </w:r>
+      <w:proofErr w:type="spellStart"/>
+      <w:r>
+        <w:t>reviewResultsAdmin</w:t>
+      </w:r>
+      <w:proofErr w:type="spellEnd"/>
+      <w:r>
+        <w:t xml:space="preserve"> page.</w:t>
       </w:r>
     </w:p>
     <w:p>
       <w:pPr>
         <w:pStyle w:val="Heading3"/>
       </w:pPr>
+      <w:proofErr w:type="spellStart"/>
       <w:r>
         <w:t>usersDAO.php</w:t>
       </w:r>
+      <w:proofErr w:type="spellEnd"/>
     </w:p>
     <w:p>
       <w:r>
-        <w:t xml:space="preserve">The attributes and constructor for this script work the same as the ones for poiDAO.php. </w:t>
+        <w:t xml:space="preserve">The attributes and constructor for this script work the same as the ones for </w:t>
+      </w:r>
+      <w:proofErr w:type="spellStart"/>
+      <w:r>
+        <w:t>poiDAO.php</w:t>
+      </w:r>
+      <w:proofErr w:type="spellEnd"/>
+      <w:r>
+        <w:t xml:space="preserve">. </w:t>
       </w:r>
       <w:r>
         <w:t>Then t</w:t>
@@ -1163,6 +2894,7 @@
       <w:r>
         <w:t xml:space="preserve"> a </w:t>
       </w:r>
+      <w:proofErr w:type="spellStart"/>
       <w:r>
         <w:rPr>
           <w:rFonts w:ascii="Consolas" w:hAnsi="Consolas"/>
@@ -1170,11 +2902,22 @@
         </w:rPr>
         <w:t>verifyLogin</w:t>
       </w:r>
-      <w:r>
-        <w:t xml:space="preserve"> function that will run a prepared SQL select statement using the conn, table, username, and password variables. It will retrieve the matching database record and use the fetched row to create a usersDTO object that will be returned to the page.</w:t>
+      <w:proofErr w:type="spellEnd"/>
+      <w:r>
+        <w:t xml:space="preserve"> function that will run a prepared SQL select statement using the conn, table, username, and password variables. It will retrieve the matching database record and use the fetched row to create a </w:t>
+      </w:r>
+      <w:proofErr w:type="spellStart"/>
+      <w:r>
+        <w:t>usersDTO</w:t>
+      </w:r>
+      <w:proofErr w:type="spellEnd"/>
+      <w:r>
+        <w:t xml:space="preserve"> object that will be returned to the page.</w:t>
       </w:r>
     </w:p>
     <w:sectPr>
+      <w:headerReference w:type="default" r:id="rId9"/>
+      <w:footerReference w:type="default" r:id="rId10"/>
       <w:pgSz w:w="11906" w:h="16838"/>
       <w:pgMar w:top="1440" w:right="1440" w:bottom="1440" w:left="1440" w:header="708" w:footer="708" w:gutter="0"/>
       <w:cols w:space="708"/>
@@ -1209,6 +2952,60 @@
 </w:endnotes>
 </file>
 
+<file path=word/footer1.xml><?xml version="1.0" encoding="utf-8"?>
+<w:ftr xmlns:wpc="http://schemas.microsoft.com/office/word/2010/wordprocessingCanvas" xmlns:cx="http://schemas.microsoft.com/office/drawing/2014/chartex" xmlns:cx1="http://schemas.microsoft.com/office/drawing/2015/9/8/chartex" xmlns:cx2="http://schemas.microsoft.com/office/drawing/2015/10/21/chartex" xmlns:cx3="http://schemas.microsoft.com/office/drawing/2016/5/9/chartex" xmlns:cx4="http://schemas.microsoft.com/office/drawing/2016/5/10/chartex" xmlns:cx5="http://schemas.microsoft.com/office/drawing/2016/5/11/chartex" xmlns:cx6="http://schemas.microsoft.com/office/drawing/2016/5/12/chartex" xmlns:cx7="http://schemas.microsoft.com/office/drawing/2016/5/13/chartex" xmlns:cx8="http://schemas.microsoft.com/office/drawing/2016/5/14/chartex" xmlns:mc="http://schemas.openxmlformats.org/markup-compatibility/2006" xmlns:aink="http://schemas.microsoft.com/office/drawing/2016/ink" xmlns:am3d="http://schemas.microsoft.com/office/drawing/2017/model3d" xmlns:o="urn:schemas-microsoft-com:office:office" xmlns:r="http://schemas.openxmlformats.org/officeDocument/2006/relationships" xmlns:m="http://schemas.openxmlformats.org/officeDocument/2006/math" xmlns:v="urn:schemas-microsoft-com:vml" xmlns:wp14="http://schemas.microsoft.com/office/word/2010/wordprocessingDrawing" xmlns:wp="http://schemas.openxmlformats.org/drawingml/2006/wordprocessingDrawing" xmlns:w10="urn:schemas-microsoft-com:office:word" xmlns:w="http://schemas.openxmlformats.org/wordprocessingml/2006/main" xmlns:w14="http://schemas.microsoft.com/office/word/2010/wordml" xmlns:w15="http://schemas.microsoft.com/office/word/2012/wordml" xmlns:w16cex="http://schemas.microsoft.com/office/word/2018/wordml/cex" xmlns:w16cid="http://schemas.microsoft.com/office/word/2016/wordml/cid" xmlns:w16="http://schemas.microsoft.com/office/word/2018/wordml" xmlns:w16se="http://schemas.microsoft.com/office/word/2015/wordml/symex" xmlns:wpg="http://schemas.microsoft.com/office/word/2010/wordprocessingGroup" xmlns:wpi="http://schemas.microsoft.com/office/word/2010/wordprocessingInk" xmlns:wne="http://schemas.microsoft.com/office/word/2006/wordml" xmlns:wps="http://schemas.microsoft.com/office/word/2010/wordprocessingShape" mc:Ignorable="w14 w15 w16se w16cid w16 w16cex wp14">
+  <w:sdt>
+    <w:sdtPr>
+      <w:id w:val="-1865894283"/>
+      <w:docPartObj>
+        <w:docPartGallery w:val="Page Numbers (Bottom of Page)"/>
+        <w:docPartUnique/>
+      </w:docPartObj>
+    </w:sdtPr>
+    <w:sdtEndPr>
+      <w:rPr>
+        <w:noProof/>
+      </w:rPr>
+    </w:sdtEndPr>
+    <w:sdtContent>
+      <w:p>
+        <w:pPr>
+          <w:pStyle w:val="Footer"/>
+          <w:jc w:val="right"/>
+        </w:pPr>
+        <w:r>
+          <w:fldChar w:fldCharType="begin"/>
+        </w:r>
+        <w:r>
+          <w:instrText xml:space="preserve"> PAGE   \* MERGEFORMAT </w:instrText>
+        </w:r>
+        <w:r>
+          <w:fldChar w:fldCharType="separate"/>
+        </w:r>
+        <w:r>
+          <w:rPr>
+            <w:noProof/>
+          </w:rPr>
+          <w:t>2</w:t>
+        </w:r>
+        <w:r>
+          <w:rPr>
+            <w:noProof/>
+          </w:rPr>
+          <w:fldChar w:fldCharType="end"/>
+        </w:r>
+      </w:p>
+    </w:sdtContent>
+  </w:sdt>
+  <w:p>
+    <w:pPr>
+      <w:pStyle w:val="Footer"/>
+      <w:jc w:val="right"/>
+    </w:pPr>
+  </w:p>
+</w:ftr>
+</file>
+
 <file path=word/footnotes.xml><?xml version="1.0" encoding="utf-8"?>
 <w:footnotes xmlns:wpc="http://schemas.microsoft.com/office/word/2010/wordprocessingCanvas" xmlns:cx="http://schemas.microsoft.com/office/drawing/2014/chartex" xmlns:cx1="http://schemas.microsoft.com/office/drawing/2015/9/8/chartex" xmlns:cx2="http://schemas.microsoft.com/office/drawing/2015/10/21/chartex" xmlns:cx3="http://schemas.microsoft.com/office/drawing/2016/5/9/chartex" xmlns:cx4="http://schemas.microsoft.com/office/drawing/2016/5/10/chartex" xmlns:cx5="http://schemas.microsoft.com/office/drawing/2016/5/11/chartex" xmlns:cx6="http://schemas.microsoft.com/office/drawing/2016/5/12/chartex" xmlns:cx7="http://schemas.microsoft.com/office/drawing/2016/5/13/chartex" xmlns:cx8="http://schemas.microsoft.com/office/drawing/2016/5/14/chartex" xmlns:mc="http://schemas.openxmlformats.org/markup-compatibility/2006" xmlns:aink="http://schemas.microsoft.com/office/drawing/2016/ink" xmlns:am3d="http://schemas.microsoft.com/office/drawing/2017/model3d" xmlns:o="urn:schemas-microsoft-com:office:office" xmlns:r="http://schemas.openxmlformats.org/officeDocument/2006/relationships" xmlns:m="http://schemas.openxmlformats.org/officeDocument/2006/math" xmlns:v="urn:schemas-microsoft-com:vml" xmlns:wp14="http://schemas.microsoft.com/office/word/2010/wordprocessingDrawing" xmlns:wp="http://schemas.openxmlformats.org/drawingml/2006/wordprocessingDrawing" xmlns:w10="urn:schemas-microsoft-com:office:word" xmlns:w="http://schemas.openxmlformats.org/wordprocessingml/2006/main" xmlns:w14="http://schemas.microsoft.com/office/word/2010/wordml" xmlns:w15="http://schemas.microsoft.com/office/word/2012/wordml" xmlns:w16cex="http://schemas.microsoft.com/office/word/2018/wordml/cex" xmlns:w16cid="http://schemas.microsoft.com/office/word/2016/wordml/cid" xmlns:w16="http://schemas.microsoft.com/office/word/2018/wordml" xmlns:w16se="http://schemas.microsoft.com/office/word/2015/wordml/symex" xmlns:wpg="http://schemas.microsoft.com/office/word/2010/wordprocessingGroup" xmlns:wpi="http://schemas.microsoft.com/office/word/2010/wordprocessingInk" xmlns:wne="http://schemas.microsoft.com/office/word/2006/wordml" xmlns:wps="http://schemas.microsoft.com/office/word/2010/wordprocessingShape" mc:Ignorable="w14 w15 w16se w16cid w16 w16cex wp14">
   <w:footnote w:type="separator" w:id="-1">
@@ -1232,6 +3029,27 @@
     </w:p>
   </w:footnote>
 </w:footnotes>
+</file>
+
+<file path=word/header1.xml><?xml version="1.0" encoding="utf-8"?>
+<w:hdr xmlns:wpc="http://schemas.microsoft.com/office/word/2010/wordprocessingCanvas" xmlns:cx="http://schemas.microsoft.com/office/drawing/2014/chartex" xmlns:cx1="http://schemas.microsoft.com/office/drawing/2015/9/8/chartex" xmlns:cx2="http://schemas.microsoft.com/office/drawing/2015/10/21/chartex" xmlns:cx3="http://schemas.microsoft.com/office/drawing/2016/5/9/chartex" xmlns:cx4="http://schemas.microsoft.com/office/drawing/2016/5/10/chartex" xmlns:cx5="http://schemas.microsoft.com/office/drawing/2016/5/11/chartex" xmlns:cx6="http://schemas.microsoft.com/office/drawing/2016/5/12/chartex" xmlns:cx7="http://schemas.microsoft.com/office/drawing/2016/5/13/chartex" xmlns:cx8="http://schemas.microsoft.com/office/drawing/2016/5/14/chartex" xmlns:mc="http://schemas.openxmlformats.org/markup-compatibility/2006" xmlns:aink="http://schemas.microsoft.com/office/drawing/2016/ink" xmlns:am3d="http://schemas.microsoft.com/office/drawing/2017/model3d" xmlns:o="urn:schemas-microsoft-com:office:office" xmlns:r="http://schemas.openxmlformats.org/officeDocument/2006/relationships" xmlns:m="http://schemas.openxmlformats.org/officeDocument/2006/math" xmlns:v="urn:schemas-microsoft-com:vml" xmlns:wp14="http://schemas.microsoft.com/office/word/2010/wordprocessingDrawing" xmlns:wp="http://schemas.openxmlformats.org/drawingml/2006/wordprocessingDrawing" xmlns:w10="urn:schemas-microsoft-com:office:word" xmlns:w="http://schemas.openxmlformats.org/wordprocessingml/2006/main" xmlns:w14="http://schemas.microsoft.com/office/word/2010/wordml" xmlns:w15="http://schemas.microsoft.com/office/word/2012/wordml" xmlns:w16cex="http://schemas.microsoft.com/office/word/2018/wordml/cex" xmlns:w16cid="http://schemas.microsoft.com/office/word/2016/wordml/cid" xmlns:w16="http://schemas.microsoft.com/office/word/2018/wordml" xmlns:w16se="http://schemas.microsoft.com/office/word/2015/wordml/symex" xmlns:wpg="http://schemas.microsoft.com/office/word/2010/wordprocessingGroup" xmlns:wpi="http://schemas.microsoft.com/office/word/2010/wordprocessingInk" xmlns:wne="http://schemas.microsoft.com/office/word/2006/wordml" xmlns:wps="http://schemas.microsoft.com/office/word/2010/wordprocessingShape" mc:Ignorable="w14 w15 w16se w16cid w16 w16cex wp14">
+  <w:p>
+    <w:r>
+      <w:t>Q10232711</w:t>
+    </w:r>
+    <w:r>
+      <w:t xml:space="preserve"> – SWD501</w:t>
+    </w:r>
+    <w:r>
+      <w:t xml:space="preserve"> – AE2</w:t>
+    </w:r>
+  </w:p>
+  <w:p>
+    <w:pPr>
+      <w:pStyle w:val="Header"/>
+    </w:pPr>
+  </w:p>
+</w:hdr>
 </file>
 
 <file path=word/numbering.xml><?xml version="1.0" encoding="utf-8"?>
@@ -13737,6 +15555,16 @@
       <w:szCs w:val="24"/>
     </w:rPr>
   </w:style>
+  <w:style w:type="character" w:styleId="PlaceholderText">
+    <w:name w:val="Placeholder Text"/>
+    <w:basedOn w:val="DefaultParagraphFont"/>
+    <w:uiPriority w:val="99"/>
+    <w:semiHidden/>
+    <w:rsid w:val="00336E07"/>
+    <w:rPr>
+      <w:color w:val="808080"/>
+    </w:rPr>
+  </w:style>
 </w:styles>
 </file>
 
@@ -13946,4 +15774,16 @@
   <a:objectDefaults/>
   <a:extraClrSchemeLst/>
 </a:theme>
+</file>
+
+<file path=customXml/item1.xml><?xml version="1.0" encoding="utf-8"?>
+<b:Sources xmlns:b="http://schemas.openxmlformats.org/officeDocument/2006/bibliography" xmlns="http://schemas.openxmlformats.org/officeDocument/2006/bibliography" SelectedStyle="\APASixthEditionOfficeOnline.xsl" StyleName="APA" Version="6"/>
+</file>
+
+<file path=customXml/itemProps1.xml><?xml version="1.0" encoding="utf-8"?>
+<ds:datastoreItem xmlns:ds="http://schemas.openxmlformats.org/officeDocument/2006/customXml" ds:itemID="{0B11A859-58E4-4DC8-8649-CB8242F147E9}">
+  <ds:schemaRefs>
+    <ds:schemaRef ds:uri="http://schemas.openxmlformats.org/officeDocument/2006/bibliography"/>
+  </ds:schemaRefs>
+</ds:datastoreItem>
 </file>
</xml_diff>

<commit_message>
One word changed in the write up.
</commit_message>
<xml_diff>
--- a/AE2/AE2 Report.docx
+++ b/AE2/AE2 Report.docx
@@ -293,16 +293,8 @@
         <w:rPr>
           <w:szCs w:val="24"/>
         </w:rPr>
-        <w:t xml:space="preserve">Nick </w:t>
-      </w:r>
-      <w:proofErr w:type="spellStart"/>
-      <w:r>
-        <w:rPr>
-          <w:szCs w:val="24"/>
-        </w:rPr>
-        <w:t>Whitelegg</w:t>
-      </w:r>
-      <w:proofErr w:type="spellEnd"/>
+        <w:t>Nick Whitelegg</w:t>
+      </w:r>
       <w:r>
         <w:rPr>
           <w:szCs w:val="24"/>
@@ -408,90 +400,16 @@
     </w:p>
     <w:p>
       <w:r>
-        <w:t xml:space="preserve">The following pages/scripts will be needed: </w:t>
-      </w:r>
-      <w:proofErr w:type="spellStart"/>
-      <w:r>
-        <w:t>login.php</w:t>
-      </w:r>
-      <w:proofErr w:type="spellEnd"/>
-      <w:r>
-        <w:t xml:space="preserve">, </w:t>
-      </w:r>
-      <w:proofErr w:type="spellStart"/>
-      <w:r>
-        <w:t>index.php</w:t>
-      </w:r>
-      <w:proofErr w:type="spellEnd"/>
-      <w:r>
-        <w:t xml:space="preserve">, </w:t>
-      </w:r>
-      <w:proofErr w:type="spellStart"/>
-      <w:r>
-        <w:t>functions.php</w:t>
-      </w:r>
-      <w:proofErr w:type="spellEnd"/>
-      <w:r>
-        <w:t xml:space="preserve">, </w:t>
-      </w:r>
-      <w:proofErr w:type="spellStart"/>
-      <w:r>
-        <w:t>addPOIForm.php</w:t>
-      </w:r>
-      <w:proofErr w:type="spellEnd"/>
-      <w:r>
-        <w:t xml:space="preserve">, and </w:t>
-      </w:r>
-      <w:proofErr w:type="spellStart"/>
-      <w:r>
-        <w:t>addPOI.php</w:t>
-      </w:r>
-      <w:proofErr w:type="spellEnd"/>
-      <w:r>
-        <w:t xml:space="preserve">. </w:t>
-      </w:r>
-      <w:proofErr w:type="spellStart"/>
-      <w:r>
-        <w:t>Login.php</w:t>
-      </w:r>
-      <w:proofErr w:type="spellEnd"/>
-      <w:r>
-        <w:t xml:space="preserve"> will communicate with </w:t>
-      </w:r>
-      <w:proofErr w:type="spellStart"/>
-      <w:r>
-        <w:t>addPOI.php</w:t>
-      </w:r>
-      <w:proofErr w:type="spellEnd"/>
-      <w:r>
-        <w:t xml:space="preserve"> using the gatekeeper session variable and </w:t>
-      </w:r>
-      <w:proofErr w:type="spellStart"/>
-      <w:r>
-        <w:t>addPoiForm.php</w:t>
-      </w:r>
-      <w:proofErr w:type="spellEnd"/>
-      <w:r>
-        <w:t xml:space="preserve"> will communicate with </w:t>
-      </w:r>
-      <w:proofErr w:type="spellStart"/>
-      <w:r>
-        <w:t>addPOI.php</w:t>
-      </w:r>
-      <w:proofErr w:type="spellEnd"/>
-      <w:r>
-        <w:t xml:space="preserve"> using a POST request. A POST request has been used in this situation because the database is being updated.</w:t>
+        <w:t>The following pages/scripts will be needed: login.php, index.php, functions.php, addPOIForm.php, and addPOI.php. Login.php will communicate with addPOI.php using the gatekeeper session variable and addPoiForm.php will communicate with addPOI.php using a POST request. A POST request has been used in this situation because the database is being updated.</w:t>
       </w:r>
     </w:p>
     <w:p>
       <w:pPr>
         <w:pStyle w:val="Heading3"/>
       </w:pPr>
-      <w:proofErr w:type="spellStart"/>
       <w:r>
         <w:t>functions.php</w:t>
       </w:r>
-      <w:proofErr w:type="spellEnd"/>
     </w:p>
     <w:p>
       <w:r>
@@ -521,15 +439,7 @@
         <w:t xml:space="preserve"> and</w:t>
       </w:r>
       <w:r>
-        <w:t xml:space="preserve"> a foreach loop will iterate though it </w:t>
-      </w:r>
-      <w:proofErr w:type="gramStart"/>
-      <w:r>
-        <w:t>outputting</w:t>
-      </w:r>
-      <w:proofErr w:type="gramEnd"/>
-      <w:r>
-        <w:t xml:space="preserve"> them to the page. If </w:t>
+        <w:t xml:space="preserve"> a foreach loop will iterate though it outputting them to the page. If </w:t>
       </w:r>
       <w:r>
         <w:t>not,</w:t>
@@ -537,7 +447,6 @@
       <w:r>
         <w:t xml:space="preserve"> the same process will be followed with non admin links. The </w:t>
       </w:r>
-      <w:proofErr w:type="spellStart"/>
       <w:r>
         <w:rPr>
           <w:rFonts w:ascii="Consolas" w:hAnsi="Consolas"/>
@@ -545,11 +454,9 @@
         </w:rPr>
         <w:t>backButton</w:t>
       </w:r>
-      <w:proofErr w:type="spellEnd"/>
       <w:r>
         <w:t xml:space="preserve"> function will output a button to the page that uses the JavaScript history function to return you to the previous page. The </w:t>
       </w:r>
-      <w:proofErr w:type="spellStart"/>
       <w:r>
         <w:rPr>
           <w:rFonts w:ascii="Consolas" w:hAnsi="Consolas"/>
@@ -557,7 +464,6 @@
         </w:rPr>
         <w:t>databaseConnection</w:t>
       </w:r>
-      <w:proofErr w:type="spellEnd"/>
       <w:r>
         <w:t xml:space="preserve"> function will create a PDO object for the database, set the error modes for better error reporting, and return it to the page. The final function </w:t>
       </w:r>
@@ -582,11 +488,9 @@
       <w:pPr>
         <w:pStyle w:val="Heading3"/>
       </w:pPr>
-      <w:proofErr w:type="spellStart"/>
       <w:r>
         <w:t>login.php</w:t>
       </w:r>
-      <w:proofErr w:type="spellEnd"/>
     </w:p>
     <w:p>
       <w:r>
@@ -595,7 +499,6 @@
       <w:r>
         <w:t xml:space="preserve">ill start with the </w:t>
       </w:r>
-      <w:proofErr w:type="spellStart"/>
       <w:r>
         <w:rPr>
           <w:rFonts w:ascii="Consolas" w:hAnsi="Consolas"/>
@@ -603,7 +506,6 @@
         </w:rPr>
         <w:t>session_start</w:t>
       </w:r>
-      <w:proofErr w:type="spellEnd"/>
       <w:r>
         <w:rPr>
           <w:color w:val="808080" w:themeColor="background1" w:themeShade="80"/>
@@ -627,15 +529,7 @@
         <w:t>include</w:t>
       </w:r>
       <w:r>
-        <w:t xml:space="preserve"> function to link it to the functions and </w:t>
-      </w:r>
-      <w:proofErr w:type="spellStart"/>
-      <w:r>
-        <w:t>userDAO</w:t>
-      </w:r>
-      <w:proofErr w:type="spellEnd"/>
-      <w:r>
-        <w:t xml:space="preserve"> scripts to allow their functionality to be used. It will then call the </w:t>
+        <w:t xml:space="preserve"> function to link it to the functions and userDAO scripts to allow their functionality to be used. It will then call the </w:t>
       </w:r>
       <w:r>
         <w:rPr>
@@ -645,15 +539,7 @@
         <w:t>title</w:t>
       </w:r>
       <w:r>
-        <w:t xml:space="preserve"> function passing the </w:t>
-      </w:r>
-      <w:proofErr w:type="spellStart"/>
-      <w:r>
-        <w:t>isadmin</w:t>
-      </w:r>
-      <w:proofErr w:type="spellEnd"/>
-      <w:r>
-        <w:t xml:space="preserve"> session variable </w:t>
+        <w:t xml:space="preserve"> function passing the isadmin session variable </w:t>
       </w:r>
       <w:r>
         <w:t>i</w:t>
@@ -691,7 +577,6 @@
       <w:r>
         <w:t xml:space="preserve"> the users name will be output to the page. The </w:t>
       </w:r>
-      <w:proofErr w:type="spellStart"/>
       <w:r>
         <w:rPr>
           <w:rFonts w:ascii="Consolas" w:hAnsi="Consolas"/>
@@ -699,11 +584,9 @@
         </w:rPr>
         <w:t>backButton</w:t>
       </w:r>
-      <w:proofErr w:type="spellEnd"/>
       <w:r>
         <w:t xml:space="preserve"> function is then called completing the header section of the page. A try catch block is then opened and the </w:t>
       </w:r>
-      <w:proofErr w:type="spellStart"/>
       <w:r>
         <w:rPr>
           <w:rFonts w:ascii="Consolas" w:hAnsi="Consolas"/>
@@ -711,7 +594,6 @@
         </w:rPr>
         <w:t>databaseConnection</w:t>
       </w:r>
-      <w:proofErr w:type="spellEnd"/>
       <w:r>
         <w:t xml:space="preserve"> function is called returning a PDO object that will be stored in the conn variable. Then the username and password sent by the login page using POST will be stored in the un and pw variables. An if statement is then used to validate the un and pw variables, using regular expressions to defend against cross site scripting attacks.</w:t>
       </w:r>
@@ -719,31 +601,7 @@
         <w:t xml:space="preserve"> If invalid an error will be output to the page.</w:t>
       </w:r>
       <w:r>
-        <w:t xml:space="preserve"> If valid then a </w:t>
-      </w:r>
-      <w:proofErr w:type="spellStart"/>
-      <w:r>
-        <w:t>usersDAO</w:t>
-      </w:r>
-      <w:proofErr w:type="spellEnd"/>
-      <w:r>
-        <w:t xml:space="preserve"> is created passing the conn and table name as arguments, the retuned </w:t>
-      </w:r>
-      <w:proofErr w:type="spellStart"/>
-      <w:r>
-        <w:t>usersDAO</w:t>
-      </w:r>
-      <w:proofErr w:type="spellEnd"/>
-      <w:r>
-        <w:t xml:space="preserve"> is then stored in the variable </w:t>
-      </w:r>
-      <w:proofErr w:type="spellStart"/>
-      <w:r>
-        <w:t>usersDAO</w:t>
-      </w:r>
-      <w:proofErr w:type="spellEnd"/>
-      <w:r>
-        <w:t xml:space="preserve">. </w:t>
+        <w:t xml:space="preserve"> If valid then a usersDAO is created passing the conn and table name as arguments, the retuned usersDAO is then stored in the variable usersDAO. </w:t>
       </w:r>
       <w:r>
         <w:t>Then</w:t>
@@ -751,7 +609,6 @@
       <w:r>
         <w:t xml:space="preserve"> the </w:t>
       </w:r>
-      <w:proofErr w:type="spellStart"/>
       <w:r>
         <w:rPr>
           <w:rFonts w:ascii="Consolas" w:hAnsi="Consolas"/>
@@ -759,7 +616,6 @@
         </w:rPr>
         <w:t>verifyLogin</w:t>
       </w:r>
-      <w:proofErr w:type="spellEnd"/>
       <w:r>
         <w:t xml:space="preserve"> function </w:t>
       </w:r>
@@ -767,55 +623,7 @@
         <w:t>is</w:t>
       </w:r>
       <w:r>
-        <w:t xml:space="preserve"> called on it </w:t>
-      </w:r>
-      <w:proofErr w:type="gramStart"/>
-      <w:r>
-        <w:t>passing</w:t>
-      </w:r>
-      <w:proofErr w:type="gramEnd"/>
-      <w:r>
-        <w:t xml:space="preserve"> un and pw as arguments and the returned </w:t>
-      </w:r>
-      <w:proofErr w:type="spellStart"/>
-      <w:r>
-        <w:t>usersDTO</w:t>
-      </w:r>
-      <w:proofErr w:type="spellEnd"/>
-      <w:r>
-        <w:t xml:space="preserve"> will be stored in the variable </w:t>
-      </w:r>
-      <w:proofErr w:type="spellStart"/>
-      <w:r>
-        <w:t>usersDTO</w:t>
-      </w:r>
-      <w:proofErr w:type="spellEnd"/>
-      <w:r>
-        <w:t xml:space="preserve">. The gatekeeper session variable is then set to the value of un and the </w:t>
-      </w:r>
-      <w:proofErr w:type="spellStart"/>
-      <w:r>
-        <w:t>isadmin</w:t>
-      </w:r>
-      <w:proofErr w:type="spellEnd"/>
-      <w:r>
-        <w:t xml:space="preserve"> session variable is set using the </w:t>
-      </w:r>
-      <w:proofErr w:type="spellStart"/>
-      <w:r>
-        <w:t>isadmin</w:t>
-      </w:r>
-      <w:proofErr w:type="spellEnd"/>
-      <w:r>
-        <w:t xml:space="preserve"> attribute of the </w:t>
-      </w:r>
-      <w:proofErr w:type="spellStart"/>
-      <w:r>
-        <w:t>usersDTO</w:t>
-      </w:r>
-      <w:proofErr w:type="spellEnd"/>
-      <w:r>
-        <w:t xml:space="preserve">. Then the </w:t>
+        <w:t xml:space="preserve"> called on it passing un and pw as arguments and the returned usersDTO will be stored in the variable usersDTO. The gatekeeper session variable is then set to the value of un and the isadmin session variable is set using the isadmin attribute of the usersDTO. Then the </w:t>
       </w:r>
       <w:r>
         <w:rPr>
@@ -832,23 +640,13 @@
       <w:pPr>
         <w:pStyle w:val="Heading3"/>
       </w:pPr>
-      <w:proofErr w:type="spellStart"/>
       <w:r>
         <w:t>index.php</w:t>
       </w:r>
-      <w:proofErr w:type="spellEnd"/>
     </w:p>
     <w:p>
       <w:r>
-        <w:t xml:space="preserve">The logic of this page is the same as </w:t>
-      </w:r>
-      <w:proofErr w:type="spellStart"/>
-      <w:r>
-        <w:t>login.php</w:t>
-      </w:r>
-      <w:proofErr w:type="spellEnd"/>
-      <w:r>
-        <w:t xml:space="preserve"> until the </w:t>
+        <w:t xml:space="preserve">The logic of this page is the same as login.php until the </w:t>
       </w:r>
       <w:r>
         <w:t>conn variable</w:t>
@@ -866,47 +664,7 @@
         <w:t>are</w:t>
       </w:r>
       <w:r>
-        <w:t xml:space="preserve"> </w:t>
-      </w:r>
-      <w:proofErr w:type="spellStart"/>
-      <w:r>
-        <w:t>functions.php</w:t>
-      </w:r>
-      <w:proofErr w:type="spellEnd"/>
-      <w:r>
-        <w:t xml:space="preserve"> and </w:t>
-      </w:r>
-      <w:proofErr w:type="spellStart"/>
-      <w:r>
-        <w:t>poiDAO.php</w:t>
-      </w:r>
-      <w:proofErr w:type="spellEnd"/>
-      <w:r>
-        <w:t xml:space="preserve">. A </w:t>
-      </w:r>
-      <w:proofErr w:type="spellStart"/>
-      <w:r>
-        <w:t>poiDAO</w:t>
-      </w:r>
-      <w:proofErr w:type="spellEnd"/>
-      <w:r>
-        <w:t xml:space="preserve"> is then created passing the conn variable and table name as arguments, the returned </w:t>
-      </w:r>
-      <w:proofErr w:type="spellStart"/>
-      <w:r>
-        <w:t>poiDAO</w:t>
-      </w:r>
-      <w:proofErr w:type="spellEnd"/>
-      <w:r>
-        <w:t xml:space="preserve"> is then stored in the variable </w:t>
-      </w:r>
-      <w:proofErr w:type="spellStart"/>
-      <w:r>
-        <w:t>poiDAO</w:t>
-      </w:r>
-      <w:proofErr w:type="spellEnd"/>
-      <w:r>
-        <w:t xml:space="preserve">. </w:t>
+        <w:t xml:space="preserve"> functions.php and poiDAO.php. A poiDAO is then created passing the conn variable and table name as arguments, the returned poiDAO is then stored in the variable poiDAO. </w:t>
       </w:r>
       <w:r>
         <w:t>Then</w:t>
@@ -914,7 +672,6 @@
       <w:r>
         <w:t xml:space="preserve"> the </w:t>
       </w:r>
-      <w:proofErr w:type="spellStart"/>
       <w:r>
         <w:rPr>
           <w:rFonts w:ascii="Consolas" w:hAnsi="Consolas"/>
@@ -922,7 +679,6 @@
         </w:rPr>
         <w:t>findRegions</w:t>
       </w:r>
-      <w:proofErr w:type="spellEnd"/>
       <w:r>
         <w:t xml:space="preserve"> function will be called on it and the returned array will be stored in the variable regions. An if statement is then used to validate</w:t>
       </w:r>
@@ -942,15 +698,7 @@
         <w:t>error will be output to the page. If</w:t>
       </w:r>
       <w:r>
-        <w:t xml:space="preserve"> regions </w:t>
-      </w:r>
-      <w:proofErr w:type="gramStart"/>
-      <w:r>
-        <w:t>is</w:t>
-      </w:r>
-      <w:proofErr w:type="gramEnd"/>
-      <w:r>
-        <w:t xml:space="preserve"> not null</w:t>
+        <w:t xml:space="preserve"> regions is not null</w:t>
       </w:r>
       <w:r>
         <w:t xml:space="preserve"> a foreach loop will iterate thought the indexed array outputting them to the page. </w:t>
@@ -976,38 +724,29 @@
       <w:pPr>
         <w:pStyle w:val="Heading3"/>
       </w:pPr>
-      <w:proofErr w:type="spellStart"/>
       <w:r>
         <w:t>addPoiForm.php</w:t>
       </w:r>
-      <w:proofErr w:type="spellEnd"/>
     </w:p>
     <w:p>
       <w:r>
-        <w:t xml:space="preserve">The logic of this page is the same as </w:t>
-      </w:r>
-      <w:proofErr w:type="spellStart"/>
-      <w:r>
-        <w:t>login.php</w:t>
-      </w:r>
-      <w:proofErr w:type="spellEnd"/>
-      <w:r>
-        <w:t xml:space="preserve"> until the end of the header. The only difference is the included file for this page </w:t>
+        <w:t xml:space="preserve">The logic of this page is the same as login.php until the end of the header. The only difference is the included file for this page </w:t>
       </w:r>
       <w:r>
         <w:t xml:space="preserve">is </w:t>
       </w:r>
-      <w:proofErr w:type="spellStart"/>
-      <w:r>
-        <w:t>functions.php</w:t>
-      </w:r>
-      <w:proofErr w:type="spellEnd"/>
-      <w:r>
-        <w:t xml:space="preserve">. An if statement is used to check if the gatekeeper session </w:t>
+      <w:r>
+        <w:t xml:space="preserve">functions.php. An if statement is used to check if the gatekeeper session </w:t>
       </w:r>
       <w:r>
         <w:lastRenderedPageBreak/>
-        <w:t xml:space="preserve">variable is set, if not the header function is used to send the user to the login page. If set a form is output to the page with a text input for the POI (Point of Interest) name, description, type, and region. Then a select input is populated with a list of countries and a submit input is added before closing the form. Finally, the custom </w:t>
+        <w:t xml:space="preserve">variable is set, if not the header function is used to send the user to the login page. If set a form is output to the page with a text input for the POI (Point of Interest) name, description, type, and region. Then a select input is populated with a list of </w:t>
+      </w:r>
+      <w:r>
+        <w:t>regions</w:t>
+      </w:r>
+      <w:r>
+        <w:t xml:space="preserve"> and a submit input is added before closing the form. Finally, the custom </w:t>
       </w:r>
       <w:r>
         <w:rPr>
@@ -1024,31 +763,13 @@
       <w:pPr>
         <w:pStyle w:val="Heading3"/>
       </w:pPr>
-      <w:proofErr w:type="spellStart"/>
       <w:r>
         <w:t>addPoi.php</w:t>
       </w:r>
-      <w:proofErr w:type="spellEnd"/>
     </w:p>
     <w:p>
       <w:r>
-        <w:t xml:space="preserve">The logic of this page is the same as </w:t>
-      </w:r>
-      <w:proofErr w:type="spellStart"/>
-      <w:r>
-        <w:t>addPoiForm.php</w:t>
-      </w:r>
-      <w:proofErr w:type="spellEnd"/>
-      <w:r>
-        <w:t xml:space="preserve"> until the gatekeeper variable check. Then the name, type, country, region, and description sent by the </w:t>
-      </w:r>
-      <w:proofErr w:type="spellStart"/>
-      <w:r>
-        <w:t>addPoiForm</w:t>
-      </w:r>
-      <w:proofErr w:type="spellEnd"/>
-      <w:r>
-        <w:t xml:space="preserve"> page using POST are stored in variables. A variable is then created to store the value of the gatekeeper session variable. An if statement is then used to validate all variables using regular expressions</w:t>
+        <w:t>The logic of this page is the same as addPoiForm.php until the gatekeeper variable check. Then the name, type, country, region, and description sent by the addPoiForm page using POST are stored in variables. A variable is then created to store the value of the gatekeeper session variable. An if statement is then used to validate all variables using regular expressions</w:t>
       </w:r>
       <w:r>
         <w:t xml:space="preserve"> and</w:t>
@@ -1066,61 +787,13 @@
         <w:t xml:space="preserve">all are </w:t>
       </w:r>
       <w:r>
-        <w:t xml:space="preserve">valid then a </w:t>
-      </w:r>
-      <w:proofErr w:type="spellStart"/>
-      <w:r>
-        <w:t>poiDTO</w:t>
-      </w:r>
-      <w:proofErr w:type="spellEnd"/>
-      <w:r>
-        <w:t xml:space="preserve"> is created passing null, name, type, country, region, description, and username as arguments and the returned </w:t>
-      </w:r>
-      <w:proofErr w:type="spellStart"/>
-      <w:r>
-        <w:t>poiDTO</w:t>
-      </w:r>
-      <w:proofErr w:type="spellEnd"/>
-      <w:r>
-        <w:t xml:space="preserve"> is then stored in the variable </w:t>
-      </w:r>
-      <w:proofErr w:type="spellStart"/>
-      <w:r>
-        <w:t>poiDTO</w:t>
-      </w:r>
-      <w:proofErr w:type="spellEnd"/>
-      <w:r>
-        <w:t xml:space="preserve">. Then a </w:t>
-      </w:r>
-      <w:proofErr w:type="spellStart"/>
-      <w:r>
-        <w:t>poiDAO</w:t>
-      </w:r>
-      <w:proofErr w:type="spellEnd"/>
-      <w:r>
-        <w:t xml:space="preserve"> is created by passing conn and </w:t>
+        <w:t xml:space="preserve">valid then a poiDTO is created passing null, name, type, country, region, description, and username as arguments and the returned poiDTO is then stored in the variable poiDTO. Then a poiDAO is created by passing conn and </w:t>
       </w:r>
       <w:r>
         <w:t xml:space="preserve">the </w:t>
       </w:r>
       <w:r>
-        <w:t xml:space="preserve">table name as arguments, the returned </w:t>
-      </w:r>
-      <w:proofErr w:type="spellStart"/>
-      <w:r>
-        <w:t>poiDAO</w:t>
-      </w:r>
-      <w:proofErr w:type="spellEnd"/>
-      <w:r>
-        <w:t xml:space="preserve"> is then stored in the variable </w:t>
-      </w:r>
-      <w:proofErr w:type="spellStart"/>
-      <w:r>
-        <w:t>poiDAO</w:t>
-      </w:r>
-      <w:proofErr w:type="spellEnd"/>
-      <w:r>
-        <w:t xml:space="preserve">. </w:t>
+        <w:t xml:space="preserve">table name as arguments, the returned poiDAO is then stored in the variable poiDAO. </w:t>
       </w:r>
       <w:r>
         <w:t>Then</w:t>
@@ -1136,47 +809,7 @@
         <w:t>add</w:t>
       </w:r>
       <w:r>
-        <w:t xml:space="preserve"> function will be called on it </w:t>
-      </w:r>
-      <w:proofErr w:type="gramStart"/>
-      <w:r>
-        <w:t>passing</w:t>
-      </w:r>
-      <w:proofErr w:type="gramEnd"/>
-      <w:r>
-        <w:t xml:space="preserve"> the </w:t>
-      </w:r>
-      <w:proofErr w:type="spellStart"/>
-      <w:r>
-        <w:t>poiDTO</w:t>
-      </w:r>
-      <w:proofErr w:type="spellEnd"/>
-      <w:r>
-        <w:t xml:space="preserve"> as an argument, the returned </w:t>
-      </w:r>
-      <w:proofErr w:type="spellStart"/>
-      <w:r>
-        <w:t>poiDTO</w:t>
-      </w:r>
-      <w:proofErr w:type="spellEnd"/>
-      <w:r>
-        <w:t xml:space="preserve"> is then be stored in the </w:t>
-      </w:r>
-      <w:proofErr w:type="spellStart"/>
-      <w:r>
-        <w:t>returnedPOIDTO</w:t>
-      </w:r>
-      <w:proofErr w:type="spellEnd"/>
-      <w:r>
-        <w:t xml:space="preserve"> variable. The </w:t>
-      </w:r>
-      <w:proofErr w:type="spellStart"/>
-      <w:r>
-        <w:t>returnedPOIDTO</w:t>
-      </w:r>
-      <w:proofErr w:type="spellEnd"/>
-      <w:r>
-        <w:t xml:space="preserve"> will then be used to output the POI to the page, before closing the try catch block and calling the </w:t>
+        <w:t xml:space="preserve"> function will be called on it passing the poiDTO as an argument, the returned poiDTO is then be stored in the returnedPOIDTO variable. The returnedPOIDTO will then be used to output the POI to the page, before closing the try catch block and calling the </w:t>
       </w:r>
       <w:r>
         <w:rPr>
@@ -1198,70 +831,20 @@
     </w:p>
     <w:p>
       <w:r>
-        <w:t xml:space="preserve">The following pages/scripts will be needed: </w:t>
-      </w:r>
-      <w:proofErr w:type="spellStart"/>
-      <w:r>
-        <w:t>index.php</w:t>
-      </w:r>
-      <w:proofErr w:type="spellEnd"/>
-      <w:r>
-        <w:t xml:space="preserve">, </w:t>
-      </w:r>
-      <w:proofErr w:type="spellStart"/>
-      <w:r>
-        <w:t>functions.php</w:t>
-      </w:r>
-      <w:proofErr w:type="spellEnd"/>
-      <w:r>
-        <w:t xml:space="preserve">, and </w:t>
-      </w:r>
-      <w:proofErr w:type="spellStart"/>
-      <w:r>
-        <w:t>regionResult.php</w:t>
-      </w:r>
-      <w:proofErr w:type="spellEnd"/>
-      <w:r>
-        <w:t xml:space="preserve">. </w:t>
-      </w:r>
-      <w:proofErr w:type="spellStart"/>
-      <w:r>
-        <w:t>Index.php</w:t>
-      </w:r>
-      <w:proofErr w:type="spellEnd"/>
-      <w:r>
-        <w:t xml:space="preserve"> will communicate with </w:t>
-      </w:r>
-      <w:proofErr w:type="spellStart"/>
-      <w:r>
-        <w:t>regionResults.php</w:t>
-      </w:r>
-      <w:proofErr w:type="spellEnd"/>
-      <w:r>
-        <w:t xml:space="preserve"> using a GET request, a GET request has been used in this situation because the database is not being updated.</w:t>
+        <w:t>The following pages/scripts will be needed: index.php, functions.php, and regionResult.php. Index.php will communicate with regionResults.php using a GET request, a GET request has been used in this situation because the database is not being updated.</w:t>
       </w:r>
     </w:p>
     <w:p>
       <w:pPr>
         <w:pStyle w:val="Heading3"/>
       </w:pPr>
-      <w:proofErr w:type="spellStart"/>
       <w:r>
         <w:t>regionResults.php</w:t>
       </w:r>
-      <w:proofErr w:type="spellEnd"/>
     </w:p>
     <w:p>
       <w:r>
-        <w:t xml:space="preserve">The logic of this page is the same as </w:t>
-      </w:r>
-      <w:proofErr w:type="spellStart"/>
-      <w:r>
-        <w:t>index.php</w:t>
-      </w:r>
-      <w:proofErr w:type="spellEnd"/>
-      <w:r>
-        <w:t xml:space="preserve"> until the conn variable is created. </w:t>
+        <w:t xml:space="preserve">The logic of this page is the same as index.php until the conn variable is created. </w:t>
       </w:r>
       <w:r>
         <w:t>Then the region sent by the index page using GET is store in the variable region. An if statement is then used to validate region using a regular expression</w:t>
@@ -1270,37 +853,13 @@
         <w:t xml:space="preserve"> and i</w:t>
       </w:r>
       <w:r>
-        <w:t xml:space="preserve">f invalid an error will be output to the page. If valid then a </w:t>
-      </w:r>
-      <w:proofErr w:type="spellStart"/>
-      <w:r>
-        <w:t>poiDAO</w:t>
-      </w:r>
-      <w:proofErr w:type="spellEnd"/>
-      <w:r>
-        <w:t xml:space="preserve"> is created passing conn and</w:t>
+        <w:t>f invalid an error will be output to the page. If valid then a poiDAO is created passing conn and</w:t>
       </w:r>
       <w:r>
         <w:t xml:space="preserve"> the</w:t>
       </w:r>
       <w:r>
-        <w:t xml:space="preserve"> table name as arguments, the retuned </w:t>
-      </w:r>
-      <w:proofErr w:type="spellStart"/>
-      <w:r>
-        <w:t>poiDAO</w:t>
-      </w:r>
-      <w:proofErr w:type="spellEnd"/>
-      <w:r>
-        <w:t xml:space="preserve"> is then stored in the variable </w:t>
-      </w:r>
-      <w:proofErr w:type="spellStart"/>
-      <w:r>
-        <w:t>poiDAO</w:t>
-      </w:r>
-      <w:proofErr w:type="spellEnd"/>
-      <w:r>
-        <w:t xml:space="preserve">. </w:t>
+        <w:t xml:space="preserve"> table name as arguments, the retuned poiDAO is then stored in the variable poiDAO. </w:t>
       </w:r>
       <w:r>
         <w:t>Then</w:t>
@@ -1308,7 +867,6 @@
       <w:r>
         <w:t xml:space="preserve"> the </w:t>
       </w:r>
-      <w:proofErr w:type="spellStart"/>
       <w:r>
         <w:rPr>
           <w:rFonts w:ascii="Consolas" w:hAnsi="Consolas"/>
@@ -1316,17 +874,8 @@
         </w:rPr>
         <w:t>findByRegion</w:t>
       </w:r>
-      <w:proofErr w:type="spellEnd"/>
-      <w:r>
-        <w:t xml:space="preserve"> function will be called on it </w:t>
-      </w:r>
-      <w:proofErr w:type="gramStart"/>
-      <w:r>
-        <w:t>passing</w:t>
-      </w:r>
-      <w:proofErr w:type="gramEnd"/>
-      <w:r>
-        <w:t xml:space="preserve"> the region as an argument, the returned array will be stored in the variable pois. An if statement is then used to validate that pois is not null. If it is null an error will be output to the page. If it is not null, then a foreach loop will iterate thought the indexed array outputting</w:t>
+      <w:r>
+        <w:t xml:space="preserve"> function will be called on it passing the region as an argument, the returned array will be stored in the variable pois. An if statement is then used to validate that pois is not null. If it is null an error will be output to the page. If it is not null, then a foreach loop will iterate thought the indexed array outputting</w:t>
       </w:r>
       <w:r>
         <w:t xml:space="preserve"> the pois</w:t>
@@ -1338,31 +887,7 @@
         <w:t>Then f</w:t>
       </w:r>
       <w:r>
-        <w:t xml:space="preserve">or each POI, a form that uses POST to send information to the </w:t>
-      </w:r>
-      <w:proofErr w:type="spellStart"/>
-      <w:r>
-        <w:t>addRecommendation</w:t>
-      </w:r>
-      <w:proofErr w:type="spellEnd"/>
-      <w:r>
-        <w:t xml:space="preserve"> page is output. With two hidden text inputs: POI ID and POI region followed by a submit input before closing the form. Then two query string links are output to the page the first to the </w:t>
-      </w:r>
-      <w:proofErr w:type="spellStart"/>
-      <w:r>
-        <w:t>reviewResults</w:t>
-      </w:r>
-      <w:proofErr w:type="spellEnd"/>
-      <w:r>
-        <w:t xml:space="preserve"> page with the POI ID included, the second to the </w:t>
-      </w:r>
-      <w:proofErr w:type="spellStart"/>
-      <w:r>
-        <w:t>addReviewForm</w:t>
-      </w:r>
-      <w:proofErr w:type="spellEnd"/>
-      <w:r>
-        <w:t xml:space="preserve"> page with the POI ID and name included. </w:t>
+        <w:t xml:space="preserve">or each POI, a form that uses POST to send information to the addRecommendation page is output. With two hidden text inputs: POI ID and POI region followed by a submit input before closing the form. Then two query string links are output to the page the first to the reviewResults page with the POI ID included, the second to the addReviewForm page with the POI ID and name included. </w:t>
       </w:r>
       <w:r>
         <w:t>Before</w:t>
@@ -1391,81 +916,23 @@
     </w:p>
     <w:p>
       <w:r>
-        <w:t xml:space="preserve">The following pages/scripts will be needed: </w:t>
-      </w:r>
-      <w:proofErr w:type="spellStart"/>
-      <w:r>
-        <w:t>functions.php</w:t>
-      </w:r>
-      <w:proofErr w:type="spellEnd"/>
-      <w:r>
-        <w:t xml:space="preserve">, </w:t>
-      </w:r>
-      <w:proofErr w:type="spellStart"/>
-      <w:r>
-        <w:t>regionResult.php</w:t>
-      </w:r>
-      <w:proofErr w:type="spellEnd"/>
-      <w:r>
-        <w:t xml:space="preserve"> and </w:t>
-      </w:r>
-      <w:proofErr w:type="spellStart"/>
-      <w:r>
-        <w:t>addRecommendation.php</w:t>
-      </w:r>
-      <w:proofErr w:type="spellEnd"/>
-      <w:r>
-        <w:t xml:space="preserve">. </w:t>
-      </w:r>
-      <w:proofErr w:type="spellStart"/>
-      <w:r>
-        <w:t>RegionResults.php</w:t>
-      </w:r>
-      <w:proofErr w:type="spellEnd"/>
-      <w:r>
-        <w:t xml:space="preserve"> will communicate with </w:t>
-      </w:r>
-      <w:proofErr w:type="spellStart"/>
-      <w:r>
-        <w:t>addRecommendation.php</w:t>
-      </w:r>
-      <w:proofErr w:type="spellEnd"/>
-      <w:r>
-        <w:t xml:space="preserve"> using a POST request sending two hidden values POI ID and POI region. The reason a hidden value has been used is to pass information received from one page to another without the user seeing it.</w:t>
+        <w:t>The following pages/scripts will be needed: functions.php, regionResult.php and addRecommendation.php. RegionResults.php will communicate with addRecommendation.php using a POST request sending two hidden values POI ID and POI region. The reason a hidden value has been used is to pass information received from one page to another without the user seeing it.</w:t>
       </w:r>
     </w:p>
     <w:p>
       <w:pPr>
         <w:pStyle w:val="Heading3"/>
       </w:pPr>
-      <w:proofErr w:type="spellStart"/>
       <w:r>
         <w:t>addRecommendation.php</w:t>
       </w:r>
-      <w:proofErr w:type="spellEnd"/>
     </w:p>
     <w:p>
       <w:r>
-        <w:t xml:space="preserve">The logic of this page is the same as </w:t>
-      </w:r>
-      <w:proofErr w:type="spellStart"/>
-      <w:r>
-        <w:t>index.php</w:t>
-      </w:r>
-      <w:proofErr w:type="spellEnd"/>
-      <w:r>
-        <w:t xml:space="preserve"> until the conn variable is created. </w:t>
-      </w:r>
-      <w:r>
-        <w:t xml:space="preserve">Then the POI ID and region sent by the </w:t>
-      </w:r>
-      <w:proofErr w:type="spellStart"/>
-      <w:r>
-        <w:t>regionResults</w:t>
-      </w:r>
-      <w:proofErr w:type="spellEnd"/>
-      <w:r>
-        <w:t xml:space="preserve"> page using POST are stored in variables</w:t>
+        <w:t xml:space="preserve">The logic of this page is the same as index.php until the conn variable is created. </w:t>
+      </w:r>
+      <w:r>
+        <w:t>Then the POI ID and region sent by the regionResults page using POST are stored in variables</w:t>
       </w:r>
       <w:r>
         <w:t>.</w:t>
@@ -1475,37 +942,13 @@
       </w:r>
       <w:r>
         <w:lastRenderedPageBreak/>
-        <w:t xml:space="preserve">the page. If valid then a </w:t>
-      </w:r>
-      <w:proofErr w:type="spellStart"/>
-      <w:r>
-        <w:t>poiDAO</w:t>
-      </w:r>
-      <w:proofErr w:type="spellEnd"/>
-      <w:r>
-        <w:t xml:space="preserve"> is created passing conn and</w:t>
+        <w:t>the page. If valid then a poiDAO is created passing conn and</w:t>
       </w:r>
       <w:r>
         <w:t xml:space="preserve"> the</w:t>
       </w:r>
       <w:r>
-        <w:t xml:space="preserve"> table name as arguments, the returned </w:t>
-      </w:r>
-      <w:proofErr w:type="spellStart"/>
-      <w:r>
-        <w:t>poiDAO</w:t>
-      </w:r>
-      <w:proofErr w:type="spellEnd"/>
-      <w:r>
-        <w:t xml:space="preserve"> is then stored in the variable </w:t>
-      </w:r>
-      <w:proofErr w:type="spellStart"/>
-      <w:r>
-        <w:t>poiDAO</w:t>
-      </w:r>
-      <w:proofErr w:type="spellEnd"/>
-      <w:r>
-        <w:t xml:space="preserve">. </w:t>
+        <w:t xml:space="preserve"> table name as arguments, the returned poiDAO is then stored in the variable poiDAO. </w:t>
       </w:r>
       <w:r>
         <w:t>Then</w:t>
@@ -1513,7 +956,6 @@
       <w:r>
         <w:t xml:space="preserve"> the </w:t>
       </w:r>
-      <w:proofErr w:type="spellStart"/>
       <w:r>
         <w:rPr>
           <w:rFonts w:ascii="Consolas" w:hAnsi="Consolas"/>
@@ -1521,17 +963,8 @@
         </w:rPr>
         <w:t>addRecommendation</w:t>
       </w:r>
-      <w:proofErr w:type="spellEnd"/>
-      <w:r>
-        <w:t xml:space="preserve"> function will be called on it </w:t>
-      </w:r>
-      <w:proofErr w:type="gramStart"/>
-      <w:r>
-        <w:t>passing</w:t>
-      </w:r>
-      <w:proofErr w:type="gramEnd"/>
-      <w:r>
-        <w:t xml:space="preserve"> the POI ID and region as arguments.</w:t>
+      <w:r>
+        <w:t xml:space="preserve"> function will be called on it passing the POI ID and region as arguments.</w:t>
       </w:r>
     </w:p>
     <w:p>
@@ -1544,70 +977,20 @@
     </w:p>
     <w:p>
       <w:r>
-        <w:t xml:space="preserve">The following pages/scripts will be needed: </w:t>
-      </w:r>
-      <w:proofErr w:type="spellStart"/>
-      <w:r>
-        <w:t>functions.php</w:t>
-      </w:r>
-      <w:proofErr w:type="spellEnd"/>
-      <w:r>
-        <w:t xml:space="preserve">, </w:t>
-      </w:r>
-      <w:proofErr w:type="spellStart"/>
-      <w:r>
-        <w:t>regionResult.php</w:t>
-      </w:r>
-      <w:proofErr w:type="spellEnd"/>
-      <w:r>
-        <w:t xml:space="preserve"> and </w:t>
-      </w:r>
-      <w:proofErr w:type="spellStart"/>
-      <w:r>
-        <w:t>reviewResults.php</w:t>
-      </w:r>
-      <w:proofErr w:type="spellEnd"/>
-      <w:r>
-        <w:t xml:space="preserve">. The </w:t>
-      </w:r>
-      <w:proofErr w:type="spellStart"/>
-      <w:r>
-        <w:t>regionResults.php</w:t>
-      </w:r>
-      <w:proofErr w:type="spellEnd"/>
-      <w:r>
-        <w:t xml:space="preserve"> page will communicate with </w:t>
-      </w:r>
-      <w:proofErr w:type="spellStart"/>
-      <w:r>
-        <w:t>reviewResults.php</w:t>
-      </w:r>
-      <w:proofErr w:type="spellEnd"/>
-      <w:r>
-        <w:t xml:space="preserve"> using a GET request.</w:t>
+        <w:t>The following pages/scripts will be needed: functions.php, regionResult.php and reviewResults.php. The regionResults.php page will communicate with reviewResults.php using a GET request.</w:t>
       </w:r>
     </w:p>
     <w:p>
       <w:pPr>
         <w:pStyle w:val="Heading3"/>
       </w:pPr>
-      <w:proofErr w:type="spellStart"/>
       <w:r>
         <w:t>reviewResults.php</w:t>
       </w:r>
-      <w:proofErr w:type="spellEnd"/>
     </w:p>
     <w:p>
       <w:r>
-        <w:t xml:space="preserve">The logic of this page is the same as </w:t>
-      </w:r>
-      <w:proofErr w:type="spellStart"/>
-      <w:r>
-        <w:t>index.php</w:t>
-      </w:r>
-      <w:proofErr w:type="spellEnd"/>
-      <w:r>
-        <w:t xml:space="preserve"> until the conn variable is created. </w:t>
+        <w:t xml:space="preserve">The logic of this page is the same as index.php until the conn variable is created. </w:t>
       </w:r>
       <w:r>
         <w:t xml:space="preserve">The only difference is the included files </w:t>
@@ -1616,69 +999,13 @@
         <w:t>are</w:t>
       </w:r>
       <w:r>
-        <w:t xml:space="preserve"> </w:t>
-      </w:r>
-      <w:proofErr w:type="spellStart"/>
-      <w:r>
-        <w:t>functions.php</w:t>
-      </w:r>
-      <w:proofErr w:type="spellEnd"/>
-      <w:r>
-        <w:t xml:space="preserve"> and </w:t>
-      </w:r>
-      <w:proofErr w:type="spellStart"/>
-      <w:r>
-        <w:t>reviewResults.php</w:t>
-      </w:r>
-      <w:proofErr w:type="spellEnd"/>
-      <w:r>
-        <w:t xml:space="preserve">. Then the POI ID sent by the </w:t>
-      </w:r>
-      <w:proofErr w:type="spellStart"/>
-      <w:r>
-        <w:t>regionResults</w:t>
-      </w:r>
-      <w:proofErr w:type="spellEnd"/>
-      <w:r>
-        <w:t xml:space="preserve"> page using GET is stored in a variable. An if statement is then used to validate </w:t>
-      </w:r>
-      <w:proofErr w:type="spellStart"/>
-      <w:r>
-        <w:t>poiID</w:t>
-      </w:r>
-      <w:proofErr w:type="spellEnd"/>
-      <w:r>
-        <w:t xml:space="preserve"> using a regular expression before continuing. If invalid an error will be output to the page. If valid then a </w:t>
-      </w:r>
-      <w:proofErr w:type="spellStart"/>
-      <w:r>
-        <w:t>reviewsDAO</w:t>
-      </w:r>
-      <w:proofErr w:type="spellEnd"/>
-      <w:r>
-        <w:t xml:space="preserve"> is created passing conn and </w:t>
+        <w:t xml:space="preserve"> functions.php and reviewResults.php. Then the POI ID sent by the regionResults page using GET is stored in a variable. An if statement is then used to validate poiID using a regular expression before continuing. If invalid an error will be output to the page. If valid then a reviewsDAO is created passing conn and </w:t>
       </w:r>
       <w:r>
         <w:t xml:space="preserve">the </w:t>
       </w:r>
       <w:r>
-        <w:t xml:space="preserve">table name as arguments, the retuned </w:t>
-      </w:r>
-      <w:proofErr w:type="spellStart"/>
-      <w:r>
-        <w:t>reviewsDAO</w:t>
-      </w:r>
-      <w:proofErr w:type="spellEnd"/>
-      <w:r>
-        <w:t xml:space="preserve"> is then stored in the </w:t>
-      </w:r>
-      <w:proofErr w:type="spellStart"/>
-      <w:r>
-        <w:t>reviewsDAO</w:t>
-      </w:r>
-      <w:proofErr w:type="spellEnd"/>
-      <w:r>
-        <w:t xml:space="preserve"> variable. </w:t>
+        <w:t xml:space="preserve">table name as arguments, the retuned reviewsDAO is then stored in the reviewsDAO variable. </w:t>
       </w:r>
       <w:r>
         <w:t>Then</w:t>
@@ -1686,7 +1013,6 @@
       <w:r>
         <w:t xml:space="preserve"> the </w:t>
       </w:r>
-      <w:proofErr w:type="spellStart"/>
       <w:r>
         <w:rPr>
           <w:rFonts w:ascii="Consolas" w:hAnsi="Consolas"/>
@@ -1694,69 +1020,27 @@
         </w:rPr>
         <w:t>findByPoiIdAndApproved</w:t>
       </w:r>
-      <w:proofErr w:type="spellEnd"/>
-      <w:r>
-        <w:t xml:space="preserve"> function will be called on it </w:t>
-      </w:r>
-      <w:proofErr w:type="gramStart"/>
-      <w:r>
-        <w:t>passing</w:t>
-      </w:r>
-      <w:proofErr w:type="gramEnd"/>
+      <w:r>
+        <w:t xml:space="preserve"> function will be called on it passing the poiID as an argument, the returned array will</w:t>
+      </w:r>
+      <w:r>
+        <w:t xml:space="preserve"> then</w:t>
+      </w:r>
+      <w:r>
+        <w:t xml:space="preserve"> be stored in the variable reviews. Then a poiDAO is created passing conn and </w:t>
+      </w:r>
+      <w:r>
+        <w:t xml:space="preserve">the </w:t>
+      </w:r>
+      <w:r>
+        <w:t xml:space="preserve">table name as arguments, the returned poiDAO is then stored in the poiDAO variable. </w:t>
+      </w:r>
+      <w:r>
+        <w:t>Then</w:t>
+      </w:r>
       <w:r>
         <w:t xml:space="preserve"> the </w:t>
       </w:r>
-      <w:proofErr w:type="spellStart"/>
-      <w:r>
-        <w:t>poiID</w:t>
-      </w:r>
-      <w:proofErr w:type="spellEnd"/>
-      <w:r>
-        <w:t xml:space="preserve"> as an argument, the returned array will</w:t>
-      </w:r>
-      <w:r>
-        <w:t xml:space="preserve"> then</w:t>
-      </w:r>
-      <w:r>
-        <w:t xml:space="preserve"> be stored in the variable reviews. Then a </w:t>
-      </w:r>
-      <w:proofErr w:type="spellStart"/>
-      <w:r>
-        <w:t>poiDAO</w:t>
-      </w:r>
-      <w:proofErr w:type="spellEnd"/>
-      <w:r>
-        <w:t xml:space="preserve"> is created passing conn and </w:t>
-      </w:r>
-      <w:r>
-        <w:t xml:space="preserve">the </w:t>
-      </w:r>
-      <w:r>
-        <w:t xml:space="preserve">table name as arguments, the returned </w:t>
-      </w:r>
-      <w:proofErr w:type="spellStart"/>
-      <w:r>
-        <w:t>poiDAO</w:t>
-      </w:r>
-      <w:proofErr w:type="spellEnd"/>
-      <w:r>
-        <w:t xml:space="preserve"> is then stored in the </w:t>
-      </w:r>
-      <w:proofErr w:type="spellStart"/>
-      <w:r>
-        <w:t>poiDAO</w:t>
-      </w:r>
-      <w:proofErr w:type="spellEnd"/>
-      <w:r>
-        <w:t xml:space="preserve"> variable. </w:t>
-      </w:r>
-      <w:r>
-        <w:t>Then</w:t>
-      </w:r>
-      <w:r>
-        <w:t xml:space="preserve"> the </w:t>
-      </w:r>
-      <w:proofErr w:type="spellStart"/>
       <w:r>
         <w:rPr>
           <w:rFonts w:ascii="Consolas" w:hAnsi="Consolas"/>
@@ -1764,33 +1048,8 @@
         </w:rPr>
         <w:t>findByid</w:t>
       </w:r>
-      <w:proofErr w:type="spellEnd"/>
-      <w:r>
-        <w:t xml:space="preserve"> function will be called on it </w:t>
-      </w:r>
-      <w:proofErr w:type="gramStart"/>
-      <w:r>
-        <w:t>passing</w:t>
-      </w:r>
-      <w:proofErr w:type="gramEnd"/>
-      <w:r>
-        <w:t xml:space="preserve"> the </w:t>
-      </w:r>
-      <w:proofErr w:type="spellStart"/>
-      <w:r>
-        <w:t>poiID</w:t>
-      </w:r>
-      <w:proofErr w:type="spellEnd"/>
-      <w:r>
-        <w:t xml:space="preserve"> as an argument, the returned </w:t>
-      </w:r>
-      <w:proofErr w:type="spellStart"/>
-      <w:r>
-        <w:t>poiDTO</w:t>
-      </w:r>
-      <w:proofErr w:type="spellEnd"/>
-      <w:r>
-        <w:t xml:space="preserve"> is then stored in the variable poi. An if statement is then used to validate that poi is not null, if poi is null an error will be output to the page. Then an else if statement is used to validate that reviews is not null, if reviews is null an error will be output to the page. If both are not null, then a foreach loop will iterate thought the indexed array outputting the reviews to the page</w:t>
+      <w:r>
+        <w:t xml:space="preserve"> function will be called on it passing the poiID as an argument, the returned poiDTO is then stored in the variable poi. An if statement is then used to validate that poi is not null, if poi is null an error will be output to the page. Then an else if statement is used to validate that reviews is not null, if reviews is null an error will be output to the page. If both are not null, then a foreach loop will iterate thought the indexed array outputting the reviews to the page</w:t>
       </w:r>
       <w:r>
         <w:t xml:space="preserve"> before,</w:t>
@@ -1815,129 +1074,26 @@
     </w:p>
     <w:p>
       <w:r>
-        <w:t xml:space="preserve">The following pages/scripts will be needed: </w:t>
-      </w:r>
-      <w:proofErr w:type="spellStart"/>
-      <w:r>
-        <w:t>functions.php</w:t>
-      </w:r>
-      <w:proofErr w:type="spellEnd"/>
-      <w:r>
-        <w:t xml:space="preserve">, </w:t>
-      </w:r>
-      <w:proofErr w:type="spellStart"/>
-      <w:r>
-        <w:t>regionResult.php</w:t>
-      </w:r>
-      <w:proofErr w:type="spellEnd"/>
-      <w:r>
-        <w:t xml:space="preserve">, </w:t>
-      </w:r>
-      <w:proofErr w:type="spellStart"/>
-      <w:r>
-        <w:t>addReviewForm.php</w:t>
-      </w:r>
-      <w:proofErr w:type="spellEnd"/>
-      <w:r>
-        <w:t xml:space="preserve">, and </w:t>
-      </w:r>
-      <w:proofErr w:type="spellStart"/>
-      <w:r>
-        <w:t>addReview.php</w:t>
-      </w:r>
-      <w:proofErr w:type="spellEnd"/>
-      <w:r>
-        <w:t xml:space="preserve">. The </w:t>
-      </w:r>
-      <w:proofErr w:type="spellStart"/>
-      <w:r>
-        <w:t>regionResults.php</w:t>
-      </w:r>
-      <w:proofErr w:type="spellEnd"/>
-      <w:r>
-        <w:t xml:space="preserve"> page will communicate with </w:t>
-      </w:r>
-      <w:proofErr w:type="spellStart"/>
-      <w:r>
-        <w:t>addReviewForm.php</w:t>
-      </w:r>
-      <w:proofErr w:type="spellEnd"/>
-      <w:r>
-        <w:t xml:space="preserve"> using a GET request and the </w:t>
-      </w:r>
-      <w:proofErr w:type="spellStart"/>
-      <w:r>
-        <w:t>addReviewForm.php</w:t>
-      </w:r>
-      <w:proofErr w:type="spellEnd"/>
-      <w:r>
-        <w:t xml:space="preserve"> page will communicate with </w:t>
-      </w:r>
-      <w:proofErr w:type="spellStart"/>
-      <w:r>
-        <w:t>addReview.php</w:t>
-      </w:r>
-      <w:proofErr w:type="spellEnd"/>
-      <w:r>
-        <w:t xml:space="preserve"> using a POST </w:t>
-      </w:r>
-      <w:proofErr w:type="spellStart"/>
-      <w:r>
-        <w:t>reguest</w:t>
-      </w:r>
-      <w:proofErr w:type="spellEnd"/>
-      <w:r>
-        <w:t xml:space="preserve"> and one hidden value containing the POI ID.</w:t>
+        <w:t>The following pages/scripts will be needed: functions.php, regionResult.php, addReviewForm.php, and addReview.php. The regionResults.php page will communicate with addReviewForm.php using a GET request and the addReviewForm.php page will communicate with addReview.php using a POST reguest and one hidden value containing the POI ID.</w:t>
       </w:r>
     </w:p>
     <w:p>
       <w:pPr>
         <w:pStyle w:val="Heading3"/>
       </w:pPr>
-      <w:proofErr w:type="spellStart"/>
       <w:r>
         <w:t>addReviewForm.php</w:t>
       </w:r>
-      <w:proofErr w:type="spellEnd"/>
     </w:p>
     <w:p>
       <w:r>
-        <w:t xml:space="preserve">The logic of this page is the same as </w:t>
-      </w:r>
-      <w:proofErr w:type="spellStart"/>
-      <w:r>
-        <w:t>addPoiForm.php</w:t>
-      </w:r>
-      <w:proofErr w:type="spellEnd"/>
-      <w:r>
-        <w:t xml:space="preserve"> until the gatekeeper variable check. The only difference is the included files </w:t>
+        <w:t xml:space="preserve">The logic of this page is the same as addPoiForm.php until the gatekeeper variable check. The only difference is the included files </w:t>
       </w:r>
       <w:r>
         <w:t xml:space="preserve">are </w:t>
       </w:r>
-      <w:proofErr w:type="spellStart"/>
-      <w:r>
-        <w:t>functions.php</w:t>
-      </w:r>
-      <w:proofErr w:type="spellEnd"/>
-      <w:r>
-        <w:t xml:space="preserve"> and </w:t>
-      </w:r>
-      <w:proofErr w:type="spellStart"/>
-      <w:r>
-        <w:t>poiDAO.php</w:t>
-      </w:r>
-      <w:proofErr w:type="spellEnd"/>
-      <w:r>
-        <w:t xml:space="preserve">. Then the POI ID and POI name sent by the </w:t>
-      </w:r>
-      <w:proofErr w:type="spellStart"/>
-      <w:r>
-        <w:t>regionResults</w:t>
-      </w:r>
-      <w:proofErr w:type="spellEnd"/>
-      <w:r>
-        <w:t xml:space="preserve"> page using GET are stored in variables. An if statement is then used to validate the POI ID and POI name variables using regular expression</w:t>
+      <w:r>
+        <w:t>functions.php and poiDAO.php. Then the POI ID and POI name sent by the regionResults page using GET are stored in variables. An if statement is then used to validate the POI ID and POI name variables using regular expression</w:t>
       </w:r>
       <w:r>
         <w:t>s</w:t>
@@ -1950,97 +1106,31 @@
       <w:pPr>
         <w:pStyle w:val="Heading3"/>
       </w:pPr>
-      <w:proofErr w:type="spellStart"/>
       <w:r>
         <w:t>addReview.php</w:t>
       </w:r>
-      <w:proofErr w:type="spellEnd"/>
     </w:p>
     <w:p>
       <w:r>
-        <w:t xml:space="preserve">The logic of this page is the same as </w:t>
-      </w:r>
-      <w:proofErr w:type="spellStart"/>
-      <w:r>
-        <w:t>add</w:t>
+        <w:t>The logic of this page is the same as add</w:t>
       </w:r>
       <w:r>
         <w:t>Review</w:t>
       </w:r>
       <w:r>
-        <w:t>Form.php</w:t>
-      </w:r>
-      <w:proofErr w:type="spellEnd"/>
-      <w:r>
-        <w:t xml:space="preserve"> until the gatekeeper variable check. The only difference is the included files</w:t>
+        <w:t>Form.php until the gatekeeper variable check. The only difference is the included files</w:t>
       </w:r>
       <w:r>
         <w:t xml:space="preserve"> are</w:t>
       </w:r>
       <w:r>
-        <w:t xml:space="preserve"> </w:t>
-      </w:r>
-      <w:proofErr w:type="spellStart"/>
-      <w:r>
-        <w:t>functions.php</w:t>
-      </w:r>
-      <w:proofErr w:type="spellEnd"/>
-      <w:r>
-        <w:t xml:space="preserve"> and </w:t>
-      </w:r>
-      <w:proofErr w:type="spellStart"/>
-      <w:r>
-        <w:t>reviewsDAO.php</w:t>
-      </w:r>
-      <w:proofErr w:type="spellEnd"/>
-      <w:r>
-        <w:t xml:space="preserve">. Then the POI ID and review sent by the </w:t>
-      </w:r>
-      <w:proofErr w:type="spellStart"/>
-      <w:r>
-        <w:t>addReviewForm</w:t>
-      </w:r>
-      <w:proofErr w:type="spellEnd"/>
-      <w:r>
-        <w:t xml:space="preserve"> page using POST are stored in variables. An if statement is then used to validate the POI ID and review variables using regular expression</w:t>
+        <w:t xml:space="preserve"> functions.php and reviewsDAO.php. Then the POI ID and review sent by the addReviewForm page using POST are stored in variables. An if statement is then used to validate the POI ID and review variables using regular expression</w:t>
       </w:r>
       <w:r>
         <w:t>s</w:t>
       </w:r>
       <w:r>
-        <w:t xml:space="preserve"> before continuing. If either are invalid an error will be output to the page. If they are valid then a </w:t>
-      </w:r>
-      <w:proofErr w:type="spellStart"/>
-      <w:r>
-        <w:t>reviewsDTO</w:t>
-      </w:r>
-      <w:proofErr w:type="spellEnd"/>
-      <w:r>
-        <w:t xml:space="preserve"> is created passing null, POI ID, review, and 0 as the arguments, the returned </w:t>
-      </w:r>
-      <w:proofErr w:type="spellStart"/>
-      <w:r>
-        <w:t>reviewsDTO</w:t>
-      </w:r>
-      <w:proofErr w:type="spellEnd"/>
-      <w:r>
-        <w:t xml:space="preserve"> is then stored in the variable </w:t>
-      </w:r>
-      <w:proofErr w:type="spellStart"/>
-      <w:r>
-        <w:t>reviewsDTO</w:t>
-      </w:r>
-      <w:proofErr w:type="spellEnd"/>
-      <w:r>
-        <w:t xml:space="preserve">. Then a </w:t>
-      </w:r>
-      <w:proofErr w:type="spellStart"/>
-      <w:r>
-        <w:t>reviewsDAO</w:t>
-      </w:r>
-      <w:proofErr w:type="spellEnd"/>
-      <w:r>
-        <w:t xml:space="preserve"> is created by passing conn and </w:t>
+        <w:t xml:space="preserve"> before continuing. If either are invalid an error will be output to the page. If they are valid then a reviewsDTO is created passing null, POI ID, review, and 0 as the arguments, the returned reviewsDTO is then stored in the variable reviewsDTO. Then a reviewsDAO is created by passing conn and </w:t>
       </w:r>
       <w:r>
         <w:t xml:space="preserve">the </w:t>
@@ -2050,23 +1140,7 @@
       </w:r>
       <w:r>
         <w:lastRenderedPageBreak/>
-        <w:t xml:space="preserve">arguments, the returned </w:t>
-      </w:r>
-      <w:proofErr w:type="spellStart"/>
-      <w:r>
-        <w:t>reviewsDAO</w:t>
-      </w:r>
-      <w:proofErr w:type="spellEnd"/>
-      <w:r>
-        <w:t xml:space="preserve"> is then stored in the variable </w:t>
-      </w:r>
-      <w:proofErr w:type="spellStart"/>
-      <w:r>
-        <w:t>reviewsDAO</w:t>
-      </w:r>
-      <w:proofErr w:type="spellEnd"/>
-      <w:r>
-        <w:t xml:space="preserve">. </w:t>
+        <w:t xml:space="preserve">arguments, the returned reviewsDAO is then stored in the variable reviewsDAO. </w:t>
       </w:r>
       <w:r>
         <w:t>Then</w:t>
@@ -2074,7 +1148,6 @@
       <w:r>
         <w:t xml:space="preserve"> the </w:t>
       </w:r>
-      <w:proofErr w:type="spellStart"/>
       <w:r>
         <w:rPr>
           <w:rFonts w:ascii="Consolas" w:hAnsi="Consolas"/>
@@ -2082,7 +1155,6 @@
         </w:rPr>
         <w:t>addReview</w:t>
       </w:r>
-      <w:proofErr w:type="spellEnd"/>
       <w:r>
         <w:rPr>
           <w:color w:val="808080" w:themeColor="background1" w:themeShade="80"/>
@@ -2090,39 +1162,7 @@
         <w:t xml:space="preserve"> </w:t>
       </w:r>
       <w:r>
-        <w:t xml:space="preserve">function will be called on it </w:t>
-      </w:r>
-      <w:proofErr w:type="gramStart"/>
-      <w:r>
-        <w:t>passing</w:t>
-      </w:r>
-      <w:proofErr w:type="gramEnd"/>
-      <w:r>
-        <w:t xml:space="preserve"> the </w:t>
-      </w:r>
-      <w:proofErr w:type="spellStart"/>
-      <w:r>
-        <w:t>reviewsDTO</w:t>
-      </w:r>
-      <w:proofErr w:type="spellEnd"/>
-      <w:r>
-        <w:t xml:space="preserve"> as an argument, the returned review is then stored in the variable </w:t>
-      </w:r>
-      <w:proofErr w:type="spellStart"/>
-      <w:r>
-        <w:t>returnedReviewDTO</w:t>
-      </w:r>
-      <w:proofErr w:type="spellEnd"/>
-      <w:r>
-        <w:t xml:space="preserve">. The </w:t>
-      </w:r>
-      <w:proofErr w:type="spellStart"/>
-      <w:r>
-        <w:t>returnedReviewDTO</w:t>
-      </w:r>
-      <w:proofErr w:type="spellEnd"/>
-      <w:r>
-        <w:t xml:space="preserve"> will then be used to output the review to the page, before closing the try catch block and calling the footer function.</w:t>
+        <w:t>function will be called on it passing the reviewsDTO as an argument, the returned review is then stored in the variable returnedReviewDTO. The returnedReviewDTO will then be used to output the review to the page, before closing the try catch block and calling the footer function.</w:t>
       </w:r>
     </w:p>
     <w:p>
@@ -2135,70 +1175,20 @@
     </w:p>
     <w:p>
       <w:r>
-        <w:t xml:space="preserve">The following pages/scripts will be needed: </w:t>
-      </w:r>
-      <w:proofErr w:type="spellStart"/>
-      <w:r>
-        <w:t>functions.php</w:t>
-      </w:r>
-      <w:proofErr w:type="spellEnd"/>
-      <w:r>
-        <w:t xml:space="preserve">, </w:t>
-      </w:r>
-      <w:proofErr w:type="spellStart"/>
-      <w:r>
-        <w:t>reviewResultsAdmin.php</w:t>
-      </w:r>
-      <w:proofErr w:type="spellEnd"/>
-      <w:r>
-        <w:t xml:space="preserve">, and </w:t>
-      </w:r>
-      <w:proofErr w:type="spellStart"/>
-      <w:r>
-        <w:t>approveReview.php</w:t>
-      </w:r>
-      <w:proofErr w:type="spellEnd"/>
-      <w:r>
-        <w:t xml:space="preserve">. The </w:t>
-      </w:r>
-      <w:proofErr w:type="spellStart"/>
-      <w:r>
-        <w:t>reviewResultsAdmin.php</w:t>
-      </w:r>
-      <w:proofErr w:type="spellEnd"/>
-      <w:r>
-        <w:t xml:space="preserve"> page will communicate with </w:t>
-      </w:r>
-      <w:proofErr w:type="spellStart"/>
-      <w:r>
-        <w:t>approveReview.php</w:t>
-      </w:r>
-      <w:proofErr w:type="spellEnd"/>
-      <w:r>
-        <w:t xml:space="preserve"> using a POST request and one hidden value containing the review ID.</w:t>
+        <w:t>The following pages/scripts will be needed: functions.php, reviewResultsAdmin.php, and approveReview.php. The reviewResultsAdmin.php page will communicate with approveReview.php using a POST request and one hidden value containing the review ID.</w:t>
       </w:r>
     </w:p>
     <w:p>
       <w:pPr>
         <w:pStyle w:val="Heading3"/>
       </w:pPr>
-      <w:proofErr w:type="spellStart"/>
       <w:r>
         <w:t>reviewResultsAdmin.php</w:t>
       </w:r>
-      <w:proofErr w:type="spellEnd"/>
     </w:p>
     <w:p>
       <w:r>
-        <w:t xml:space="preserve">The logic of this page is the same as </w:t>
-      </w:r>
-      <w:proofErr w:type="spellStart"/>
-      <w:r>
-        <w:t>index.php</w:t>
-      </w:r>
-      <w:proofErr w:type="spellEnd"/>
-      <w:r>
-        <w:t xml:space="preserve"> until the conn variable is created. </w:t>
+        <w:t xml:space="preserve">The logic of this page is the same as index.php until the conn variable is created. </w:t>
       </w:r>
       <w:r>
         <w:t xml:space="preserve">The only difference is the included files </w:t>
@@ -2207,61 +1197,13 @@
         <w:t>are</w:t>
       </w:r>
       <w:r>
-        <w:t xml:space="preserve"> </w:t>
-      </w:r>
-      <w:proofErr w:type="spellStart"/>
-      <w:r>
-        <w:t>functions.php</w:t>
-      </w:r>
-      <w:proofErr w:type="spellEnd"/>
-      <w:r>
-        <w:t xml:space="preserve">, </w:t>
-      </w:r>
-      <w:proofErr w:type="spellStart"/>
-      <w:r>
-        <w:t>reviewsDAO.php</w:t>
-      </w:r>
-      <w:proofErr w:type="spellEnd"/>
-      <w:r>
-        <w:t xml:space="preserve">, and </w:t>
-      </w:r>
-      <w:proofErr w:type="spellStart"/>
-      <w:r>
-        <w:t>poiDAO.php</w:t>
-      </w:r>
-      <w:proofErr w:type="spellEnd"/>
-      <w:r>
-        <w:t xml:space="preserve">. A </w:t>
-      </w:r>
-      <w:proofErr w:type="spellStart"/>
-      <w:r>
-        <w:t>reviewsDAO</w:t>
-      </w:r>
-      <w:proofErr w:type="spellEnd"/>
-      <w:r>
-        <w:t xml:space="preserve"> is created passing conn </w:t>
+        <w:t xml:space="preserve"> functions.php, reviewsDAO.php, and poiDAO.php. A reviewsDAO is created passing conn </w:t>
       </w:r>
       <w:r>
         <w:t>and the</w:t>
       </w:r>
       <w:r>
-        <w:t xml:space="preserve"> table name as arguments, the returned </w:t>
-      </w:r>
-      <w:proofErr w:type="spellStart"/>
-      <w:r>
-        <w:t>reviewsDAO</w:t>
-      </w:r>
-      <w:proofErr w:type="spellEnd"/>
-      <w:r>
-        <w:t xml:space="preserve"> is then stored in the variable </w:t>
-      </w:r>
-      <w:proofErr w:type="spellStart"/>
-      <w:r>
-        <w:t>reviewsDAO</w:t>
-      </w:r>
-      <w:proofErr w:type="spellEnd"/>
-      <w:r>
-        <w:t xml:space="preserve">. </w:t>
+        <w:t xml:space="preserve"> table name as arguments, the returned reviewsDAO is then stored in the variable reviewsDAO. </w:t>
       </w:r>
       <w:r>
         <w:t>Then</w:t>
@@ -2269,7 +1211,6 @@
       <w:r>
         <w:t xml:space="preserve"> the </w:t>
       </w:r>
-      <w:proofErr w:type="spellStart"/>
       <w:r>
         <w:rPr>
           <w:rFonts w:ascii="Consolas" w:hAnsi="Consolas"/>
@@ -2277,25 +1218,8 @@
         </w:rPr>
         <w:t>findByUnapproved</w:t>
       </w:r>
-      <w:proofErr w:type="spellEnd"/>
-      <w:r>
-        <w:t xml:space="preserve"> function will be called on it, the returned array will then be stored in the review’s variable. An if statement is then used to validate that the reviews variable is not null. If it is null an error will be output to the page. If reviews </w:t>
-      </w:r>
-      <w:proofErr w:type="gramStart"/>
-      <w:r>
-        <w:t>is</w:t>
-      </w:r>
-      <w:proofErr w:type="gramEnd"/>
-      <w:r>
-        <w:t xml:space="preserve"> not null, then a foreach loop will iterate thought the indexed array outputting the reviews to the page. For each review, a form that uses POST to send information to the </w:t>
-      </w:r>
-      <w:proofErr w:type="spellStart"/>
-      <w:r>
-        <w:t>approveReview</w:t>
-      </w:r>
-      <w:proofErr w:type="spellEnd"/>
-      <w:r>
-        <w:t xml:space="preserve"> page is output. With one hidden text input containing the review ID and a submit input before closing the form. </w:t>
+      <w:r>
+        <w:t xml:space="preserve"> function will be called on it, the returned array will then be stored in the review’s variable. An if statement is then used to validate that the reviews variable is not null. If it is null an error will be output to the page. If reviews is not null, then a foreach loop will iterate thought the indexed array outputting the reviews to the page. For each review, a form that uses POST to send information to the approveReview page is output. With one hidden text input containing the review ID and a submit input before closing the form. </w:t>
       </w:r>
       <w:r>
         <w:t xml:space="preserve">Before </w:t>
@@ -2324,23 +1248,13 @@
       <w:pPr>
         <w:pStyle w:val="Heading3"/>
       </w:pPr>
-      <w:proofErr w:type="spellStart"/>
       <w:r>
         <w:t>approveReview.php</w:t>
       </w:r>
-      <w:proofErr w:type="spellEnd"/>
     </w:p>
     <w:p>
       <w:r>
-        <w:t xml:space="preserve">The logic of this page is the same as </w:t>
-      </w:r>
-      <w:proofErr w:type="spellStart"/>
-      <w:r>
-        <w:t>index.php</w:t>
-      </w:r>
-      <w:proofErr w:type="spellEnd"/>
-      <w:r>
-        <w:t xml:space="preserve"> until the conn variable is created. </w:t>
+        <w:t xml:space="preserve">The logic of this page is the same as index.php until the conn variable is created. </w:t>
       </w:r>
       <w:r>
         <w:t>The only difference is the included files</w:t>
@@ -2349,75 +1263,19 @@
         <w:t xml:space="preserve"> </w:t>
       </w:r>
       <w:r>
-        <w:t xml:space="preserve">are </w:t>
-      </w:r>
-      <w:proofErr w:type="spellStart"/>
-      <w:r>
-        <w:t>functions.php</w:t>
-      </w:r>
-      <w:proofErr w:type="spellEnd"/>
-      <w:r>
-        <w:t xml:space="preserve"> and </w:t>
-      </w:r>
-      <w:proofErr w:type="spellStart"/>
-      <w:r>
-        <w:t>reviewsDAO.php</w:t>
-      </w:r>
-      <w:proofErr w:type="spellEnd"/>
-      <w:r>
-        <w:t xml:space="preserve">. Then the review ID sent by the </w:t>
-      </w:r>
-      <w:proofErr w:type="spellStart"/>
-      <w:r>
-        <w:t>reviewResultsAdmin</w:t>
-      </w:r>
-      <w:proofErr w:type="spellEnd"/>
-      <w:r>
-        <w:t xml:space="preserve"> page using POST is stored </w:t>
+        <w:t xml:space="preserve">are functions.php and reviewsDAO.php. Then the review ID sent by the reviewResultsAdmin page using POST is stored </w:t>
       </w:r>
       <w:r>
         <w:t>in a</w:t>
       </w:r>
       <w:r>
-        <w:t xml:space="preserve"> variable. An if statement is then used to validate </w:t>
-      </w:r>
-      <w:proofErr w:type="spellStart"/>
-      <w:r>
-        <w:t>reviewID</w:t>
-      </w:r>
-      <w:proofErr w:type="spellEnd"/>
-      <w:r>
-        <w:t xml:space="preserve"> using a regular expression. If invalid an error will be output to the page. If valid then a </w:t>
-      </w:r>
-      <w:proofErr w:type="spellStart"/>
-      <w:r>
-        <w:t>reviewsDAO</w:t>
-      </w:r>
-      <w:proofErr w:type="spellEnd"/>
-      <w:r>
-        <w:t xml:space="preserve"> is created passing conn and</w:t>
+        <w:t xml:space="preserve"> variable. An if statement is then used to validate reviewID using a regular expression. If invalid an error will be output to the page. If valid then a reviewsDAO is created passing conn and</w:t>
       </w:r>
       <w:r>
         <w:t xml:space="preserve"> the</w:t>
       </w:r>
       <w:r>
-        <w:t xml:space="preserve"> table name as arguments, the returned </w:t>
-      </w:r>
-      <w:proofErr w:type="spellStart"/>
-      <w:r>
-        <w:t>reviewsDAO</w:t>
-      </w:r>
-      <w:proofErr w:type="spellEnd"/>
-      <w:r>
-        <w:t xml:space="preserve"> is then stored in the variable </w:t>
-      </w:r>
-      <w:proofErr w:type="spellStart"/>
-      <w:r>
-        <w:t>reviewsDAO</w:t>
-      </w:r>
-      <w:proofErr w:type="spellEnd"/>
-      <w:r>
-        <w:t xml:space="preserve">. </w:t>
+        <w:t xml:space="preserve"> table name as arguments, the returned reviewsDAO is then stored in the variable reviewsDAO. </w:t>
       </w:r>
       <w:r>
         <w:t>Then</w:t>
@@ -2425,7 +1283,6 @@
       <w:r>
         <w:t xml:space="preserve"> the </w:t>
       </w:r>
-      <w:proofErr w:type="spellStart"/>
       <w:r>
         <w:rPr>
           <w:rFonts w:ascii="Consolas" w:hAnsi="Consolas"/>
@@ -2433,17 +1290,8 @@
         </w:rPr>
         <w:t>approveReview</w:t>
       </w:r>
-      <w:proofErr w:type="spellEnd"/>
-      <w:r>
-        <w:t xml:space="preserve"> function will be called on it and the </w:t>
-      </w:r>
-      <w:proofErr w:type="spellStart"/>
-      <w:r>
-        <w:t>reviewID</w:t>
-      </w:r>
-      <w:proofErr w:type="spellEnd"/>
-      <w:r>
-        <w:t xml:space="preserve"> will be passed in as the only argument.</w:t>
+      <w:r>
+        <w:t xml:space="preserve"> function will be called on it and the reviewID will be passed in as the only argument.</w:t>
       </w:r>
     </w:p>
     <w:p>
@@ -2456,55 +1304,7 @@
     </w:p>
     <w:p>
       <w:r>
-        <w:t xml:space="preserve">The following scripts will be needed: </w:t>
-      </w:r>
-      <w:proofErr w:type="spellStart"/>
-      <w:r>
-        <w:t>poiDTO.php</w:t>
-      </w:r>
-      <w:proofErr w:type="spellEnd"/>
-      <w:r>
-        <w:t xml:space="preserve">, </w:t>
-      </w:r>
-      <w:proofErr w:type="spellStart"/>
-      <w:r>
-        <w:t>poiDAO.php</w:t>
-      </w:r>
-      <w:proofErr w:type="spellEnd"/>
-      <w:r>
-        <w:t xml:space="preserve">, </w:t>
-      </w:r>
-      <w:proofErr w:type="spellStart"/>
-      <w:r>
-        <w:t>reviewsDTO.php</w:t>
-      </w:r>
-      <w:proofErr w:type="spellEnd"/>
-      <w:r>
-        <w:t xml:space="preserve">, </w:t>
-      </w:r>
-      <w:proofErr w:type="spellStart"/>
-      <w:r>
-        <w:t>reviewsDAO.php</w:t>
-      </w:r>
-      <w:proofErr w:type="spellEnd"/>
-      <w:r>
-        <w:t xml:space="preserve">, </w:t>
-      </w:r>
-      <w:proofErr w:type="spellStart"/>
-      <w:r>
-        <w:t>usersDTO.php</w:t>
-      </w:r>
-      <w:proofErr w:type="spellEnd"/>
-      <w:r>
-        <w:t xml:space="preserve">, and </w:t>
-      </w:r>
-      <w:proofErr w:type="spellStart"/>
-      <w:r>
-        <w:t>usersDAO.php</w:t>
-      </w:r>
-      <w:proofErr w:type="spellEnd"/>
-      <w:r>
-        <w:t xml:space="preserve">. These scripts will be called by other pages to request information from or update the database. All DAO's will be linked to their corresponding DTO's using the </w:t>
+        <w:t xml:space="preserve">The following scripts will be needed: poiDTO.php, poiDAO.php, reviewsDTO.php, reviewsDAO.php, usersDTO.php, and usersDAO.php. These scripts will be called by other pages to request information from or update the database. All DAO's will be linked to their corresponding DTO's using the </w:t>
       </w:r>
       <w:r>
         <w:rPr>
@@ -2527,76 +1327,31 @@
       <w:pPr>
         <w:pStyle w:val="Heading3"/>
       </w:pPr>
-      <w:proofErr w:type="spellStart"/>
-      <w:r>
-        <w:t>poiDTO.php</w:t>
-      </w:r>
-      <w:proofErr w:type="spellEnd"/>
-      <w:r>
-        <w:t xml:space="preserve">, </w:t>
-      </w:r>
-      <w:proofErr w:type="spellStart"/>
-      <w:r>
-        <w:t>reviewsDTO.php</w:t>
-      </w:r>
-      <w:proofErr w:type="spellEnd"/>
-      <w:r>
-        <w:t xml:space="preserve">, and </w:t>
-      </w:r>
-      <w:proofErr w:type="spellStart"/>
-      <w:r>
-        <w:t>usersDTO.php</w:t>
-      </w:r>
-      <w:proofErr w:type="spellEnd"/>
+      <w:r>
+        <w:t>poiDTO.php, reviewsDTO.php, and usersDTO.php</w:t>
+      </w:r>
     </w:p>
     <w:p>
       <w:r>
-        <w:t xml:space="preserve">These scripts are all similar the only difference is the number of attributes, below I will talk about the </w:t>
-      </w:r>
-      <w:proofErr w:type="spellStart"/>
-      <w:r>
-        <w:t>usersDTO.php</w:t>
-      </w:r>
-      <w:proofErr w:type="spellEnd"/>
-      <w:r>
-        <w:t xml:space="preserve"> script. It has 4 attributes: id, username, password, and </w:t>
-      </w:r>
-      <w:proofErr w:type="spellStart"/>
-      <w:r>
-        <w:t>isadmin</w:t>
-      </w:r>
-      <w:proofErr w:type="spellEnd"/>
-      <w:r>
-        <w:t>. It will have a constructor function that takes 4 arguments and stores them in their corresponding attributes. There will be getter and setter functions for each attribute. Getters return the value contained in an attribute and setters update the value in an attribute. Finally, for diagnostic purposes they will all contain a display function that will output the attributes of a specific instance of an object to the page.</w:t>
+        <w:t>These scripts are all similar the only difference is the number of attributes, below I will talk about the usersDTO.php script. It has 4 attributes: id, username, password, and isadmin. It will have a constructor function that takes 4 arguments and stores them in their corresponding attributes. There will be getter and setter functions for each attribute. Getters return the value contained in an attribute and setters update the value in an attribute. Finally, for diagnostic purposes they will all contain a display function that will output the attributes of a specific instance of an object to the page.</w:t>
       </w:r>
     </w:p>
     <w:p>
       <w:pPr>
         <w:pStyle w:val="Heading3"/>
       </w:pPr>
-      <w:proofErr w:type="spellStart"/>
       <w:r>
         <w:lastRenderedPageBreak/>
         <w:t>poiDAO.php</w:t>
       </w:r>
-      <w:proofErr w:type="spellEnd"/>
     </w:p>
     <w:p>
       <w:r>
         <w:t>W</w:t>
       </w:r>
       <w:r>
-        <w:t xml:space="preserve">ill have 2 attributes: table and conn. Table to store the database table name and conn to store the PDO object. It will have a construct function that will allow a </w:t>
-      </w:r>
-      <w:proofErr w:type="spellStart"/>
-      <w:r>
-        <w:t>poiDAO</w:t>
-      </w:r>
-      <w:proofErr w:type="spellEnd"/>
-      <w:r>
-        <w:t xml:space="preserve"> object to be created, taking in a PDO object and table name as arguments and storing them in the corresponding attributes. There will be a </w:t>
-      </w:r>
-      <w:proofErr w:type="spellStart"/>
+        <w:t xml:space="preserve">ill have 2 attributes: table and conn. Table to store the database table name and conn to store the PDO object. It will have a construct function that will allow a poiDAO object to be created, taking in a PDO object and table name as arguments and storing them in the corresponding attributes. There will be a </w:t>
+      </w:r>
       <w:r>
         <w:rPr>
           <w:rFonts w:ascii="Consolas" w:hAnsi="Consolas"/>
@@ -2604,11 +1359,9 @@
         </w:rPr>
         <w:t>findRegions</w:t>
       </w:r>
-      <w:proofErr w:type="spellEnd"/>
       <w:r>
         <w:t xml:space="preserve"> function that runs a prepared SQL select statement using the conn and table variables to find all the regions in the database. (Prepared SQL statements are used to guard against SQL injection attacks.) A while loop will then iterate thought the returned rows and add them to an indexed array that will be returned to the page. It will also include a </w:t>
       </w:r>
-      <w:proofErr w:type="spellStart"/>
       <w:r>
         <w:rPr>
           <w:rFonts w:ascii="Consolas" w:hAnsi="Consolas"/>
@@ -2616,28 +1369,14 @@
         </w:rPr>
         <w:t>findById</w:t>
       </w:r>
-      <w:proofErr w:type="spellEnd"/>
-      <w:r>
-        <w:t xml:space="preserve"> function that runs a prepared SQL select statement using the conn, table and </w:t>
-      </w:r>
-      <w:proofErr w:type="spellStart"/>
-      <w:r>
-        <w:t>poiI</w:t>
+      <w:r>
+        <w:t xml:space="preserve"> function that runs a prepared SQL select statement using the conn, table and poiI</w:t>
       </w:r>
       <w:r>
         <w:t>D</w:t>
       </w:r>
-      <w:proofErr w:type="spellEnd"/>
-      <w:r>
-        <w:t xml:space="preserve"> variables to pull out a specific database row. That row will then be used to create a </w:t>
-      </w:r>
-      <w:proofErr w:type="spellStart"/>
-      <w:r>
-        <w:t>poiDTO</w:t>
-      </w:r>
-      <w:proofErr w:type="spellEnd"/>
-      <w:r>
-        <w:t xml:space="preserve"> object that is returned to the page. There will </w:t>
+      <w:r>
+        <w:t xml:space="preserve"> variables to pull out a specific database row. That row will then be used to create a poiDTO object that is returned to the page. There will </w:t>
       </w:r>
       <w:r>
         <w:t xml:space="preserve">also </w:t>
@@ -2651,7 +1390,6 @@
       <w:r>
         <w:t xml:space="preserve"> </w:t>
       </w:r>
-      <w:proofErr w:type="spellStart"/>
       <w:r>
         <w:rPr>
           <w:rFonts w:ascii="Consolas" w:hAnsi="Consolas"/>
@@ -2659,17 +1397,8 @@
         </w:rPr>
         <w:t>addRecommendation</w:t>
       </w:r>
-      <w:proofErr w:type="spellEnd"/>
-      <w:r>
-        <w:t xml:space="preserve"> function that runs a prepared SQL update statement using the conn, table, and </w:t>
-      </w:r>
-      <w:proofErr w:type="spellStart"/>
-      <w:r>
-        <w:t>poiID</w:t>
-      </w:r>
-      <w:proofErr w:type="spellEnd"/>
-      <w:r>
-        <w:t xml:space="preserve"> variables to add 1 to the recommended value in the database. Then the </w:t>
+      <w:r>
+        <w:t xml:space="preserve"> function that runs a prepared SQL update statement using the conn, table, and poiID variables to add 1 to the recommended value in the database. Then the </w:t>
       </w:r>
       <w:r>
         <w:rPr>
@@ -2679,15 +1408,7 @@
         <w:t>header</w:t>
       </w:r>
       <w:r>
-        <w:t xml:space="preserve"> function will send the user to the </w:t>
-      </w:r>
-      <w:proofErr w:type="spellStart"/>
-      <w:r>
-        <w:t>regionResults</w:t>
-      </w:r>
-      <w:proofErr w:type="spellEnd"/>
-      <w:r>
-        <w:t xml:space="preserve"> page, using the region variable to complete the query string. Finally, there will be a</w:t>
+        <w:t xml:space="preserve"> function will send the user to the regionResults page, using the region variable to complete the query string. Finally, there will be a</w:t>
       </w:r>
       <w:r>
         <w:t>n</w:t>
@@ -2709,38 +1430,20 @@
         <w:t>that</w:t>
       </w:r>
       <w:r>
-        <w:t xml:space="preserve"> will execute a prepared SQL insert statement using the conn, table, and </w:t>
-      </w:r>
-      <w:proofErr w:type="spellStart"/>
-      <w:r>
-        <w:t>poiObj</w:t>
-      </w:r>
-      <w:proofErr w:type="spellEnd"/>
-      <w:r>
-        <w:t xml:space="preserve"> variables, populating the table columns with the POI objects attributes. The POI object will then have its ID attribute set to the ID from the database before being returned to the page.</w:t>
+        <w:t xml:space="preserve"> will execute a prepared SQL insert statement using the conn, table, and poiObj variables, populating the table columns with the POI objects attributes. The POI object will then have its ID attribute set to the ID from the database before being returned to the page.</w:t>
       </w:r>
     </w:p>
     <w:p>
       <w:pPr>
         <w:pStyle w:val="Heading3"/>
       </w:pPr>
-      <w:proofErr w:type="spellStart"/>
       <w:r>
         <w:t>reviewsDAO.php</w:t>
       </w:r>
-      <w:proofErr w:type="spellEnd"/>
     </w:p>
     <w:p>
       <w:r>
-        <w:t xml:space="preserve">The attributes and constructor for this script work the same as the ones for </w:t>
-      </w:r>
-      <w:proofErr w:type="spellStart"/>
-      <w:r>
-        <w:t>poiDAO.php</w:t>
-      </w:r>
-      <w:proofErr w:type="spellEnd"/>
-      <w:r>
-        <w:t xml:space="preserve">. </w:t>
+        <w:t xml:space="preserve">The attributes and constructor for this script work the same as the ones for poiDAO.php. </w:t>
       </w:r>
       <w:r>
         <w:t>Then t</w:t>
@@ -2748,7 +1451,6 @@
       <w:r>
         <w:t xml:space="preserve">here will be a </w:t>
       </w:r>
-      <w:proofErr w:type="spellStart"/>
       <w:r>
         <w:rPr>
           <w:rFonts w:ascii="Consolas" w:hAnsi="Consolas"/>
@@ -2756,19 +1458,9 @@
         </w:rPr>
         <w:t>findByPoiIdAndApproved</w:t>
       </w:r>
-      <w:proofErr w:type="spellEnd"/>
-      <w:r>
-        <w:t xml:space="preserve"> function that will run a prepared SQL select statement using the conn, table, and </w:t>
-      </w:r>
-      <w:proofErr w:type="spellStart"/>
-      <w:r>
-        <w:t>poiID</w:t>
-      </w:r>
-      <w:proofErr w:type="spellEnd"/>
-      <w:r>
-        <w:t xml:space="preserve"> variables to find all approved reviews for that POI. A while loop will then iterate thought the returned rows and add them to an indexed array that will be returned to the page. There will also be a </w:t>
-      </w:r>
-      <w:proofErr w:type="spellStart"/>
+      <w:r>
+        <w:t xml:space="preserve"> function that will run a prepared SQL select statement using the conn, table, and poiID variables to find all approved reviews for that POI. A while loop will then iterate thought the returned rows and add them to an indexed array that will be returned to the page. There will also be a </w:t>
+      </w:r>
       <w:r>
         <w:rPr>
           <w:rFonts w:ascii="Consolas" w:hAnsi="Consolas"/>
@@ -2776,7 +1468,6 @@
         </w:rPr>
         <w:t>findByUnapproved</w:t>
       </w:r>
-      <w:proofErr w:type="spellEnd"/>
       <w:r>
         <w:t xml:space="preserve"> function that will run a prepared SQL select statement using the conn and table variables to find all reviews pending approval. A while loop will then iterate thought the returned rows and add them to an indexed array that will be returned to the page. There will </w:t>
       </w:r>
@@ -2792,7 +1483,6 @@
       <w:r>
         <w:t xml:space="preserve"> </w:t>
       </w:r>
-      <w:proofErr w:type="spellStart"/>
       <w:r>
         <w:rPr>
           <w:rFonts w:ascii="Consolas" w:hAnsi="Consolas"/>
@@ -2800,17 +1490,8 @@
         </w:rPr>
         <w:t>addReview</w:t>
       </w:r>
-      <w:proofErr w:type="spellEnd"/>
-      <w:r>
-        <w:t xml:space="preserve"> function that will run a prepared SQL insert statement using the conn, table, and </w:t>
-      </w:r>
-      <w:proofErr w:type="spellStart"/>
-      <w:r>
-        <w:t>reviewObj</w:t>
-      </w:r>
-      <w:proofErr w:type="spellEnd"/>
-      <w:r>
-        <w:t xml:space="preserve"> variables, populating the table columns with the review objects attributes. The review object will then have its ID attribute set to the ID from the database before being returned to the page. Finally, there will be a</w:t>
+      <w:r>
+        <w:t xml:space="preserve"> function that will run a prepared SQL insert statement using the conn, table, and reviewObj variables, populating the table columns with the review objects attributes. The review object will then have its ID attribute set to the ID from the database before being returned to the page. Finally, there will be a</w:t>
       </w:r>
       <w:r>
         <w:t>n</w:t>
@@ -2818,7 +1499,6 @@
       <w:r>
         <w:t xml:space="preserve"> </w:t>
       </w:r>
-      <w:proofErr w:type="spellStart"/>
       <w:r>
         <w:rPr>
           <w:rFonts w:ascii="Consolas" w:hAnsi="Consolas"/>
@@ -2826,17 +1506,8 @@
         </w:rPr>
         <w:t>approveReview</w:t>
       </w:r>
-      <w:proofErr w:type="spellEnd"/>
-      <w:r>
-        <w:t xml:space="preserve"> function that will execute a prepared SQL update statement using the conn, table, and </w:t>
-      </w:r>
-      <w:proofErr w:type="spellStart"/>
-      <w:r>
-        <w:t>reviewID</w:t>
-      </w:r>
-      <w:proofErr w:type="spellEnd"/>
-      <w:r>
-        <w:t xml:space="preserve"> variables, to approve that specific review. Once completed the </w:t>
+      <w:r>
+        <w:t xml:space="preserve"> function that will execute a prepared SQL update statement using the conn, table, and reviewID variables, to approve that specific review. Once completed the </w:t>
       </w:r>
       <w:r>
         <w:rPr>
@@ -2846,38 +1517,20 @@
         <w:t>header</w:t>
       </w:r>
       <w:r>
-        <w:t xml:space="preserve"> function will return the user to the </w:t>
-      </w:r>
-      <w:proofErr w:type="spellStart"/>
-      <w:r>
-        <w:t>reviewResultsAdmin</w:t>
-      </w:r>
-      <w:proofErr w:type="spellEnd"/>
-      <w:r>
-        <w:t xml:space="preserve"> page.</w:t>
+        <w:t xml:space="preserve"> function will return the user to the reviewResultsAdmin page.</w:t>
       </w:r>
     </w:p>
     <w:p>
       <w:pPr>
         <w:pStyle w:val="Heading3"/>
       </w:pPr>
-      <w:proofErr w:type="spellStart"/>
       <w:r>
         <w:t>usersDAO.php</w:t>
       </w:r>
-      <w:proofErr w:type="spellEnd"/>
     </w:p>
     <w:p>
       <w:r>
-        <w:t xml:space="preserve">The attributes and constructor for this script work the same as the ones for </w:t>
-      </w:r>
-      <w:proofErr w:type="spellStart"/>
-      <w:r>
-        <w:t>poiDAO.php</w:t>
-      </w:r>
-      <w:proofErr w:type="spellEnd"/>
-      <w:r>
-        <w:t xml:space="preserve">. </w:t>
+        <w:t xml:space="preserve">The attributes and constructor for this script work the same as the ones for poiDAO.php. </w:t>
       </w:r>
       <w:r>
         <w:t>Then t</w:t>
@@ -2894,7 +1547,6 @@
       <w:r>
         <w:t xml:space="preserve"> a </w:t>
       </w:r>
-      <w:proofErr w:type="spellStart"/>
       <w:r>
         <w:rPr>
           <w:rFonts w:ascii="Consolas" w:hAnsi="Consolas"/>
@@ -2902,17 +1554,8 @@
         </w:rPr>
         <w:t>verifyLogin</w:t>
       </w:r>
-      <w:proofErr w:type="spellEnd"/>
-      <w:r>
-        <w:t xml:space="preserve"> function that will run a prepared SQL select statement using the conn, table, username, and password variables. It will retrieve the matching database record and use the fetched row to create a </w:t>
-      </w:r>
-      <w:proofErr w:type="spellStart"/>
-      <w:r>
-        <w:t>usersDTO</w:t>
-      </w:r>
-      <w:proofErr w:type="spellEnd"/>
-      <w:r>
-        <w:t xml:space="preserve"> object that will be returned to the page.</w:t>
+      <w:r>
+        <w:t xml:space="preserve"> function that will run a prepared SQL select statement using the conn, table, username, and password variables. It will retrieve the matching database record and use the fetched row to create a usersDTO object that will be returned to the page.</w:t>
       </w:r>
     </w:p>
     <w:sectPr>
@@ -15781,7 +14424,7 @@
 </file>
 
 <file path=customXml/itemProps1.xml><?xml version="1.0" encoding="utf-8"?>
-<ds:datastoreItem xmlns:ds="http://schemas.openxmlformats.org/officeDocument/2006/customXml" ds:itemID="{0B11A859-58E4-4DC8-8649-CB8242F147E9}">
+<ds:datastoreItem xmlns:ds="http://schemas.openxmlformats.org/officeDocument/2006/customXml" ds:itemID="{A71E7F53-895E-4B4F-90B2-CC8F4A65A32F}">
   <ds:schemaRefs>
     <ds:schemaRef ds:uri="http://schemas.openxmlformats.org/officeDocument/2006/bibliography"/>
   </ds:schemaRefs>

</xml_diff>